<commit_message>
Date: 01 Dec 2025
</commit_message>
<xml_diff>
--- a/Assignments_SA2509016.docx
+++ b/Assignments_SA2509016.docx
@@ -59,25 +59,7 @@
           <w:szCs w:val="22"/>
           <w:lang w:val="en-US"/>
         </w:rPr>
-        <w:t xml:space="preserve">Try </w:t>
-      </w:r>
-      <w:proofErr w:type="gramStart"/>
-      <w:r>
-        <w:rPr>
-          <w:sz w:val="26"/>
-          <w:szCs w:val="22"/>
-          <w:lang w:val="en-US"/>
-        </w:rPr>
-        <w:t>getPageSource(</w:t>
-      </w:r>
-      <w:proofErr w:type="gramEnd"/>
-      <w:r>
-        <w:rPr>
-          <w:sz w:val="26"/>
-          <w:szCs w:val="22"/>
-          <w:lang w:val="en-US"/>
-        </w:rPr>
-        <w:t>) on any website and tell the return type and purpose of this method.</w:t>
+        <w:t>Try getPageSource() on any website and tell the return type and purpose of this method.</w:t>
       </w:r>
     </w:p>
     <w:p>
@@ -313,8 +295,823 @@
         </w:rPr>
         <w:t>Use the id Locator</w:t>
       </w:r>
+    </w:p>
+    <w:p>
+      <w:pPr>
+        <w:rPr>
+          <w:sz w:val="24"/>
+          <w:szCs w:val="22"/>
+          <w:lang w:val="en-US"/>
+        </w:rPr>
+      </w:pPr>
+    </w:p>
+    <w:p>
+      <w:pPr>
+        <w:rPr>
+          <w:sz w:val="24"/>
+          <w:szCs w:val="22"/>
+          <w:lang w:val="en-US"/>
+        </w:rPr>
+      </w:pPr>
+      <w:r>
+        <w:rPr>
+          <w:sz w:val="24"/>
+          <w:szCs w:val="22"/>
+          <w:lang w:val="en-US"/>
+        </w:rPr>
+        <w:t>Date: 1 December 2025</w:t>
+      </w:r>
+    </w:p>
+    <w:p>
+      <w:pPr>
+        <w:pStyle w:val="ListParagraph"/>
+        <w:numPr>
+          <w:ilvl w:val="0"/>
+          <w:numId w:val="1"/>
+        </w:numPr>
+        <w:rPr>
+          <w:sz w:val="24"/>
+          <w:szCs w:val="22"/>
+          <w:lang w:val="en-US"/>
+        </w:rPr>
+      </w:pPr>
+      <w:r>
+        <w:rPr>
+          <w:sz w:val="24"/>
+          <w:szCs w:val="22"/>
+          <w:lang w:val="en-US"/>
+        </w:rPr>
+        <w:t xml:space="preserve">Launch </w:t>
+      </w:r>
+      <w:r>
+        <w:rPr>
+          <w:sz w:val="24"/>
+          <w:szCs w:val="22"/>
+          <w:lang w:val="en-US"/>
+        </w:rPr>
+        <w:t>https://www.google.com/</w:t>
+      </w:r>
+    </w:p>
+    <w:p>
+      <w:pPr>
+        <w:pStyle w:val="ListParagraph"/>
+        <w:numPr>
+          <w:ilvl w:val="1"/>
+          <w:numId w:val="1"/>
+        </w:numPr>
+        <w:rPr>
+          <w:sz w:val="26"/>
+          <w:szCs w:val="22"/>
+          <w:lang w:val="en-US"/>
+        </w:rPr>
+      </w:pPr>
+      <w:r>
+        <w:rPr>
+          <w:sz w:val="26"/>
+          <w:szCs w:val="22"/>
+          <w:lang w:val="en-US"/>
+        </w:rPr>
+        <w:t xml:space="preserve">Enter </w:t>
+      </w:r>
+      <w:r>
+        <w:rPr>
+          <w:b/>
+          <w:bCs/>
+          <w:sz w:val="26"/>
+          <w:szCs w:val="22"/>
+          <w:lang w:val="en-US"/>
+        </w:rPr>
+        <w:t>Pattankodoli Yatra</w:t>
+      </w:r>
+    </w:p>
+    <w:p>
+      <w:pPr>
+        <w:pStyle w:val="ListParagraph"/>
+        <w:numPr>
+          <w:ilvl w:val="1"/>
+          <w:numId w:val="1"/>
+        </w:numPr>
+        <w:rPr>
+          <w:sz w:val="26"/>
+          <w:szCs w:val="22"/>
+          <w:lang w:val="en-US"/>
+        </w:rPr>
+      </w:pPr>
+      <w:r>
+        <w:rPr>
+          <w:sz w:val="26"/>
+          <w:szCs w:val="22"/>
+          <w:lang w:val="en-US"/>
+        </w:rPr>
+        <w:t>Hit Enter</w:t>
+      </w:r>
+      <w:r>
+        <w:rPr>
+          <w:sz w:val="26"/>
+          <w:szCs w:val="22"/>
+          <w:lang w:val="en-US"/>
+        </w:rPr>
+        <w:br/>
+      </w:r>
+      <w:r>
+        <w:rPr>
+          <w:b/>
+          <w:bCs/>
+          <w:sz w:val="26"/>
+          <w:szCs w:val="22"/>
+          <w:lang w:val="en-US"/>
+        </w:rPr>
+        <w:t>Use any locator (id, className, name)</w:t>
+      </w:r>
+    </w:p>
+    <w:p>
+      <w:pPr>
+        <w:pStyle w:val="ListParagraph"/>
+        <w:numPr>
+          <w:ilvl w:val="0"/>
+          <w:numId w:val="1"/>
+        </w:numPr>
+        <w:spacing w:line="256" w:lineRule="auto"/>
+        <w:rPr>
+          <w:sz w:val="26"/>
+          <w:szCs w:val="24"/>
+          <w:lang w:val="en-US"/>
+        </w:rPr>
+      </w:pPr>
+      <w:r>
+        <w:rPr>
+          <w:sz w:val="26"/>
+          <w:szCs w:val="24"/>
+          <w:lang w:val="en-US"/>
+        </w:rPr>
+        <w:t xml:space="preserve">Launch </w:t>
+      </w:r>
+      <w:hyperlink r:id="rId7" w:history="1">
+        <w:r>
+          <w:rPr>
+            <w:rStyle w:val="Hyperlink"/>
+            <w:sz w:val="26"/>
+            <w:szCs w:val="24"/>
+            <w:lang w:val="en-US"/>
+          </w:rPr>
+          <w:t>https://www.echotrak.com/Login.aspx?ReturnUrl=%2f</w:t>
+        </w:r>
+      </w:hyperlink>
+    </w:p>
+    <w:p>
+      <w:pPr>
+        <w:pStyle w:val="ListParagraph"/>
+        <w:numPr>
+          <w:ilvl w:val="1"/>
+          <w:numId w:val="1"/>
+        </w:numPr>
+        <w:spacing w:line="256" w:lineRule="auto"/>
+        <w:rPr>
+          <w:sz w:val="26"/>
+          <w:szCs w:val="24"/>
+          <w:lang w:val="en-US"/>
+        </w:rPr>
+      </w:pPr>
+      <w:r>
+        <w:rPr>
+          <w:sz w:val="26"/>
+          <w:szCs w:val="24"/>
+          <w:lang w:val="en-US"/>
+        </w:rPr>
+        <w:t>Enter username as your name (</w:t>
+      </w:r>
+      <w:r>
+        <w:rPr>
+          <w:sz w:val="26"/>
+          <w:szCs w:val="24"/>
+          <w:lang w:val="en-US"/>
+        </w:rPr>
+        <w:t>akhils</w:t>
+      </w:r>
+      <w:r>
+        <w:rPr>
+          <w:sz w:val="26"/>
+          <w:szCs w:val="24"/>
+          <w:lang w:val="en-US"/>
+        </w:rPr>
+        <w:t>)</w:t>
+      </w:r>
+    </w:p>
+    <w:p>
+      <w:pPr>
+        <w:pStyle w:val="ListParagraph"/>
+        <w:numPr>
+          <w:ilvl w:val="1"/>
+          <w:numId w:val="1"/>
+        </w:numPr>
+        <w:spacing w:line="256" w:lineRule="auto"/>
+        <w:rPr>
+          <w:sz w:val="26"/>
+          <w:szCs w:val="24"/>
+          <w:lang w:val="en-US"/>
+        </w:rPr>
+      </w:pPr>
+      <w:r>
+        <w:rPr>
+          <w:sz w:val="26"/>
+          <w:szCs w:val="24"/>
+          <w:lang w:val="en-US"/>
+        </w:rPr>
+        <w:t>Enter password as yourname123 (</w:t>
+      </w:r>
+      <w:r>
+        <w:rPr>
+          <w:sz w:val="26"/>
+          <w:szCs w:val="24"/>
+          <w:lang w:val="en-US"/>
+        </w:rPr>
+        <w:t>akhila</w:t>
+      </w:r>
+      <w:r>
+        <w:rPr>
+          <w:sz w:val="26"/>
+          <w:szCs w:val="24"/>
+          <w:lang w:val="en-US"/>
+        </w:rPr>
+        <w:t>123)</w:t>
+      </w:r>
+    </w:p>
+    <w:p>
+      <w:pPr>
+        <w:pStyle w:val="ListParagraph"/>
+        <w:numPr>
+          <w:ilvl w:val="1"/>
+          <w:numId w:val="1"/>
+        </w:numPr>
+        <w:spacing w:line="256" w:lineRule="auto"/>
+        <w:rPr>
+          <w:sz w:val="26"/>
+          <w:szCs w:val="24"/>
+          <w:lang w:val="en-US"/>
+        </w:rPr>
+      </w:pPr>
+      <w:r>
+        <w:rPr>
+          <w:sz w:val="26"/>
+          <w:szCs w:val="24"/>
+          <w:lang w:val="en-US"/>
+        </w:rPr>
+        <w:t>Click on Login button</w:t>
+      </w:r>
+    </w:p>
+    <w:p>
+      <w:pPr>
+        <w:pStyle w:val="ListParagraph"/>
+        <w:numPr>
+          <w:ilvl w:val="1"/>
+          <w:numId w:val="1"/>
+        </w:numPr>
+        <w:spacing w:line="256" w:lineRule="auto"/>
+        <w:rPr>
+          <w:sz w:val="26"/>
+          <w:szCs w:val="24"/>
+          <w:lang w:val="en-US"/>
+        </w:rPr>
+      </w:pPr>
+      <w:r>
+        <w:rPr>
+          <w:sz w:val="26"/>
+          <w:szCs w:val="24"/>
+          <w:lang w:val="en-US"/>
+        </w:rPr>
+        <w:t>Display an error message</w:t>
+      </w:r>
+      <w:r>
+        <w:rPr>
+          <w:sz w:val="26"/>
+          <w:szCs w:val="24"/>
+          <w:lang w:val="en-US"/>
+        </w:rPr>
+        <w:br/>
+      </w:r>
+      <w:r>
+        <w:rPr>
+          <w:b/>
+          <w:bCs/>
+          <w:sz w:val="26"/>
+          <w:szCs w:val="24"/>
+          <w:lang w:val="en-US"/>
+        </w:rPr>
+        <w:t>Use className locator</w:t>
+      </w:r>
+    </w:p>
+    <w:p>
+      <w:pPr>
+        <w:pStyle w:val="ListParagraph"/>
+        <w:numPr>
+          <w:ilvl w:val="0"/>
+          <w:numId w:val="1"/>
+        </w:numPr>
+        <w:spacing w:line="256" w:lineRule="auto"/>
+        <w:rPr>
+          <w:sz w:val="26"/>
+          <w:szCs w:val="24"/>
+          <w:lang w:val="en-US"/>
+        </w:rPr>
+      </w:pPr>
+      <w:r>
+        <w:rPr>
+          <w:sz w:val="26"/>
+          <w:szCs w:val="24"/>
+          <w:lang w:val="en-US"/>
+        </w:rPr>
+        <w:t xml:space="preserve">Launch </w:t>
+      </w:r>
+      <w:hyperlink r:id="rId8" w:history="1">
+        <w:r>
+          <w:rPr>
+            <w:rStyle w:val="Hyperlink"/>
+            <w:sz w:val="26"/>
+            <w:szCs w:val="24"/>
+            <w:lang w:val="en-US"/>
+          </w:rPr>
+          <w:t>https://www.facebook.com</w:t>
+        </w:r>
+      </w:hyperlink>
+    </w:p>
+    <w:p>
+      <w:pPr>
+        <w:pStyle w:val="ListParagraph"/>
+        <w:numPr>
+          <w:ilvl w:val="1"/>
+          <w:numId w:val="1"/>
+        </w:numPr>
+        <w:spacing w:line="256" w:lineRule="auto"/>
+        <w:rPr>
+          <w:sz w:val="26"/>
+          <w:szCs w:val="24"/>
+          <w:lang w:val="en-US"/>
+        </w:rPr>
+      </w:pPr>
+      <w:r>
+        <w:rPr>
+          <w:sz w:val="26"/>
+          <w:szCs w:val="24"/>
+          <w:lang w:val="en-US"/>
+        </w:rPr>
+        <w:t xml:space="preserve">Enter email as </w:t>
+      </w:r>
+      <w:hyperlink r:id="rId9" w:history="1">
+        <w:r>
+          <w:rPr>
+            <w:rStyle w:val="Hyperlink"/>
+            <w:sz w:val="26"/>
+            <w:szCs w:val="24"/>
+            <w:lang w:val="en-US"/>
+          </w:rPr>
+          <w:t>test@gmail.com</w:t>
+        </w:r>
+      </w:hyperlink>
+    </w:p>
+    <w:p>
+      <w:pPr>
+        <w:pStyle w:val="ListParagraph"/>
+        <w:numPr>
+          <w:ilvl w:val="1"/>
+          <w:numId w:val="1"/>
+        </w:numPr>
+        <w:spacing w:line="256" w:lineRule="auto"/>
+        <w:rPr>
+          <w:sz w:val="26"/>
+          <w:szCs w:val="24"/>
+          <w:lang w:val="en-US"/>
+        </w:rPr>
+      </w:pPr>
+      <w:r>
+        <w:rPr>
+          <w:sz w:val="26"/>
+          <w:szCs w:val="24"/>
+          <w:lang w:val="en-US"/>
+        </w:rPr>
+        <w:t>Enter password as test@123</w:t>
+      </w:r>
+    </w:p>
+    <w:p>
+      <w:pPr>
+        <w:pStyle w:val="ListParagraph"/>
+        <w:numPr>
+          <w:ilvl w:val="1"/>
+          <w:numId w:val="1"/>
+        </w:numPr>
+        <w:spacing w:line="256" w:lineRule="auto"/>
+        <w:rPr>
+          <w:sz w:val="26"/>
+          <w:szCs w:val="24"/>
+          <w:lang w:val="en-US"/>
+        </w:rPr>
+      </w:pPr>
+      <w:r>
+        <w:rPr>
+          <w:sz w:val="26"/>
+          <w:szCs w:val="24"/>
+          <w:lang w:val="en-US"/>
+        </w:rPr>
+        <w:t>Click on Login button</w:t>
+      </w:r>
+      <w:r>
+        <w:rPr>
+          <w:sz w:val="26"/>
+          <w:szCs w:val="24"/>
+          <w:lang w:val="en-US"/>
+        </w:rPr>
+        <w:br/>
+      </w:r>
+      <w:r>
+        <w:rPr>
+          <w:b/>
+          <w:bCs/>
+          <w:sz w:val="26"/>
+          <w:szCs w:val="24"/>
+          <w:lang w:val="en-US"/>
+        </w:rPr>
+        <w:t>Use className locator</w:t>
+      </w:r>
+    </w:p>
+    <w:p>
+      <w:pPr>
+        <w:pStyle w:val="ListParagraph"/>
+        <w:numPr>
+          <w:ilvl w:val="0"/>
+          <w:numId w:val="1"/>
+        </w:numPr>
+        <w:spacing w:line="256" w:lineRule="auto"/>
+        <w:rPr>
+          <w:sz w:val="26"/>
+          <w:szCs w:val="24"/>
+          <w:lang w:val="en-US"/>
+        </w:rPr>
+      </w:pPr>
+      <w:r>
+        <w:rPr>
+          <w:sz w:val="26"/>
+          <w:szCs w:val="24"/>
+          <w:lang w:val="en-US"/>
+        </w:rPr>
+        <w:t xml:space="preserve">Launch </w:t>
+      </w:r>
+      <w:hyperlink r:id="rId10" w:history="1">
+        <w:r>
+          <w:rPr>
+            <w:rStyle w:val="Hyperlink"/>
+            <w:sz w:val="26"/>
+            <w:szCs w:val="24"/>
+            <w:lang w:val="en-US"/>
+          </w:rPr>
+          <w:t>https://www.echotrak.com/Login.aspx?ReturnUrl=%2f</w:t>
+        </w:r>
+      </w:hyperlink>
+    </w:p>
+    <w:p>
+      <w:pPr>
+        <w:pStyle w:val="ListParagraph"/>
+        <w:numPr>
+          <w:ilvl w:val="1"/>
+          <w:numId w:val="1"/>
+        </w:numPr>
+        <w:spacing w:line="256" w:lineRule="auto"/>
+        <w:rPr>
+          <w:sz w:val="26"/>
+          <w:szCs w:val="24"/>
+          <w:lang w:val="en-US"/>
+        </w:rPr>
+      </w:pPr>
+      <w:r>
+        <w:rPr>
+          <w:sz w:val="26"/>
+          <w:szCs w:val="24"/>
+          <w:lang w:val="en-US"/>
+        </w:rPr>
+        <w:t xml:space="preserve">Enter </w:t>
+      </w:r>
+      <w:r>
+        <w:rPr>
+          <w:sz w:val="26"/>
+          <w:szCs w:val="24"/>
+          <w:lang w:val="en-US"/>
+        </w:rPr>
+        <w:t>username as your name</w:t>
+      </w:r>
+    </w:p>
+    <w:p>
+      <w:pPr>
+        <w:pStyle w:val="ListParagraph"/>
+        <w:numPr>
+          <w:ilvl w:val="1"/>
+          <w:numId w:val="1"/>
+        </w:numPr>
+        <w:spacing w:line="256" w:lineRule="auto"/>
+        <w:rPr>
+          <w:sz w:val="26"/>
+          <w:szCs w:val="24"/>
+          <w:lang w:val="en-US"/>
+        </w:rPr>
+      </w:pPr>
+      <w:r>
+        <w:rPr>
+          <w:sz w:val="26"/>
+          <w:szCs w:val="24"/>
+          <w:lang w:val="en-US"/>
+        </w:rPr>
+        <w:t>Enter passw</w:t>
+      </w:r>
+      <w:r>
+        <w:rPr>
+          <w:sz w:val="26"/>
+          <w:szCs w:val="24"/>
+          <w:lang w:val="en-US"/>
+        </w:rPr>
+        <w:t>ord as yourname123</w:t>
+      </w:r>
+    </w:p>
+    <w:p>
+      <w:pPr>
+        <w:pStyle w:val="ListParagraph"/>
+        <w:numPr>
+          <w:ilvl w:val="1"/>
+          <w:numId w:val="1"/>
+        </w:numPr>
+        <w:spacing w:line="256" w:lineRule="auto"/>
+        <w:rPr>
+          <w:sz w:val="26"/>
+          <w:szCs w:val="24"/>
+          <w:lang w:val="en-US"/>
+        </w:rPr>
+      </w:pPr>
+      <w:r>
+        <w:rPr>
+          <w:sz w:val="26"/>
+          <w:szCs w:val="24"/>
+          <w:lang w:val="en-US"/>
+        </w:rPr>
+        <w:t>Click on Login button</w:t>
+      </w:r>
+    </w:p>
+    <w:p>
+      <w:pPr>
+        <w:pStyle w:val="ListParagraph"/>
+        <w:numPr>
+          <w:ilvl w:val="1"/>
+          <w:numId w:val="1"/>
+        </w:numPr>
+        <w:spacing w:line="256" w:lineRule="auto"/>
+        <w:rPr>
+          <w:sz w:val="26"/>
+          <w:szCs w:val="24"/>
+          <w:lang w:val="en-US"/>
+        </w:rPr>
+      </w:pPr>
+      <w:r>
+        <w:rPr>
+          <w:sz w:val="26"/>
+          <w:szCs w:val="24"/>
+          <w:lang w:val="en-US"/>
+        </w:rPr>
+        <w:t>Display and verify</w:t>
+      </w:r>
       <w:bookmarkStart w:id="0" w:name="_GoBack"/>
       <w:bookmarkEnd w:id="0"/>
+      <w:r>
+        <w:rPr>
+          <w:sz w:val="26"/>
+          <w:szCs w:val="24"/>
+          <w:lang w:val="en-US"/>
+        </w:rPr>
+        <w:t xml:space="preserve"> error message</w:t>
+      </w:r>
+      <w:r>
+        <w:rPr>
+          <w:sz w:val="26"/>
+          <w:szCs w:val="24"/>
+          <w:lang w:val="en-US"/>
+        </w:rPr>
+        <w:br/>
+      </w:r>
+      <w:r>
+        <w:rPr>
+          <w:b/>
+          <w:bCs/>
+          <w:sz w:val="26"/>
+          <w:szCs w:val="24"/>
+          <w:lang w:val="en-US"/>
+        </w:rPr>
+        <w:t>Use CssSelector locator</w:t>
+      </w:r>
+    </w:p>
+    <w:p>
+      <w:pPr>
+        <w:pStyle w:val="ListParagraph"/>
+        <w:numPr>
+          <w:ilvl w:val="0"/>
+          <w:numId w:val="1"/>
+        </w:numPr>
+        <w:spacing w:line="256" w:lineRule="auto"/>
+        <w:rPr>
+          <w:sz w:val="26"/>
+          <w:szCs w:val="24"/>
+          <w:lang w:val="en-US"/>
+        </w:rPr>
+      </w:pPr>
+      <w:r>
+        <w:rPr>
+          <w:sz w:val="26"/>
+          <w:szCs w:val="24"/>
+          <w:lang w:val="en-US"/>
+        </w:rPr>
+        <w:lastRenderedPageBreak/>
+        <w:t xml:space="preserve">Launch </w:t>
+      </w:r>
+      <w:hyperlink r:id="rId11" w:history="1">
+        <w:r>
+          <w:rPr>
+            <w:rStyle w:val="Hyperlink"/>
+            <w:sz w:val="26"/>
+            <w:szCs w:val="24"/>
+            <w:lang w:val="en-US"/>
+          </w:rPr>
+          <w:t>https://register.rediff.com/register/register.php?FormName=user_details</w:t>
+        </w:r>
+      </w:hyperlink>
+    </w:p>
+    <w:p>
+      <w:pPr>
+        <w:pStyle w:val="ListParagraph"/>
+        <w:numPr>
+          <w:ilvl w:val="1"/>
+          <w:numId w:val="1"/>
+        </w:numPr>
+        <w:spacing w:line="256" w:lineRule="auto"/>
+        <w:rPr>
+          <w:sz w:val="26"/>
+          <w:szCs w:val="24"/>
+          <w:lang w:val="en-US"/>
+        </w:rPr>
+      </w:pPr>
+      <w:r>
+        <w:rPr>
+          <w:sz w:val="26"/>
+          <w:szCs w:val="24"/>
+          <w:lang w:val="en-US"/>
+        </w:rPr>
+        <w:t>Enter Full Name</w:t>
+      </w:r>
+    </w:p>
+    <w:p>
+      <w:pPr>
+        <w:pStyle w:val="ListParagraph"/>
+        <w:numPr>
+          <w:ilvl w:val="1"/>
+          <w:numId w:val="1"/>
+        </w:numPr>
+        <w:spacing w:line="256" w:lineRule="auto"/>
+        <w:rPr>
+          <w:sz w:val="26"/>
+          <w:szCs w:val="24"/>
+          <w:lang w:val="en-US"/>
+        </w:rPr>
+      </w:pPr>
+      <w:r>
+        <w:rPr>
+          <w:sz w:val="26"/>
+          <w:szCs w:val="24"/>
+          <w:lang w:val="en-US"/>
+        </w:rPr>
+        <w:t>Enter rediff Id</w:t>
+      </w:r>
+    </w:p>
+    <w:p>
+      <w:pPr>
+        <w:pStyle w:val="ListParagraph"/>
+        <w:numPr>
+          <w:ilvl w:val="1"/>
+          <w:numId w:val="1"/>
+        </w:numPr>
+        <w:spacing w:line="256" w:lineRule="auto"/>
+        <w:rPr>
+          <w:sz w:val="26"/>
+          <w:szCs w:val="24"/>
+          <w:lang w:val="en-US"/>
+        </w:rPr>
+      </w:pPr>
+      <w:r>
+        <w:rPr>
+          <w:sz w:val="26"/>
+          <w:szCs w:val="24"/>
+          <w:lang w:val="en-US"/>
+        </w:rPr>
+        <w:t>Enter password</w:t>
+      </w:r>
+    </w:p>
+    <w:p>
+      <w:pPr>
+        <w:pStyle w:val="ListParagraph"/>
+        <w:numPr>
+          <w:ilvl w:val="1"/>
+          <w:numId w:val="1"/>
+        </w:numPr>
+        <w:spacing w:line="256" w:lineRule="auto"/>
+        <w:rPr>
+          <w:sz w:val="26"/>
+          <w:szCs w:val="24"/>
+          <w:lang w:val="en-US"/>
+        </w:rPr>
+      </w:pPr>
+      <w:r>
+        <w:rPr>
+          <w:sz w:val="26"/>
+          <w:szCs w:val="24"/>
+          <w:lang w:val="en-US"/>
+        </w:rPr>
+        <w:t>Retype password</w:t>
+      </w:r>
+    </w:p>
+    <w:p>
+      <w:pPr>
+        <w:pStyle w:val="ListParagraph"/>
+        <w:numPr>
+          <w:ilvl w:val="1"/>
+          <w:numId w:val="1"/>
+        </w:numPr>
+        <w:spacing w:line="256" w:lineRule="auto"/>
+        <w:rPr>
+          <w:sz w:val="26"/>
+          <w:szCs w:val="24"/>
+          <w:lang w:val="en-US"/>
+        </w:rPr>
+      </w:pPr>
+      <w:r>
+        <w:rPr>
+          <w:sz w:val="26"/>
+          <w:szCs w:val="24"/>
+          <w:lang w:val="en-US"/>
+        </w:rPr>
+        <w:t>Enter Recovery email</w:t>
+      </w:r>
+    </w:p>
+    <w:p>
+      <w:pPr>
+        <w:pStyle w:val="ListParagraph"/>
+        <w:numPr>
+          <w:ilvl w:val="1"/>
+          <w:numId w:val="1"/>
+        </w:numPr>
+        <w:spacing w:line="256" w:lineRule="auto"/>
+        <w:rPr>
+          <w:sz w:val="26"/>
+          <w:szCs w:val="24"/>
+          <w:lang w:val="en-US"/>
+        </w:rPr>
+      </w:pPr>
+      <w:r>
+        <w:rPr>
+          <w:sz w:val="26"/>
+          <w:szCs w:val="24"/>
+          <w:lang w:val="en-US"/>
+        </w:rPr>
+        <w:t>Enter your phone no</w:t>
+      </w:r>
+      <w:r>
+        <w:rPr>
+          <w:sz w:val="26"/>
+          <w:szCs w:val="24"/>
+          <w:lang w:val="en-US"/>
+        </w:rPr>
+        <w:br/>
+      </w:r>
+      <w:r>
+        <w:rPr>
+          <w:b/>
+          <w:bCs/>
+          <w:sz w:val="26"/>
+          <w:szCs w:val="24"/>
+          <w:lang w:val="en-US"/>
+        </w:rPr>
+        <w:t xml:space="preserve">Use CssSelector </w:t>
+      </w:r>
+      <w:r>
+        <w:rPr>
+          <w:b/>
+          <w:bCs/>
+          <w:sz w:val="26"/>
+          <w:szCs w:val="24"/>
+          <w:lang w:val="en-US"/>
+        </w:rPr>
+        <w:t xml:space="preserve">special characters </w:t>
+      </w:r>
+      <w:r>
+        <w:rPr>
+          <w:b/>
+          <w:bCs/>
+          <w:sz w:val="26"/>
+          <w:szCs w:val="24"/>
+          <w:lang w:val="en-US"/>
+        </w:rPr>
+        <w:t>Locator</w:t>
+      </w:r>
     </w:p>
     <w:p>
       <w:pPr>
@@ -343,6 +1140,92 @@
 <file path=word/numbering.xml><?xml version="1.0" encoding="utf-8"?>
 <w:numbering xmlns:wpc="http://schemas.microsoft.com/office/word/2010/wordprocessingCanvas" xmlns:mc="http://schemas.openxmlformats.org/markup-compatibility/2006" xmlns:o="urn:schemas-microsoft-com:office:office" xmlns:r="http://schemas.openxmlformats.org/officeDocument/2006/relationships" xmlns:m="http://schemas.openxmlformats.org/officeDocument/2006/math" xmlns:v="urn:schemas-microsoft-com:vml" xmlns:wp14="http://schemas.microsoft.com/office/word/2010/wordprocessingDrawing" xmlns:wp="http://schemas.openxmlformats.org/drawingml/2006/wordprocessingDrawing" xmlns:w10="urn:schemas-microsoft-com:office:word" xmlns:w="http://schemas.openxmlformats.org/wordprocessingml/2006/main" xmlns:w14="http://schemas.microsoft.com/office/word/2010/wordml" xmlns:w15="http://schemas.microsoft.com/office/word/2012/wordml" xmlns:wpg="http://schemas.microsoft.com/office/word/2010/wordprocessingGroup" xmlns:wpi="http://schemas.microsoft.com/office/word/2010/wordprocessingInk" xmlns:wne="http://schemas.microsoft.com/office/word/2006/wordml" xmlns:wps="http://schemas.microsoft.com/office/word/2010/wordprocessingShape" mc:Ignorable="w14 w15 wp14">
   <w:abstractNum w:abstractNumId="0">
+    <w:nsid w:val="18DF629C"/>
+    <w:multiLevelType w:val="hybridMultilevel"/>
+    <w:tmpl w:val="88B279A2"/>
+    <w:lvl w:ilvl="0" w:tplc="4009000F">
+      <w:start w:val="1"/>
+      <w:numFmt w:val="decimal"/>
+      <w:lvlText w:val="%1."/>
+      <w:lvlJc w:val="left"/>
+      <w:pPr>
+        <w:ind w:left="720" w:hanging="360"/>
+      </w:pPr>
+    </w:lvl>
+    <w:lvl w:ilvl="1" w:tplc="40090019">
+      <w:start w:val="1"/>
+      <w:numFmt w:val="lowerLetter"/>
+      <w:lvlText w:val="%2."/>
+      <w:lvlJc w:val="left"/>
+      <w:pPr>
+        <w:ind w:left="1440" w:hanging="360"/>
+      </w:pPr>
+    </w:lvl>
+    <w:lvl w:ilvl="2" w:tplc="4009001B">
+      <w:start w:val="1"/>
+      <w:numFmt w:val="lowerRoman"/>
+      <w:lvlText w:val="%3."/>
+      <w:lvlJc w:val="right"/>
+      <w:pPr>
+        <w:ind w:left="2160" w:hanging="180"/>
+      </w:pPr>
+    </w:lvl>
+    <w:lvl w:ilvl="3" w:tplc="4009000F">
+      <w:start w:val="1"/>
+      <w:numFmt w:val="decimal"/>
+      <w:lvlText w:val="%4."/>
+      <w:lvlJc w:val="left"/>
+      <w:pPr>
+        <w:ind w:left="2880" w:hanging="360"/>
+      </w:pPr>
+    </w:lvl>
+    <w:lvl w:ilvl="4" w:tplc="40090019">
+      <w:start w:val="1"/>
+      <w:numFmt w:val="lowerLetter"/>
+      <w:lvlText w:val="%5."/>
+      <w:lvlJc w:val="left"/>
+      <w:pPr>
+        <w:ind w:left="3600" w:hanging="360"/>
+      </w:pPr>
+    </w:lvl>
+    <w:lvl w:ilvl="5" w:tplc="4009001B">
+      <w:start w:val="1"/>
+      <w:numFmt w:val="lowerRoman"/>
+      <w:lvlText w:val="%6."/>
+      <w:lvlJc w:val="right"/>
+      <w:pPr>
+        <w:ind w:left="4320" w:hanging="180"/>
+      </w:pPr>
+    </w:lvl>
+    <w:lvl w:ilvl="6" w:tplc="4009000F">
+      <w:start w:val="1"/>
+      <w:numFmt w:val="decimal"/>
+      <w:lvlText w:val="%7."/>
+      <w:lvlJc w:val="left"/>
+      <w:pPr>
+        <w:ind w:left="5040" w:hanging="360"/>
+      </w:pPr>
+    </w:lvl>
+    <w:lvl w:ilvl="7" w:tplc="40090019">
+      <w:start w:val="1"/>
+      <w:numFmt w:val="lowerLetter"/>
+      <w:lvlText w:val="%8."/>
+      <w:lvlJc w:val="left"/>
+      <w:pPr>
+        <w:ind w:left="5760" w:hanging="360"/>
+      </w:pPr>
+    </w:lvl>
+    <w:lvl w:ilvl="8" w:tplc="4009001B">
+      <w:start w:val="1"/>
+      <w:numFmt w:val="lowerRoman"/>
+      <w:lvlText w:val="%9."/>
+      <w:lvlJc w:val="right"/>
+      <w:pPr>
+        <w:ind w:left="6480" w:hanging="180"/>
+      </w:pPr>
+    </w:lvl>
+  </w:abstractNum>
+  <w:abstractNum w:abstractNumId="1">
     <w:nsid w:val="2149316A"/>
     <w:multiLevelType w:val="hybridMultilevel"/>
     <w:tmpl w:val="56649A08"/>
@@ -431,7 +1314,96 @@
       </w:pPr>
     </w:lvl>
   </w:abstractNum>
-  <w:abstractNum w:abstractNumId="1">
+  <w:abstractNum w:abstractNumId="2">
+    <w:nsid w:val="34A02971"/>
+    <w:multiLevelType w:val="hybridMultilevel"/>
+    <w:tmpl w:val="56649A08"/>
+    <w:lvl w:ilvl="0" w:tplc="4009000F">
+      <w:start w:val="1"/>
+      <w:numFmt w:val="decimal"/>
+      <w:lvlText w:val="%1."/>
+      <w:lvlJc w:val="left"/>
+      <w:pPr>
+        <w:ind w:left="720" w:hanging="360"/>
+      </w:pPr>
+      <w:rPr>
+        <w:rFonts w:hint="default"/>
+      </w:rPr>
+    </w:lvl>
+    <w:lvl w:ilvl="1" w:tplc="40090019">
+      <w:start w:val="1"/>
+      <w:numFmt w:val="lowerLetter"/>
+      <w:lvlText w:val="%2."/>
+      <w:lvlJc w:val="left"/>
+      <w:pPr>
+        <w:ind w:left="1440" w:hanging="360"/>
+      </w:pPr>
+    </w:lvl>
+    <w:lvl w:ilvl="2" w:tplc="4009001B" w:tentative="1">
+      <w:start w:val="1"/>
+      <w:numFmt w:val="lowerRoman"/>
+      <w:lvlText w:val="%3."/>
+      <w:lvlJc w:val="right"/>
+      <w:pPr>
+        <w:ind w:left="2160" w:hanging="180"/>
+      </w:pPr>
+    </w:lvl>
+    <w:lvl w:ilvl="3" w:tplc="4009000F" w:tentative="1">
+      <w:start w:val="1"/>
+      <w:numFmt w:val="decimal"/>
+      <w:lvlText w:val="%4."/>
+      <w:lvlJc w:val="left"/>
+      <w:pPr>
+        <w:ind w:left="2880" w:hanging="360"/>
+      </w:pPr>
+    </w:lvl>
+    <w:lvl w:ilvl="4" w:tplc="40090019" w:tentative="1">
+      <w:start w:val="1"/>
+      <w:numFmt w:val="lowerLetter"/>
+      <w:lvlText w:val="%5."/>
+      <w:lvlJc w:val="left"/>
+      <w:pPr>
+        <w:ind w:left="3600" w:hanging="360"/>
+      </w:pPr>
+    </w:lvl>
+    <w:lvl w:ilvl="5" w:tplc="4009001B" w:tentative="1">
+      <w:start w:val="1"/>
+      <w:numFmt w:val="lowerRoman"/>
+      <w:lvlText w:val="%6."/>
+      <w:lvlJc w:val="right"/>
+      <w:pPr>
+        <w:ind w:left="4320" w:hanging="180"/>
+      </w:pPr>
+    </w:lvl>
+    <w:lvl w:ilvl="6" w:tplc="4009000F" w:tentative="1">
+      <w:start w:val="1"/>
+      <w:numFmt w:val="decimal"/>
+      <w:lvlText w:val="%7."/>
+      <w:lvlJc w:val="left"/>
+      <w:pPr>
+        <w:ind w:left="5040" w:hanging="360"/>
+      </w:pPr>
+    </w:lvl>
+    <w:lvl w:ilvl="7" w:tplc="40090019" w:tentative="1">
+      <w:start w:val="1"/>
+      <w:numFmt w:val="lowerLetter"/>
+      <w:lvlText w:val="%8."/>
+      <w:lvlJc w:val="left"/>
+      <w:pPr>
+        <w:ind w:left="5760" w:hanging="360"/>
+      </w:pPr>
+    </w:lvl>
+    <w:lvl w:ilvl="8" w:tplc="4009001B" w:tentative="1">
+      <w:start w:val="1"/>
+      <w:numFmt w:val="lowerRoman"/>
+      <w:lvlText w:val="%9."/>
+      <w:lvlJc w:val="right"/>
+      <w:pPr>
+        <w:ind w:left="6480" w:hanging="180"/>
+      </w:pPr>
+    </w:lvl>
+  </w:abstractNum>
+  <w:abstractNum w:abstractNumId="3">
     <w:nsid w:val="4E5B4A02"/>
     <w:multiLevelType w:val="hybridMultilevel"/>
     <w:tmpl w:val="E8BC0844"/>
@@ -521,10 +1493,43 @@
     </w:lvl>
   </w:abstractNum>
   <w:num w:numId="1">
-    <w:abstractNumId w:val="0"/>
+    <w:abstractNumId w:val="1"/>
   </w:num>
   <w:num w:numId="2">
-    <w:abstractNumId w:val="1"/>
+    <w:abstractNumId w:val="3"/>
+  </w:num>
+  <w:num w:numId="3">
+    <w:abstractNumId w:val="2"/>
+  </w:num>
+  <w:num w:numId="4">
+    <w:abstractNumId w:val="0"/>
+    <w:lvlOverride w:ilvl="0">
+      <w:startOverride w:val="1"/>
+    </w:lvlOverride>
+    <w:lvlOverride w:ilvl="1">
+      <w:startOverride w:val="1"/>
+    </w:lvlOverride>
+    <w:lvlOverride w:ilvl="2">
+      <w:startOverride w:val="1"/>
+    </w:lvlOverride>
+    <w:lvlOverride w:ilvl="3">
+      <w:startOverride w:val="1"/>
+    </w:lvlOverride>
+    <w:lvlOverride w:ilvl="4">
+      <w:startOverride w:val="1"/>
+    </w:lvlOverride>
+    <w:lvlOverride w:ilvl="5">
+      <w:startOverride w:val="1"/>
+    </w:lvlOverride>
+    <w:lvlOverride w:ilvl="6">
+      <w:startOverride w:val="1"/>
+    </w:lvlOverride>
+    <w:lvlOverride w:ilvl="7">
+      <w:startOverride w:val="1"/>
+    </w:lvlOverride>
+    <w:lvlOverride w:ilvl="8">
+      <w:startOverride w:val="1"/>
+    </w:lvlOverride>
   </w:num>
 </w:numbering>
 </file>

</xml_diff>

<commit_message>
Date: 03 Dec 2025
</commit_message>
<xml_diff>
--- a/Assignments_SA2509016.docx
+++ b/Assignments_SA2509016.docx
@@ -5,27 +5,10 @@
     <w:p>
       <w:pPr>
         <w:rPr>
-          <w:sz w:val="26"/>
-          <w:szCs w:val="22"/>
-          <w:lang w:val="en-US"/>
-        </w:rPr>
-      </w:pPr>
-      <w:r>
-        <w:rPr>
-          <w:sz w:val="26"/>
-          <w:szCs w:val="22"/>
-          <w:lang w:val="en-US"/>
-        </w:rPr>
-        <w:t>Selenium Assignments</w:t>
-      </w:r>
-    </w:p>
-    <w:p>
-      <w:pPr>
-        <w:rPr>
           <w:b/>
           <w:bCs/>
-          <w:sz w:val="26"/>
-          <w:szCs w:val="22"/>
+          <w:sz w:val="24"/>
+          <w:szCs w:val="24"/>
           <w:lang w:val="en-US"/>
         </w:rPr>
       </w:pPr>
@@ -33,10 +16,1105 @@
         <w:rPr>
           <w:b/>
           <w:bCs/>
+          <w:sz w:val="24"/>
+          <w:szCs w:val="24"/>
+          <w:lang w:val="en-US"/>
+        </w:rPr>
+        <w:t>Java Assignments for Reference</w:t>
+      </w:r>
+    </w:p>
+    <w:p>
+      <w:pPr>
+        <w:pStyle w:val="ListParagraph"/>
+        <w:numPr>
+          <w:ilvl w:val="0"/>
+          <w:numId w:val="5"/>
+        </w:numPr>
+        <w:spacing w:line="256" w:lineRule="auto"/>
+        <w:rPr>
+          <w:sz w:val="24"/>
+          <w:szCs w:val="24"/>
+          <w:lang w:val="en-US"/>
+        </w:rPr>
+      </w:pPr>
+      <w:r>
+        <w:rPr>
+          <w:sz w:val="24"/>
+          <w:szCs w:val="24"/>
+          <w:lang w:val="en-US"/>
+        </w:rPr>
+        <w:t xml:space="preserve">Accept marks of 5 subjects and </w:t>
+      </w:r>
+      <w:proofErr w:type="spellStart"/>
+      <w:r>
+        <w:rPr>
+          <w:sz w:val="24"/>
+          <w:szCs w:val="24"/>
+          <w:lang w:val="en-US"/>
+        </w:rPr>
+        <w:t>canculate</w:t>
+      </w:r>
+      <w:proofErr w:type="spellEnd"/>
+      <w:r>
+        <w:rPr>
+          <w:sz w:val="24"/>
+          <w:szCs w:val="24"/>
+          <w:lang w:val="en-US"/>
+        </w:rPr>
+        <w:t xml:space="preserve"> total and average marks.</w:t>
+      </w:r>
+    </w:p>
+    <w:p>
+      <w:pPr>
+        <w:pStyle w:val="ListParagraph"/>
+        <w:numPr>
+          <w:ilvl w:val="0"/>
+          <w:numId w:val="5"/>
+        </w:numPr>
+        <w:spacing w:line="256" w:lineRule="auto"/>
+        <w:rPr>
+          <w:sz w:val="24"/>
+          <w:szCs w:val="24"/>
+          <w:lang w:val="en-US"/>
+        </w:rPr>
+      </w:pPr>
+      <w:r>
+        <w:rPr>
+          <w:sz w:val="24"/>
+          <w:szCs w:val="24"/>
+          <w:lang w:val="en-US"/>
+        </w:rPr>
+        <w:t>Accept a bank balance from user and show the message as "Low Balance" if balance is less than 2000.</w:t>
+      </w:r>
+    </w:p>
+    <w:p>
+      <w:pPr>
+        <w:pStyle w:val="ListParagraph"/>
+        <w:numPr>
+          <w:ilvl w:val="0"/>
+          <w:numId w:val="5"/>
+        </w:numPr>
+        <w:spacing w:line="256" w:lineRule="auto"/>
+        <w:rPr>
+          <w:sz w:val="24"/>
+          <w:szCs w:val="24"/>
+          <w:lang w:val="en-US"/>
+        </w:rPr>
+      </w:pPr>
+      <w:r>
+        <w:rPr>
+          <w:sz w:val="24"/>
+          <w:szCs w:val="24"/>
+          <w:lang w:val="en-US"/>
+        </w:rPr>
+        <w:t>Accept a number from user and check whether it is +</w:t>
+      </w:r>
+      <w:proofErr w:type="spellStart"/>
+      <w:r>
+        <w:rPr>
+          <w:sz w:val="24"/>
+          <w:szCs w:val="24"/>
+          <w:lang w:val="en-US"/>
+        </w:rPr>
+        <w:t>ve</w:t>
+      </w:r>
+      <w:proofErr w:type="spellEnd"/>
+      <w:r>
+        <w:rPr>
+          <w:sz w:val="24"/>
+          <w:szCs w:val="24"/>
+          <w:lang w:val="en-US"/>
+        </w:rPr>
+        <w:t xml:space="preserve"> or –</w:t>
+      </w:r>
+      <w:proofErr w:type="spellStart"/>
+      <w:r>
+        <w:rPr>
+          <w:sz w:val="24"/>
+          <w:szCs w:val="24"/>
+          <w:lang w:val="en-US"/>
+        </w:rPr>
+        <w:t>ve</w:t>
+      </w:r>
+      <w:proofErr w:type="spellEnd"/>
+    </w:p>
+    <w:p>
+      <w:pPr>
+        <w:pStyle w:val="ListParagraph"/>
+        <w:numPr>
+          <w:ilvl w:val="0"/>
+          <w:numId w:val="5"/>
+        </w:numPr>
+        <w:spacing w:line="256" w:lineRule="auto"/>
+        <w:rPr>
+          <w:sz w:val="24"/>
+          <w:szCs w:val="24"/>
+          <w:lang w:val="en-US"/>
+        </w:rPr>
+      </w:pPr>
+      <w:r>
+        <w:rPr>
+          <w:sz w:val="24"/>
+          <w:szCs w:val="24"/>
+          <w:lang w:val="en-US"/>
+        </w:rPr>
+        <w:t>Accept selling amount and purchase amount from user and display whether it is profit or loss and how much?</w:t>
+      </w:r>
+    </w:p>
+    <w:p>
+      <w:pPr>
+        <w:pStyle w:val="ListParagraph"/>
+        <w:numPr>
+          <w:ilvl w:val="0"/>
+          <w:numId w:val="5"/>
+        </w:numPr>
+        <w:spacing w:line="256" w:lineRule="auto"/>
+        <w:rPr>
+          <w:sz w:val="24"/>
+          <w:szCs w:val="24"/>
+          <w:lang w:val="en-US"/>
+        </w:rPr>
+      </w:pPr>
+      <w:r>
+        <w:rPr>
+          <w:sz w:val="24"/>
+          <w:szCs w:val="24"/>
+          <w:lang w:val="en-US"/>
+        </w:rPr>
+        <w:t>Accept a year from user and check whether it is leap or not?</w:t>
+      </w:r>
+    </w:p>
+    <w:p>
+      <w:pPr>
+        <w:pStyle w:val="ListParagraph"/>
+        <w:numPr>
+          <w:ilvl w:val="0"/>
+          <w:numId w:val="5"/>
+        </w:numPr>
+        <w:spacing w:line="256" w:lineRule="auto"/>
+        <w:rPr>
+          <w:sz w:val="24"/>
+          <w:szCs w:val="24"/>
+          <w:lang w:val="en-US"/>
+        </w:rPr>
+      </w:pPr>
+      <w:r>
+        <w:rPr>
+          <w:sz w:val="24"/>
+          <w:szCs w:val="24"/>
+          <w:lang w:val="en-US"/>
+        </w:rPr>
+        <w:t>Accept a bank balance from user and show the message as "Low Balance" if balance is less than 2000 or display the message as "Balance is ok"</w:t>
+      </w:r>
+    </w:p>
+    <w:p>
+      <w:pPr>
+        <w:pStyle w:val="ListParagraph"/>
+        <w:numPr>
+          <w:ilvl w:val="0"/>
+          <w:numId w:val="5"/>
+        </w:numPr>
+        <w:spacing w:line="256" w:lineRule="auto"/>
+        <w:rPr>
+          <w:sz w:val="24"/>
+          <w:szCs w:val="24"/>
+          <w:lang w:val="en-US"/>
+        </w:rPr>
+      </w:pPr>
+      <w:r>
+        <w:rPr>
+          <w:sz w:val="24"/>
+          <w:szCs w:val="24"/>
+          <w:lang w:val="en-US"/>
+        </w:rPr>
+        <w:t xml:space="preserve">Accept age from user and show the message as "You are valid for voting" if age is </w:t>
+      </w:r>
+      <w:proofErr w:type="spellStart"/>
+      <w:r>
+        <w:rPr>
+          <w:sz w:val="24"/>
+          <w:szCs w:val="24"/>
+          <w:lang w:val="en-US"/>
+        </w:rPr>
+        <w:t>grater</w:t>
+      </w:r>
+      <w:proofErr w:type="spellEnd"/>
+      <w:r>
+        <w:rPr>
+          <w:sz w:val="24"/>
+          <w:szCs w:val="24"/>
+          <w:lang w:val="en-US"/>
+        </w:rPr>
+        <w:t xml:space="preserve"> than or equal to 18 otherwise display the message as "You are not valid for voting"</w:t>
+      </w:r>
+    </w:p>
+    <w:p>
+      <w:pPr>
+        <w:pStyle w:val="ListParagraph"/>
+        <w:numPr>
+          <w:ilvl w:val="0"/>
+          <w:numId w:val="5"/>
+        </w:numPr>
+        <w:spacing w:line="256" w:lineRule="auto"/>
+        <w:rPr>
+          <w:sz w:val="24"/>
+          <w:szCs w:val="24"/>
+          <w:lang w:val="en-US"/>
+        </w:rPr>
+      </w:pPr>
+      <w:r>
+        <w:rPr>
+          <w:sz w:val="24"/>
+          <w:szCs w:val="24"/>
+          <w:lang w:val="en-US"/>
+        </w:rPr>
+        <w:t xml:space="preserve">Accept marks of 5 subjects and </w:t>
+      </w:r>
+      <w:proofErr w:type="spellStart"/>
+      <w:r>
+        <w:rPr>
+          <w:sz w:val="24"/>
+          <w:szCs w:val="24"/>
+          <w:lang w:val="en-US"/>
+        </w:rPr>
+        <w:t>canculate</w:t>
+      </w:r>
+      <w:proofErr w:type="spellEnd"/>
+      <w:r>
+        <w:rPr>
+          <w:sz w:val="24"/>
+          <w:szCs w:val="24"/>
+          <w:lang w:val="en-US"/>
+        </w:rPr>
+        <w:t xml:space="preserve"> total and average marks also display the grade as follows</w:t>
+      </w:r>
+      <w:r>
+        <w:rPr>
+          <w:sz w:val="24"/>
+          <w:szCs w:val="24"/>
+          <w:lang w:val="en-US"/>
+        </w:rPr>
+        <w:br/>
+      </w:r>
+      <w:r>
+        <w:rPr>
+          <w:sz w:val="24"/>
+          <w:szCs w:val="24"/>
+          <w:lang w:val="en-US"/>
+        </w:rPr>
+        <w:tab/>
+        <w:t>Marks</w:t>
+      </w:r>
+      <w:r>
+        <w:rPr>
+          <w:sz w:val="24"/>
+          <w:szCs w:val="24"/>
+          <w:lang w:val="en-US"/>
+        </w:rPr>
+        <w:tab/>
+      </w:r>
+      <w:r>
+        <w:rPr>
+          <w:sz w:val="24"/>
+          <w:szCs w:val="24"/>
+          <w:lang w:val="en-US"/>
+        </w:rPr>
+        <w:tab/>
+      </w:r>
+      <w:r>
+        <w:rPr>
+          <w:sz w:val="24"/>
+          <w:szCs w:val="24"/>
+          <w:lang w:val="en-US"/>
+        </w:rPr>
+        <w:tab/>
+        <w:t>Grade</w:t>
+      </w:r>
+      <w:r>
+        <w:rPr>
+          <w:sz w:val="24"/>
+          <w:szCs w:val="24"/>
+          <w:lang w:val="en-US"/>
+        </w:rPr>
+        <w:br/>
+      </w:r>
+      <w:r>
+        <w:rPr>
+          <w:sz w:val="24"/>
+          <w:szCs w:val="24"/>
+          <w:lang w:val="en-US"/>
+        </w:rPr>
+        <w:tab/>
+        <w:t>&gt;= 85</w:t>
+      </w:r>
+      <w:r>
+        <w:rPr>
+          <w:sz w:val="24"/>
+          <w:szCs w:val="24"/>
+          <w:lang w:val="en-US"/>
+        </w:rPr>
+        <w:tab/>
+      </w:r>
+      <w:r>
+        <w:rPr>
+          <w:sz w:val="24"/>
+          <w:szCs w:val="24"/>
+          <w:lang w:val="en-US"/>
+        </w:rPr>
+        <w:tab/>
+      </w:r>
+      <w:r>
+        <w:rPr>
+          <w:sz w:val="24"/>
+          <w:szCs w:val="24"/>
+          <w:lang w:val="en-US"/>
+        </w:rPr>
+        <w:tab/>
+      </w:r>
+      <w:proofErr w:type="spellStart"/>
+      <w:r>
+        <w:rPr>
+          <w:sz w:val="24"/>
+          <w:szCs w:val="24"/>
+          <w:lang w:val="en-US"/>
+        </w:rPr>
+        <w:t>Dist</w:t>
+      </w:r>
+      <w:proofErr w:type="spellEnd"/>
+      <w:r>
+        <w:rPr>
+          <w:sz w:val="24"/>
+          <w:szCs w:val="24"/>
+          <w:lang w:val="en-US"/>
+        </w:rPr>
+        <w:br/>
+      </w:r>
+      <w:r>
+        <w:rPr>
+          <w:sz w:val="24"/>
+          <w:szCs w:val="24"/>
+          <w:lang w:val="en-US"/>
+        </w:rPr>
+        <w:tab/>
+        <w:t>&lt; 85 &amp; &gt;= 75</w:t>
+      </w:r>
+      <w:r>
+        <w:rPr>
+          <w:sz w:val="24"/>
+          <w:szCs w:val="24"/>
+          <w:lang w:val="en-US"/>
+        </w:rPr>
+        <w:tab/>
+      </w:r>
+      <w:r>
+        <w:rPr>
+          <w:sz w:val="24"/>
+          <w:szCs w:val="24"/>
+          <w:lang w:val="en-US"/>
+        </w:rPr>
+        <w:tab/>
+        <w:t>A</w:t>
+      </w:r>
+      <w:r>
+        <w:rPr>
+          <w:sz w:val="24"/>
+          <w:szCs w:val="24"/>
+          <w:lang w:val="en-US"/>
+        </w:rPr>
+        <w:br/>
+      </w:r>
+      <w:r>
+        <w:rPr>
+          <w:sz w:val="24"/>
+          <w:szCs w:val="24"/>
+          <w:lang w:val="en-US"/>
+        </w:rPr>
+        <w:tab/>
+        <w:t>&lt; 75 &amp; &gt;= 60</w:t>
+      </w:r>
+      <w:r>
+        <w:rPr>
+          <w:sz w:val="24"/>
+          <w:szCs w:val="24"/>
+          <w:lang w:val="en-US"/>
+        </w:rPr>
+        <w:tab/>
+      </w:r>
+      <w:r>
+        <w:rPr>
+          <w:sz w:val="24"/>
+          <w:szCs w:val="24"/>
+          <w:lang w:val="en-US"/>
+        </w:rPr>
+        <w:tab/>
+        <w:t>B</w:t>
+      </w:r>
+      <w:r>
+        <w:rPr>
+          <w:sz w:val="24"/>
+          <w:szCs w:val="24"/>
+          <w:lang w:val="en-US"/>
+        </w:rPr>
+        <w:br/>
+      </w:r>
+      <w:r>
+        <w:rPr>
+          <w:sz w:val="24"/>
+          <w:szCs w:val="24"/>
+          <w:lang w:val="en-US"/>
+        </w:rPr>
+        <w:tab/>
+        <w:t>&lt; 60 &amp; &gt;= 50</w:t>
+      </w:r>
+      <w:r>
+        <w:rPr>
+          <w:sz w:val="24"/>
+          <w:szCs w:val="24"/>
+          <w:lang w:val="en-US"/>
+        </w:rPr>
+        <w:tab/>
+      </w:r>
+      <w:r>
+        <w:rPr>
+          <w:sz w:val="24"/>
+          <w:szCs w:val="24"/>
+          <w:lang w:val="en-US"/>
+        </w:rPr>
+        <w:tab/>
+        <w:t>C</w:t>
+      </w:r>
+      <w:r>
+        <w:rPr>
+          <w:sz w:val="24"/>
+          <w:szCs w:val="24"/>
+          <w:lang w:val="en-US"/>
+        </w:rPr>
+        <w:br/>
+      </w:r>
+      <w:r>
+        <w:rPr>
+          <w:sz w:val="24"/>
+          <w:szCs w:val="24"/>
+          <w:lang w:val="en-US"/>
+        </w:rPr>
+        <w:tab/>
+        <w:t>&lt; 50 &amp; &gt;= 35</w:t>
+      </w:r>
+      <w:r>
+        <w:rPr>
+          <w:sz w:val="24"/>
+          <w:szCs w:val="24"/>
+          <w:lang w:val="en-US"/>
+        </w:rPr>
+        <w:tab/>
+      </w:r>
+      <w:r>
+        <w:rPr>
+          <w:sz w:val="24"/>
+          <w:szCs w:val="24"/>
+          <w:lang w:val="en-US"/>
+        </w:rPr>
+        <w:tab/>
+        <w:t>D</w:t>
+      </w:r>
+      <w:r>
+        <w:rPr>
+          <w:sz w:val="24"/>
+          <w:szCs w:val="24"/>
+          <w:lang w:val="en-US"/>
+        </w:rPr>
+        <w:br/>
+      </w:r>
+      <w:r>
+        <w:rPr>
+          <w:sz w:val="24"/>
+          <w:szCs w:val="24"/>
+          <w:lang w:val="en-US"/>
+        </w:rPr>
+        <w:tab/>
+        <w:t>&lt; 35</w:t>
+      </w:r>
+      <w:r>
+        <w:rPr>
+          <w:sz w:val="24"/>
+          <w:szCs w:val="24"/>
+          <w:lang w:val="en-US"/>
+        </w:rPr>
+        <w:tab/>
+      </w:r>
+      <w:r>
+        <w:rPr>
+          <w:sz w:val="24"/>
+          <w:szCs w:val="24"/>
+          <w:lang w:val="en-US"/>
+        </w:rPr>
+        <w:tab/>
+      </w:r>
+      <w:r>
+        <w:rPr>
+          <w:sz w:val="24"/>
+          <w:szCs w:val="24"/>
+          <w:lang w:val="en-US"/>
+        </w:rPr>
+        <w:tab/>
+        <w:t>Fail</w:t>
+      </w:r>
+    </w:p>
+    <w:p>
+      <w:pPr>
+        <w:rPr>
+          <w:sz w:val="24"/>
+          <w:szCs w:val="24"/>
+          <w:lang w:val="en-US"/>
+        </w:rPr>
+      </w:pPr>
+      <w:r>
+        <w:rPr>
+          <w:sz w:val="24"/>
+          <w:szCs w:val="24"/>
+          <w:lang w:val="en-US"/>
+        </w:rPr>
+        <w:t>Loops</w:t>
+      </w:r>
+    </w:p>
+    <w:p>
+      <w:pPr>
+        <w:pStyle w:val="ListParagraph"/>
+        <w:numPr>
+          <w:ilvl w:val="0"/>
+          <w:numId w:val="6"/>
+        </w:numPr>
+        <w:spacing w:line="256" w:lineRule="auto"/>
+        <w:rPr>
+          <w:sz w:val="24"/>
+          <w:szCs w:val="24"/>
+          <w:lang w:val="en-US"/>
+        </w:rPr>
+      </w:pPr>
+      <w:r>
+        <w:rPr>
+          <w:sz w:val="24"/>
+          <w:szCs w:val="24"/>
+          <w:lang w:val="en-US"/>
+        </w:rPr>
+        <w:t>Accept any number from user and print its multiplication table</w:t>
+      </w:r>
+    </w:p>
+    <w:p>
+      <w:pPr>
+        <w:rPr>
+          <w:sz w:val="24"/>
+          <w:szCs w:val="24"/>
+          <w:lang w:val="en-US"/>
+        </w:rPr>
+      </w:pPr>
+      <w:r>
+        <w:rPr>
+          <w:sz w:val="24"/>
+          <w:szCs w:val="24"/>
+          <w:lang w:val="en-US"/>
+        </w:rPr>
+        <w:tab/>
+        <w:t>1 * 5 = 5</w:t>
+      </w:r>
+    </w:p>
+    <w:p>
+      <w:pPr>
+        <w:rPr>
+          <w:sz w:val="24"/>
+          <w:szCs w:val="24"/>
+          <w:lang w:val="en-US"/>
+        </w:rPr>
+      </w:pPr>
+      <w:r>
+        <w:rPr>
+          <w:sz w:val="24"/>
+          <w:szCs w:val="24"/>
+          <w:lang w:val="en-US"/>
+        </w:rPr>
+        <w:tab/>
+        <w:t>2 * 5 = 10</w:t>
+      </w:r>
+    </w:p>
+    <w:p>
+      <w:pPr>
+        <w:rPr>
+          <w:sz w:val="24"/>
+          <w:szCs w:val="24"/>
+          <w:lang w:val="en-US"/>
+        </w:rPr>
+      </w:pPr>
+      <w:r>
+        <w:rPr>
+          <w:sz w:val="24"/>
+          <w:szCs w:val="24"/>
+          <w:lang w:val="en-US"/>
+        </w:rPr>
+        <w:tab/>
+        <w:t>3 * 5 = 15</w:t>
+      </w:r>
+    </w:p>
+    <w:p>
+      <w:pPr>
+        <w:rPr>
+          <w:sz w:val="24"/>
+          <w:szCs w:val="24"/>
+          <w:lang w:val="en-US"/>
+        </w:rPr>
+      </w:pPr>
+      <w:r>
+        <w:rPr>
+          <w:sz w:val="24"/>
+          <w:szCs w:val="24"/>
+          <w:lang w:val="en-US"/>
+        </w:rPr>
+        <w:tab/>
+        <w:t>4 * 5 = 20</w:t>
+      </w:r>
+    </w:p>
+    <w:p>
+      <w:pPr>
+        <w:rPr>
+          <w:sz w:val="24"/>
+          <w:szCs w:val="24"/>
+          <w:lang w:val="en-US"/>
+        </w:rPr>
+      </w:pPr>
+    </w:p>
+    <w:p>
+      <w:pPr>
+        <w:pStyle w:val="ListParagraph"/>
+        <w:numPr>
+          <w:ilvl w:val="0"/>
+          <w:numId w:val="6"/>
+        </w:numPr>
+        <w:spacing w:line="256" w:lineRule="auto"/>
+        <w:rPr>
+          <w:sz w:val="24"/>
+          <w:szCs w:val="24"/>
+          <w:lang w:val="en-US"/>
+        </w:rPr>
+      </w:pPr>
+      <w:r>
+        <w:rPr>
+          <w:sz w:val="24"/>
+          <w:szCs w:val="24"/>
+          <w:lang w:val="en-US"/>
+        </w:rPr>
+        <w:t>Print the multiplication table of numbers from 1 to 10</w:t>
+      </w:r>
+    </w:p>
+    <w:p>
+      <w:pPr>
+        <w:rPr>
+          <w:sz w:val="24"/>
+          <w:szCs w:val="24"/>
+          <w:lang w:val="en-US"/>
+        </w:rPr>
+      </w:pPr>
+    </w:p>
+    <w:p>
+      <w:pPr>
+        <w:rPr>
+          <w:sz w:val="24"/>
+          <w:szCs w:val="24"/>
+          <w:lang w:val="en-US"/>
+        </w:rPr>
+      </w:pPr>
+    </w:p>
+    <w:p>
+      <w:pPr>
+        <w:rPr>
+          <w:sz w:val="24"/>
+          <w:szCs w:val="24"/>
+          <w:lang w:val="en-US"/>
+        </w:rPr>
+      </w:pPr>
+    </w:p>
+    <w:p>
+      <w:pPr>
+        <w:rPr>
+          <w:sz w:val="24"/>
+          <w:szCs w:val="24"/>
+          <w:lang w:val="en-US"/>
+        </w:rPr>
+      </w:pPr>
+      <w:r>
+        <w:rPr>
+          <w:sz w:val="24"/>
+          <w:szCs w:val="24"/>
+          <w:lang w:val="en-US"/>
+        </w:rPr>
+        <w:t>Function</w:t>
+      </w:r>
+    </w:p>
+    <w:p>
+      <w:pPr>
+        <w:pStyle w:val="ListParagraph"/>
+        <w:numPr>
+          <w:ilvl w:val="0"/>
+          <w:numId w:val="7"/>
+        </w:numPr>
+        <w:spacing w:line="256" w:lineRule="auto"/>
+        <w:rPr>
+          <w:sz w:val="24"/>
+          <w:szCs w:val="24"/>
+          <w:lang w:val="en-US"/>
+        </w:rPr>
+      </w:pPr>
+      <w:r>
+        <w:rPr>
+          <w:sz w:val="24"/>
+          <w:szCs w:val="24"/>
+          <w:lang w:val="en-US"/>
+        </w:rPr>
+        <w:t>Try to write all above assignments with the help of function</w:t>
+      </w:r>
+    </w:p>
+    <w:p>
+      <w:pPr>
+        <w:rPr>
+          <w:sz w:val="24"/>
+          <w:szCs w:val="24"/>
+          <w:lang w:val="en-US"/>
+        </w:rPr>
+      </w:pPr>
+    </w:p>
+    <w:p>
+      <w:pPr>
+        <w:rPr>
+          <w:sz w:val="24"/>
+          <w:szCs w:val="24"/>
+          <w:lang w:val="en-US"/>
+        </w:rPr>
+      </w:pPr>
+      <w:r>
+        <w:rPr>
+          <w:sz w:val="24"/>
+          <w:szCs w:val="24"/>
+          <w:lang w:val="en-US"/>
+        </w:rPr>
+        <w:lastRenderedPageBreak/>
+        <w:t>Loops</w:t>
+      </w:r>
+    </w:p>
+    <w:p>
+      <w:pPr>
+        <w:pStyle w:val="ListParagraph"/>
+        <w:numPr>
+          <w:ilvl w:val="0"/>
+          <w:numId w:val="8"/>
+        </w:numPr>
+        <w:spacing w:line="256" w:lineRule="auto"/>
+        <w:rPr>
+          <w:sz w:val="24"/>
+          <w:szCs w:val="24"/>
+          <w:lang w:val="en-US"/>
+        </w:rPr>
+      </w:pPr>
+      <w:r>
+        <w:rPr>
+          <w:sz w:val="24"/>
+          <w:szCs w:val="24"/>
+          <w:lang w:val="en-US"/>
+        </w:rPr>
+        <w:t>Print following using for loop</w:t>
+      </w:r>
+    </w:p>
+    <w:p>
+      <w:pPr>
+        <w:rPr>
+          <w:sz w:val="24"/>
+          <w:szCs w:val="24"/>
+          <w:lang w:val="en-US"/>
+        </w:rPr>
+      </w:pPr>
+      <w:r>
+        <w:rPr>
+          <w:sz w:val="24"/>
+          <w:szCs w:val="24"/>
+          <w:lang w:val="en-US"/>
+        </w:rPr>
+        <w:t>Ankush1</w:t>
+      </w:r>
+    </w:p>
+    <w:p>
+      <w:pPr>
+        <w:rPr>
+          <w:sz w:val="24"/>
+          <w:szCs w:val="24"/>
+          <w:lang w:val="en-US"/>
+        </w:rPr>
+      </w:pPr>
+      <w:r>
+        <w:rPr>
+          <w:sz w:val="24"/>
+          <w:szCs w:val="24"/>
+          <w:lang w:val="en-US"/>
+        </w:rPr>
+        <w:t>Ankush2</w:t>
+      </w:r>
+    </w:p>
+    <w:p>
+      <w:pPr>
+        <w:rPr>
+          <w:sz w:val="24"/>
+          <w:szCs w:val="24"/>
+          <w:lang w:val="en-US"/>
+        </w:rPr>
+      </w:pPr>
+      <w:r>
+        <w:rPr>
+          <w:sz w:val="24"/>
+          <w:szCs w:val="24"/>
+          <w:lang w:val="en-US"/>
+        </w:rPr>
+        <w:t>Ankush3</w:t>
+      </w:r>
+    </w:p>
+    <w:p>
+      <w:pPr>
+        <w:rPr>
+          <w:sz w:val="24"/>
+          <w:szCs w:val="24"/>
+          <w:lang w:val="en-US"/>
+        </w:rPr>
+      </w:pPr>
+      <w:r>
+        <w:rPr>
+          <w:sz w:val="24"/>
+          <w:szCs w:val="24"/>
+          <w:lang w:val="en-US"/>
+        </w:rPr>
+        <w:t>Ankush4</w:t>
+      </w:r>
+    </w:p>
+    <w:p>
+      <w:pPr>
+        <w:rPr>
+          <w:sz w:val="24"/>
+          <w:szCs w:val="24"/>
+          <w:lang w:val="en-US"/>
+        </w:rPr>
+      </w:pPr>
+      <w:r>
+        <w:rPr>
+          <w:sz w:val="24"/>
+          <w:szCs w:val="24"/>
+          <w:lang w:val="en-US"/>
+        </w:rPr>
+        <w:t>Ankush5</w:t>
+      </w:r>
+    </w:p>
+    <w:p>
+      <w:pPr>
+        <w:pStyle w:val="ListParagraph"/>
+        <w:numPr>
+          <w:ilvl w:val="0"/>
+          <w:numId w:val="8"/>
+        </w:numPr>
+        <w:spacing w:line="256" w:lineRule="auto"/>
+        <w:rPr>
+          <w:sz w:val="24"/>
+          <w:szCs w:val="24"/>
+          <w:lang w:val="en-US"/>
+        </w:rPr>
+      </w:pPr>
+      <w:r>
+        <w:rPr>
+          <w:sz w:val="24"/>
+          <w:szCs w:val="24"/>
+          <w:lang w:val="en-US"/>
+        </w:rPr>
+        <w:t>Print following using nested loop</w:t>
+      </w:r>
+    </w:p>
+    <w:p>
+      <w:pPr>
+        <w:rPr>
+          <w:sz w:val="24"/>
+          <w:szCs w:val="24"/>
+          <w:lang w:val="en-US"/>
+        </w:rPr>
+      </w:pPr>
+      <w:r>
+        <w:rPr>
+          <w:sz w:val="24"/>
+          <w:szCs w:val="24"/>
+          <w:lang w:val="en-US"/>
+        </w:rPr>
+        <w:t>Row1 Cell1</w:t>
+      </w:r>
+      <w:r>
+        <w:rPr>
+          <w:sz w:val="24"/>
+          <w:szCs w:val="24"/>
+          <w:lang w:val="en-US"/>
+        </w:rPr>
+        <w:tab/>
+        <w:t>Row1 Cell2</w:t>
+      </w:r>
+      <w:r>
+        <w:rPr>
+          <w:sz w:val="24"/>
+          <w:szCs w:val="24"/>
+          <w:lang w:val="en-US"/>
+        </w:rPr>
+        <w:tab/>
+        <w:t>Row1 Cell3</w:t>
+      </w:r>
+    </w:p>
+    <w:p>
+      <w:pPr>
+        <w:rPr>
+          <w:sz w:val="24"/>
+          <w:szCs w:val="24"/>
+          <w:lang w:val="en-US"/>
+        </w:rPr>
+      </w:pPr>
+      <w:r>
+        <w:rPr>
+          <w:sz w:val="24"/>
+          <w:szCs w:val="24"/>
+          <w:lang w:val="en-US"/>
+        </w:rPr>
+        <w:t>Row2 Cell1</w:t>
+      </w:r>
+      <w:r>
+        <w:rPr>
+          <w:sz w:val="24"/>
+          <w:szCs w:val="24"/>
+          <w:lang w:val="en-US"/>
+        </w:rPr>
+        <w:tab/>
+        <w:t>Row2 Cell2</w:t>
+      </w:r>
+      <w:r>
+        <w:rPr>
+          <w:sz w:val="24"/>
+          <w:szCs w:val="24"/>
+          <w:lang w:val="en-US"/>
+        </w:rPr>
+        <w:tab/>
+        <w:t>Row2 Cell3</w:t>
+      </w:r>
+    </w:p>
+    <w:p>
+      <w:pPr>
+        <w:rPr>
+          <w:sz w:val="24"/>
+          <w:szCs w:val="24"/>
+          <w:lang w:val="en-US"/>
+        </w:rPr>
+      </w:pPr>
+      <w:r>
+        <w:rPr>
+          <w:sz w:val="24"/>
+          <w:szCs w:val="24"/>
+          <w:lang w:val="en-US"/>
+        </w:rPr>
+        <w:t>Row3 Cell1</w:t>
+      </w:r>
+      <w:r>
+        <w:rPr>
+          <w:sz w:val="24"/>
+          <w:szCs w:val="24"/>
+          <w:lang w:val="en-US"/>
+        </w:rPr>
+        <w:tab/>
+        <w:t>Row3 Cell2</w:t>
+      </w:r>
+      <w:r>
+        <w:rPr>
+          <w:sz w:val="24"/>
+          <w:szCs w:val="24"/>
+          <w:lang w:val="en-US"/>
+        </w:rPr>
+        <w:tab/>
+        <w:t>Row3 Cell3</w:t>
+      </w:r>
+    </w:p>
+    <w:p>
+      <w:pPr>
+        <w:rPr>
+          <w:sz w:val="24"/>
+          <w:szCs w:val="24"/>
+          <w:lang w:val="en-US"/>
+        </w:rPr>
+      </w:pPr>
+      <w:r>
+        <w:rPr>
+          <w:sz w:val="24"/>
+          <w:szCs w:val="24"/>
+          <w:lang w:val="en-US"/>
+        </w:rPr>
+        <w:t>Row4 Cell1</w:t>
+      </w:r>
+      <w:r>
+        <w:rPr>
+          <w:sz w:val="24"/>
+          <w:szCs w:val="24"/>
+          <w:lang w:val="en-US"/>
+        </w:rPr>
+        <w:tab/>
+        <w:t>Row4 Cell2</w:t>
+      </w:r>
+      <w:r>
+        <w:rPr>
+          <w:sz w:val="24"/>
+          <w:szCs w:val="24"/>
+          <w:lang w:val="en-US"/>
+        </w:rPr>
+        <w:tab/>
+        <w:t>Row4 Cell3</w:t>
+      </w:r>
+    </w:p>
+    <w:p>
+      <w:pPr>
+        <w:rPr>
           <w:sz w:val="26"/>
           <w:szCs w:val="22"/>
           <w:lang w:val="en-US"/>
         </w:rPr>
+      </w:pPr>
+      <w:bookmarkStart w:id="0" w:name="_GoBack"/>
+      <w:bookmarkEnd w:id="0"/>
+    </w:p>
+    <w:p>
+      <w:pPr>
+        <w:rPr>
+          <w:sz w:val="26"/>
+          <w:szCs w:val="22"/>
+          <w:lang w:val="en-US"/>
+        </w:rPr>
+      </w:pPr>
+      <w:r>
+        <w:rPr>
+          <w:sz w:val="26"/>
+          <w:szCs w:val="22"/>
+          <w:lang w:val="en-US"/>
+        </w:rPr>
+        <w:t>Selenium Assignments</w:t>
+      </w:r>
+    </w:p>
+    <w:p>
+      <w:pPr>
+        <w:rPr>
+          <w:b/>
+          <w:bCs/>
+          <w:sz w:val="26"/>
+          <w:szCs w:val="22"/>
+          <w:lang w:val="en-US"/>
+        </w:rPr>
+      </w:pPr>
+      <w:r>
+        <w:rPr>
+          <w:b/>
+          <w:bCs/>
+          <w:sz w:val="26"/>
+          <w:szCs w:val="22"/>
+          <w:lang w:val="en-US"/>
+        </w:rPr>
         <w:t>Please note that you are not supposed to upload or share this assignments anywhere.</w:t>
       </w:r>
     </w:p>
@@ -59,7 +1137,25 @@
           <w:szCs w:val="22"/>
           <w:lang w:val="en-US"/>
         </w:rPr>
-        <w:t>Try getPageSource() on any website and tell the return type and purpose of this method.</w:t>
+        <w:t xml:space="preserve">Try </w:t>
+      </w:r>
+      <w:proofErr w:type="gramStart"/>
+      <w:r>
+        <w:rPr>
+          <w:sz w:val="26"/>
+          <w:szCs w:val="22"/>
+          <w:lang w:val="en-US"/>
+        </w:rPr>
+        <w:t>getPageSource(</w:t>
+      </w:r>
+      <w:proofErr w:type="gramEnd"/>
+      <w:r>
+        <w:rPr>
+          <w:sz w:val="26"/>
+          <w:szCs w:val="22"/>
+          <w:lang w:val="en-US"/>
+        </w:rPr>
+        <w:t>) on any website and tell the return type and purpose of this method.</w:t>
       </w:r>
     </w:p>
     <w:p>
@@ -341,15 +1437,7 @@
           <w:szCs w:val="22"/>
           <w:lang w:val="en-US"/>
         </w:rPr>
-        <w:t xml:space="preserve">Launch </w:t>
-      </w:r>
-      <w:r>
-        <w:rPr>
-          <w:sz w:val="24"/>
-          <w:szCs w:val="22"/>
-          <w:lang w:val="en-US"/>
-        </w:rPr>
-        <w:t>https://www.google.com/</w:t>
+        <w:t>Launch https://www.google.com/</w:t>
       </w:r>
     </w:p>
     <w:p>
@@ -444,6 +1532,7 @@
           <w:szCs w:val="24"/>
           <w:lang w:val="en-US"/>
         </w:rPr>
+        <w:lastRenderedPageBreak/>
         <w:t xml:space="preserve">Launch </w:t>
       </w:r>
       <w:hyperlink r:id="rId7" w:history="1">
@@ -480,6 +1569,7 @@
         </w:rPr>
         <w:t>Enter username as your name (</w:t>
       </w:r>
+      <w:proofErr w:type="spellStart"/>
       <w:r>
         <w:rPr>
           <w:sz w:val="26"/>
@@ -488,6 +1578,7 @@
         </w:rPr>
         <w:t>akhils</w:t>
       </w:r>
+      <w:proofErr w:type="spellEnd"/>
       <w:r>
         <w:rPr>
           <w:sz w:val="26"/>
@@ -517,23 +1608,7 @@
           <w:szCs w:val="24"/>
           <w:lang w:val="en-US"/>
         </w:rPr>
-        <w:t>Enter password as yourname123 (</w:t>
-      </w:r>
-      <w:r>
-        <w:rPr>
-          <w:sz w:val="26"/>
-          <w:szCs w:val="24"/>
-          <w:lang w:val="en-US"/>
-        </w:rPr>
-        <w:t>akhila</w:t>
-      </w:r>
-      <w:r>
-        <w:rPr>
-          <w:sz w:val="26"/>
-          <w:szCs w:val="24"/>
-          <w:lang w:val="en-US"/>
-        </w:rPr>
-        <w:t>123)</w:t>
+        <w:t>Enter password as yourname123 (akhila123)</w:t>
       </w:r>
     </w:p>
     <w:p>
@@ -654,7 +1729,25 @@
           <w:szCs w:val="24"/>
           <w:lang w:val="en-US"/>
         </w:rPr>
-        <w:t xml:space="preserve">Enter email as </w:t>
+        <w:t xml:space="preserve">Enter email </w:t>
+      </w:r>
+      <w:proofErr w:type="spellStart"/>
+      <w:r>
+        <w:rPr>
+          <w:sz w:val="26"/>
+          <w:szCs w:val="24"/>
+          <w:lang w:val="en-US"/>
+        </w:rPr>
+        <w:t>as</w:t>
+      </w:r>
+      <w:proofErr w:type="spellEnd"/>
+      <w:r>
+        <w:rPr>
+          <w:sz w:val="26"/>
+          <w:szCs w:val="24"/>
+          <w:lang w:val="en-US"/>
+        </w:rPr>
+        <w:t xml:space="preserve"> </w:t>
       </w:r>
       <w:hyperlink r:id="rId9" w:history="1">
         <w:r>
@@ -871,17 +1964,7 @@
           <w:szCs w:val="24"/>
           <w:lang w:val="en-US"/>
         </w:rPr>
-        <w:t>Display and verify</w:t>
-      </w:r>
-      <w:bookmarkStart w:id="0" w:name="_GoBack"/>
-      <w:bookmarkEnd w:id="0"/>
-      <w:r>
-        <w:rPr>
-          <w:sz w:val="26"/>
-          <w:szCs w:val="24"/>
-          <w:lang w:val="en-US"/>
-        </w:rPr>
-        <w:t xml:space="preserve"> error message</w:t>
+        <w:t>Display and verify error message</w:t>
       </w:r>
       <w:r>
         <w:rPr>
@@ -922,7 +2005,6 @@
           <w:szCs w:val="24"/>
           <w:lang w:val="en-US"/>
         </w:rPr>
-        <w:lastRenderedPageBreak/>
         <w:t xml:space="preserve">Launch </w:t>
       </w:r>
       <w:hyperlink r:id="rId11" w:history="1">
@@ -980,7 +2062,25 @@
           <w:szCs w:val="24"/>
           <w:lang w:val="en-US"/>
         </w:rPr>
-        <w:t>Enter rediff Id</w:t>
+        <w:t xml:space="preserve">Enter </w:t>
+      </w:r>
+      <w:proofErr w:type="spellStart"/>
+      <w:r>
+        <w:rPr>
+          <w:sz w:val="26"/>
+          <w:szCs w:val="24"/>
+          <w:lang w:val="en-US"/>
+        </w:rPr>
+        <w:t>rediff</w:t>
+      </w:r>
+      <w:proofErr w:type="spellEnd"/>
+      <w:r>
+        <w:rPr>
+          <w:sz w:val="26"/>
+          <w:szCs w:val="24"/>
+          <w:lang w:val="en-US"/>
+        </w:rPr>
+        <w:t xml:space="preserve"> Id</w:t>
       </w:r>
     </w:p>
     <w:p>
@@ -1120,12 +2220,820 @@
           <w:ilvl w:val="0"/>
           <w:numId w:val="1"/>
         </w:numPr>
+        <w:spacing w:line="256" w:lineRule="auto"/>
+        <w:rPr>
+          <w:sz w:val="26"/>
+          <w:szCs w:val="24"/>
+          <w:lang w:val="en-US"/>
+        </w:rPr>
+      </w:pPr>
+      <w:r>
+        <w:rPr>
+          <w:sz w:val="26"/>
+          <w:szCs w:val="24"/>
+          <w:lang w:val="en-US"/>
+        </w:rPr>
+        <w:t xml:space="preserve">Launch </w:t>
+      </w:r>
+      <w:hyperlink r:id="rId12" w:history="1">
+        <w:r>
+          <w:rPr>
+            <w:rStyle w:val="Hyperlink"/>
+            <w:sz w:val="26"/>
+            <w:szCs w:val="24"/>
+            <w:lang w:val="en-US"/>
+          </w:rPr>
+          <w:t>https://register.rediff.com/register/register.php?FormName=user_details</w:t>
+        </w:r>
+      </w:hyperlink>
+    </w:p>
+    <w:p>
+      <w:pPr>
+        <w:pStyle w:val="ListParagraph"/>
+        <w:numPr>
+          <w:ilvl w:val="1"/>
+          <w:numId w:val="1"/>
+        </w:numPr>
+        <w:spacing w:line="256" w:lineRule="auto"/>
+        <w:rPr>
+          <w:sz w:val="26"/>
+          <w:szCs w:val="24"/>
+          <w:lang w:val="en-US"/>
+        </w:rPr>
+      </w:pPr>
+      <w:r>
+        <w:rPr>
+          <w:sz w:val="26"/>
+          <w:szCs w:val="24"/>
+          <w:lang w:val="en-US"/>
+        </w:rPr>
+        <w:t>Enter Full Name</w:t>
+      </w:r>
+    </w:p>
+    <w:p>
+      <w:pPr>
+        <w:pStyle w:val="ListParagraph"/>
+        <w:numPr>
+          <w:ilvl w:val="1"/>
+          <w:numId w:val="1"/>
+        </w:numPr>
+        <w:spacing w:line="256" w:lineRule="auto"/>
+        <w:rPr>
+          <w:sz w:val="26"/>
+          <w:szCs w:val="24"/>
+          <w:lang w:val="en-US"/>
+        </w:rPr>
+      </w:pPr>
+      <w:r>
+        <w:rPr>
+          <w:sz w:val="26"/>
+          <w:szCs w:val="24"/>
+          <w:lang w:val="en-US"/>
+        </w:rPr>
+        <w:t xml:space="preserve">Enter </w:t>
+      </w:r>
+      <w:proofErr w:type="spellStart"/>
+      <w:r>
+        <w:rPr>
+          <w:sz w:val="26"/>
+          <w:szCs w:val="24"/>
+          <w:lang w:val="en-US"/>
+        </w:rPr>
+        <w:t>rediff</w:t>
+      </w:r>
+      <w:proofErr w:type="spellEnd"/>
+      <w:r>
+        <w:rPr>
+          <w:sz w:val="26"/>
+          <w:szCs w:val="24"/>
+          <w:lang w:val="en-US"/>
+        </w:rPr>
+        <w:t xml:space="preserve"> Id</w:t>
+      </w:r>
+    </w:p>
+    <w:p>
+      <w:pPr>
+        <w:pStyle w:val="ListParagraph"/>
+        <w:numPr>
+          <w:ilvl w:val="1"/>
+          <w:numId w:val="1"/>
+        </w:numPr>
+        <w:spacing w:line="256" w:lineRule="auto"/>
+        <w:rPr>
+          <w:sz w:val="26"/>
+          <w:szCs w:val="24"/>
+          <w:lang w:val="en-US"/>
+        </w:rPr>
+      </w:pPr>
+      <w:r>
+        <w:rPr>
+          <w:sz w:val="26"/>
+          <w:szCs w:val="24"/>
+          <w:lang w:val="en-US"/>
+        </w:rPr>
+        <w:t>Enter password</w:t>
+      </w:r>
+    </w:p>
+    <w:p>
+      <w:pPr>
+        <w:pStyle w:val="ListParagraph"/>
+        <w:numPr>
+          <w:ilvl w:val="1"/>
+          <w:numId w:val="1"/>
+        </w:numPr>
+        <w:spacing w:line="256" w:lineRule="auto"/>
+        <w:rPr>
+          <w:sz w:val="26"/>
+          <w:szCs w:val="24"/>
+          <w:lang w:val="en-US"/>
+        </w:rPr>
+      </w:pPr>
+      <w:r>
+        <w:rPr>
+          <w:sz w:val="26"/>
+          <w:szCs w:val="24"/>
+          <w:lang w:val="en-US"/>
+        </w:rPr>
+        <w:t>Retype password</w:t>
+      </w:r>
+    </w:p>
+    <w:p>
+      <w:pPr>
+        <w:pStyle w:val="ListParagraph"/>
+        <w:numPr>
+          <w:ilvl w:val="1"/>
+          <w:numId w:val="1"/>
+        </w:numPr>
+        <w:spacing w:line="256" w:lineRule="auto"/>
+        <w:rPr>
+          <w:sz w:val="26"/>
+          <w:szCs w:val="24"/>
+          <w:lang w:val="en-US"/>
+        </w:rPr>
+      </w:pPr>
+      <w:r>
+        <w:rPr>
+          <w:sz w:val="26"/>
+          <w:szCs w:val="24"/>
+          <w:lang w:val="en-US"/>
+        </w:rPr>
+        <w:t>Enter Recovery email</w:t>
+      </w:r>
+    </w:p>
+    <w:p>
+      <w:pPr>
+        <w:pStyle w:val="ListParagraph"/>
+        <w:numPr>
+          <w:ilvl w:val="1"/>
+          <w:numId w:val="1"/>
+        </w:numPr>
+        <w:spacing w:line="256" w:lineRule="auto"/>
+        <w:rPr>
+          <w:sz w:val="26"/>
+          <w:szCs w:val="24"/>
+          <w:lang w:val="en-US"/>
+        </w:rPr>
+      </w:pPr>
+      <w:r>
+        <w:rPr>
+          <w:sz w:val="26"/>
+          <w:szCs w:val="24"/>
+          <w:lang w:val="en-US"/>
+        </w:rPr>
+        <w:t>Enter your phone no</w:t>
+      </w:r>
+      <w:r>
+        <w:rPr>
+          <w:sz w:val="26"/>
+          <w:szCs w:val="24"/>
+          <w:lang w:val="en-US"/>
+        </w:rPr>
+        <w:br/>
+      </w:r>
+      <w:r>
+        <w:rPr>
+          <w:b/>
+          <w:bCs/>
+          <w:sz w:val="26"/>
+          <w:szCs w:val="24"/>
+          <w:lang w:val="en-US"/>
+        </w:rPr>
+        <w:t xml:space="preserve">Use </w:t>
+      </w:r>
+      <w:r>
+        <w:rPr>
+          <w:b/>
+          <w:bCs/>
+          <w:sz w:val="26"/>
+          <w:szCs w:val="24"/>
+          <w:lang w:val="en-US"/>
+        </w:rPr>
+        <w:t>Absolute XPath</w:t>
+      </w:r>
+      <w:r>
+        <w:rPr>
+          <w:b/>
+          <w:bCs/>
+          <w:sz w:val="26"/>
+          <w:szCs w:val="24"/>
+          <w:lang w:val="en-US"/>
+        </w:rPr>
+        <w:t xml:space="preserve"> Locator</w:t>
+      </w:r>
+    </w:p>
+    <w:p>
+      <w:pPr>
+        <w:pStyle w:val="ListParagraph"/>
+        <w:numPr>
+          <w:ilvl w:val="0"/>
+          <w:numId w:val="1"/>
+        </w:numPr>
+        <w:spacing w:line="256" w:lineRule="auto"/>
+        <w:rPr>
+          <w:sz w:val="26"/>
+          <w:szCs w:val="24"/>
+          <w:lang w:val="en-US"/>
+        </w:rPr>
+      </w:pPr>
+      <w:r>
+        <w:rPr>
+          <w:sz w:val="26"/>
+          <w:szCs w:val="24"/>
+          <w:lang w:val="en-US"/>
+        </w:rPr>
+        <w:t xml:space="preserve">Launch </w:t>
+      </w:r>
+      <w:hyperlink r:id="rId13" w:history="1">
+        <w:r>
+          <w:rPr>
+            <w:rStyle w:val="Hyperlink"/>
+            <w:sz w:val="26"/>
+            <w:szCs w:val="24"/>
+            <w:lang w:val="en-US"/>
+          </w:rPr>
+          <w:t>https://www.echotrak.com/Login.aspx?ReturnUrl=%2f</w:t>
+        </w:r>
+      </w:hyperlink>
+    </w:p>
+    <w:p>
+      <w:pPr>
+        <w:pStyle w:val="ListParagraph"/>
+        <w:numPr>
+          <w:ilvl w:val="1"/>
+          <w:numId w:val="1"/>
+        </w:numPr>
+        <w:spacing w:line="256" w:lineRule="auto"/>
+        <w:rPr>
+          <w:sz w:val="26"/>
+          <w:szCs w:val="24"/>
+          <w:lang w:val="en-US"/>
+        </w:rPr>
+      </w:pPr>
+      <w:r>
+        <w:rPr>
+          <w:sz w:val="26"/>
+          <w:szCs w:val="24"/>
+          <w:lang w:val="en-US"/>
+        </w:rPr>
+        <w:t>Enter username as your name</w:t>
+      </w:r>
+    </w:p>
+    <w:p>
+      <w:pPr>
+        <w:pStyle w:val="ListParagraph"/>
+        <w:numPr>
+          <w:ilvl w:val="1"/>
+          <w:numId w:val="1"/>
+        </w:numPr>
+        <w:spacing w:line="256" w:lineRule="auto"/>
+        <w:rPr>
+          <w:sz w:val="26"/>
+          <w:szCs w:val="24"/>
+          <w:lang w:val="en-US"/>
+        </w:rPr>
+      </w:pPr>
+      <w:r>
+        <w:rPr>
+          <w:sz w:val="26"/>
+          <w:szCs w:val="24"/>
+          <w:lang w:val="en-US"/>
+        </w:rPr>
+        <w:t>Enter password as yourname123</w:t>
+      </w:r>
+    </w:p>
+    <w:p>
+      <w:pPr>
+        <w:pStyle w:val="ListParagraph"/>
+        <w:numPr>
+          <w:ilvl w:val="1"/>
+          <w:numId w:val="1"/>
+        </w:numPr>
+        <w:spacing w:line="256" w:lineRule="auto"/>
+        <w:rPr>
+          <w:sz w:val="26"/>
+          <w:szCs w:val="24"/>
+          <w:lang w:val="en-US"/>
+        </w:rPr>
+      </w:pPr>
+      <w:r>
+        <w:rPr>
+          <w:sz w:val="26"/>
+          <w:szCs w:val="24"/>
+          <w:lang w:val="en-US"/>
+        </w:rPr>
+        <w:t>Click on Login button</w:t>
+      </w:r>
+    </w:p>
+    <w:p>
+      <w:pPr>
+        <w:pStyle w:val="ListParagraph"/>
+        <w:numPr>
+          <w:ilvl w:val="1"/>
+          <w:numId w:val="1"/>
+        </w:numPr>
         <w:rPr>
           <w:sz w:val="26"/>
           <w:szCs w:val="22"/>
           <w:lang w:val="en-US"/>
         </w:rPr>
       </w:pPr>
+      <w:r>
+        <w:rPr>
+          <w:sz w:val="26"/>
+          <w:szCs w:val="24"/>
+          <w:lang w:val="en-US"/>
+        </w:rPr>
+        <w:t>Display and verify error message</w:t>
+      </w:r>
+      <w:r>
+        <w:rPr>
+          <w:sz w:val="26"/>
+          <w:szCs w:val="24"/>
+          <w:lang w:val="en-US"/>
+        </w:rPr>
+        <w:br/>
+      </w:r>
+      <w:r>
+        <w:rPr>
+          <w:b/>
+          <w:bCs/>
+          <w:sz w:val="26"/>
+          <w:szCs w:val="24"/>
+          <w:lang w:val="en-US"/>
+        </w:rPr>
+        <w:t xml:space="preserve">Use </w:t>
+      </w:r>
+      <w:r>
+        <w:rPr>
+          <w:b/>
+          <w:bCs/>
+          <w:sz w:val="26"/>
+          <w:szCs w:val="24"/>
+          <w:lang w:val="en-US"/>
+        </w:rPr>
+        <w:t>Absolute XPa</w:t>
+      </w:r>
+      <w:r>
+        <w:rPr>
+          <w:b/>
+          <w:bCs/>
+          <w:sz w:val="26"/>
+          <w:szCs w:val="24"/>
+          <w:lang w:val="en-US"/>
+        </w:rPr>
+        <w:t>th</w:t>
+      </w:r>
+      <w:r>
+        <w:rPr>
+          <w:b/>
+          <w:bCs/>
+          <w:sz w:val="26"/>
+          <w:szCs w:val="24"/>
+          <w:lang w:val="en-US"/>
+        </w:rPr>
+        <w:t xml:space="preserve"> locator</w:t>
+      </w:r>
+    </w:p>
+    <w:p>
+      <w:pPr>
+        <w:pStyle w:val="ListParagraph"/>
+        <w:numPr>
+          <w:ilvl w:val="0"/>
+          <w:numId w:val="1"/>
+        </w:numPr>
+        <w:spacing w:line="256" w:lineRule="auto"/>
+        <w:rPr>
+          <w:sz w:val="26"/>
+          <w:szCs w:val="24"/>
+          <w:lang w:val="en-US"/>
+        </w:rPr>
+      </w:pPr>
+      <w:r>
+        <w:rPr>
+          <w:sz w:val="26"/>
+          <w:szCs w:val="24"/>
+          <w:lang w:val="en-US"/>
+        </w:rPr>
+        <w:lastRenderedPageBreak/>
+        <w:t xml:space="preserve">Launch </w:t>
+      </w:r>
+      <w:hyperlink r:id="rId14" w:history="1">
+        <w:r>
+          <w:rPr>
+            <w:rStyle w:val="Hyperlink"/>
+            <w:sz w:val="26"/>
+            <w:szCs w:val="24"/>
+            <w:lang w:val="en-US"/>
+          </w:rPr>
+          <w:t>https://www.facebook.com</w:t>
+        </w:r>
+      </w:hyperlink>
+    </w:p>
+    <w:p>
+      <w:pPr>
+        <w:pStyle w:val="ListParagraph"/>
+        <w:numPr>
+          <w:ilvl w:val="1"/>
+          <w:numId w:val="1"/>
+        </w:numPr>
+        <w:spacing w:line="256" w:lineRule="auto"/>
+        <w:rPr>
+          <w:sz w:val="26"/>
+          <w:szCs w:val="24"/>
+          <w:lang w:val="en-US"/>
+        </w:rPr>
+      </w:pPr>
+      <w:r>
+        <w:rPr>
+          <w:sz w:val="26"/>
+          <w:szCs w:val="24"/>
+          <w:lang w:val="en-US"/>
+        </w:rPr>
+        <w:t xml:space="preserve">Enter email </w:t>
+      </w:r>
+      <w:proofErr w:type="spellStart"/>
+      <w:r>
+        <w:rPr>
+          <w:sz w:val="26"/>
+          <w:szCs w:val="24"/>
+          <w:lang w:val="en-US"/>
+        </w:rPr>
+        <w:t>as</w:t>
+      </w:r>
+      <w:proofErr w:type="spellEnd"/>
+      <w:r>
+        <w:rPr>
+          <w:sz w:val="26"/>
+          <w:szCs w:val="24"/>
+          <w:lang w:val="en-US"/>
+        </w:rPr>
+        <w:t xml:space="preserve"> </w:t>
+      </w:r>
+      <w:hyperlink r:id="rId15" w:history="1">
+        <w:r>
+          <w:rPr>
+            <w:rStyle w:val="Hyperlink"/>
+            <w:sz w:val="26"/>
+            <w:szCs w:val="24"/>
+            <w:lang w:val="en-US"/>
+          </w:rPr>
+          <w:t>test@gmail.com</w:t>
+        </w:r>
+      </w:hyperlink>
+    </w:p>
+    <w:p>
+      <w:pPr>
+        <w:pStyle w:val="ListParagraph"/>
+        <w:numPr>
+          <w:ilvl w:val="1"/>
+          <w:numId w:val="1"/>
+        </w:numPr>
+        <w:spacing w:line="256" w:lineRule="auto"/>
+        <w:rPr>
+          <w:sz w:val="26"/>
+          <w:szCs w:val="24"/>
+          <w:lang w:val="en-US"/>
+        </w:rPr>
+      </w:pPr>
+      <w:r>
+        <w:rPr>
+          <w:sz w:val="26"/>
+          <w:szCs w:val="24"/>
+          <w:lang w:val="en-US"/>
+        </w:rPr>
+        <w:t>Enter password as test@123</w:t>
+      </w:r>
+    </w:p>
+    <w:p>
+      <w:pPr>
+        <w:pStyle w:val="ListParagraph"/>
+        <w:numPr>
+          <w:ilvl w:val="1"/>
+          <w:numId w:val="1"/>
+        </w:numPr>
+        <w:spacing w:line="256" w:lineRule="auto"/>
+        <w:rPr>
+          <w:sz w:val="26"/>
+          <w:szCs w:val="24"/>
+          <w:lang w:val="en-US"/>
+        </w:rPr>
+      </w:pPr>
+      <w:r>
+        <w:rPr>
+          <w:sz w:val="26"/>
+          <w:szCs w:val="24"/>
+          <w:lang w:val="en-US"/>
+        </w:rPr>
+        <w:t>Click on Login button</w:t>
+      </w:r>
+    </w:p>
+    <w:p>
+      <w:pPr>
+        <w:pStyle w:val="ListParagraph"/>
+        <w:numPr>
+          <w:ilvl w:val="1"/>
+          <w:numId w:val="1"/>
+        </w:numPr>
+        <w:spacing w:line="256" w:lineRule="auto"/>
+        <w:rPr>
+          <w:sz w:val="26"/>
+          <w:szCs w:val="24"/>
+          <w:lang w:val="en-US"/>
+        </w:rPr>
+      </w:pPr>
+      <w:r>
+        <w:rPr>
+          <w:sz w:val="26"/>
+          <w:szCs w:val="24"/>
+          <w:lang w:val="en-US"/>
+        </w:rPr>
+        <w:t>Display error message</w:t>
+      </w:r>
+      <w:r>
+        <w:rPr>
+          <w:sz w:val="26"/>
+          <w:szCs w:val="24"/>
+          <w:lang w:val="en-US"/>
+        </w:rPr>
+        <w:br/>
+      </w:r>
+      <w:r>
+        <w:rPr>
+          <w:b/>
+          <w:bCs/>
+          <w:sz w:val="26"/>
+          <w:szCs w:val="24"/>
+          <w:lang w:val="en-US"/>
+        </w:rPr>
+        <w:t xml:space="preserve">Use </w:t>
+      </w:r>
+      <w:r>
+        <w:rPr>
+          <w:b/>
+          <w:bCs/>
+          <w:sz w:val="26"/>
+          <w:szCs w:val="24"/>
+          <w:lang w:val="en-US"/>
+        </w:rPr>
+        <w:t>Absolute XPath</w:t>
+      </w:r>
+      <w:r>
+        <w:rPr>
+          <w:b/>
+          <w:bCs/>
+          <w:sz w:val="26"/>
+          <w:szCs w:val="24"/>
+          <w:lang w:val="en-US"/>
+        </w:rPr>
+        <w:t xml:space="preserve"> locator</w:t>
+      </w:r>
+    </w:p>
+    <w:p>
+      <w:pPr>
+        <w:pStyle w:val="ListParagraph"/>
+        <w:numPr>
+          <w:ilvl w:val="0"/>
+          <w:numId w:val="1"/>
+        </w:numPr>
+        <w:spacing w:line="256" w:lineRule="auto"/>
+        <w:rPr>
+          <w:sz w:val="26"/>
+          <w:szCs w:val="24"/>
+          <w:lang w:val="en-US"/>
+        </w:rPr>
+      </w:pPr>
+      <w:r>
+        <w:rPr>
+          <w:sz w:val="26"/>
+          <w:szCs w:val="24"/>
+          <w:lang w:val="en-US"/>
+        </w:rPr>
+        <w:t xml:space="preserve">Launch </w:t>
+      </w:r>
+      <w:hyperlink r:id="rId16" w:history="1">
+        <w:r>
+          <w:rPr>
+            <w:rStyle w:val="Hyperlink"/>
+            <w:sz w:val="26"/>
+            <w:szCs w:val="24"/>
+            <w:lang w:val="en-US"/>
+          </w:rPr>
+          <w:t>https://register.rediff.com/register/register.php?FormName=user_details</w:t>
+        </w:r>
+      </w:hyperlink>
+    </w:p>
+    <w:p>
+      <w:pPr>
+        <w:pStyle w:val="ListParagraph"/>
+        <w:numPr>
+          <w:ilvl w:val="1"/>
+          <w:numId w:val="1"/>
+        </w:numPr>
+        <w:spacing w:line="256" w:lineRule="auto"/>
+        <w:rPr>
+          <w:sz w:val="26"/>
+          <w:szCs w:val="24"/>
+          <w:lang w:val="en-US"/>
+        </w:rPr>
+      </w:pPr>
+      <w:r>
+        <w:rPr>
+          <w:sz w:val="26"/>
+          <w:szCs w:val="24"/>
+          <w:lang w:val="en-US"/>
+        </w:rPr>
+        <w:t>Enter Full Name</w:t>
+      </w:r>
+    </w:p>
+    <w:p>
+      <w:pPr>
+        <w:pStyle w:val="ListParagraph"/>
+        <w:numPr>
+          <w:ilvl w:val="1"/>
+          <w:numId w:val="1"/>
+        </w:numPr>
+        <w:spacing w:line="256" w:lineRule="auto"/>
+        <w:rPr>
+          <w:sz w:val="26"/>
+          <w:szCs w:val="24"/>
+          <w:lang w:val="en-US"/>
+        </w:rPr>
+      </w:pPr>
+      <w:r>
+        <w:rPr>
+          <w:sz w:val="26"/>
+          <w:szCs w:val="24"/>
+          <w:lang w:val="en-US"/>
+        </w:rPr>
+        <w:t xml:space="preserve">Enter </w:t>
+      </w:r>
+      <w:proofErr w:type="spellStart"/>
+      <w:r>
+        <w:rPr>
+          <w:sz w:val="26"/>
+          <w:szCs w:val="24"/>
+          <w:lang w:val="en-US"/>
+        </w:rPr>
+        <w:t>rediff</w:t>
+      </w:r>
+      <w:proofErr w:type="spellEnd"/>
+      <w:r>
+        <w:rPr>
+          <w:sz w:val="26"/>
+          <w:szCs w:val="24"/>
+          <w:lang w:val="en-US"/>
+        </w:rPr>
+        <w:t xml:space="preserve"> Id</w:t>
+      </w:r>
+    </w:p>
+    <w:p>
+      <w:pPr>
+        <w:pStyle w:val="ListParagraph"/>
+        <w:numPr>
+          <w:ilvl w:val="1"/>
+          <w:numId w:val="1"/>
+        </w:numPr>
+        <w:spacing w:line="256" w:lineRule="auto"/>
+        <w:rPr>
+          <w:sz w:val="26"/>
+          <w:szCs w:val="24"/>
+          <w:lang w:val="en-US"/>
+        </w:rPr>
+      </w:pPr>
+      <w:r>
+        <w:rPr>
+          <w:sz w:val="26"/>
+          <w:szCs w:val="24"/>
+          <w:lang w:val="en-US"/>
+        </w:rPr>
+        <w:t>Enter password</w:t>
+      </w:r>
+    </w:p>
+    <w:p>
+      <w:pPr>
+        <w:pStyle w:val="ListParagraph"/>
+        <w:numPr>
+          <w:ilvl w:val="1"/>
+          <w:numId w:val="1"/>
+        </w:numPr>
+        <w:spacing w:line="256" w:lineRule="auto"/>
+        <w:rPr>
+          <w:sz w:val="26"/>
+          <w:szCs w:val="24"/>
+          <w:lang w:val="en-US"/>
+        </w:rPr>
+      </w:pPr>
+      <w:r>
+        <w:rPr>
+          <w:sz w:val="26"/>
+          <w:szCs w:val="24"/>
+          <w:lang w:val="en-US"/>
+        </w:rPr>
+        <w:t>Retype password</w:t>
+      </w:r>
+    </w:p>
+    <w:p>
+      <w:pPr>
+        <w:pStyle w:val="ListParagraph"/>
+        <w:numPr>
+          <w:ilvl w:val="1"/>
+          <w:numId w:val="1"/>
+        </w:numPr>
+        <w:spacing w:line="256" w:lineRule="auto"/>
+        <w:rPr>
+          <w:sz w:val="26"/>
+          <w:szCs w:val="24"/>
+          <w:lang w:val="en-US"/>
+        </w:rPr>
+      </w:pPr>
+      <w:r>
+        <w:rPr>
+          <w:sz w:val="26"/>
+          <w:szCs w:val="24"/>
+          <w:lang w:val="en-US"/>
+        </w:rPr>
+        <w:t>Enter Recovery email</w:t>
+      </w:r>
+    </w:p>
+    <w:p>
+      <w:pPr>
+        <w:pStyle w:val="ListParagraph"/>
+        <w:numPr>
+          <w:ilvl w:val="1"/>
+          <w:numId w:val="1"/>
+        </w:numPr>
+        <w:rPr>
+          <w:sz w:val="26"/>
+          <w:szCs w:val="22"/>
+          <w:lang w:val="en-US"/>
+        </w:rPr>
+      </w:pPr>
+      <w:r>
+        <w:rPr>
+          <w:sz w:val="26"/>
+          <w:szCs w:val="24"/>
+          <w:lang w:val="en-US"/>
+        </w:rPr>
+        <w:t>Enter your phone no</w:t>
+      </w:r>
+      <w:r>
+        <w:rPr>
+          <w:sz w:val="26"/>
+          <w:szCs w:val="24"/>
+          <w:lang w:val="en-US"/>
+        </w:rPr>
+        <w:br/>
+      </w:r>
+      <w:r>
+        <w:rPr>
+          <w:b/>
+          <w:bCs/>
+          <w:sz w:val="26"/>
+          <w:szCs w:val="24"/>
+          <w:lang w:val="en-US"/>
+        </w:rPr>
+        <w:t xml:space="preserve">Use </w:t>
+      </w:r>
+      <w:r>
+        <w:rPr>
+          <w:b/>
+          <w:bCs/>
+          <w:sz w:val="26"/>
+          <w:szCs w:val="24"/>
+          <w:lang w:val="en-US"/>
+        </w:rPr>
+        <w:t>Relative</w:t>
+      </w:r>
+      <w:r>
+        <w:rPr>
+          <w:b/>
+          <w:bCs/>
+          <w:sz w:val="26"/>
+          <w:szCs w:val="24"/>
+          <w:lang w:val="en-US"/>
+        </w:rPr>
+        <w:t xml:space="preserve"> XPath Locator</w:t>
+      </w:r>
     </w:p>
     <w:sectPr>
       <w:pgSz w:w="11906" w:h="16838"/>
@@ -1404,6 +3312,178 @@
     </w:lvl>
   </w:abstractNum>
   <w:abstractNum w:abstractNumId="3">
+    <w:nsid w:val="394131C0"/>
+    <w:multiLevelType w:val="hybridMultilevel"/>
+    <w:tmpl w:val="46D85910"/>
+    <w:lvl w:ilvl="0" w:tplc="4009000F">
+      <w:start w:val="1"/>
+      <w:numFmt w:val="decimal"/>
+      <w:lvlText w:val="%1."/>
+      <w:lvlJc w:val="left"/>
+      <w:pPr>
+        <w:ind w:left="720" w:hanging="360"/>
+      </w:pPr>
+    </w:lvl>
+    <w:lvl w:ilvl="1" w:tplc="40090019">
+      <w:start w:val="1"/>
+      <w:numFmt w:val="lowerLetter"/>
+      <w:lvlText w:val="%2."/>
+      <w:lvlJc w:val="left"/>
+      <w:pPr>
+        <w:ind w:left="1440" w:hanging="360"/>
+      </w:pPr>
+    </w:lvl>
+    <w:lvl w:ilvl="2" w:tplc="4009001B">
+      <w:start w:val="1"/>
+      <w:numFmt w:val="lowerRoman"/>
+      <w:lvlText w:val="%3."/>
+      <w:lvlJc w:val="right"/>
+      <w:pPr>
+        <w:ind w:left="2160" w:hanging="180"/>
+      </w:pPr>
+    </w:lvl>
+    <w:lvl w:ilvl="3" w:tplc="4009000F">
+      <w:start w:val="1"/>
+      <w:numFmt w:val="decimal"/>
+      <w:lvlText w:val="%4."/>
+      <w:lvlJc w:val="left"/>
+      <w:pPr>
+        <w:ind w:left="2880" w:hanging="360"/>
+      </w:pPr>
+    </w:lvl>
+    <w:lvl w:ilvl="4" w:tplc="40090019">
+      <w:start w:val="1"/>
+      <w:numFmt w:val="lowerLetter"/>
+      <w:lvlText w:val="%5."/>
+      <w:lvlJc w:val="left"/>
+      <w:pPr>
+        <w:ind w:left="3600" w:hanging="360"/>
+      </w:pPr>
+    </w:lvl>
+    <w:lvl w:ilvl="5" w:tplc="4009001B">
+      <w:start w:val="1"/>
+      <w:numFmt w:val="lowerRoman"/>
+      <w:lvlText w:val="%6."/>
+      <w:lvlJc w:val="right"/>
+      <w:pPr>
+        <w:ind w:left="4320" w:hanging="180"/>
+      </w:pPr>
+    </w:lvl>
+    <w:lvl w:ilvl="6" w:tplc="4009000F">
+      <w:start w:val="1"/>
+      <w:numFmt w:val="decimal"/>
+      <w:lvlText w:val="%7."/>
+      <w:lvlJc w:val="left"/>
+      <w:pPr>
+        <w:ind w:left="5040" w:hanging="360"/>
+      </w:pPr>
+    </w:lvl>
+    <w:lvl w:ilvl="7" w:tplc="40090019">
+      <w:start w:val="1"/>
+      <w:numFmt w:val="lowerLetter"/>
+      <w:lvlText w:val="%8."/>
+      <w:lvlJc w:val="left"/>
+      <w:pPr>
+        <w:ind w:left="5760" w:hanging="360"/>
+      </w:pPr>
+    </w:lvl>
+    <w:lvl w:ilvl="8" w:tplc="4009001B">
+      <w:start w:val="1"/>
+      <w:numFmt w:val="lowerRoman"/>
+      <w:lvlText w:val="%9."/>
+      <w:lvlJc w:val="right"/>
+      <w:pPr>
+        <w:ind w:left="6480" w:hanging="180"/>
+      </w:pPr>
+    </w:lvl>
+  </w:abstractNum>
+  <w:abstractNum w:abstractNumId="4">
+    <w:nsid w:val="465166F1"/>
+    <w:multiLevelType w:val="hybridMultilevel"/>
+    <w:tmpl w:val="B9547906"/>
+    <w:lvl w:ilvl="0" w:tplc="4009000F">
+      <w:start w:val="1"/>
+      <w:numFmt w:val="decimal"/>
+      <w:lvlText w:val="%1."/>
+      <w:lvlJc w:val="left"/>
+      <w:pPr>
+        <w:ind w:left="720" w:hanging="360"/>
+      </w:pPr>
+    </w:lvl>
+    <w:lvl w:ilvl="1" w:tplc="40090019">
+      <w:start w:val="1"/>
+      <w:numFmt w:val="lowerLetter"/>
+      <w:lvlText w:val="%2."/>
+      <w:lvlJc w:val="left"/>
+      <w:pPr>
+        <w:ind w:left="1440" w:hanging="360"/>
+      </w:pPr>
+    </w:lvl>
+    <w:lvl w:ilvl="2" w:tplc="4009001B">
+      <w:start w:val="1"/>
+      <w:numFmt w:val="lowerRoman"/>
+      <w:lvlText w:val="%3."/>
+      <w:lvlJc w:val="right"/>
+      <w:pPr>
+        <w:ind w:left="2160" w:hanging="180"/>
+      </w:pPr>
+    </w:lvl>
+    <w:lvl w:ilvl="3" w:tplc="4009000F">
+      <w:start w:val="1"/>
+      <w:numFmt w:val="decimal"/>
+      <w:lvlText w:val="%4."/>
+      <w:lvlJc w:val="left"/>
+      <w:pPr>
+        <w:ind w:left="2880" w:hanging="360"/>
+      </w:pPr>
+    </w:lvl>
+    <w:lvl w:ilvl="4" w:tplc="40090019">
+      <w:start w:val="1"/>
+      <w:numFmt w:val="lowerLetter"/>
+      <w:lvlText w:val="%5."/>
+      <w:lvlJc w:val="left"/>
+      <w:pPr>
+        <w:ind w:left="3600" w:hanging="360"/>
+      </w:pPr>
+    </w:lvl>
+    <w:lvl w:ilvl="5" w:tplc="4009001B">
+      <w:start w:val="1"/>
+      <w:numFmt w:val="lowerRoman"/>
+      <w:lvlText w:val="%6."/>
+      <w:lvlJc w:val="right"/>
+      <w:pPr>
+        <w:ind w:left="4320" w:hanging="180"/>
+      </w:pPr>
+    </w:lvl>
+    <w:lvl w:ilvl="6" w:tplc="4009000F">
+      <w:start w:val="1"/>
+      <w:numFmt w:val="decimal"/>
+      <w:lvlText w:val="%7."/>
+      <w:lvlJc w:val="left"/>
+      <w:pPr>
+        <w:ind w:left="5040" w:hanging="360"/>
+      </w:pPr>
+    </w:lvl>
+    <w:lvl w:ilvl="7" w:tplc="40090019">
+      <w:start w:val="1"/>
+      <w:numFmt w:val="lowerLetter"/>
+      <w:lvlText w:val="%8."/>
+      <w:lvlJc w:val="left"/>
+      <w:pPr>
+        <w:ind w:left="5760" w:hanging="360"/>
+      </w:pPr>
+    </w:lvl>
+    <w:lvl w:ilvl="8" w:tplc="4009001B">
+      <w:start w:val="1"/>
+      <w:numFmt w:val="lowerRoman"/>
+      <w:lvlText w:val="%9."/>
+      <w:lvlJc w:val="right"/>
+      <w:pPr>
+        <w:ind w:left="6480" w:hanging="180"/>
+      </w:pPr>
+    </w:lvl>
+  </w:abstractNum>
+  <w:abstractNum w:abstractNumId="5">
     <w:nsid w:val="4E5B4A02"/>
     <w:multiLevelType w:val="hybridMultilevel"/>
     <w:tmpl w:val="E8BC0844"/>
@@ -1483,6 +3563,178 @@
       </w:pPr>
     </w:lvl>
     <w:lvl w:ilvl="8" w:tplc="4009001B" w:tentative="1">
+      <w:start w:val="1"/>
+      <w:numFmt w:val="lowerRoman"/>
+      <w:lvlText w:val="%9."/>
+      <w:lvlJc w:val="right"/>
+      <w:pPr>
+        <w:ind w:left="6480" w:hanging="180"/>
+      </w:pPr>
+    </w:lvl>
+  </w:abstractNum>
+  <w:abstractNum w:abstractNumId="6">
+    <w:nsid w:val="73D636EC"/>
+    <w:multiLevelType w:val="hybridMultilevel"/>
+    <w:tmpl w:val="00CAB3BC"/>
+    <w:lvl w:ilvl="0" w:tplc="4009000F">
+      <w:start w:val="1"/>
+      <w:numFmt w:val="decimal"/>
+      <w:lvlText w:val="%1."/>
+      <w:lvlJc w:val="left"/>
+      <w:pPr>
+        <w:ind w:left="720" w:hanging="360"/>
+      </w:pPr>
+    </w:lvl>
+    <w:lvl w:ilvl="1" w:tplc="40090019">
+      <w:start w:val="1"/>
+      <w:numFmt w:val="lowerLetter"/>
+      <w:lvlText w:val="%2."/>
+      <w:lvlJc w:val="left"/>
+      <w:pPr>
+        <w:ind w:left="1440" w:hanging="360"/>
+      </w:pPr>
+    </w:lvl>
+    <w:lvl w:ilvl="2" w:tplc="4009001B">
+      <w:start w:val="1"/>
+      <w:numFmt w:val="lowerRoman"/>
+      <w:lvlText w:val="%3."/>
+      <w:lvlJc w:val="right"/>
+      <w:pPr>
+        <w:ind w:left="2160" w:hanging="180"/>
+      </w:pPr>
+    </w:lvl>
+    <w:lvl w:ilvl="3" w:tplc="4009000F">
+      <w:start w:val="1"/>
+      <w:numFmt w:val="decimal"/>
+      <w:lvlText w:val="%4."/>
+      <w:lvlJc w:val="left"/>
+      <w:pPr>
+        <w:ind w:left="2880" w:hanging="360"/>
+      </w:pPr>
+    </w:lvl>
+    <w:lvl w:ilvl="4" w:tplc="40090019">
+      <w:start w:val="1"/>
+      <w:numFmt w:val="lowerLetter"/>
+      <w:lvlText w:val="%5."/>
+      <w:lvlJc w:val="left"/>
+      <w:pPr>
+        <w:ind w:left="3600" w:hanging="360"/>
+      </w:pPr>
+    </w:lvl>
+    <w:lvl w:ilvl="5" w:tplc="4009001B">
+      <w:start w:val="1"/>
+      <w:numFmt w:val="lowerRoman"/>
+      <w:lvlText w:val="%6."/>
+      <w:lvlJc w:val="right"/>
+      <w:pPr>
+        <w:ind w:left="4320" w:hanging="180"/>
+      </w:pPr>
+    </w:lvl>
+    <w:lvl w:ilvl="6" w:tplc="4009000F">
+      <w:start w:val="1"/>
+      <w:numFmt w:val="decimal"/>
+      <w:lvlText w:val="%7."/>
+      <w:lvlJc w:val="left"/>
+      <w:pPr>
+        <w:ind w:left="5040" w:hanging="360"/>
+      </w:pPr>
+    </w:lvl>
+    <w:lvl w:ilvl="7" w:tplc="40090019">
+      <w:start w:val="1"/>
+      <w:numFmt w:val="lowerLetter"/>
+      <w:lvlText w:val="%8."/>
+      <w:lvlJc w:val="left"/>
+      <w:pPr>
+        <w:ind w:left="5760" w:hanging="360"/>
+      </w:pPr>
+    </w:lvl>
+    <w:lvl w:ilvl="8" w:tplc="4009001B">
+      <w:start w:val="1"/>
+      <w:numFmt w:val="lowerRoman"/>
+      <w:lvlText w:val="%9."/>
+      <w:lvlJc w:val="right"/>
+      <w:pPr>
+        <w:ind w:left="6480" w:hanging="180"/>
+      </w:pPr>
+    </w:lvl>
+  </w:abstractNum>
+  <w:abstractNum w:abstractNumId="7">
+    <w:nsid w:val="7502242A"/>
+    <w:multiLevelType w:val="hybridMultilevel"/>
+    <w:tmpl w:val="D82E032A"/>
+    <w:lvl w:ilvl="0" w:tplc="4009000F">
+      <w:start w:val="1"/>
+      <w:numFmt w:val="decimal"/>
+      <w:lvlText w:val="%1."/>
+      <w:lvlJc w:val="left"/>
+      <w:pPr>
+        <w:ind w:left="720" w:hanging="360"/>
+      </w:pPr>
+    </w:lvl>
+    <w:lvl w:ilvl="1" w:tplc="40090019">
+      <w:start w:val="1"/>
+      <w:numFmt w:val="lowerLetter"/>
+      <w:lvlText w:val="%2."/>
+      <w:lvlJc w:val="left"/>
+      <w:pPr>
+        <w:ind w:left="1440" w:hanging="360"/>
+      </w:pPr>
+    </w:lvl>
+    <w:lvl w:ilvl="2" w:tplc="4009001B">
+      <w:start w:val="1"/>
+      <w:numFmt w:val="lowerRoman"/>
+      <w:lvlText w:val="%3."/>
+      <w:lvlJc w:val="right"/>
+      <w:pPr>
+        <w:ind w:left="2160" w:hanging="180"/>
+      </w:pPr>
+    </w:lvl>
+    <w:lvl w:ilvl="3" w:tplc="4009000F">
+      <w:start w:val="1"/>
+      <w:numFmt w:val="decimal"/>
+      <w:lvlText w:val="%4."/>
+      <w:lvlJc w:val="left"/>
+      <w:pPr>
+        <w:ind w:left="2880" w:hanging="360"/>
+      </w:pPr>
+    </w:lvl>
+    <w:lvl w:ilvl="4" w:tplc="40090019">
+      <w:start w:val="1"/>
+      <w:numFmt w:val="lowerLetter"/>
+      <w:lvlText w:val="%5."/>
+      <w:lvlJc w:val="left"/>
+      <w:pPr>
+        <w:ind w:left="3600" w:hanging="360"/>
+      </w:pPr>
+    </w:lvl>
+    <w:lvl w:ilvl="5" w:tplc="4009001B">
+      <w:start w:val="1"/>
+      <w:numFmt w:val="lowerRoman"/>
+      <w:lvlText w:val="%6."/>
+      <w:lvlJc w:val="right"/>
+      <w:pPr>
+        <w:ind w:left="4320" w:hanging="180"/>
+      </w:pPr>
+    </w:lvl>
+    <w:lvl w:ilvl="6" w:tplc="4009000F">
+      <w:start w:val="1"/>
+      <w:numFmt w:val="decimal"/>
+      <w:lvlText w:val="%7."/>
+      <w:lvlJc w:val="left"/>
+      <w:pPr>
+        <w:ind w:left="5040" w:hanging="360"/>
+      </w:pPr>
+    </w:lvl>
+    <w:lvl w:ilvl="7" w:tplc="40090019">
+      <w:start w:val="1"/>
+      <w:numFmt w:val="lowerLetter"/>
+      <w:lvlText w:val="%8."/>
+      <w:lvlJc w:val="left"/>
+      <w:pPr>
+        <w:ind w:left="5760" w:hanging="360"/>
+      </w:pPr>
+    </w:lvl>
+    <w:lvl w:ilvl="8" w:tplc="4009001B">
       <w:start w:val="1"/>
       <w:numFmt w:val="lowerRoman"/>
       <w:lvlText w:val="%9."/>
@@ -1496,13 +3748,133 @@
     <w:abstractNumId w:val="1"/>
   </w:num>
   <w:num w:numId="2">
-    <w:abstractNumId w:val="3"/>
+    <w:abstractNumId w:val="5"/>
   </w:num>
   <w:num w:numId="3">
     <w:abstractNumId w:val="2"/>
   </w:num>
   <w:num w:numId="4">
     <w:abstractNumId w:val="0"/>
+    <w:lvlOverride w:ilvl="0">
+      <w:startOverride w:val="1"/>
+    </w:lvlOverride>
+    <w:lvlOverride w:ilvl="1">
+      <w:startOverride w:val="1"/>
+    </w:lvlOverride>
+    <w:lvlOverride w:ilvl="2">
+      <w:startOverride w:val="1"/>
+    </w:lvlOverride>
+    <w:lvlOverride w:ilvl="3">
+      <w:startOverride w:val="1"/>
+    </w:lvlOverride>
+    <w:lvlOverride w:ilvl="4">
+      <w:startOverride w:val="1"/>
+    </w:lvlOverride>
+    <w:lvlOverride w:ilvl="5">
+      <w:startOverride w:val="1"/>
+    </w:lvlOverride>
+    <w:lvlOverride w:ilvl="6">
+      <w:startOverride w:val="1"/>
+    </w:lvlOverride>
+    <w:lvlOverride w:ilvl="7">
+      <w:startOverride w:val="1"/>
+    </w:lvlOverride>
+    <w:lvlOverride w:ilvl="8">
+      <w:startOverride w:val="1"/>
+    </w:lvlOverride>
+  </w:num>
+  <w:num w:numId="5">
+    <w:abstractNumId w:val="3"/>
+    <w:lvlOverride w:ilvl="0">
+      <w:startOverride w:val="1"/>
+    </w:lvlOverride>
+    <w:lvlOverride w:ilvl="1">
+      <w:startOverride w:val="1"/>
+    </w:lvlOverride>
+    <w:lvlOverride w:ilvl="2">
+      <w:startOverride w:val="1"/>
+    </w:lvlOverride>
+    <w:lvlOverride w:ilvl="3">
+      <w:startOverride w:val="1"/>
+    </w:lvlOverride>
+    <w:lvlOverride w:ilvl="4">
+      <w:startOverride w:val="1"/>
+    </w:lvlOverride>
+    <w:lvlOverride w:ilvl="5">
+      <w:startOverride w:val="1"/>
+    </w:lvlOverride>
+    <w:lvlOverride w:ilvl="6">
+      <w:startOverride w:val="1"/>
+    </w:lvlOverride>
+    <w:lvlOverride w:ilvl="7">
+      <w:startOverride w:val="1"/>
+    </w:lvlOverride>
+    <w:lvlOverride w:ilvl="8">
+      <w:startOverride w:val="1"/>
+    </w:lvlOverride>
+  </w:num>
+  <w:num w:numId="6">
+    <w:abstractNumId w:val="6"/>
+    <w:lvlOverride w:ilvl="0">
+      <w:startOverride w:val="1"/>
+    </w:lvlOverride>
+    <w:lvlOverride w:ilvl="1">
+      <w:startOverride w:val="1"/>
+    </w:lvlOverride>
+    <w:lvlOverride w:ilvl="2">
+      <w:startOverride w:val="1"/>
+    </w:lvlOverride>
+    <w:lvlOverride w:ilvl="3">
+      <w:startOverride w:val="1"/>
+    </w:lvlOverride>
+    <w:lvlOverride w:ilvl="4">
+      <w:startOverride w:val="1"/>
+    </w:lvlOverride>
+    <w:lvlOverride w:ilvl="5">
+      <w:startOverride w:val="1"/>
+    </w:lvlOverride>
+    <w:lvlOverride w:ilvl="6">
+      <w:startOverride w:val="1"/>
+    </w:lvlOverride>
+    <w:lvlOverride w:ilvl="7">
+      <w:startOverride w:val="1"/>
+    </w:lvlOverride>
+    <w:lvlOverride w:ilvl="8">
+      <w:startOverride w:val="1"/>
+    </w:lvlOverride>
+  </w:num>
+  <w:num w:numId="7">
+    <w:abstractNumId w:val="4"/>
+    <w:lvlOverride w:ilvl="0">
+      <w:startOverride w:val="1"/>
+    </w:lvlOverride>
+    <w:lvlOverride w:ilvl="1">
+      <w:startOverride w:val="1"/>
+    </w:lvlOverride>
+    <w:lvlOverride w:ilvl="2">
+      <w:startOverride w:val="1"/>
+    </w:lvlOverride>
+    <w:lvlOverride w:ilvl="3">
+      <w:startOverride w:val="1"/>
+    </w:lvlOverride>
+    <w:lvlOverride w:ilvl="4">
+      <w:startOverride w:val="1"/>
+    </w:lvlOverride>
+    <w:lvlOverride w:ilvl="5">
+      <w:startOverride w:val="1"/>
+    </w:lvlOverride>
+    <w:lvlOverride w:ilvl="6">
+      <w:startOverride w:val="1"/>
+    </w:lvlOverride>
+    <w:lvlOverride w:ilvl="7">
+      <w:startOverride w:val="1"/>
+    </w:lvlOverride>
+    <w:lvlOverride w:ilvl="8">
+      <w:startOverride w:val="1"/>
+    </w:lvlOverride>
+  </w:num>
+  <w:num w:numId="8">
+    <w:abstractNumId w:val="7"/>
     <w:lvlOverride w:ilvl="0">
       <w:startOverride w:val="1"/>
     </w:lvlOverride>

</xml_diff>

<commit_message>
Date: 04 Dec 2025
</commit_message>
<xml_diff>
--- a/Assignments_SA2509016.docx
+++ b/Assignments_SA2509016.docx
@@ -1077,8 +1077,6 @@
           <w:lang w:val="en-US"/>
         </w:rPr>
       </w:pPr>
-      <w:bookmarkStart w:id="0" w:name="_GoBack"/>
-      <w:bookmarkEnd w:id="0"/>
     </w:p>
     <w:p>
       <w:pPr>
@@ -2215,6 +2213,44 @@
     </w:p>
     <w:p>
       <w:pPr>
+        <w:spacing w:line="256" w:lineRule="auto"/>
+        <w:rPr>
+          <w:sz w:val="26"/>
+          <w:szCs w:val="24"/>
+          <w:lang w:val="en-US"/>
+        </w:rPr>
+      </w:pPr>
+    </w:p>
+    <w:p>
+      <w:pPr>
+        <w:spacing w:line="256" w:lineRule="auto"/>
+        <w:rPr>
+          <w:sz w:val="26"/>
+          <w:szCs w:val="24"/>
+          <w:lang w:val="en-US"/>
+        </w:rPr>
+      </w:pPr>
+      <w:r>
+        <w:rPr>
+          <w:sz w:val="26"/>
+          <w:szCs w:val="24"/>
+          <w:lang w:val="en-US"/>
+        </w:rPr>
+        <w:t>Date: 03 December 2025</w:t>
+      </w:r>
+    </w:p>
+    <w:p>
+      <w:pPr>
+        <w:spacing w:line="256" w:lineRule="auto"/>
+        <w:rPr>
+          <w:sz w:val="26"/>
+          <w:szCs w:val="24"/>
+          <w:lang w:val="en-US"/>
+        </w:rPr>
+      </w:pPr>
+    </w:p>
+    <w:p>
+      <w:pPr>
         <w:pStyle w:val="ListParagraph"/>
         <w:numPr>
           <w:ilvl w:val="0"/>
@@ -2418,27 +2454,7 @@
           <w:szCs w:val="24"/>
           <w:lang w:val="en-US"/>
         </w:rPr>
-        <w:t xml:space="preserve">Use </w:t>
-      </w:r>
-      <w:r>
-        <w:rPr>
-          <w:b/>
-          <w:bCs/>
-          <w:sz w:val="26"/>
-          <w:szCs w:val="24"/>
-          <w:lang w:val="en-US"/>
-        </w:rPr>
-        <w:t>Absolute XPath</w:t>
-      </w:r>
-      <w:r>
-        <w:rPr>
-          <w:b/>
-          <w:bCs/>
-          <w:sz w:val="26"/>
-          <w:szCs w:val="24"/>
-          <w:lang w:val="en-US"/>
-        </w:rPr>
-        <w:t xml:space="preserve"> Locator</w:t>
+        <w:t>Use Absolute XPath Locator</w:t>
       </w:r>
     </w:p>
     <w:p>
@@ -2495,6 +2511,7 @@
           <w:szCs w:val="24"/>
           <w:lang w:val="en-US"/>
         </w:rPr>
+        <w:lastRenderedPageBreak/>
         <w:t>Enter username as your name</w:t>
       </w:r>
     </w:p>
@@ -2601,17 +2618,7 @@
           <w:szCs w:val="24"/>
           <w:lang w:val="en-US"/>
         </w:rPr>
-        <w:t>th</w:t>
-      </w:r>
-      <w:r>
-        <w:rPr>
-          <w:b/>
-          <w:bCs/>
-          <w:sz w:val="26"/>
-          <w:szCs w:val="24"/>
-          <w:lang w:val="en-US"/>
-        </w:rPr>
-        <w:t xml:space="preserve"> locator</w:t>
+        <w:t>th locator</w:t>
       </w:r>
     </w:p>
     <w:p>
@@ -2634,7 +2641,6 @@
           <w:szCs w:val="24"/>
           <w:lang w:val="en-US"/>
         </w:rPr>
-        <w:lastRenderedPageBreak/>
         <w:t xml:space="preserve">Launch </w:t>
       </w:r>
       <w:hyperlink r:id="rId14" w:history="1">
@@ -2785,27 +2791,7 @@
           <w:szCs w:val="24"/>
           <w:lang w:val="en-US"/>
         </w:rPr>
-        <w:t xml:space="preserve">Use </w:t>
-      </w:r>
-      <w:r>
-        <w:rPr>
-          <w:b/>
-          <w:bCs/>
-          <w:sz w:val="26"/>
-          <w:szCs w:val="24"/>
-          <w:lang w:val="en-US"/>
-        </w:rPr>
-        <w:t>Absolute XPath</w:t>
-      </w:r>
-      <w:r>
-        <w:rPr>
-          <w:b/>
-          <w:bCs/>
-          <w:sz w:val="26"/>
-          <w:szCs w:val="24"/>
-          <w:lang w:val="en-US"/>
-        </w:rPr>
-        <w:t xml:space="preserve"> locator</w:t>
+        <w:t>Use Absolute XPath locator</w:t>
       </w:r>
     </w:p>
     <w:p>
@@ -3012,28 +2998,743 @@
           <w:szCs w:val="24"/>
           <w:lang w:val="en-US"/>
         </w:rPr>
-        <w:t xml:space="preserve">Use </w:t>
-      </w:r>
-      <w:r>
-        <w:rPr>
-          <w:b/>
-          <w:bCs/>
-          <w:sz w:val="26"/>
-          <w:szCs w:val="24"/>
-          <w:lang w:val="en-US"/>
-        </w:rPr>
-        <w:t>Relative</w:t>
-      </w:r>
-      <w:r>
-        <w:rPr>
-          <w:b/>
-          <w:bCs/>
-          <w:sz w:val="26"/>
-          <w:szCs w:val="24"/>
-          <w:lang w:val="en-US"/>
-        </w:rPr>
-        <w:t xml:space="preserve"> XPath Locator</w:t>
-      </w:r>
+        <w:t>Use Relative XPath Locator</w:t>
+      </w:r>
+    </w:p>
+    <w:p>
+      <w:pPr>
+        <w:rPr>
+          <w:sz w:val="26"/>
+          <w:szCs w:val="22"/>
+          <w:lang w:val="en-US"/>
+        </w:rPr>
+      </w:pPr>
+    </w:p>
+    <w:p>
+      <w:pPr>
+        <w:rPr>
+          <w:sz w:val="26"/>
+          <w:szCs w:val="22"/>
+          <w:lang w:val="en-US"/>
+        </w:rPr>
+      </w:pPr>
+      <w:r>
+        <w:rPr>
+          <w:sz w:val="26"/>
+          <w:szCs w:val="22"/>
+          <w:lang w:val="en-US"/>
+        </w:rPr>
+        <w:t>Date: 04 December 2025</w:t>
+      </w:r>
+    </w:p>
+    <w:p>
+      <w:pPr>
+        <w:rPr>
+          <w:sz w:val="26"/>
+          <w:szCs w:val="22"/>
+          <w:lang w:val="en-US"/>
+        </w:rPr>
+      </w:pPr>
+    </w:p>
+    <w:p>
+      <w:pPr>
+        <w:pStyle w:val="ListParagraph"/>
+        <w:numPr>
+          <w:ilvl w:val="0"/>
+          <w:numId w:val="1"/>
+        </w:numPr>
+        <w:rPr>
+          <w:sz w:val="24"/>
+          <w:szCs w:val="24"/>
+          <w:lang w:val="en-US"/>
+        </w:rPr>
+      </w:pPr>
+      <w:bookmarkStart w:id="0" w:name="_GoBack"/>
+      <w:r>
+        <w:rPr>
+          <w:sz w:val="24"/>
+          <w:szCs w:val="24"/>
+          <w:lang w:val="en-US"/>
+        </w:rPr>
+        <w:t xml:space="preserve">Open </w:t>
+      </w:r>
+      <w:hyperlink r:id="rId17" w:history="1">
+        <w:r>
+          <w:rPr>
+            <w:rStyle w:val="Hyperlink"/>
+            <w:sz w:val="24"/>
+            <w:szCs w:val="24"/>
+            <w:lang w:val="en-US"/>
+          </w:rPr>
+          <w:t>https://echoecho.com/htmlforms09.htm</w:t>
+        </w:r>
+      </w:hyperlink>
+    </w:p>
+    <w:p>
+      <w:pPr>
+        <w:pStyle w:val="ListParagraph"/>
+        <w:numPr>
+          <w:ilvl w:val="1"/>
+          <w:numId w:val="1"/>
+        </w:numPr>
+        <w:rPr>
+          <w:sz w:val="24"/>
+          <w:szCs w:val="24"/>
+          <w:lang w:val="en-US"/>
+        </w:rPr>
+      </w:pPr>
+      <w:r>
+        <w:rPr>
+          <w:sz w:val="24"/>
+          <w:szCs w:val="24"/>
+          <w:lang w:val="en-US"/>
+        </w:rPr>
+        <w:t>Display the status of all 3 checkboxes (Milk, butter and Cheese)</w:t>
+      </w:r>
+    </w:p>
+    <w:p>
+      <w:pPr>
+        <w:pStyle w:val="ListParagraph"/>
+        <w:numPr>
+          <w:ilvl w:val="1"/>
+          <w:numId w:val="1"/>
+        </w:numPr>
+        <w:rPr>
+          <w:sz w:val="24"/>
+          <w:szCs w:val="24"/>
+          <w:lang w:val="en-US"/>
+        </w:rPr>
+      </w:pPr>
+      <w:r>
+        <w:rPr>
+          <w:sz w:val="24"/>
+          <w:szCs w:val="24"/>
+          <w:lang w:val="en-US"/>
+        </w:rPr>
+        <w:t>Only select those checkboxes those are not selected</w:t>
+      </w:r>
+    </w:p>
+    <w:p>
+      <w:pPr>
+        <w:pStyle w:val="ListParagraph"/>
+        <w:numPr>
+          <w:ilvl w:val="1"/>
+          <w:numId w:val="1"/>
+        </w:numPr>
+        <w:rPr>
+          <w:sz w:val="24"/>
+          <w:szCs w:val="24"/>
+          <w:lang w:val="en-US"/>
+        </w:rPr>
+      </w:pPr>
+      <w:r>
+        <w:rPr>
+          <w:sz w:val="24"/>
+          <w:szCs w:val="24"/>
+          <w:lang w:val="en-US"/>
+        </w:rPr>
+        <w:t>Display the status.</w:t>
+      </w:r>
+    </w:p>
+    <w:p>
+      <w:pPr>
+        <w:pStyle w:val="ListParagraph"/>
+        <w:numPr>
+          <w:ilvl w:val="0"/>
+          <w:numId w:val="1"/>
+        </w:numPr>
+        <w:rPr>
+          <w:sz w:val="24"/>
+          <w:szCs w:val="24"/>
+          <w:lang w:val="en-US"/>
+        </w:rPr>
+      </w:pPr>
+      <w:r>
+        <w:rPr>
+          <w:sz w:val="24"/>
+          <w:szCs w:val="24"/>
+          <w:lang w:val="en-US"/>
+        </w:rPr>
+        <w:t xml:space="preserve">Open </w:t>
+      </w:r>
+      <w:hyperlink r:id="rId18" w:history="1">
+        <w:r>
+          <w:rPr>
+            <w:rStyle w:val="Hyperlink"/>
+            <w:sz w:val="24"/>
+            <w:szCs w:val="24"/>
+            <w:lang w:val="en-US"/>
+          </w:rPr>
+          <w:t>https://echoecho.com/htmlforms10.htm</w:t>
+        </w:r>
+      </w:hyperlink>
+    </w:p>
+    <w:p>
+      <w:pPr>
+        <w:pStyle w:val="ListParagraph"/>
+        <w:numPr>
+          <w:ilvl w:val="1"/>
+          <w:numId w:val="1"/>
+        </w:numPr>
+        <w:rPr>
+          <w:sz w:val="24"/>
+          <w:szCs w:val="24"/>
+          <w:lang w:val="en-US"/>
+        </w:rPr>
+      </w:pPr>
+      <w:r>
+        <w:rPr>
+          <w:sz w:val="24"/>
+          <w:szCs w:val="24"/>
+          <w:lang w:val="en-US"/>
+        </w:rPr>
+        <w:t>Display the status of each radio button</w:t>
+      </w:r>
+    </w:p>
+    <w:p>
+      <w:pPr>
+        <w:pStyle w:val="ListParagraph"/>
+        <w:numPr>
+          <w:ilvl w:val="1"/>
+          <w:numId w:val="1"/>
+        </w:numPr>
+        <w:rPr>
+          <w:sz w:val="24"/>
+          <w:szCs w:val="24"/>
+          <w:lang w:val="en-US"/>
+        </w:rPr>
+      </w:pPr>
+      <w:r>
+        <w:rPr>
+          <w:sz w:val="24"/>
+          <w:szCs w:val="24"/>
+          <w:lang w:val="en-US"/>
+        </w:rPr>
+        <w:t>Click on each radio button</w:t>
+      </w:r>
+    </w:p>
+    <w:p>
+      <w:pPr>
+        <w:pStyle w:val="ListParagraph"/>
+        <w:numPr>
+          <w:ilvl w:val="1"/>
+          <w:numId w:val="1"/>
+        </w:numPr>
+        <w:rPr>
+          <w:sz w:val="26"/>
+          <w:szCs w:val="22"/>
+          <w:lang w:val="en-US"/>
+        </w:rPr>
+      </w:pPr>
+      <w:r>
+        <w:rPr>
+          <w:sz w:val="24"/>
+          <w:szCs w:val="24"/>
+          <w:lang w:val="en-US"/>
+        </w:rPr>
+        <w:t>Display the status of each radio button.</w:t>
+      </w:r>
+    </w:p>
+    <w:p>
+      <w:pPr>
+        <w:pStyle w:val="ListParagraph"/>
+        <w:numPr>
+          <w:ilvl w:val="0"/>
+          <w:numId w:val="1"/>
+        </w:numPr>
+        <w:spacing w:line="256" w:lineRule="auto"/>
+        <w:rPr>
+          <w:sz w:val="24"/>
+          <w:szCs w:val="24"/>
+          <w:lang w:val="en-US"/>
+        </w:rPr>
+      </w:pPr>
+      <w:r>
+        <w:rPr>
+          <w:sz w:val="24"/>
+          <w:szCs w:val="24"/>
+          <w:lang w:val="en-US"/>
+        </w:rPr>
+        <w:t xml:space="preserve">Open </w:t>
+      </w:r>
+      <w:hyperlink r:id="rId19" w:history="1">
+        <w:r>
+          <w:rPr>
+            <w:rStyle w:val="Hyperlink"/>
+            <w:sz w:val="24"/>
+            <w:szCs w:val="24"/>
+            <w:lang w:val="en-US"/>
+          </w:rPr>
+          <w:t>https://register.rediff.com/register/register.php?FormName=user_details</w:t>
+        </w:r>
+      </w:hyperlink>
+    </w:p>
+    <w:p>
+      <w:pPr>
+        <w:pStyle w:val="ListParagraph"/>
+        <w:numPr>
+          <w:ilvl w:val="1"/>
+          <w:numId w:val="1"/>
+        </w:numPr>
+        <w:spacing w:line="256" w:lineRule="auto"/>
+        <w:rPr>
+          <w:sz w:val="24"/>
+          <w:szCs w:val="24"/>
+          <w:lang w:val="en-US"/>
+        </w:rPr>
+      </w:pPr>
+      <w:r>
+        <w:rPr>
+          <w:sz w:val="24"/>
+          <w:szCs w:val="24"/>
+          <w:lang w:val="en-US"/>
+        </w:rPr>
+        <w:t>Select your birth date</w:t>
+      </w:r>
+    </w:p>
+    <w:p>
+      <w:pPr>
+        <w:pStyle w:val="ListParagraph"/>
+        <w:numPr>
+          <w:ilvl w:val="1"/>
+          <w:numId w:val="1"/>
+        </w:numPr>
+        <w:spacing w:line="256" w:lineRule="auto"/>
+        <w:rPr>
+          <w:sz w:val="24"/>
+          <w:szCs w:val="24"/>
+          <w:lang w:val="en-US"/>
+        </w:rPr>
+      </w:pPr>
+      <w:r>
+        <w:rPr>
+          <w:sz w:val="24"/>
+          <w:szCs w:val="24"/>
+          <w:lang w:val="en-US"/>
+        </w:rPr>
+        <w:t>Display your birth date in following format</w:t>
+      </w:r>
+      <w:r>
+        <w:rPr>
+          <w:sz w:val="24"/>
+          <w:szCs w:val="24"/>
+          <w:lang w:val="en-US"/>
+        </w:rPr>
+        <w:br/>
+        <w:t>My Birth Date is: 29 JAN 1979</w:t>
+      </w:r>
+    </w:p>
+    <w:p>
+      <w:pPr>
+        <w:pStyle w:val="ListParagraph"/>
+        <w:numPr>
+          <w:ilvl w:val="0"/>
+          <w:numId w:val="1"/>
+        </w:numPr>
+        <w:spacing w:line="256" w:lineRule="auto"/>
+        <w:rPr>
+          <w:sz w:val="24"/>
+          <w:szCs w:val="24"/>
+          <w:lang w:val="en-US"/>
+        </w:rPr>
+      </w:pPr>
+      <w:r>
+        <w:rPr>
+          <w:sz w:val="24"/>
+          <w:szCs w:val="24"/>
+          <w:lang w:val="en-US"/>
+        </w:rPr>
+        <w:t xml:space="preserve">Launch </w:t>
+      </w:r>
+      <w:hyperlink r:id="rId20" w:history="1">
+        <w:r>
+          <w:rPr>
+            <w:rStyle w:val="Hyperlink"/>
+            <w:sz w:val="24"/>
+            <w:szCs w:val="24"/>
+            <w:lang w:val="en-US"/>
+          </w:rPr>
+          <w:t>https://omayo.blogspot.com/</w:t>
+        </w:r>
+      </w:hyperlink>
+    </w:p>
+    <w:p>
+      <w:pPr>
+        <w:pStyle w:val="ListParagraph"/>
+        <w:numPr>
+          <w:ilvl w:val="1"/>
+          <w:numId w:val="1"/>
+        </w:numPr>
+        <w:spacing w:line="256" w:lineRule="auto"/>
+        <w:rPr>
+          <w:sz w:val="24"/>
+          <w:szCs w:val="24"/>
+          <w:lang w:val="en-US"/>
+        </w:rPr>
+      </w:pPr>
+      <w:r>
+        <w:rPr>
+          <w:sz w:val="24"/>
+          <w:szCs w:val="24"/>
+          <w:lang w:val="en-US"/>
+        </w:rPr>
+        <w:t>Select doc2 from Older newsletter dropdown list</w:t>
+      </w:r>
+    </w:p>
+    <w:p>
+      <w:pPr>
+        <w:pStyle w:val="ListParagraph"/>
+        <w:numPr>
+          <w:ilvl w:val="1"/>
+          <w:numId w:val="1"/>
+        </w:numPr>
+        <w:spacing w:line="256" w:lineRule="auto"/>
+        <w:rPr>
+          <w:sz w:val="24"/>
+          <w:szCs w:val="24"/>
+          <w:lang w:val="en-US"/>
+        </w:rPr>
+      </w:pPr>
+      <w:r>
+        <w:rPr>
+          <w:sz w:val="24"/>
+          <w:szCs w:val="24"/>
+          <w:lang w:val="en-US"/>
+        </w:rPr>
+        <w:t>Display the selected option</w:t>
+      </w:r>
+    </w:p>
+    <w:p>
+      <w:pPr>
+        <w:pStyle w:val="ListParagraph"/>
+        <w:numPr>
+          <w:ilvl w:val="0"/>
+          <w:numId w:val="1"/>
+        </w:numPr>
+        <w:spacing w:line="256" w:lineRule="auto"/>
+        <w:rPr>
+          <w:sz w:val="24"/>
+          <w:szCs w:val="24"/>
+          <w:lang w:val="en-US"/>
+        </w:rPr>
+      </w:pPr>
+      <w:r>
+        <w:rPr>
+          <w:sz w:val="24"/>
+          <w:szCs w:val="24"/>
+          <w:lang w:val="en-US"/>
+        </w:rPr>
+        <w:t xml:space="preserve">Open </w:t>
+      </w:r>
+      <w:hyperlink r:id="rId21" w:history="1">
+        <w:r>
+          <w:rPr>
+            <w:rStyle w:val="Hyperlink"/>
+            <w:sz w:val="24"/>
+            <w:szCs w:val="24"/>
+            <w:lang w:val="en-US"/>
+          </w:rPr>
+          <w:t>https://www.redbus.in/</w:t>
+        </w:r>
+      </w:hyperlink>
+    </w:p>
+    <w:p>
+      <w:pPr>
+        <w:pStyle w:val="ListParagraph"/>
+        <w:numPr>
+          <w:ilvl w:val="1"/>
+          <w:numId w:val="1"/>
+        </w:numPr>
+        <w:spacing w:line="256" w:lineRule="auto"/>
+        <w:rPr>
+          <w:sz w:val="24"/>
+          <w:szCs w:val="24"/>
+          <w:lang w:val="en-US"/>
+        </w:rPr>
+      </w:pPr>
+      <w:r>
+        <w:rPr>
+          <w:sz w:val="24"/>
+          <w:szCs w:val="24"/>
+          <w:lang w:val="en-US"/>
+        </w:rPr>
+        <w:t xml:space="preserve">Click on From </w:t>
+      </w:r>
+    </w:p>
+    <w:p>
+      <w:pPr>
+        <w:pStyle w:val="ListParagraph"/>
+        <w:numPr>
+          <w:ilvl w:val="1"/>
+          <w:numId w:val="1"/>
+        </w:numPr>
+        <w:spacing w:line="256" w:lineRule="auto"/>
+        <w:rPr>
+          <w:sz w:val="24"/>
+          <w:szCs w:val="24"/>
+          <w:lang w:val="en-US"/>
+        </w:rPr>
+      </w:pPr>
+      <w:r>
+        <w:rPr>
+          <w:sz w:val="24"/>
+          <w:szCs w:val="24"/>
+          <w:lang w:val="en-US"/>
+        </w:rPr>
+        <w:lastRenderedPageBreak/>
+        <w:t xml:space="preserve">Enter first 4 characters from your city (Kolhapur – </w:t>
+      </w:r>
+      <w:proofErr w:type="spellStart"/>
+      <w:r>
+        <w:rPr>
+          <w:sz w:val="24"/>
+          <w:szCs w:val="24"/>
+          <w:lang w:val="en-US"/>
+        </w:rPr>
+        <w:t>kolh</w:t>
+      </w:r>
+      <w:proofErr w:type="spellEnd"/>
+      <w:r>
+        <w:rPr>
+          <w:sz w:val="24"/>
+          <w:szCs w:val="24"/>
+          <w:lang w:val="en-US"/>
+        </w:rPr>
+        <w:t>)</w:t>
+      </w:r>
+    </w:p>
+    <w:p>
+      <w:pPr>
+        <w:pStyle w:val="ListParagraph"/>
+        <w:numPr>
+          <w:ilvl w:val="1"/>
+          <w:numId w:val="1"/>
+        </w:numPr>
+        <w:spacing w:line="256" w:lineRule="auto"/>
+        <w:rPr>
+          <w:sz w:val="24"/>
+          <w:szCs w:val="24"/>
+          <w:lang w:val="en-US"/>
+        </w:rPr>
+      </w:pPr>
+      <w:r>
+        <w:rPr>
+          <w:sz w:val="24"/>
+          <w:szCs w:val="24"/>
+          <w:lang w:val="en-US"/>
+        </w:rPr>
+        <w:t>Click on the 1</w:t>
+      </w:r>
+      <w:r>
+        <w:rPr>
+          <w:sz w:val="24"/>
+          <w:szCs w:val="24"/>
+          <w:vertAlign w:val="superscript"/>
+          <w:lang w:val="en-US"/>
+        </w:rPr>
+        <w:t>st</w:t>
+      </w:r>
+      <w:r>
+        <w:rPr>
+          <w:sz w:val="24"/>
+          <w:szCs w:val="24"/>
+          <w:lang w:val="en-US"/>
+        </w:rPr>
+        <w:t xml:space="preserve"> option (City)</w:t>
+      </w:r>
+    </w:p>
+    <w:p>
+      <w:pPr>
+        <w:pStyle w:val="ListParagraph"/>
+        <w:numPr>
+          <w:ilvl w:val="1"/>
+          <w:numId w:val="1"/>
+        </w:numPr>
+        <w:spacing w:line="256" w:lineRule="auto"/>
+        <w:rPr>
+          <w:sz w:val="24"/>
+          <w:szCs w:val="24"/>
+          <w:lang w:val="en-US"/>
+        </w:rPr>
+      </w:pPr>
+      <w:r>
+        <w:rPr>
+          <w:sz w:val="24"/>
+          <w:szCs w:val="24"/>
+          <w:lang w:val="en-US"/>
+        </w:rPr>
+        <w:t>Click on To</w:t>
+      </w:r>
+    </w:p>
+    <w:p>
+      <w:pPr>
+        <w:pStyle w:val="ListParagraph"/>
+        <w:numPr>
+          <w:ilvl w:val="1"/>
+          <w:numId w:val="1"/>
+        </w:numPr>
+        <w:spacing w:line="256" w:lineRule="auto"/>
+        <w:rPr>
+          <w:sz w:val="24"/>
+          <w:szCs w:val="24"/>
+          <w:lang w:val="en-US"/>
+        </w:rPr>
+      </w:pPr>
+      <w:r>
+        <w:rPr>
+          <w:sz w:val="24"/>
+          <w:szCs w:val="24"/>
+          <w:lang w:val="en-US"/>
+        </w:rPr>
+        <w:t>Enter Bang (Bangalore)</w:t>
+      </w:r>
+    </w:p>
+    <w:p>
+      <w:pPr>
+        <w:pStyle w:val="ListParagraph"/>
+        <w:numPr>
+          <w:ilvl w:val="1"/>
+          <w:numId w:val="1"/>
+        </w:numPr>
+        <w:spacing w:line="256" w:lineRule="auto"/>
+        <w:rPr>
+          <w:sz w:val="24"/>
+          <w:szCs w:val="24"/>
+          <w:lang w:val="en-US"/>
+        </w:rPr>
+      </w:pPr>
+      <w:r>
+        <w:rPr>
+          <w:sz w:val="24"/>
+          <w:szCs w:val="24"/>
+          <w:lang w:val="en-US"/>
+        </w:rPr>
+        <w:t>Click on Bangalore from the list</w:t>
+      </w:r>
+    </w:p>
+    <w:p>
+      <w:pPr>
+        <w:pStyle w:val="ListParagraph"/>
+        <w:numPr>
+          <w:ilvl w:val="1"/>
+          <w:numId w:val="1"/>
+        </w:numPr>
+        <w:spacing w:line="256" w:lineRule="auto"/>
+        <w:rPr>
+          <w:sz w:val="24"/>
+          <w:szCs w:val="24"/>
+          <w:lang w:val="en-US"/>
+        </w:rPr>
+      </w:pPr>
+      <w:r>
+        <w:rPr>
+          <w:sz w:val="24"/>
+          <w:szCs w:val="24"/>
+          <w:lang w:val="en-US"/>
+        </w:rPr>
+        <w:t>Click on Calendar icon</w:t>
+      </w:r>
+    </w:p>
+    <w:p>
+      <w:pPr>
+        <w:pStyle w:val="ListParagraph"/>
+        <w:numPr>
+          <w:ilvl w:val="1"/>
+          <w:numId w:val="1"/>
+        </w:numPr>
+        <w:spacing w:line="256" w:lineRule="auto"/>
+        <w:rPr>
+          <w:sz w:val="24"/>
+          <w:szCs w:val="24"/>
+          <w:lang w:val="en-US"/>
+        </w:rPr>
+      </w:pPr>
+      <w:r>
+        <w:rPr>
+          <w:sz w:val="24"/>
+          <w:szCs w:val="24"/>
+          <w:lang w:val="en-US"/>
+        </w:rPr>
+        <w:t>Click on 31</w:t>
+      </w:r>
+    </w:p>
+    <w:p>
+      <w:pPr>
+        <w:pStyle w:val="ListParagraph"/>
+        <w:numPr>
+          <w:ilvl w:val="1"/>
+          <w:numId w:val="1"/>
+        </w:numPr>
+        <w:spacing w:line="256" w:lineRule="auto"/>
+        <w:rPr>
+          <w:sz w:val="24"/>
+          <w:szCs w:val="24"/>
+          <w:lang w:val="en-US"/>
+        </w:rPr>
+      </w:pPr>
+      <w:r>
+        <w:rPr>
+          <w:sz w:val="24"/>
+          <w:szCs w:val="24"/>
+          <w:lang w:val="en-US"/>
+        </w:rPr>
+        <w:t>Click on Search buses button</w:t>
+      </w:r>
+    </w:p>
+    <w:p>
+      <w:pPr>
+        <w:pStyle w:val="ListParagraph"/>
+        <w:numPr>
+          <w:ilvl w:val="1"/>
+          <w:numId w:val="1"/>
+        </w:numPr>
+        <w:spacing w:line="256" w:lineRule="auto"/>
+        <w:rPr>
+          <w:sz w:val="24"/>
+          <w:szCs w:val="24"/>
+          <w:lang w:val="en-US"/>
+        </w:rPr>
+      </w:pPr>
+      <w:r>
+        <w:rPr>
+          <w:sz w:val="24"/>
+          <w:szCs w:val="24"/>
+          <w:lang w:val="en-US"/>
+        </w:rPr>
+        <w:t>Display the 1</w:t>
+      </w:r>
+      <w:r>
+        <w:rPr>
+          <w:sz w:val="24"/>
+          <w:szCs w:val="24"/>
+          <w:vertAlign w:val="superscript"/>
+          <w:lang w:val="en-US"/>
+        </w:rPr>
+        <w:t>st</w:t>
+      </w:r>
+      <w:r>
+        <w:rPr>
+          <w:sz w:val="24"/>
+          <w:szCs w:val="24"/>
+          <w:lang w:val="en-US"/>
+        </w:rPr>
+        <w:t xml:space="preserve"> bus from list</w:t>
+      </w:r>
+    </w:p>
+    <w:bookmarkEnd w:id="0"/>
+    <w:p>
+      <w:pPr>
+        <w:pStyle w:val="ListParagraph"/>
+        <w:numPr>
+          <w:ilvl w:val="0"/>
+          <w:numId w:val="1"/>
+        </w:numPr>
+        <w:rPr>
+          <w:sz w:val="26"/>
+          <w:szCs w:val="22"/>
+          <w:lang w:val="en-US"/>
+        </w:rPr>
+      </w:pPr>
     </w:p>
     <w:sectPr>
       <w:pgSz w:w="11906" w:h="16838"/>
@@ -3573,6 +4274,119 @@
     </w:lvl>
   </w:abstractNum>
   <w:abstractNum w:abstractNumId="6">
+    <w:nsid w:val="69662B15"/>
+    <w:multiLevelType w:val="hybridMultilevel"/>
+    <w:tmpl w:val="E5A22472"/>
+    <w:lvl w:ilvl="0" w:tplc="40090001">
+      <w:start w:val="1"/>
+      <w:numFmt w:val="bullet"/>
+      <w:lvlText w:val=""/>
+      <w:lvlJc w:val="left"/>
+      <w:pPr>
+        <w:ind w:left="720" w:hanging="360"/>
+      </w:pPr>
+      <w:rPr>
+        <w:rFonts w:ascii="Symbol" w:hAnsi="Symbol" w:hint="default"/>
+      </w:rPr>
+    </w:lvl>
+    <w:lvl w:ilvl="1" w:tplc="40090003">
+      <w:start w:val="1"/>
+      <w:numFmt w:val="bullet"/>
+      <w:lvlText w:val="o"/>
+      <w:lvlJc w:val="left"/>
+      <w:pPr>
+        <w:ind w:left="1440" w:hanging="360"/>
+      </w:pPr>
+      <w:rPr>
+        <w:rFonts w:ascii="Courier New" w:hAnsi="Courier New" w:cs="Courier New" w:hint="default"/>
+      </w:rPr>
+    </w:lvl>
+    <w:lvl w:ilvl="2" w:tplc="40090005">
+      <w:start w:val="1"/>
+      <w:numFmt w:val="bullet"/>
+      <w:lvlText w:val=""/>
+      <w:lvlJc w:val="left"/>
+      <w:pPr>
+        <w:ind w:left="2160" w:hanging="360"/>
+      </w:pPr>
+      <w:rPr>
+        <w:rFonts w:ascii="Wingdings" w:hAnsi="Wingdings" w:hint="default"/>
+      </w:rPr>
+    </w:lvl>
+    <w:lvl w:ilvl="3" w:tplc="40090001" w:tentative="1">
+      <w:start w:val="1"/>
+      <w:numFmt w:val="bullet"/>
+      <w:lvlText w:val=""/>
+      <w:lvlJc w:val="left"/>
+      <w:pPr>
+        <w:ind w:left="2880" w:hanging="360"/>
+      </w:pPr>
+      <w:rPr>
+        <w:rFonts w:ascii="Symbol" w:hAnsi="Symbol" w:hint="default"/>
+      </w:rPr>
+    </w:lvl>
+    <w:lvl w:ilvl="4" w:tplc="40090003" w:tentative="1">
+      <w:start w:val="1"/>
+      <w:numFmt w:val="bullet"/>
+      <w:lvlText w:val="o"/>
+      <w:lvlJc w:val="left"/>
+      <w:pPr>
+        <w:ind w:left="3600" w:hanging="360"/>
+      </w:pPr>
+      <w:rPr>
+        <w:rFonts w:ascii="Courier New" w:hAnsi="Courier New" w:cs="Courier New" w:hint="default"/>
+      </w:rPr>
+    </w:lvl>
+    <w:lvl w:ilvl="5" w:tplc="40090005" w:tentative="1">
+      <w:start w:val="1"/>
+      <w:numFmt w:val="bullet"/>
+      <w:lvlText w:val=""/>
+      <w:lvlJc w:val="left"/>
+      <w:pPr>
+        <w:ind w:left="4320" w:hanging="360"/>
+      </w:pPr>
+      <w:rPr>
+        <w:rFonts w:ascii="Wingdings" w:hAnsi="Wingdings" w:hint="default"/>
+      </w:rPr>
+    </w:lvl>
+    <w:lvl w:ilvl="6" w:tplc="40090001" w:tentative="1">
+      <w:start w:val="1"/>
+      <w:numFmt w:val="bullet"/>
+      <w:lvlText w:val=""/>
+      <w:lvlJc w:val="left"/>
+      <w:pPr>
+        <w:ind w:left="5040" w:hanging="360"/>
+      </w:pPr>
+      <w:rPr>
+        <w:rFonts w:ascii="Symbol" w:hAnsi="Symbol" w:hint="default"/>
+      </w:rPr>
+    </w:lvl>
+    <w:lvl w:ilvl="7" w:tplc="40090003" w:tentative="1">
+      <w:start w:val="1"/>
+      <w:numFmt w:val="bullet"/>
+      <w:lvlText w:val="o"/>
+      <w:lvlJc w:val="left"/>
+      <w:pPr>
+        <w:ind w:left="5760" w:hanging="360"/>
+      </w:pPr>
+      <w:rPr>
+        <w:rFonts w:ascii="Courier New" w:hAnsi="Courier New" w:cs="Courier New" w:hint="default"/>
+      </w:rPr>
+    </w:lvl>
+    <w:lvl w:ilvl="8" w:tplc="40090005" w:tentative="1">
+      <w:start w:val="1"/>
+      <w:numFmt w:val="bullet"/>
+      <w:lvlText w:val=""/>
+      <w:lvlJc w:val="left"/>
+      <w:pPr>
+        <w:ind w:left="6480" w:hanging="360"/>
+      </w:pPr>
+      <w:rPr>
+        <w:rFonts w:ascii="Wingdings" w:hAnsi="Wingdings" w:hint="default"/>
+      </w:rPr>
+    </w:lvl>
+  </w:abstractNum>
+  <w:abstractNum w:abstractNumId="7">
     <w:nsid w:val="73D636EC"/>
     <w:multiLevelType w:val="hybridMultilevel"/>
     <w:tmpl w:val="00CAB3BC"/>
@@ -3658,7 +4472,7 @@
       </w:pPr>
     </w:lvl>
   </w:abstractNum>
-  <w:abstractNum w:abstractNumId="7">
+  <w:abstractNum w:abstractNumId="8">
     <w:nsid w:val="7502242A"/>
     <w:multiLevelType w:val="hybridMultilevel"/>
     <w:tmpl w:val="D82E032A"/>
@@ -3814,7 +4628,7 @@
     </w:lvlOverride>
   </w:num>
   <w:num w:numId="6">
-    <w:abstractNumId w:val="6"/>
+    <w:abstractNumId w:val="7"/>
     <w:lvlOverride w:ilvl="0">
       <w:startOverride w:val="1"/>
     </w:lvlOverride>
@@ -3874,7 +4688,7 @@
     </w:lvlOverride>
   </w:num>
   <w:num w:numId="8">
-    <w:abstractNumId w:val="7"/>
+    <w:abstractNumId w:val="8"/>
     <w:lvlOverride w:ilvl="0">
       <w:startOverride w:val="1"/>
     </w:lvlOverride>
@@ -3902,6 +4716,9 @@
     <w:lvlOverride w:ilvl="8">
       <w:startOverride w:val="1"/>
     </w:lvlOverride>
+  </w:num>
+  <w:num w:numId="9">
+    <w:abstractNumId w:val="6"/>
   </w:num>
 </w:numbering>
 </file>

</xml_diff>

<commit_message>
Date: 05 Dec 2025
</commit_message>
<xml_diff>
--- a/Assignments_SA2509016.docx
+++ b/Assignments_SA2509016.docx
@@ -3049,7 +3049,6 @@
           <w:lang w:val="en-US"/>
         </w:rPr>
       </w:pPr>
-      <w:bookmarkStart w:id="0" w:name="_GoBack"/>
       <w:r>
         <w:rPr>
           <w:sz w:val="24"/>
@@ -3719,6 +3718,589 @@
           <w:lang w:val="en-US"/>
         </w:rPr>
         <w:t xml:space="preserve"> bus from list</w:t>
+      </w:r>
+    </w:p>
+    <w:p>
+      <w:pPr>
+        <w:pStyle w:val="ListParagraph"/>
+        <w:numPr>
+          <w:ilvl w:val="0"/>
+          <w:numId w:val="1"/>
+        </w:numPr>
+        <w:spacing w:line="256" w:lineRule="auto"/>
+        <w:rPr>
+          <w:sz w:val="24"/>
+          <w:szCs w:val="24"/>
+          <w:lang w:val="en-US"/>
+        </w:rPr>
+      </w:pPr>
+      <w:r>
+        <w:rPr>
+          <w:sz w:val="24"/>
+          <w:szCs w:val="24"/>
+          <w:lang w:val="en-US"/>
+        </w:rPr>
+        <w:t xml:space="preserve">Launch </w:t>
+      </w:r>
+      <w:hyperlink r:id="rId22" w:history="1">
+        <w:r>
+          <w:rPr>
+            <w:rStyle w:val="Hyperlink"/>
+            <w:sz w:val="24"/>
+            <w:szCs w:val="24"/>
+            <w:lang w:val="en-US"/>
+          </w:rPr>
+          <w:t>https://testautomationpr</w:t>
+        </w:r>
+        <w:r>
+          <w:rPr>
+            <w:rStyle w:val="Hyperlink"/>
+            <w:sz w:val="24"/>
+            <w:szCs w:val="24"/>
+            <w:lang w:val="en-US"/>
+          </w:rPr>
+          <w:t>a</w:t>
+        </w:r>
+        <w:r>
+          <w:rPr>
+            <w:rStyle w:val="Hyperlink"/>
+            <w:sz w:val="24"/>
+            <w:szCs w:val="24"/>
+            <w:lang w:val="en-US"/>
+          </w:rPr>
+          <w:t>ctice.blogspot.com/?m=1</w:t>
+        </w:r>
+      </w:hyperlink>
+    </w:p>
+    <w:p>
+      <w:pPr>
+        <w:pStyle w:val="ListParagraph"/>
+        <w:numPr>
+          <w:ilvl w:val="1"/>
+          <w:numId w:val="1"/>
+        </w:numPr>
+        <w:spacing w:line="256" w:lineRule="auto"/>
+        <w:rPr>
+          <w:sz w:val="24"/>
+          <w:szCs w:val="24"/>
+          <w:lang w:val="en-US"/>
+        </w:rPr>
+      </w:pPr>
+      <w:r>
+        <w:rPr>
+          <w:sz w:val="24"/>
+          <w:szCs w:val="24"/>
+          <w:lang w:val="en-US"/>
+        </w:rPr>
+        <w:t>Enter Name</w:t>
+      </w:r>
+    </w:p>
+    <w:p>
+      <w:pPr>
+        <w:pStyle w:val="ListParagraph"/>
+        <w:numPr>
+          <w:ilvl w:val="1"/>
+          <w:numId w:val="1"/>
+        </w:numPr>
+        <w:spacing w:line="256" w:lineRule="auto"/>
+        <w:rPr>
+          <w:sz w:val="24"/>
+          <w:szCs w:val="24"/>
+          <w:lang w:val="en-US"/>
+        </w:rPr>
+      </w:pPr>
+      <w:r>
+        <w:rPr>
+          <w:sz w:val="24"/>
+          <w:szCs w:val="24"/>
+          <w:lang w:val="en-US"/>
+        </w:rPr>
+        <w:t>Enter Email</w:t>
+      </w:r>
+    </w:p>
+    <w:p>
+      <w:pPr>
+        <w:pStyle w:val="ListParagraph"/>
+        <w:numPr>
+          <w:ilvl w:val="1"/>
+          <w:numId w:val="1"/>
+        </w:numPr>
+        <w:spacing w:line="256" w:lineRule="auto"/>
+        <w:rPr>
+          <w:sz w:val="24"/>
+          <w:szCs w:val="24"/>
+          <w:lang w:val="en-US"/>
+        </w:rPr>
+      </w:pPr>
+      <w:r>
+        <w:rPr>
+          <w:sz w:val="24"/>
+          <w:szCs w:val="24"/>
+          <w:lang w:val="en-US"/>
+        </w:rPr>
+        <w:t>Enter Phone no</w:t>
+      </w:r>
+    </w:p>
+    <w:p>
+      <w:pPr>
+        <w:pStyle w:val="ListParagraph"/>
+        <w:numPr>
+          <w:ilvl w:val="1"/>
+          <w:numId w:val="1"/>
+        </w:numPr>
+        <w:spacing w:line="256" w:lineRule="auto"/>
+        <w:rPr>
+          <w:sz w:val="24"/>
+          <w:szCs w:val="24"/>
+          <w:lang w:val="en-US"/>
+        </w:rPr>
+      </w:pPr>
+      <w:r>
+        <w:rPr>
+          <w:sz w:val="24"/>
+          <w:szCs w:val="24"/>
+          <w:lang w:val="en-US"/>
+        </w:rPr>
+        <w:t>Enter Address</w:t>
+      </w:r>
+    </w:p>
+    <w:p>
+      <w:pPr>
+        <w:pStyle w:val="ListParagraph"/>
+        <w:numPr>
+          <w:ilvl w:val="1"/>
+          <w:numId w:val="1"/>
+        </w:numPr>
+        <w:spacing w:line="256" w:lineRule="auto"/>
+        <w:rPr>
+          <w:sz w:val="24"/>
+          <w:szCs w:val="24"/>
+          <w:lang w:val="en-US"/>
+        </w:rPr>
+      </w:pPr>
+      <w:r>
+        <w:rPr>
+          <w:sz w:val="24"/>
+          <w:szCs w:val="24"/>
+          <w:lang w:val="en-US"/>
+        </w:rPr>
+        <w:t>Select Gender</w:t>
+      </w:r>
+    </w:p>
+    <w:p>
+      <w:pPr>
+        <w:pStyle w:val="ListParagraph"/>
+        <w:numPr>
+          <w:ilvl w:val="1"/>
+          <w:numId w:val="1"/>
+        </w:numPr>
+        <w:spacing w:line="256" w:lineRule="auto"/>
+        <w:rPr>
+          <w:sz w:val="24"/>
+          <w:szCs w:val="24"/>
+          <w:lang w:val="en-US"/>
+        </w:rPr>
+      </w:pPr>
+      <w:r>
+        <w:rPr>
+          <w:sz w:val="24"/>
+          <w:szCs w:val="24"/>
+          <w:lang w:val="en-US"/>
+        </w:rPr>
+        <w:t>Select the day on your birthdate</w:t>
+      </w:r>
+    </w:p>
+    <w:p>
+      <w:pPr>
+        <w:pStyle w:val="ListParagraph"/>
+        <w:numPr>
+          <w:ilvl w:val="1"/>
+          <w:numId w:val="1"/>
+        </w:numPr>
+        <w:spacing w:line="256" w:lineRule="auto"/>
+        <w:rPr>
+          <w:sz w:val="24"/>
+          <w:szCs w:val="24"/>
+          <w:lang w:val="en-US"/>
+        </w:rPr>
+      </w:pPr>
+      <w:r>
+        <w:rPr>
+          <w:sz w:val="24"/>
+          <w:szCs w:val="24"/>
+          <w:lang w:val="en-US"/>
+        </w:rPr>
+        <w:t>Select your desired country</w:t>
+      </w:r>
+    </w:p>
+    <w:p>
+      <w:pPr>
+        <w:pStyle w:val="ListParagraph"/>
+        <w:numPr>
+          <w:ilvl w:val="1"/>
+          <w:numId w:val="1"/>
+        </w:numPr>
+        <w:spacing w:line="256" w:lineRule="auto"/>
+        <w:rPr>
+          <w:sz w:val="24"/>
+          <w:szCs w:val="24"/>
+          <w:lang w:val="en-US"/>
+        </w:rPr>
+      </w:pPr>
+      <w:r>
+        <w:rPr>
+          <w:sz w:val="24"/>
+          <w:szCs w:val="24"/>
+          <w:lang w:val="en-US"/>
+        </w:rPr>
+        <w:t>Select any two / three color with your choice</w:t>
+      </w:r>
+    </w:p>
+    <w:p>
+      <w:pPr>
+        <w:pStyle w:val="ListParagraph"/>
+        <w:numPr>
+          <w:ilvl w:val="1"/>
+          <w:numId w:val="1"/>
+        </w:numPr>
+        <w:spacing w:line="256" w:lineRule="auto"/>
+        <w:rPr>
+          <w:sz w:val="24"/>
+          <w:szCs w:val="24"/>
+          <w:lang w:val="en-US"/>
+        </w:rPr>
+      </w:pPr>
+      <w:r>
+        <w:rPr>
+          <w:sz w:val="24"/>
+          <w:szCs w:val="24"/>
+          <w:lang w:val="en-US"/>
+        </w:rPr>
+        <w:t>Select any two / three animals</w:t>
+      </w:r>
+    </w:p>
+    <w:p>
+      <w:pPr>
+        <w:pStyle w:val="ListParagraph"/>
+        <w:numPr>
+          <w:ilvl w:val="1"/>
+          <w:numId w:val="1"/>
+        </w:numPr>
+        <w:spacing w:line="256" w:lineRule="auto"/>
+        <w:rPr>
+          <w:sz w:val="24"/>
+          <w:szCs w:val="24"/>
+          <w:lang w:val="en-US"/>
+        </w:rPr>
+      </w:pPr>
+      <w:r>
+        <w:rPr>
+          <w:sz w:val="24"/>
+          <w:szCs w:val="24"/>
+          <w:lang w:val="en-US"/>
+        </w:rPr>
+        <w:t>Enter your birthdate (sendKeys())</w:t>
+      </w:r>
+    </w:p>
+    <w:p>
+      <w:pPr>
+        <w:pStyle w:val="ListParagraph"/>
+        <w:numPr>
+          <w:ilvl w:val="0"/>
+          <w:numId w:val="1"/>
+        </w:numPr>
+        <w:rPr>
+          <w:sz w:val="24"/>
+          <w:szCs w:val="24"/>
+          <w:lang w:val="en-US"/>
+        </w:rPr>
+      </w:pPr>
+      <w:r>
+        <w:rPr>
+          <w:sz w:val="24"/>
+          <w:szCs w:val="24"/>
+          <w:lang w:val="en-US"/>
+        </w:rPr>
+        <w:t xml:space="preserve">Open </w:t>
+      </w:r>
+      <w:hyperlink r:id="rId23" w:history="1">
+        <w:r>
+          <w:rPr>
+            <w:rStyle w:val="Hyperlink"/>
+            <w:sz w:val="24"/>
+            <w:szCs w:val="24"/>
+            <w:lang w:val="en-US"/>
+          </w:rPr>
+          <w:t>https://dash.</w:t>
+        </w:r>
+        <w:r>
+          <w:rPr>
+            <w:rStyle w:val="Hyperlink"/>
+            <w:sz w:val="24"/>
+            <w:szCs w:val="24"/>
+            <w:lang w:val="en-US"/>
+          </w:rPr>
+          <w:t>b</w:t>
+        </w:r>
+        <w:r>
+          <w:rPr>
+            <w:rStyle w:val="Hyperlink"/>
+            <w:sz w:val="24"/>
+            <w:szCs w:val="24"/>
+            <w:lang w:val="en-US"/>
+          </w:rPr>
+          <w:t>ling-center.com/platform/signIn.html</w:t>
+        </w:r>
+      </w:hyperlink>
+    </w:p>
+    <w:p>
+      <w:pPr>
+        <w:pStyle w:val="ListParagraph"/>
+        <w:numPr>
+          <w:ilvl w:val="1"/>
+          <w:numId w:val="1"/>
+        </w:numPr>
+        <w:rPr>
+          <w:sz w:val="24"/>
+          <w:szCs w:val="24"/>
+          <w:lang w:val="en-US"/>
+        </w:rPr>
+      </w:pPr>
+      <w:r>
+        <w:rPr>
+          <w:sz w:val="24"/>
+          <w:szCs w:val="24"/>
+          <w:lang w:val="en-US"/>
+        </w:rPr>
+        <w:t>Click on forgot password</w:t>
+      </w:r>
+    </w:p>
+    <w:p>
+      <w:pPr>
+        <w:pStyle w:val="ListParagraph"/>
+        <w:numPr>
+          <w:ilvl w:val="1"/>
+          <w:numId w:val="1"/>
+        </w:numPr>
+        <w:rPr>
+          <w:sz w:val="24"/>
+          <w:szCs w:val="24"/>
+          <w:lang w:val="en-US"/>
+        </w:rPr>
+      </w:pPr>
+      <w:r>
+        <w:rPr>
+          <w:sz w:val="24"/>
+          <w:szCs w:val="24"/>
+          <w:lang w:val="en-US"/>
+        </w:rPr>
+        <w:t>Enter your email id</w:t>
+      </w:r>
+    </w:p>
+    <w:p>
+      <w:pPr>
+        <w:pStyle w:val="ListParagraph"/>
+        <w:numPr>
+          <w:ilvl w:val="1"/>
+          <w:numId w:val="1"/>
+        </w:numPr>
+        <w:rPr>
+          <w:sz w:val="24"/>
+          <w:szCs w:val="24"/>
+          <w:lang w:val="en-US"/>
+        </w:rPr>
+      </w:pPr>
+      <w:r>
+        <w:rPr>
+          <w:sz w:val="24"/>
+          <w:szCs w:val="24"/>
+          <w:lang w:val="en-US"/>
+        </w:rPr>
+        <w:t>Click on reset password button</w:t>
+      </w:r>
+    </w:p>
+    <w:p>
+      <w:pPr>
+        <w:pStyle w:val="ListParagraph"/>
+        <w:numPr>
+          <w:ilvl w:val="1"/>
+          <w:numId w:val="1"/>
+        </w:numPr>
+        <w:rPr>
+          <w:sz w:val="24"/>
+          <w:szCs w:val="24"/>
+          <w:lang w:val="en-US"/>
+        </w:rPr>
+      </w:pPr>
+      <w:r>
+        <w:rPr>
+          <w:sz w:val="24"/>
+          <w:szCs w:val="24"/>
+          <w:lang w:val="en-US"/>
+        </w:rPr>
+        <w:t>Display the text (message) in green color.</w:t>
+      </w:r>
+    </w:p>
+    <w:p>
+      <w:pPr>
+        <w:pStyle w:val="ListParagraph"/>
+        <w:numPr>
+          <w:ilvl w:val="0"/>
+          <w:numId w:val="1"/>
+        </w:numPr>
+        <w:rPr>
+          <w:sz w:val="26"/>
+          <w:szCs w:val="24"/>
+          <w:lang w:val="en-US"/>
+        </w:rPr>
+      </w:pPr>
+      <w:r>
+        <w:rPr>
+          <w:sz w:val="26"/>
+          <w:szCs w:val="24"/>
+          <w:lang w:val="en-US"/>
+        </w:rPr>
+        <w:t xml:space="preserve">Launch </w:t>
+      </w:r>
+      <w:hyperlink r:id="rId24" w:history="1">
+        <w:r>
+          <w:rPr>
+            <w:rStyle w:val="Hyperlink"/>
+            <w:sz w:val="26"/>
+            <w:szCs w:val="24"/>
+            <w:lang w:val="en-US"/>
+          </w:rPr>
+          <w:t>https://opensource-demo.orangehrmlive.com/web/index.php/auth/login</w:t>
+        </w:r>
+      </w:hyperlink>
+    </w:p>
+    <w:p>
+      <w:pPr>
+        <w:pStyle w:val="ListParagraph"/>
+        <w:numPr>
+          <w:ilvl w:val="1"/>
+          <w:numId w:val="1"/>
+        </w:numPr>
+        <w:rPr>
+          <w:sz w:val="26"/>
+          <w:szCs w:val="24"/>
+          <w:lang w:val="en-US"/>
+        </w:rPr>
+      </w:pPr>
+      <w:r>
+        <w:rPr>
+          <w:sz w:val="26"/>
+          <w:szCs w:val="24"/>
+          <w:lang w:val="en-US"/>
+        </w:rPr>
+        <w:t>Enter user name as admin</w:t>
+      </w:r>
+    </w:p>
+    <w:p>
+      <w:pPr>
+        <w:pStyle w:val="ListParagraph"/>
+        <w:numPr>
+          <w:ilvl w:val="1"/>
+          <w:numId w:val="1"/>
+        </w:numPr>
+        <w:rPr>
+          <w:sz w:val="26"/>
+          <w:szCs w:val="24"/>
+          <w:lang w:val="en-US"/>
+        </w:rPr>
+      </w:pPr>
+      <w:r>
+        <w:rPr>
+          <w:sz w:val="26"/>
+          <w:szCs w:val="24"/>
+          <w:lang w:val="en-US"/>
+        </w:rPr>
+        <w:t>Enter password as admin123</w:t>
+      </w:r>
+    </w:p>
+    <w:p>
+      <w:pPr>
+        <w:pStyle w:val="ListParagraph"/>
+        <w:numPr>
+          <w:ilvl w:val="1"/>
+          <w:numId w:val="1"/>
+        </w:numPr>
+        <w:rPr>
+          <w:sz w:val="26"/>
+          <w:szCs w:val="24"/>
+          <w:lang w:val="en-US"/>
+        </w:rPr>
+      </w:pPr>
+      <w:r>
+        <w:rPr>
+          <w:sz w:val="26"/>
+          <w:szCs w:val="24"/>
+          <w:lang w:val="en-US"/>
+        </w:rPr>
+        <w:t>Click on Login button</w:t>
+      </w:r>
+    </w:p>
+    <w:p>
+      <w:pPr>
+        <w:pStyle w:val="ListParagraph"/>
+        <w:numPr>
+          <w:ilvl w:val="1"/>
+          <w:numId w:val="1"/>
+        </w:numPr>
+        <w:rPr>
+          <w:sz w:val="26"/>
+          <w:szCs w:val="24"/>
+          <w:lang w:val="en-US"/>
+        </w:rPr>
+      </w:pPr>
+      <w:r>
+        <w:rPr>
+          <w:sz w:val="26"/>
+          <w:szCs w:val="24"/>
+          <w:lang w:val="en-US"/>
+        </w:rPr>
+        <w:t>Logout the application (only if login is successful)</w:t>
+      </w:r>
+    </w:p>
+    <w:p>
+      <w:pPr>
+        <w:pStyle w:val="ListParagraph"/>
+        <w:numPr>
+          <w:ilvl w:val="0"/>
+          <w:numId w:val="1"/>
+        </w:numPr>
+        <w:rPr>
+          <w:sz w:val="26"/>
+          <w:szCs w:val="24"/>
+          <w:lang w:val="en-US"/>
+        </w:rPr>
+      </w:pPr>
+      <w:bookmarkStart w:id="0" w:name="_GoBack"/>
+      <w:r>
+        <w:rPr>
+          <w:sz w:val="26"/>
+          <w:szCs w:val="24"/>
+          <w:lang w:val="en-US"/>
+        </w:rPr>
+        <w:t>Complete the redbus assignment with ExplicitWait</w:t>
+      </w:r>
+      <w:r>
+        <w:rPr>
+          <w:sz w:val="26"/>
+          <w:szCs w:val="24"/>
+          <w:lang w:val="en-US"/>
+        </w:rPr>
+        <w:br/>
+      </w:r>
+      <w:r>
+        <w:rPr>
+          <w:rFonts w:ascii="Consolas" w:hAnsi="Consolas" w:cs="Consolas"/>
+          <w:color w:val="3F7F5F"/>
+          <w:sz w:val="32"/>
+          <w:szCs w:val="32"/>
+          <w:shd w:val="clear" w:color="auto" w:fill="E8F2FE"/>
+        </w:rPr>
+        <w:t>wait.until(ExpectedConditions.visibilityOfElementLocated(By.xpath(""))).click();</w:t>
       </w:r>
     </w:p>
     <w:bookmarkEnd w:id="0"/>
@@ -5168,6 +5750,18 @@
       <w:u w:val="single"/>
     </w:rPr>
   </w:style>
+  <w:style w:type="character" w:styleId="FollowedHyperlink">
+    <w:name w:val="FollowedHyperlink"/>
+    <w:basedOn w:val="DefaultParagraphFont"/>
+    <w:uiPriority w:val="99"/>
+    <w:semiHidden/>
+    <w:unhideWhenUsed/>
+    <w:rsid w:val="00743702"/>
+    <w:rPr>
+      <w:color w:val="954F72" w:themeColor="followedHyperlink"/>
+      <w:u w:val="single"/>
+    </w:rPr>
+  </w:style>
 </w:styles>
 </file>
 

</xml_diff>

<commit_message>
Date: 08 Dec 2025
</commit_message>
<xml_diff>
--- a/Assignments_SA2509016.docx
+++ b/Assignments_SA2509016.docx
@@ -43,25 +43,7 @@
           <w:szCs w:val="24"/>
           <w:lang w:val="en-US"/>
         </w:rPr>
-        <w:t xml:space="preserve">Accept marks of 5 subjects and </w:t>
-      </w:r>
-      <w:proofErr w:type="spellStart"/>
-      <w:r>
-        <w:rPr>
-          <w:sz w:val="24"/>
-          <w:szCs w:val="24"/>
-          <w:lang w:val="en-US"/>
-        </w:rPr>
-        <w:t>canculate</w:t>
-      </w:r>
-      <w:proofErr w:type="spellEnd"/>
-      <w:r>
-        <w:rPr>
-          <w:sz w:val="24"/>
-          <w:szCs w:val="24"/>
-          <w:lang w:val="en-US"/>
-        </w:rPr>
-        <w:t xml:space="preserve"> total and average marks.</w:t>
+        <w:t>Accept marks of 5 subjects and canculate total and average marks.</w:t>
       </w:r>
     </w:p>
     <w:p>
@@ -107,36 +89,8 @@
           <w:szCs w:val="24"/>
           <w:lang w:val="en-US"/>
         </w:rPr>
-        <w:t>Accept a number from user and check whether it is +</w:t>
-      </w:r>
-      <w:proofErr w:type="spellStart"/>
-      <w:r>
-        <w:rPr>
-          <w:sz w:val="24"/>
-          <w:szCs w:val="24"/>
-          <w:lang w:val="en-US"/>
-        </w:rPr>
-        <w:t>ve</w:t>
-      </w:r>
-      <w:proofErr w:type="spellEnd"/>
-      <w:r>
-        <w:rPr>
-          <w:sz w:val="24"/>
-          <w:szCs w:val="24"/>
-          <w:lang w:val="en-US"/>
-        </w:rPr>
-        <w:t xml:space="preserve"> or –</w:t>
-      </w:r>
-      <w:proofErr w:type="spellStart"/>
-      <w:r>
-        <w:rPr>
-          <w:sz w:val="24"/>
-          <w:szCs w:val="24"/>
-          <w:lang w:val="en-US"/>
-        </w:rPr>
-        <w:t>ve</w:t>
-      </w:r>
-      <w:proofErr w:type="spellEnd"/>
+        <w:t>Accept a number from user and check whether it is +ve or –ve</w:t>
+      </w:r>
     </w:p>
     <w:p>
       <w:pPr>
@@ -227,25 +181,7 @@
           <w:szCs w:val="24"/>
           <w:lang w:val="en-US"/>
         </w:rPr>
-        <w:t xml:space="preserve">Accept age from user and show the message as "You are valid for voting" if age is </w:t>
-      </w:r>
-      <w:proofErr w:type="spellStart"/>
-      <w:r>
-        <w:rPr>
-          <w:sz w:val="24"/>
-          <w:szCs w:val="24"/>
-          <w:lang w:val="en-US"/>
-        </w:rPr>
-        <w:t>grater</w:t>
-      </w:r>
-      <w:proofErr w:type="spellEnd"/>
-      <w:r>
-        <w:rPr>
-          <w:sz w:val="24"/>
-          <w:szCs w:val="24"/>
-          <w:lang w:val="en-US"/>
-        </w:rPr>
-        <w:t xml:space="preserve"> than or equal to 18 otherwise display the message as "You are not valid for voting"</w:t>
+        <w:t>Accept age from user and show the message as "You are valid for voting" if age is grater than or equal to 18 otherwise display the message as "You are not valid for voting"</w:t>
       </w:r>
     </w:p>
     <w:p>
@@ -268,25 +204,7 @@
           <w:szCs w:val="24"/>
           <w:lang w:val="en-US"/>
         </w:rPr>
-        <w:t xml:space="preserve">Accept marks of 5 subjects and </w:t>
-      </w:r>
-      <w:proofErr w:type="spellStart"/>
-      <w:r>
-        <w:rPr>
-          <w:sz w:val="24"/>
-          <w:szCs w:val="24"/>
-          <w:lang w:val="en-US"/>
-        </w:rPr>
-        <w:t>canculate</w:t>
-      </w:r>
-      <w:proofErr w:type="spellEnd"/>
-      <w:r>
-        <w:rPr>
-          <w:sz w:val="24"/>
-          <w:szCs w:val="24"/>
-          <w:lang w:val="en-US"/>
-        </w:rPr>
-        <w:t xml:space="preserve"> total and average marks also display the grade as follows</w:t>
+        <w:t>Accept marks of 5 subjects and canculate total and average marks also display the grade as follows</w:t>
       </w:r>
       <w:r>
         <w:rPr>
@@ -370,17 +288,8 @@
           <w:lang w:val="en-US"/>
         </w:rPr>
         <w:tab/>
-      </w:r>
-      <w:proofErr w:type="spellStart"/>
-      <w:r>
-        <w:rPr>
-          <w:sz w:val="24"/>
-          <w:szCs w:val="24"/>
-          <w:lang w:val="en-US"/>
-        </w:rPr>
         <w:t>Dist</w:t>
       </w:r>
-      <w:proofErr w:type="spellEnd"/>
       <w:r>
         <w:rPr>
           <w:sz w:val="24"/>
@@ -1135,25 +1044,7 @@
           <w:szCs w:val="22"/>
           <w:lang w:val="en-US"/>
         </w:rPr>
-        <w:t xml:space="preserve">Try </w:t>
-      </w:r>
-      <w:proofErr w:type="gramStart"/>
-      <w:r>
-        <w:rPr>
-          <w:sz w:val="26"/>
-          <w:szCs w:val="22"/>
-          <w:lang w:val="en-US"/>
-        </w:rPr>
-        <w:t>getPageSource(</w:t>
-      </w:r>
-      <w:proofErr w:type="gramEnd"/>
-      <w:r>
-        <w:rPr>
-          <w:sz w:val="26"/>
-          <w:szCs w:val="22"/>
-          <w:lang w:val="en-US"/>
-        </w:rPr>
-        <w:t>) on any website and tell the return type and purpose of this method.</w:t>
+        <w:t>Try getPageSource() on any website and tell the return type and purpose of this method.</w:t>
       </w:r>
     </w:p>
     <w:p>
@@ -1565,25 +1456,7 @@
           <w:szCs w:val="24"/>
           <w:lang w:val="en-US"/>
         </w:rPr>
-        <w:t>Enter username as your name (</w:t>
-      </w:r>
-      <w:proofErr w:type="spellStart"/>
-      <w:r>
-        <w:rPr>
-          <w:sz w:val="26"/>
-          <w:szCs w:val="24"/>
-          <w:lang w:val="en-US"/>
-        </w:rPr>
-        <w:t>akhils</w:t>
-      </w:r>
-      <w:proofErr w:type="spellEnd"/>
-      <w:r>
-        <w:rPr>
-          <w:sz w:val="26"/>
-          <w:szCs w:val="24"/>
-          <w:lang w:val="en-US"/>
-        </w:rPr>
-        <w:t>)</w:t>
+        <w:t>Enter username as your name (akhils)</w:t>
       </w:r>
     </w:p>
     <w:p>
@@ -1727,25 +1600,7 @@
           <w:szCs w:val="24"/>
           <w:lang w:val="en-US"/>
         </w:rPr>
-        <w:t xml:space="preserve">Enter email </w:t>
-      </w:r>
-      <w:proofErr w:type="spellStart"/>
-      <w:r>
-        <w:rPr>
-          <w:sz w:val="26"/>
-          <w:szCs w:val="24"/>
-          <w:lang w:val="en-US"/>
-        </w:rPr>
-        <w:t>as</w:t>
-      </w:r>
-      <w:proofErr w:type="spellEnd"/>
-      <w:r>
-        <w:rPr>
-          <w:sz w:val="26"/>
-          <w:szCs w:val="24"/>
-          <w:lang w:val="en-US"/>
-        </w:rPr>
-        <w:t xml:space="preserve"> </w:t>
+        <w:t xml:space="preserve">Enter email as </w:t>
       </w:r>
       <w:hyperlink r:id="rId9" w:history="1">
         <w:r>
@@ -2060,25 +1915,7 @@
           <w:szCs w:val="24"/>
           <w:lang w:val="en-US"/>
         </w:rPr>
-        <w:t xml:space="preserve">Enter </w:t>
-      </w:r>
-      <w:proofErr w:type="spellStart"/>
-      <w:r>
-        <w:rPr>
-          <w:sz w:val="26"/>
-          <w:szCs w:val="24"/>
-          <w:lang w:val="en-US"/>
-        </w:rPr>
-        <w:t>rediff</w:t>
-      </w:r>
-      <w:proofErr w:type="spellEnd"/>
-      <w:r>
-        <w:rPr>
-          <w:sz w:val="26"/>
-          <w:szCs w:val="24"/>
-          <w:lang w:val="en-US"/>
-        </w:rPr>
-        <w:t xml:space="preserve"> Id</w:t>
+        <w:t>Enter rediff Id</w:t>
       </w:r>
     </w:p>
     <w:p>
@@ -2326,25 +2163,7 @@
           <w:szCs w:val="24"/>
           <w:lang w:val="en-US"/>
         </w:rPr>
-        <w:t xml:space="preserve">Enter </w:t>
-      </w:r>
-      <w:proofErr w:type="spellStart"/>
-      <w:r>
-        <w:rPr>
-          <w:sz w:val="26"/>
-          <w:szCs w:val="24"/>
-          <w:lang w:val="en-US"/>
-        </w:rPr>
-        <w:t>rediff</w:t>
-      </w:r>
-      <w:proofErr w:type="spellEnd"/>
-      <w:r>
-        <w:rPr>
-          <w:sz w:val="26"/>
-          <w:szCs w:val="24"/>
-          <w:lang w:val="en-US"/>
-        </w:rPr>
-        <w:t xml:space="preserve"> Id</w:t>
+        <w:t>Enter rediff Id</w:t>
       </w:r>
     </w:p>
     <w:p>
@@ -2675,25 +2494,7 @@
           <w:szCs w:val="24"/>
           <w:lang w:val="en-US"/>
         </w:rPr>
-        <w:t xml:space="preserve">Enter email </w:t>
-      </w:r>
-      <w:proofErr w:type="spellStart"/>
-      <w:r>
-        <w:rPr>
-          <w:sz w:val="26"/>
-          <w:szCs w:val="24"/>
-          <w:lang w:val="en-US"/>
-        </w:rPr>
-        <w:t>as</w:t>
-      </w:r>
-      <w:proofErr w:type="spellEnd"/>
-      <w:r>
-        <w:rPr>
-          <w:sz w:val="26"/>
-          <w:szCs w:val="24"/>
-          <w:lang w:val="en-US"/>
-        </w:rPr>
-        <w:t xml:space="preserve"> </w:t>
+        <w:t xml:space="preserve">Enter email as </w:t>
       </w:r>
       <w:hyperlink r:id="rId15" w:history="1">
         <w:r>
@@ -2871,25 +2672,7 @@
           <w:szCs w:val="24"/>
           <w:lang w:val="en-US"/>
         </w:rPr>
-        <w:t xml:space="preserve">Enter </w:t>
-      </w:r>
-      <w:proofErr w:type="spellStart"/>
-      <w:r>
-        <w:rPr>
-          <w:sz w:val="26"/>
-          <w:szCs w:val="24"/>
-          <w:lang w:val="en-US"/>
-        </w:rPr>
-        <w:t>rediff</w:t>
-      </w:r>
-      <w:proofErr w:type="spellEnd"/>
-      <w:r>
-        <w:rPr>
-          <w:sz w:val="26"/>
-          <w:szCs w:val="24"/>
-          <w:lang w:val="en-US"/>
-        </w:rPr>
-        <w:t xml:space="preserve"> Id</w:t>
+        <w:t>Enter rediff Id</w:t>
       </w:r>
     </w:p>
     <w:p>
@@ -3481,25 +3264,7 @@
           <w:lang w:val="en-US"/>
         </w:rPr>
         <w:lastRenderedPageBreak/>
-        <w:t xml:space="preserve">Enter first 4 characters from your city (Kolhapur – </w:t>
-      </w:r>
-      <w:proofErr w:type="spellStart"/>
-      <w:r>
-        <w:rPr>
-          <w:sz w:val="24"/>
-          <w:szCs w:val="24"/>
-          <w:lang w:val="en-US"/>
-        </w:rPr>
-        <w:t>kolh</w:t>
-      </w:r>
-      <w:proofErr w:type="spellEnd"/>
-      <w:r>
-        <w:rPr>
-          <w:sz w:val="24"/>
-          <w:szCs w:val="24"/>
-          <w:lang w:val="en-US"/>
-        </w:rPr>
-        <w:t>)</w:t>
+        <w:t>Enter first 4 characters from your city (Kolhapur – kolh)</w:t>
       </w:r>
     </w:p>
     <w:p>
@@ -3750,25 +3515,7 @@
             <w:szCs w:val="24"/>
             <w:lang w:val="en-US"/>
           </w:rPr>
-          <w:t>https://testautomationpr</w:t>
-        </w:r>
-        <w:r>
-          <w:rPr>
-            <w:rStyle w:val="Hyperlink"/>
-            <w:sz w:val="24"/>
-            <w:szCs w:val="24"/>
-            <w:lang w:val="en-US"/>
-          </w:rPr>
-          <w:t>a</w:t>
-        </w:r>
-        <w:r>
-          <w:rPr>
-            <w:rStyle w:val="Hyperlink"/>
-            <w:sz w:val="24"/>
-            <w:szCs w:val="24"/>
-            <w:lang w:val="en-US"/>
-          </w:rPr>
-          <w:t>ctice.blogspot.com/?m=1</w:t>
+          <w:t>https://testautomationpractice.blogspot.com/?m=1</w:t>
         </w:r>
       </w:hyperlink>
     </w:p>
@@ -4031,25 +3778,7 @@
             <w:szCs w:val="24"/>
             <w:lang w:val="en-US"/>
           </w:rPr>
-          <w:t>https://dash.</w:t>
-        </w:r>
-        <w:r>
-          <w:rPr>
-            <w:rStyle w:val="Hyperlink"/>
-            <w:sz w:val="24"/>
-            <w:szCs w:val="24"/>
-            <w:lang w:val="en-US"/>
-          </w:rPr>
-          <w:t>b</w:t>
-        </w:r>
-        <w:r>
-          <w:rPr>
-            <w:rStyle w:val="Hyperlink"/>
-            <w:sz w:val="24"/>
-            <w:szCs w:val="24"/>
-            <w:lang w:val="en-US"/>
-          </w:rPr>
-          <w:t>ling-center.com/platform/signIn.html</w:t>
+          <w:t>https://dash.bling-center.com/platform/signIn.html</w:t>
         </w:r>
       </w:hyperlink>
     </w:p>
@@ -4275,7 +4004,6 @@
           <w:lang w:val="en-US"/>
         </w:rPr>
       </w:pPr>
-      <w:bookmarkStart w:id="0" w:name="_GoBack"/>
       <w:r>
         <w:rPr>
           <w:sz w:val="26"/>
@@ -4303,7 +4031,554 @@
         <w:t>wait.until(ExpectedConditions.visibilityOfElementLocated(By.xpath(""))).click();</w:t>
       </w:r>
     </w:p>
-    <w:bookmarkEnd w:id="0"/>
+    <w:p>
+      <w:pPr>
+        <w:rPr>
+          <w:sz w:val="26"/>
+          <w:szCs w:val="24"/>
+          <w:lang w:val="en-US"/>
+        </w:rPr>
+      </w:pPr>
+    </w:p>
+    <w:p>
+      <w:pPr>
+        <w:rPr>
+          <w:sz w:val="26"/>
+          <w:szCs w:val="24"/>
+          <w:lang w:val="en-US"/>
+        </w:rPr>
+      </w:pPr>
+      <w:r>
+        <w:rPr>
+          <w:sz w:val="26"/>
+          <w:szCs w:val="24"/>
+          <w:lang w:val="en-US"/>
+        </w:rPr>
+        <w:t>Date: 08 December 2025</w:t>
+      </w:r>
+      <w:bookmarkStart w:id="0" w:name="_GoBack"/>
+      <w:bookmarkEnd w:id="0"/>
+    </w:p>
+    <w:p>
+      <w:pPr>
+        <w:rPr>
+          <w:sz w:val="26"/>
+          <w:szCs w:val="24"/>
+          <w:lang w:val="en-US"/>
+        </w:rPr>
+      </w:pPr>
+    </w:p>
+    <w:p>
+      <w:pPr>
+        <w:pStyle w:val="ListParagraph"/>
+        <w:numPr>
+          <w:ilvl w:val="0"/>
+          <w:numId w:val="1"/>
+        </w:numPr>
+        <w:spacing w:line="254" w:lineRule="auto"/>
+        <w:rPr>
+          <w:sz w:val="24"/>
+          <w:szCs w:val="24"/>
+          <w:lang w:val="en-US"/>
+        </w:rPr>
+      </w:pPr>
+      <w:r>
+        <w:rPr>
+          <w:sz w:val="24"/>
+          <w:szCs w:val="24"/>
+          <w:lang w:val="en-US"/>
+        </w:rPr>
+        <w:t xml:space="preserve">Open </w:t>
+      </w:r>
+      <w:hyperlink r:id="rId25" w:history="1">
+        <w:r>
+          <w:rPr>
+            <w:rStyle w:val="Hyperlink"/>
+            <w:sz w:val="24"/>
+            <w:szCs w:val="24"/>
+            <w:lang w:val="en-US"/>
+          </w:rPr>
+          <w:t>https://www.rediff.com/</w:t>
+        </w:r>
+      </w:hyperlink>
+      <w:r>
+        <w:rPr>
+          <w:sz w:val="24"/>
+          <w:szCs w:val="24"/>
+          <w:lang w:val="en-US"/>
+        </w:rPr>
+        <w:t xml:space="preserve"> </w:t>
+      </w:r>
+    </w:p>
+    <w:p>
+      <w:pPr>
+        <w:pStyle w:val="ListParagraph"/>
+        <w:numPr>
+          <w:ilvl w:val="1"/>
+          <w:numId w:val="1"/>
+        </w:numPr>
+        <w:spacing w:line="254" w:lineRule="auto"/>
+        <w:rPr>
+          <w:sz w:val="24"/>
+          <w:szCs w:val="24"/>
+          <w:lang w:val="en-US"/>
+        </w:rPr>
+      </w:pPr>
+      <w:r>
+        <w:rPr>
+          <w:sz w:val="24"/>
+          <w:szCs w:val="24"/>
+          <w:lang w:val="en-US"/>
+        </w:rPr>
+        <w:t>Click on Money</w:t>
+      </w:r>
+    </w:p>
+    <w:p>
+      <w:pPr>
+        <w:pStyle w:val="ListParagraph"/>
+        <w:numPr>
+          <w:ilvl w:val="1"/>
+          <w:numId w:val="1"/>
+        </w:numPr>
+        <w:spacing w:line="254" w:lineRule="auto"/>
+        <w:rPr>
+          <w:sz w:val="24"/>
+          <w:szCs w:val="24"/>
+          <w:lang w:val="en-US"/>
+        </w:rPr>
+      </w:pPr>
+      <w:r>
+        <w:rPr>
+          <w:sz w:val="24"/>
+          <w:szCs w:val="24"/>
+          <w:lang w:val="en-US"/>
+        </w:rPr>
+        <w:t>Click on More Gainers</w:t>
+      </w:r>
+    </w:p>
+    <w:p>
+      <w:pPr>
+        <w:pStyle w:val="ListParagraph"/>
+        <w:numPr>
+          <w:ilvl w:val="1"/>
+          <w:numId w:val="1"/>
+        </w:numPr>
+        <w:spacing w:line="254" w:lineRule="auto"/>
+        <w:rPr>
+          <w:sz w:val="24"/>
+          <w:szCs w:val="24"/>
+          <w:lang w:val="en-US"/>
+        </w:rPr>
+      </w:pPr>
+      <w:r>
+        <w:rPr>
+          <w:sz w:val="24"/>
+          <w:szCs w:val="24"/>
+          <w:lang w:val="en-US"/>
+        </w:rPr>
+        <w:t>Display title of all the headers</w:t>
+      </w:r>
+    </w:p>
+    <w:p>
+      <w:pPr>
+        <w:pStyle w:val="ListParagraph"/>
+        <w:numPr>
+          <w:ilvl w:val="1"/>
+          <w:numId w:val="1"/>
+        </w:numPr>
+        <w:spacing w:line="254" w:lineRule="auto"/>
+        <w:rPr>
+          <w:sz w:val="24"/>
+          <w:szCs w:val="24"/>
+          <w:lang w:val="en-US"/>
+        </w:rPr>
+      </w:pPr>
+      <w:r>
+        <w:rPr>
+          <w:sz w:val="24"/>
+          <w:szCs w:val="24"/>
+          <w:lang w:val="en-US"/>
+        </w:rPr>
+        <w:lastRenderedPageBreak/>
+        <w:t>Display total no of rows</w:t>
+      </w:r>
+    </w:p>
+    <w:p>
+      <w:pPr>
+        <w:pStyle w:val="ListParagraph"/>
+        <w:numPr>
+          <w:ilvl w:val="1"/>
+          <w:numId w:val="1"/>
+        </w:numPr>
+        <w:spacing w:line="254" w:lineRule="auto"/>
+        <w:rPr>
+          <w:sz w:val="24"/>
+          <w:szCs w:val="24"/>
+          <w:lang w:val="en-US"/>
+        </w:rPr>
+      </w:pPr>
+      <w:r>
+        <w:rPr>
+          <w:sz w:val="24"/>
+          <w:szCs w:val="24"/>
+          <w:lang w:val="en-US"/>
+        </w:rPr>
+        <w:t>Display any row randomly</w:t>
+      </w:r>
+    </w:p>
+    <w:p>
+      <w:pPr>
+        <w:pStyle w:val="ListParagraph"/>
+        <w:numPr>
+          <w:ilvl w:val="1"/>
+          <w:numId w:val="1"/>
+        </w:numPr>
+        <w:spacing w:line="254" w:lineRule="auto"/>
+        <w:rPr>
+          <w:sz w:val="24"/>
+          <w:szCs w:val="24"/>
+          <w:lang w:val="en-US"/>
+        </w:rPr>
+      </w:pPr>
+      <w:r>
+        <w:rPr>
+          <w:sz w:val="24"/>
+          <w:szCs w:val="24"/>
+          <w:lang w:val="en-US"/>
+        </w:rPr>
+        <w:t>Display list of all the companies (Company name only)</w:t>
+      </w:r>
+    </w:p>
+    <w:p>
+      <w:pPr>
+        <w:pStyle w:val="ListParagraph"/>
+        <w:numPr>
+          <w:ilvl w:val="1"/>
+          <w:numId w:val="1"/>
+        </w:numPr>
+        <w:rPr>
+          <w:sz w:val="24"/>
+          <w:szCs w:val="24"/>
+          <w:lang w:val="en-US"/>
+        </w:rPr>
+      </w:pPr>
+      <w:r>
+        <w:rPr>
+          <w:sz w:val="24"/>
+          <w:szCs w:val="24"/>
+          <w:lang w:val="en-US"/>
+        </w:rPr>
+        <w:t>Read all current price and display the highest price.</w:t>
+      </w:r>
+      <w:r>
+        <w:rPr>
+          <w:sz w:val="24"/>
+          <w:szCs w:val="24"/>
+          <w:lang w:val="en-US"/>
+        </w:rPr>
+        <w:br/>
+        <w:t>(Read all the current price, store in array and then sort an array so you will get highest price)</w:t>
+      </w:r>
+    </w:p>
+    <w:p>
+      <w:pPr>
+        <w:pStyle w:val="ListParagraph"/>
+        <w:numPr>
+          <w:ilvl w:val="0"/>
+          <w:numId w:val="1"/>
+        </w:numPr>
+        <w:spacing w:line="254" w:lineRule="auto"/>
+        <w:rPr>
+          <w:sz w:val="24"/>
+          <w:szCs w:val="24"/>
+          <w:lang w:val="en-US"/>
+        </w:rPr>
+      </w:pPr>
+      <w:r>
+        <w:rPr>
+          <w:sz w:val="24"/>
+          <w:szCs w:val="24"/>
+          <w:lang w:val="en-US"/>
+        </w:rPr>
+        <w:t xml:space="preserve">Open </w:t>
+      </w:r>
+      <w:hyperlink r:id="rId26" w:history="1">
+        <w:r>
+          <w:rPr>
+            <w:rStyle w:val="Hyperlink"/>
+            <w:sz w:val="24"/>
+            <w:szCs w:val="24"/>
+            <w:lang w:val="en-US"/>
+          </w:rPr>
+          <w:t>https://demoqa.com/webtables</w:t>
+        </w:r>
+      </w:hyperlink>
+      <w:r>
+        <w:rPr>
+          <w:sz w:val="24"/>
+          <w:szCs w:val="24"/>
+          <w:lang w:val="en-US"/>
+        </w:rPr>
+        <w:t xml:space="preserve"> </w:t>
+      </w:r>
+    </w:p>
+    <w:p>
+      <w:pPr>
+        <w:pStyle w:val="ListParagraph"/>
+        <w:numPr>
+          <w:ilvl w:val="1"/>
+          <w:numId w:val="1"/>
+        </w:numPr>
+        <w:spacing w:line="254" w:lineRule="auto"/>
+        <w:rPr>
+          <w:sz w:val="24"/>
+          <w:szCs w:val="24"/>
+          <w:lang w:val="en-US"/>
+        </w:rPr>
+      </w:pPr>
+      <w:r>
+        <w:rPr>
+          <w:sz w:val="24"/>
+          <w:szCs w:val="24"/>
+          <w:lang w:val="en-US"/>
+        </w:rPr>
+        <w:t>Try to display all header columns</w:t>
+      </w:r>
+    </w:p>
+    <w:p>
+      <w:pPr>
+        <w:pStyle w:val="ListParagraph"/>
+        <w:numPr>
+          <w:ilvl w:val="1"/>
+          <w:numId w:val="1"/>
+        </w:numPr>
+        <w:spacing w:line="254" w:lineRule="auto"/>
+        <w:rPr>
+          <w:sz w:val="24"/>
+          <w:szCs w:val="24"/>
+          <w:lang w:val="en-US"/>
+        </w:rPr>
+      </w:pPr>
+      <w:r>
+        <w:rPr>
+          <w:sz w:val="24"/>
+          <w:szCs w:val="24"/>
+          <w:lang w:val="en-US"/>
+        </w:rPr>
+        <w:t>Click on Add button</w:t>
+      </w:r>
+    </w:p>
+    <w:p>
+      <w:pPr>
+        <w:pStyle w:val="ListParagraph"/>
+        <w:numPr>
+          <w:ilvl w:val="1"/>
+          <w:numId w:val="1"/>
+        </w:numPr>
+        <w:spacing w:line="254" w:lineRule="auto"/>
+        <w:rPr>
+          <w:sz w:val="24"/>
+          <w:szCs w:val="24"/>
+          <w:lang w:val="en-US"/>
+        </w:rPr>
+      </w:pPr>
+      <w:r>
+        <w:rPr>
+          <w:sz w:val="24"/>
+          <w:szCs w:val="24"/>
+          <w:lang w:val="en-US"/>
+        </w:rPr>
+        <w:t>Enter all the data</w:t>
+      </w:r>
+    </w:p>
+    <w:p>
+      <w:pPr>
+        <w:pStyle w:val="ListParagraph"/>
+        <w:numPr>
+          <w:ilvl w:val="1"/>
+          <w:numId w:val="1"/>
+        </w:numPr>
+        <w:spacing w:line="254" w:lineRule="auto"/>
+        <w:rPr>
+          <w:sz w:val="24"/>
+          <w:szCs w:val="24"/>
+          <w:lang w:val="en-US"/>
+        </w:rPr>
+      </w:pPr>
+      <w:r>
+        <w:rPr>
+          <w:sz w:val="24"/>
+          <w:szCs w:val="24"/>
+          <w:lang w:val="en-US"/>
+        </w:rPr>
+        <w:t>Search the first name in First Name column</w:t>
+      </w:r>
+    </w:p>
+    <w:p>
+      <w:pPr>
+        <w:pStyle w:val="ListParagraph"/>
+        <w:numPr>
+          <w:ilvl w:val="1"/>
+          <w:numId w:val="1"/>
+        </w:numPr>
+        <w:spacing w:line="254" w:lineRule="auto"/>
+        <w:rPr>
+          <w:sz w:val="24"/>
+          <w:szCs w:val="24"/>
+          <w:lang w:val="en-US"/>
+        </w:rPr>
+      </w:pPr>
+      <w:r>
+        <w:rPr>
+          <w:sz w:val="24"/>
+          <w:szCs w:val="24"/>
+          <w:lang w:val="en-US"/>
+        </w:rPr>
+        <w:t>Click on delete button in the same row (Don’t copy the xpath of delete button from last row)</w:t>
+      </w:r>
+    </w:p>
+    <w:p>
+      <w:pPr>
+        <w:pStyle w:val="ListParagraph"/>
+        <w:numPr>
+          <w:ilvl w:val="0"/>
+          <w:numId w:val="1"/>
+        </w:numPr>
+        <w:spacing w:line="254" w:lineRule="auto"/>
+        <w:rPr>
+          <w:sz w:val="24"/>
+          <w:szCs w:val="24"/>
+          <w:lang w:val="en-US"/>
+        </w:rPr>
+      </w:pPr>
+      <w:r>
+        <w:rPr>
+          <w:sz w:val="24"/>
+          <w:szCs w:val="24"/>
+          <w:lang w:val="en-US"/>
+        </w:rPr>
+        <w:t xml:space="preserve">Open </w:t>
+      </w:r>
+      <w:hyperlink r:id="rId27" w:history="1">
+        <w:r>
+          <w:rPr>
+            <w:rStyle w:val="Hyperlink"/>
+            <w:sz w:val="24"/>
+            <w:szCs w:val="24"/>
+            <w:lang w:val="en-US"/>
+          </w:rPr>
+          <w:t>https://www.iplt20.com/points-table/men/2024</w:t>
+        </w:r>
+      </w:hyperlink>
+      <w:r>
+        <w:rPr>
+          <w:sz w:val="24"/>
+          <w:szCs w:val="24"/>
+          <w:lang w:val="en-US"/>
+        </w:rPr>
+        <w:t xml:space="preserve"> </w:t>
+      </w:r>
+    </w:p>
+    <w:p>
+      <w:pPr>
+        <w:pStyle w:val="ListParagraph"/>
+        <w:numPr>
+          <w:ilvl w:val="1"/>
+          <w:numId w:val="1"/>
+        </w:numPr>
+        <w:spacing w:line="254" w:lineRule="auto"/>
+        <w:rPr>
+          <w:sz w:val="24"/>
+          <w:szCs w:val="24"/>
+          <w:lang w:val="en-US"/>
+        </w:rPr>
+      </w:pPr>
+      <w:r>
+        <w:rPr>
+          <w:sz w:val="24"/>
+          <w:szCs w:val="24"/>
+          <w:lang w:val="en-US"/>
+        </w:rPr>
+        <w:t>Display list of all the Teams</w:t>
+      </w:r>
+    </w:p>
+    <w:p>
+      <w:pPr>
+        <w:pStyle w:val="ListParagraph"/>
+        <w:numPr>
+          <w:ilvl w:val="1"/>
+          <w:numId w:val="1"/>
+        </w:numPr>
+        <w:spacing w:line="254" w:lineRule="auto"/>
+        <w:rPr>
+          <w:sz w:val="24"/>
+          <w:szCs w:val="24"/>
+          <w:lang w:val="en-US"/>
+        </w:rPr>
+      </w:pPr>
+      <w:r>
+        <w:rPr>
+          <w:sz w:val="24"/>
+          <w:szCs w:val="24"/>
+          <w:lang w:val="en-US"/>
+        </w:rPr>
+        <w:t>Display all result of each team about N W L</w:t>
+      </w:r>
+    </w:p>
+    <w:p>
+      <w:pPr>
+        <w:pStyle w:val="ListParagraph"/>
+        <w:rPr>
+          <w:sz w:val="24"/>
+          <w:szCs w:val="24"/>
+          <w:lang w:val="en-US"/>
+        </w:rPr>
+      </w:pPr>
+      <w:r>
+        <w:rPr>
+          <w:sz w:val="24"/>
+          <w:szCs w:val="24"/>
+          <w:lang w:val="en-US"/>
+        </w:rPr>
+        <w:t>Display count of N, W &amp; L</w:t>
+      </w:r>
+      <w:r>
+        <w:rPr>
+          <w:sz w:val="24"/>
+          <w:szCs w:val="24"/>
+          <w:lang w:val="en-US"/>
+        </w:rPr>
+        <w:br/>
+        <w:t>Display the result as follow</w:t>
+      </w:r>
+      <w:r>
+        <w:rPr>
+          <w:sz w:val="24"/>
+          <w:szCs w:val="24"/>
+          <w:lang w:val="en-US"/>
+        </w:rPr>
+        <w:br/>
+        <w:t>KKR</w:t>
+      </w:r>
+      <w:r>
+        <w:rPr>
+          <w:sz w:val="24"/>
+          <w:szCs w:val="24"/>
+          <w:lang w:val="en-US"/>
+        </w:rPr>
+        <w:tab/>
+        <w:t>NNWWW</w:t>
+      </w:r>
+      <w:r>
+        <w:rPr>
+          <w:sz w:val="24"/>
+          <w:szCs w:val="24"/>
+          <w:lang w:val="en-US"/>
+        </w:rPr>
+        <w:tab/>
+        <w:t>N-2, W-3, L-0</w:t>
+      </w:r>
+    </w:p>
     <w:p>
       <w:pPr>
         <w:pStyle w:val="ListParagraph"/>
@@ -5301,6 +5576,9 @@
   </w:num>
   <w:num w:numId="9">
     <w:abstractNumId w:val="6"/>
+  </w:num>
+  <w:num w:numId="10">
+    <w:abstractNumId w:val="0"/>
   </w:num>
 </w:numbering>
 </file>

</xml_diff>

<commit_message>
Date: 10 Dec 2025
</commit_message>
<xml_diff>
--- a/Assignments_SA2509016.docx
+++ b/Assignments_SA2509016.docx
@@ -4839,18 +4839,568 @@
     <w:p>
       <w:pPr>
         <w:pStyle w:val="ListParagraph"/>
+        <w:rPr>
+          <w:sz w:val="24"/>
+          <w:szCs w:val="24"/>
+          <w:lang w:val="en-US"/>
+        </w:rPr>
+      </w:pPr>
+    </w:p>
+    <w:p>
+      <w:pPr>
+        <w:pStyle w:val="ListParagraph"/>
+        <w:rPr>
+          <w:sz w:val="24"/>
+          <w:szCs w:val="24"/>
+          <w:lang w:val="en-US"/>
+        </w:rPr>
+      </w:pPr>
+    </w:p>
+    <w:p>
+      <w:pPr>
+        <w:pStyle w:val="ListParagraph"/>
+        <w:rPr>
+          <w:sz w:val="24"/>
+          <w:szCs w:val="24"/>
+          <w:lang w:val="en-US"/>
+        </w:rPr>
+      </w:pPr>
+      <w:r>
+        <w:rPr>
+          <w:sz w:val="24"/>
+          <w:szCs w:val="24"/>
+          <w:lang w:val="en-US"/>
+        </w:rPr>
+        <w:t>Date: 10 December 2025</w:t>
+      </w:r>
+    </w:p>
+    <w:p>
+      <w:pPr>
+        <w:pStyle w:val="ListParagraph"/>
+        <w:rPr>
+          <w:sz w:val="24"/>
+          <w:szCs w:val="24"/>
+          <w:lang w:val="en-US"/>
+        </w:rPr>
+      </w:pPr>
+    </w:p>
+    <w:p>
+      <w:pPr>
+        <w:pStyle w:val="ListParagraph"/>
         <w:numPr>
           <w:ilvl w:val="0"/>
           <w:numId w:val="1"/>
         </w:numPr>
+        <w:spacing w:line="254" w:lineRule="auto"/>
+        <w:rPr>
+          <w:sz w:val="24"/>
+          <w:szCs w:val="24"/>
+          <w:lang w:val="en-US"/>
+        </w:rPr>
+      </w:pPr>
+      <w:r>
+        <w:rPr>
+          <w:sz w:val="24"/>
+          <w:szCs w:val="24"/>
+          <w:lang w:val="en-US"/>
+        </w:rPr>
+        <w:t xml:space="preserve">Open </w:t>
+      </w:r>
+      <w:hyperlink r:id="rId28" w:history="1">
+        <w:r>
+          <w:rPr>
+            <w:rStyle w:val="Hyperlink"/>
+            <w:sz w:val="24"/>
+            <w:szCs w:val="24"/>
+            <w:lang w:val="en-US"/>
+          </w:rPr>
+          <w:t>https://omayo.blogspot.com/</w:t>
+        </w:r>
+      </w:hyperlink>
+    </w:p>
+    <w:p>
+      <w:pPr>
+        <w:pStyle w:val="ListParagraph"/>
+        <w:numPr>
+          <w:ilvl w:val="1"/>
+          <w:numId w:val="1"/>
+        </w:numPr>
+        <w:spacing w:line="254" w:lineRule="auto"/>
+        <w:rPr>
+          <w:sz w:val="24"/>
+          <w:szCs w:val="24"/>
+          <w:lang w:val="en-US"/>
+        </w:rPr>
+      </w:pPr>
+      <w:r>
+        <w:rPr>
+          <w:sz w:val="24"/>
+          <w:szCs w:val="24"/>
+          <w:lang w:val="en-US"/>
+        </w:rPr>
+        <w:t xml:space="preserve">Click on </w:t>
+      </w:r>
+      <w:proofErr w:type="spellStart"/>
+      <w:r>
+        <w:rPr>
+          <w:sz w:val="24"/>
+          <w:szCs w:val="24"/>
+          <w:lang w:val="en-US"/>
+        </w:rPr>
+        <w:t>ClickToGetAlert</w:t>
+      </w:r>
+      <w:proofErr w:type="spellEnd"/>
+      <w:r>
+        <w:rPr>
+          <w:sz w:val="24"/>
+          <w:szCs w:val="24"/>
+          <w:lang w:val="en-US"/>
+        </w:rPr>
+        <w:t xml:space="preserve"> button</w:t>
+      </w:r>
+    </w:p>
+    <w:p>
+      <w:pPr>
+        <w:pStyle w:val="ListParagraph"/>
+        <w:numPr>
+          <w:ilvl w:val="1"/>
+          <w:numId w:val="1"/>
+        </w:numPr>
+        <w:spacing w:line="254" w:lineRule="auto"/>
+        <w:rPr>
+          <w:sz w:val="24"/>
+          <w:szCs w:val="24"/>
+          <w:lang w:val="en-US"/>
+        </w:rPr>
+      </w:pPr>
+      <w:r>
+        <w:rPr>
+          <w:sz w:val="24"/>
+          <w:szCs w:val="24"/>
+          <w:lang w:val="en-US"/>
+        </w:rPr>
+        <w:t>Display the text on alert</w:t>
+      </w:r>
+    </w:p>
+    <w:p>
+      <w:pPr>
+        <w:pStyle w:val="ListParagraph"/>
+        <w:numPr>
+          <w:ilvl w:val="1"/>
+          <w:numId w:val="1"/>
+        </w:numPr>
+        <w:spacing w:line="254" w:lineRule="auto"/>
+        <w:rPr>
+          <w:sz w:val="24"/>
+          <w:szCs w:val="24"/>
+          <w:lang w:val="en-US"/>
+        </w:rPr>
+      </w:pPr>
+      <w:r>
+        <w:rPr>
+          <w:sz w:val="24"/>
+          <w:szCs w:val="24"/>
+          <w:lang w:val="en-US"/>
+        </w:rPr>
+        <w:t>Click on Ok button</w:t>
+      </w:r>
+    </w:p>
+    <w:p>
+      <w:pPr>
+        <w:pStyle w:val="ListParagraph"/>
+        <w:numPr>
+          <w:ilvl w:val="1"/>
+          <w:numId w:val="1"/>
+        </w:numPr>
+        <w:spacing w:line="254" w:lineRule="auto"/>
+        <w:rPr>
+          <w:sz w:val="24"/>
+          <w:szCs w:val="24"/>
+          <w:lang w:val="en-US"/>
+        </w:rPr>
+      </w:pPr>
+      <w:r>
+        <w:rPr>
+          <w:sz w:val="24"/>
+          <w:szCs w:val="24"/>
+          <w:lang w:val="en-US"/>
+        </w:rPr>
+        <w:t xml:space="preserve">Click on </w:t>
+      </w:r>
+      <w:proofErr w:type="spellStart"/>
+      <w:r>
+        <w:rPr>
+          <w:sz w:val="24"/>
+          <w:szCs w:val="24"/>
+          <w:lang w:val="en-US"/>
+        </w:rPr>
+        <w:t>GetPrompt</w:t>
+      </w:r>
+      <w:proofErr w:type="spellEnd"/>
+      <w:r>
+        <w:rPr>
+          <w:sz w:val="24"/>
+          <w:szCs w:val="24"/>
+          <w:lang w:val="en-US"/>
+        </w:rPr>
+        <w:t xml:space="preserve"> Button</w:t>
+      </w:r>
+    </w:p>
+    <w:p>
+      <w:pPr>
+        <w:pStyle w:val="ListParagraph"/>
+        <w:numPr>
+          <w:ilvl w:val="1"/>
+          <w:numId w:val="1"/>
+        </w:numPr>
+        <w:spacing w:line="254" w:lineRule="auto"/>
+        <w:rPr>
+          <w:sz w:val="24"/>
+          <w:szCs w:val="24"/>
+          <w:lang w:val="en-US"/>
+        </w:rPr>
+      </w:pPr>
+      <w:r>
+        <w:rPr>
+          <w:sz w:val="24"/>
+          <w:szCs w:val="24"/>
+          <w:lang w:val="en-US"/>
+        </w:rPr>
+        <w:t xml:space="preserve">Enter your name </w:t>
+      </w:r>
+    </w:p>
+    <w:p>
+      <w:pPr>
+        <w:pStyle w:val="ListParagraph"/>
+        <w:numPr>
+          <w:ilvl w:val="1"/>
+          <w:numId w:val="1"/>
+        </w:numPr>
+        <w:spacing w:line="254" w:lineRule="auto"/>
+        <w:rPr>
+          <w:sz w:val="24"/>
+          <w:szCs w:val="24"/>
+          <w:lang w:val="en-US"/>
+        </w:rPr>
+      </w:pPr>
+      <w:r>
+        <w:rPr>
+          <w:sz w:val="24"/>
+          <w:szCs w:val="24"/>
+          <w:lang w:val="en-US"/>
+        </w:rPr>
+        <w:t>Click on Ok button</w:t>
+      </w:r>
+    </w:p>
+    <w:p>
+      <w:pPr>
+        <w:pStyle w:val="ListParagraph"/>
+        <w:numPr>
+          <w:ilvl w:val="1"/>
+          <w:numId w:val="1"/>
+        </w:numPr>
+        <w:spacing w:line="254" w:lineRule="auto"/>
+        <w:rPr>
+          <w:sz w:val="24"/>
+          <w:szCs w:val="24"/>
+          <w:lang w:val="en-US"/>
+        </w:rPr>
+      </w:pPr>
+      <w:r>
+        <w:rPr>
+          <w:sz w:val="24"/>
+          <w:szCs w:val="24"/>
+          <w:lang w:val="en-US"/>
+        </w:rPr>
+        <w:t xml:space="preserve">Click on </w:t>
+      </w:r>
+      <w:proofErr w:type="spellStart"/>
+      <w:r>
+        <w:rPr>
+          <w:sz w:val="24"/>
+          <w:szCs w:val="24"/>
+          <w:lang w:val="en-US"/>
+        </w:rPr>
+        <w:t>GetConfirmation</w:t>
+      </w:r>
+      <w:proofErr w:type="spellEnd"/>
+      <w:r>
+        <w:rPr>
+          <w:sz w:val="24"/>
+          <w:szCs w:val="24"/>
+          <w:lang w:val="en-US"/>
+        </w:rPr>
+        <w:t xml:space="preserve"> Button </w:t>
+      </w:r>
+    </w:p>
+    <w:p>
+      <w:pPr>
+        <w:pStyle w:val="ListParagraph"/>
+        <w:numPr>
+          <w:ilvl w:val="1"/>
+          <w:numId w:val="1"/>
+        </w:numPr>
+        <w:rPr>
+          <w:sz w:val="24"/>
+          <w:szCs w:val="24"/>
+          <w:lang w:val="en-US"/>
+        </w:rPr>
+      </w:pPr>
+      <w:r>
+        <w:rPr>
+          <w:sz w:val="24"/>
+          <w:szCs w:val="24"/>
+          <w:lang w:val="en-US"/>
+        </w:rPr>
+        <w:t>Click on Cancel button</w:t>
+      </w:r>
+    </w:p>
+    <w:p>
+      <w:pPr>
+        <w:pStyle w:val="ListParagraph"/>
+        <w:numPr>
+          <w:ilvl w:val="0"/>
+          <w:numId w:val="1"/>
+        </w:numPr>
         <w:rPr>
           <w:sz w:val="26"/>
           <w:szCs w:val="22"/>
           <w:lang w:val="en-US"/>
         </w:rPr>
       </w:pPr>
+      <w:r>
+        <w:rPr>
+          <w:sz w:val="26"/>
+          <w:szCs w:val="22"/>
+          <w:lang w:val="en-US"/>
+        </w:rPr>
+        <w:t xml:space="preserve">Complete the registration process on </w:t>
+      </w:r>
+      <w:hyperlink r:id="rId29" w:history="1">
+        <w:r>
+          <w:rPr>
+            <w:rStyle w:val="Hyperlink"/>
+            <w:sz w:val="26"/>
+            <w:szCs w:val="22"/>
+            <w:lang w:val="en-US"/>
+          </w:rPr>
+          <w:t>https://demoqa.com/automation-practice-form</w:t>
+        </w:r>
+      </w:hyperlink>
+    </w:p>
+    <w:p>
+      <w:pPr>
+        <w:pStyle w:val="ListParagraph"/>
+        <w:numPr>
+          <w:ilvl w:val="0"/>
+          <w:numId w:val="1"/>
+        </w:numPr>
+        <w:spacing w:line="254" w:lineRule="auto"/>
+        <w:rPr>
+          <w:b/>
+          <w:bCs/>
+          <w:sz w:val="24"/>
+          <w:szCs w:val="24"/>
+          <w:lang w:val="en-US"/>
+        </w:rPr>
+      </w:pPr>
+      <w:r>
+        <w:rPr>
+          <w:b/>
+          <w:bCs/>
+          <w:sz w:val="24"/>
+          <w:szCs w:val="24"/>
+          <w:lang w:val="en-US"/>
+        </w:rPr>
+        <w:t xml:space="preserve">Open </w:t>
+      </w:r>
+      <w:hyperlink r:id="rId30" w:history="1">
+        <w:r>
+          <w:rPr>
+            <w:rStyle w:val="Hyperlink"/>
+            <w:b/>
+            <w:bCs/>
+            <w:sz w:val="24"/>
+            <w:szCs w:val="24"/>
+            <w:lang w:val="en-US"/>
+          </w:rPr>
+          <w:t>https://sampleapp.t</w:t>
+        </w:r>
+        <w:r>
+          <w:rPr>
+            <w:rStyle w:val="Hyperlink"/>
+            <w:b/>
+            <w:bCs/>
+            <w:sz w:val="24"/>
+            <w:szCs w:val="24"/>
+            <w:lang w:val="en-US"/>
+          </w:rPr>
+          <w:t>r</w:t>
+        </w:r>
+        <w:r>
+          <w:rPr>
+            <w:rStyle w:val="Hyperlink"/>
+            <w:b/>
+            <w:bCs/>
+            <w:sz w:val="24"/>
+            <w:szCs w:val="24"/>
+            <w:lang w:val="en-US"/>
+          </w:rPr>
+          <w:t>icentis.com/101/index.php</w:t>
+        </w:r>
+      </w:hyperlink>
+    </w:p>
+    <w:p>
+      <w:pPr>
+        <w:pStyle w:val="ListParagraph"/>
+        <w:numPr>
+          <w:ilvl w:val="1"/>
+          <w:numId w:val="1"/>
+        </w:numPr>
+        <w:spacing w:line="254" w:lineRule="auto"/>
+        <w:rPr>
+          <w:b/>
+          <w:bCs/>
+          <w:sz w:val="24"/>
+          <w:szCs w:val="24"/>
+          <w:lang w:val="en-US"/>
+        </w:rPr>
+      </w:pPr>
+      <w:r>
+        <w:rPr>
+          <w:b/>
+          <w:bCs/>
+          <w:sz w:val="24"/>
+          <w:szCs w:val="24"/>
+          <w:lang w:val="en-US"/>
+        </w:rPr>
+        <w:t>Click on Automobile</w:t>
+      </w:r>
+    </w:p>
+    <w:p>
+      <w:pPr>
+        <w:pStyle w:val="ListParagraph"/>
+        <w:numPr>
+          <w:ilvl w:val="1"/>
+          <w:numId w:val="1"/>
+        </w:numPr>
+        <w:spacing w:line="254" w:lineRule="auto"/>
+        <w:rPr>
+          <w:b/>
+          <w:bCs/>
+          <w:sz w:val="24"/>
+          <w:szCs w:val="24"/>
+          <w:lang w:val="en-US"/>
+        </w:rPr>
+      </w:pPr>
+      <w:r>
+        <w:rPr>
+          <w:b/>
+          <w:bCs/>
+          <w:sz w:val="24"/>
+          <w:szCs w:val="24"/>
+          <w:lang w:val="en-US"/>
+        </w:rPr>
+        <w:t>Click on Enter Insurant Data</w:t>
+      </w:r>
+    </w:p>
+    <w:p>
+      <w:pPr>
+        <w:pStyle w:val="ListParagraph"/>
+        <w:numPr>
+          <w:ilvl w:val="1"/>
+          <w:numId w:val="1"/>
+        </w:numPr>
+        <w:spacing w:line="254" w:lineRule="auto"/>
+        <w:rPr>
+          <w:b/>
+          <w:bCs/>
+          <w:sz w:val="24"/>
+          <w:szCs w:val="24"/>
+          <w:lang w:val="en-US"/>
+        </w:rPr>
+      </w:pPr>
+      <w:r>
+        <w:rPr>
+          <w:b/>
+          <w:bCs/>
+          <w:sz w:val="24"/>
+          <w:szCs w:val="24"/>
+          <w:lang w:val="en-US"/>
+        </w:rPr>
+        <w:t>Upload your picture</w:t>
+      </w:r>
+    </w:p>
+    <w:p>
+      <w:pPr>
+        <w:pStyle w:val="ListParagraph"/>
+        <w:numPr>
+          <w:ilvl w:val="0"/>
+          <w:numId w:val="1"/>
+        </w:numPr>
+        <w:rPr>
+          <w:sz w:val="24"/>
+          <w:szCs w:val="24"/>
+          <w:lang w:val="en-US"/>
+        </w:rPr>
+      </w:pPr>
       <w:bookmarkStart w:id="0" w:name="_GoBack"/>
-      <w:bookmarkEnd w:id="0"/>
+      <w:r>
+        <w:rPr>
+          <w:sz w:val="24"/>
+          <w:szCs w:val="24"/>
+          <w:lang w:val="en-US"/>
+        </w:rPr>
+        <w:t xml:space="preserve">Open </w:t>
+      </w:r>
+      <w:hyperlink r:id="rId31" w:history="1">
+        <w:r>
+          <w:rPr>
+            <w:rStyle w:val="Hyperlink"/>
+            <w:sz w:val="24"/>
+            <w:szCs w:val="24"/>
+            <w:lang w:val="en-US"/>
+          </w:rPr>
+          <w:t>https://istqb.in/</w:t>
+        </w:r>
+      </w:hyperlink>
+    </w:p>
+    <w:p>
+      <w:pPr>
+        <w:pStyle w:val="ListParagraph"/>
+        <w:numPr>
+          <w:ilvl w:val="1"/>
+          <w:numId w:val="1"/>
+        </w:numPr>
+        <w:rPr>
+          <w:sz w:val="24"/>
+          <w:szCs w:val="24"/>
+          <w:lang w:val="en-US"/>
+        </w:rPr>
+      </w:pPr>
+      <w:r>
+        <w:rPr>
+          <w:sz w:val="24"/>
+          <w:szCs w:val="24"/>
+          <w:lang w:val="en-US"/>
+        </w:rPr>
+        <w:t>Display all 8 menus</w:t>
+      </w:r>
+    </w:p>
+    <w:bookmarkEnd w:id="0"/>
+    <w:p>
+      <w:pPr>
+        <w:pStyle w:val="ListParagraph"/>
+        <w:numPr>
+          <w:ilvl w:val="0"/>
+          <w:numId w:val="1"/>
+        </w:numPr>
+        <w:rPr>
+          <w:sz w:val="26"/>
+          <w:szCs w:val="22"/>
+          <w:lang w:val="en-US"/>
+        </w:rPr>
+      </w:pPr>
     </w:p>
     <w:sectPr>
       <w:pgSz w:w="11906" w:h="16838"/>

</xml_diff>

<commit_message>
Date: 11 Dec 2025
</commit_message>
<xml_diff>
--- a/Assignments_SA2509016.docx
+++ b/Assignments_SA2509016.docx
@@ -43,25 +43,7 @@
           <w:szCs w:val="24"/>
           <w:lang w:val="en-US"/>
         </w:rPr>
-        <w:t xml:space="preserve">Accept marks of 5 subjects and </w:t>
-      </w:r>
-      <w:proofErr w:type="spellStart"/>
-      <w:r>
-        <w:rPr>
-          <w:sz w:val="24"/>
-          <w:szCs w:val="24"/>
-          <w:lang w:val="en-US"/>
-        </w:rPr>
-        <w:t>canculate</w:t>
-      </w:r>
-      <w:proofErr w:type="spellEnd"/>
-      <w:r>
-        <w:rPr>
-          <w:sz w:val="24"/>
-          <w:szCs w:val="24"/>
-          <w:lang w:val="en-US"/>
-        </w:rPr>
-        <w:t xml:space="preserve"> total and average marks.</w:t>
+        <w:t>Accept marks of 5 subjects and canculate total and average marks.</w:t>
       </w:r>
     </w:p>
     <w:p>
@@ -107,36 +89,8 @@
           <w:szCs w:val="24"/>
           <w:lang w:val="en-US"/>
         </w:rPr>
-        <w:t>Accept a number from user and check whether it is +</w:t>
-      </w:r>
-      <w:proofErr w:type="spellStart"/>
-      <w:r>
-        <w:rPr>
-          <w:sz w:val="24"/>
-          <w:szCs w:val="24"/>
-          <w:lang w:val="en-US"/>
-        </w:rPr>
-        <w:t>ve</w:t>
-      </w:r>
-      <w:proofErr w:type="spellEnd"/>
-      <w:r>
-        <w:rPr>
-          <w:sz w:val="24"/>
-          <w:szCs w:val="24"/>
-          <w:lang w:val="en-US"/>
-        </w:rPr>
-        <w:t xml:space="preserve"> or –</w:t>
-      </w:r>
-      <w:proofErr w:type="spellStart"/>
-      <w:r>
-        <w:rPr>
-          <w:sz w:val="24"/>
-          <w:szCs w:val="24"/>
-          <w:lang w:val="en-US"/>
-        </w:rPr>
-        <w:t>ve</w:t>
-      </w:r>
-      <w:proofErr w:type="spellEnd"/>
+        <w:t>Accept a number from user and check whether it is +ve or –ve</w:t>
+      </w:r>
     </w:p>
     <w:p>
       <w:pPr>
@@ -227,25 +181,7 @@
           <w:szCs w:val="24"/>
           <w:lang w:val="en-US"/>
         </w:rPr>
-        <w:t xml:space="preserve">Accept age from user and show the message as "You are valid for voting" if age is </w:t>
-      </w:r>
-      <w:proofErr w:type="spellStart"/>
-      <w:r>
-        <w:rPr>
-          <w:sz w:val="24"/>
-          <w:szCs w:val="24"/>
-          <w:lang w:val="en-US"/>
-        </w:rPr>
-        <w:t>grater</w:t>
-      </w:r>
-      <w:proofErr w:type="spellEnd"/>
-      <w:r>
-        <w:rPr>
-          <w:sz w:val="24"/>
-          <w:szCs w:val="24"/>
-          <w:lang w:val="en-US"/>
-        </w:rPr>
-        <w:t xml:space="preserve"> than or equal to 18 otherwise display the message as "You are not valid for voting"</w:t>
+        <w:t>Accept age from user and show the message as "You are valid for voting" if age is grater than or equal to 18 otherwise display the message as "You are not valid for voting"</w:t>
       </w:r>
     </w:p>
     <w:p>
@@ -268,25 +204,7 @@
           <w:szCs w:val="24"/>
           <w:lang w:val="en-US"/>
         </w:rPr>
-        <w:t xml:space="preserve">Accept marks of 5 subjects and </w:t>
-      </w:r>
-      <w:proofErr w:type="spellStart"/>
-      <w:r>
-        <w:rPr>
-          <w:sz w:val="24"/>
-          <w:szCs w:val="24"/>
-          <w:lang w:val="en-US"/>
-        </w:rPr>
-        <w:t>canculate</w:t>
-      </w:r>
-      <w:proofErr w:type="spellEnd"/>
-      <w:r>
-        <w:rPr>
-          <w:sz w:val="24"/>
-          <w:szCs w:val="24"/>
-          <w:lang w:val="en-US"/>
-        </w:rPr>
-        <w:t xml:space="preserve"> total and average marks also display the grade as follows</w:t>
+        <w:t>Accept marks of 5 subjects and canculate total and average marks also display the grade as follows</w:t>
       </w:r>
       <w:r>
         <w:rPr>
@@ -370,17 +288,8 @@
           <w:lang w:val="en-US"/>
         </w:rPr>
         <w:tab/>
-      </w:r>
-      <w:proofErr w:type="spellStart"/>
-      <w:r>
-        <w:rPr>
-          <w:sz w:val="24"/>
-          <w:szCs w:val="24"/>
-          <w:lang w:val="en-US"/>
-        </w:rPr>
         <w:t>Dist</w:t>
       </w:r>
-      <w:proofErr w:type="spellEnd"/>
       <w:r>
         <w:rPr>
           <w:sz w:val="24"/>
@@ -1135,25 +1044,7 @@
           <w:szCs w:val="22"/>
           <w:lang w:val="en-US"/>
         </w:rPr>
-        <w:t xml:space="preserve">Try </w:t>
-      </w:r>
-      <w:proofErr w:type="gramStart"/>
-      <w:r>
-        <w:rPr>
-          <w:sz w:val="26"/>
-          <w:szCs w:val="22"/>
-          <w:lang w:val="en-US"/>
-        </w:rPr>
-        <w:t>getPageSource(</w:t>
-      </w:r>
-      <w:proofErr w:type="gramEnd"/>
-      <w:r>
-        <w:rPr>
-          <w:sz w:val="26"/>
-          <w:szCs w:val="22"/>
-          <w:lang w:val="en-US"/>
-        </w:rPr>
-        <w:t>) on any website and tell the return type and purpose of this method.</w:t>
+        <w:t>Try getPageSource() on any website and tell the return type and purpose of this method.</w:t>
       </w:r>
     </w:p>
     <w:p>
@@ -1565,25 +1456,7 @@
           <w:szCs w:val="24"/>
           <w:lang w:val="en-US"/>
         </w:rPr>
-        <w:t>Enter username as your name (</w:t>
-      </w:r>
-      <w:proofErr w:type="spellStart"/>
-      <w:r>
-        <w:rPr>
-          <w:sz w:val="26"/>
-          <w:szCs w:val="24"/>
-          <w:lang w:val="en-US"/>
-        </w:rPr>
-        <w:t>akhils</w:t>
-      </w:r>
-      <w:proofErr w:type="spellEnd"/>
-      <w:r>
-        <w:rPr>
-          <w:sz w:val="26"/>
-          <w:szCs w:val="24"/>
-          <w:lang w:val="en-US"/>
-        </w:rPr>
-        <w:t>)</w:t>
+        <w:t>Enter username as your name (akhils)</w:t>
       </w:r>
     </w:p>
     <w:p>
@@ -1727,25 +1600,7 @@
           <w:szCs w:val="24"/>
           <w:lang w:val="en-US"/>
         </w:rPr>
-        <w:t xml:space="preserve">Enter email </w:t>
-      </w:r>
-      <w:proofErr w:type="spellStart"/>
-      <w:r>
-        <w:rPr>
-          <w:sz w:val="26"/>
-          <w:szCs w:val="24"/>
-          <w:lang w:val="en-US"/>
-        </w:rPr>
-        <w:t>as</w:t>
-      </w:r>
-      <w:proofErr w:type="spellEnd"/>
-      <w:r>
-        <w:rPr>
-          <w:sz w:val="26"/>
-          <w:szCs w:val="24"/>
-          <w:lang w:val="en-US"/>
-        </w:rPr>
-        <w:t xml:space="preserve"> </w:t>
+        <w:t xml:space="preserve">Enter email as </w:t>
       </w:r>
       <w:hyperlink r:id="rId9" w:history="1">
         <w:r>
@@ -2060,25 +1915,7 @@
           <w:szCs w:val="24"/>
           <w:lang w:val="en-US"/>
         </w:rPr>
-        <w:t xml:space="preserve">Enter </w:t>
-      </w:r>
-      <w:proofErr w:type="spellStart"/>
-      <w:r>
-        <w:rPr>
-          <w:sz w:val="26"/>
-          <w:szCs w:val="24"/>
-          <w:lang w:val="en-US"/>
-        </w:rPr>
-        <w:t>rediff</w:t>
-      </w:r>
-      <w:proofErr w:type="spellEnd"/>
-      <w:r>
-        <w:rPr>
-          <w:sz w:val="26"/>
-          <w:szCs w:val="24"/>
-          <w:lang w:val="en-US"/>
-        </w:rPr>
-        <w:t xml:space="preserve"> Id</w:t>
+        <w:t>Enter rediff Id</w:t>
       </w:r>
     </w:p>
     <w:p>
@@ -2326,25 +2163,7 @@
           <w:szCs w:val="24"/>
           <w:lang w:val="en-US"/>
         </w:rPr>
-        <w:t xml:space="preserve">Enter </w:t>
-      </w:r>
-      <w:proofErr w:type="spellStart"/>
-      <w:r>
-        <w:rPr>
-          <w:sz w:val="26"/>
-          <w:szCs w:val="24"/>
-          <w:lang w:val="en-US"/>
-        </w:rPr>
-        <w:t>rediff</w:t>
-      </w:r>
-      <w:proofErr w:type="spellEnd"/>
-      <w:r>
-        <w:rPr>
-          <w:sz w:val="26"/>
-          <w:szCs w:val="24"/>
-          <w:lang w:val="en-US"/>
-        </w:rPr>
-        <w:t xml:space="preserve"> Id</w:t>
+        <w:t>Enter rediff Id</w:t>
       </w:r>
     </w:p>
     <w:p>
@@ -2675,25 +2494,7 @@
           <w:szCs w:val="24"/>
           <w:lang w:val="en-US"/>
         </w:rPr>
-        <w:t xml:space="preserve">Enter email </w:t>
-      </w:r>
-      <w:proofErr w:type="spellStart"/>
-      <w:r>
-        <w:rPr>
-          <w:sz w:val="26"/>
-          <w:szCs w:val="24"/>
-          <w:lang w:val="en-US"/>
-        </w:rPr>
-        <w:t>as</w:t>
-      </w:r>
-      <w:proofErr w:type="spellEnd"/>
-      <w:r>
-        <w:rPr>
-          <w:sz w:val="26"/>
-          <w:szCs w:val="24"/>
-          <w:lang w:val="en-US"/>
-        </w:rPr>
-        <w:t xml:space="preserve"> </w:t>
+        <w:t xml:space="preserve">Enter email as </w:t>
       </w:r>
       <w:hyperlink r:id="rId15" w:history="1">
         <w:r>
@@ -2871,25 +2672,7 @@
           <w:szCs w:val="24"/>
           <w:lang w:val="en-US"/>
         </w:rPr>
-        <w:t xml:space="preserve">Enter </w:t>
-      </w:r>
-      <w:proofErr w:type="spellStart"/>
-      <w:r>
-        <w:rPr>
-          <w:sz w:val="26"/>
-          <w:szCs w:val="24"/>
-          <w:lang w:val="en-US"/>
-        </w:rPr>
-        <w:t>rediff</w:t>
-      </w:r>
-      <w:proofErr w:type="spellEnd"/>
-      <w:r>
-        <w:rPr>
-          <w:sz w:val="26"/>
-          <w:szCs w:val="24"/>
-          <w:lang w:val="en-US"/>
-        </w:rPr>
-        <w:t xml:space="preserve"> Id</w:t>
+        <w:t>Enter rediff Id</w:t>
       </w:r>
     </w:p>
     <w:p>
@@ -3481,25 +3264,7 @@
           <w:lang w:val="en-US"/>
         </w:rPr>
         <w:lastRenderedPageBreak/>
-        <w:t xml:space="preserve">Enter first 4 characters from your city (Kolhapur – </w:t>
-      </w:r>
-      <w:proofErr w:type="spellStart"/>
-      <w:r>
-        <w:rPr>
-          <w:sz w:val="24"/>
-          <w:szCs w:val="24"/>
-          <w:lang w:val="en-US"/>
-        </w:rPr>
-        <w:t>kolh</w:t>
-      </w:r>
-      <w:proofErr w:type="spellEnd"/>
-      <w:r>
-        <w:rPr>
-          <w:sz w:val="24"/>
-          <w:szCs w:val="24"/>
-          <w:lang w:val="en-US"/>
-        </w:rPr>
-        <w:t>)</w:t>
+        <w:t>Enter first 4 characters from your city (Kolhapur – kolh)</w:t>
       </w:r>
     </w:p>
     <w:p>
@@ -4938,25 +4703,7 @@
           <w:szCs w:val="24"/>
           <w:lang w:val="en-US"/>
         </w:rPr>
-        <w:t xml:space="preserve">Click on </w:t>
-      </w:r>
-      <w:proofErr w:type="spellStart"/>
-      <w:r>
-        <w:rPr>
-          <w:sz w:val="24"/>
-          <w:szCs w:val="24"/>
-          <w:lang w:val="en-US"/>
-        </w:rPr>
-        <w:t>ClickToGetAlert</w:t>
-      </w:r>
-      <w:proofErr w:type="spellEnd"/>
-      <w:r>
-        <w:rPr>
-          <w:sz w:val="24"/>
-          <w:szCs w:val="24"/>
-          <w:lang w:val="en-US"/>
-        </w:rPr>
-        <w:t xml:space="preserve"> button</w:t>
+        <w:t>Click on ClickToGetAlert button</w:t>
       </w:r>
     </w:p>
     <w:p>
@@ -5025,25 +4772,7 @@
           <w:szCs w:val="24"/>
           <w:lang w:val="en-US"/>
         </w:rPr>
-        <w:t xml:space="preserve">Click on </w:t>
-      </w:r>
-      <w:proofErr w:type="spellStart"/>
-      <w:r>
-        <w:rPr>
-          <w:sz w:val="24"/>
-          <w:szCs w:val="24"/>
-          <w:lang w:val="en-US"/>
-        </w:rPr>
-        <w:t>GetPrompt</w:t>
-      </w:r>
-      <w:proofErr w:type="spellEnd"/>
-      <w:r>
-        <w:rPr>
-          <w:sz w:val="24"/>
-          <w:szCs w:val="24"/>
-          <w:lang w:val="en-US"/>
-        </w:rPr>
-        <w:t xml:space="preserve"> Button</w:t>
+        <w:t>Click on GetPrompt Button</w:t>
       </w:r>
     </w:p>
     <w:p>
@@ -5112,25 +4841,7 @@
           <w:szCs w:val="24"/>
           <w:lang w:val="en-US"/>
         </w:rPr>
-        <w:t xml:space="preserve">Click on </w:t>
-      </w:r>
-      <w:proofErr w:type="spellStart"/>
-      <w:r>
-        <w:rPr>
-          <w:sz w:val="24"/>
-          <w:szCs w:val="24"/>
-          <w:lang w:val="en-US"/>
-        </w:rPr>
-        <w:t>GetConfirmation</w:t>
-      </w:r>
-      <w:proofErr w:type="spellEnd"/>
-      <w:r>
-        <w:rPr>
-          <w:sz w:val="24"/>
-          <w:szCs w:val="24"/>
-          <w:lang w:val="en-US"/>
-        </w:rPr>
-        <w:t xml:space="preserve"> Button </w:t>
+        <w:t xml:space="preserve">Click on GetConfirmation Button </w:t>
       </w:r>
     </w:p>
     <w:p>
@@ -5224,29 +4935,7 @@
             <w:szCs w:val="24"/>
             <w:lang w:val="en-US"/>
           </w:rPr>
-          <w:t>https://sampleapp.t</w:t>
-        </w:r>
-        <w:r>
-          <w:rPr>
-            <w:rStyle w:val="Hyperlink"/>
-            <w:b/>
-            <w:bCs/>
-            <w:sz w:val="24"/>
-            <w:szCs w:val="24"/>
-            <w:lang w:val="en-US"/>
-          </w:rPr>
-          <w:t>r</w:t>
-        </w:r>
-        <w:r>
-          <w:rPr>
-            <w:rStyle w:val="Hyperlink"/>
-            <w:b/>
-            <w:bCs/>
-            <w:sz w:val="24"/>
-            <w:szCs w:val="24"/>
-            <w:lang w:val="en-US"/>
-          </w:rPr>
-          <w:t>icentis.com/101/index.php</w:t>
+          <w:t>https://sampleapp.tricentis.com/101/index.php</w:t>
         </w:r>
       </w:hyperlink>
     </w:p>
@@ -5344,7 +5033,6 @@
           <w:lang w:val="en-US"/>
         </w:rPr>
       </w:pPr>
-      <w:bookmarkStart w:id="0" w:name="_GoBack"/>
       <w:r>
         <w:rPr>
           <w:sz w:val="24"/>
@@ -5387,7 +5075,348 @@
         <w:t>Display all 8 menus</w:t>
       </w:r>
     </w:p>
-    <w:bookmarkEnd w:id="0"/>
+    <w:p>
+      <w:pPr>
+        <w:rPr>
+          <w:sz w:val="24"/>
+          <w:szCs w:val="24"/>
+          <w:lang w:val="en-US"/>
+        </w:rPr>
+      </w:pPr>
+    </w:p>
+    <w:p>
+      <w:pPr>
+        <w:rPr>
+          <w:sz w:val="24"/>
+          <w:szCs w:val="24"/>
+          <w:lang w:val="en-US"/>
+        </w:rPr>
+      </w:pPr>
+      <w:r>
+        <w:rPr>
+          <w:sz w:val="24"/>
+          <w:szCs w:val="24"/>
+          <w:lang w:val="en-US"/>
+        </w:rPr>
+        <w:t>Date: 11 December 2025</w:t>
+      </w:r>
+      <w:bookmarkStart w:id="0" w:name="_GoBack"/>
+      <w:bookmarkEnd w:id="0"/>
+    </w:p>
+    <w:p>
+      <w:pPr>
+        <w:rPr>
+          <w:sz w:val="24"/>
+          <w:szCs w:val="24"/>
+          <w:lang w:val="en-US"/>
+        </w:rPr>
+      </w:pPr>
+    </w:p>
+    <w:p>
+      <w:pPr>
+        <w:pStyle w:val="ListParagraph"/>
+        <w:numPr>
+          <w:ilvl w:val="0"/>
+          <w:numId w:val="1"/>
+        </w:numPr>
+        <w:spacing w:line="256" w:lineRule="auto"/>
+        <w:rPr>
+          <w:sz w:val="24"/>
+          <w:szCs w:val="24"/>
+          <w:lang w:val="en-US"/>
+        </w:rPr>
+      </w:pPr>
+      <w:r>
+        <w:rPr>
+          <w:sz w:val="24"/>
+          <w:szCs w:val="24"/>
+          <w:lang w:val="en-US"/>
+        </w:rPr>
+        <w:lastRenderedPageBreak/>
+        <w:t xml:space="preserve">Open </w:t>
+      </w:r>
+      <w:hyperlink r:id="rId32" w:history="1">
+        <w:r>
+          <w:rPr>
+            <w:rStyle w:val="Hyperlink"/>
+            <w:sz w:val="24"/>
+            <w:szCs w:val="24"/>
+            <w:lang w:val="en-US"/>
+          </w:rPr>
+          <w:t>https://www.irctc.co.in/nget/profile/user-registration</w:t>
+        </w:r>
+      </w:hyperlink>
+    </w:p>
+    <w:p>
+      <w:pPr>
+        <w:pStyle w:val="ListParagraph"/>
+        <w:numPr>
+          <w:ilvl w:val="1"/>
+          <w:numId w:val="1"/>
+        </w:numPr>
+        <w:spacing w:line="256" w:lineRule="auto"/>
+        <w:rPr>
+          <w:sz w:val="24"/>
+          <w:szCs w:val="24"/>
+          <w:lang w:val="en-US"/>
+        </w:rPr>
+      </w:pPr>
+      <w:r>
+        <w:rPr>
+          <w:sz w:val="24"/>
+          <w:szCs w:val="24"/>
+          <w:lang w:val="en-US"/>
+        </w:rPr>
+        <w:t>Complete the registration process.</w:t>
+      </w:r>
+    </w:p>
+    <w:p>
+      <w:pPr>
+        <w:pStyle w:val="ListParagraph"/>
+        <w:numPr>
+          <w:ilvl w:val="1"/>
+          <w:numId w:val="1"/>
+        </w:numPr>
+        <w:spacing w:line="256" w:lineRule="auto"/>
+        <w:rPr>
+          <w:sz w:val="24"/>
+          <w:szCs w:val="24"/>
+          <w:lang w:val="en-US"/>
+        </w:rPr>
+      </w:pPr>
+      <w:r>
+        <w:rPr>
+          <w:sz w:val="24"/>
+          <w:szCs w:val="24"/>
+          <w:lang w:val="en-US"/>
+        </w:rPr>
+        <w:t>Display the messages after clicking on Submit button.</w:t>
+      </w:r>
+    </w:p>
+    <w:p>
+      <w:pPr>
+        <w:pStyle w:val="ListParagraph"/>
+        <w:numPr>
+          <w:ilvl w:val="0"/>
+          <w:numId w:val="1"/>
+        </w:numPr>
+        <w:spacing w:line="256" w:lineRule="auto"/>
+        <w:rPr>
+          <w:sz w:val="24"/>
+          <w:szCs w:val="24"/>
+          <w:lang w:val="en-US"/>
+        </w:rPr>
+      </w:pPr>
+      <w:r>
+        <w:rPr>
+          <w:sz w:val="24"/>
+          <w:szCs w:val="24"/>
+          <w:lang w:val="en-US"/>
+        </w:rPr>
+        <w:t xml:space="preserve">Open </w:t>
+      </w:r>
+      <w:hyperlink r:id="rId33" w:history="1">
+        <w:r>
+          <w:rPr>
+            <w:rStyle w:val="Hyperlink"/>
+            <w:sz w:val="24"/>
+            <w:szCs w:val="24"/>
+            <w:lang w:val="en-US"/>
+          </w:rPr>
+          <w:t>https://asana.com/</w:t>
+        </w:r>
+      </w:hyperlink>
+    </w:p>
+    <w:p>
+      <w:pPr>
+        <w:pStyle w:val="ListParagraph"/>
+        <w:numPr>
+          <w:ilvl w:val="1"/>
+          <w:numId w:val="1"/>
+        </w:numPr>
+        <w:spacing w:line="256" w:lineRule="auto"/>
+        <w:rPr>
+          <w:sz w:val="24"/>
+          <w:szCs w:val="24"/>
+          <w:lang w:val="en-US"/>
+        </w:rPr>
+      </w:pPr>
+      <w:r>
+        <w:rPr>
+          <w:sz w:val="24"/>
+          <w:szCs w:val="24"/>
+          <w:lang w:val="en-US"/>
+        </w:rPr>
+        <w:t>Click on login button</w:t>
+      </w:r>
+    </w:p>
+    <w:p>
+      <w:pPr>
+        <w:pStyle w:val="ListParagraph"/>
+        <w:numPr>
+          <w:ilvl w:val="0"/>
+          <w:numId w:val="1"/>
+        </w:numPr>
+        <w:spacing w:line="256" w:lineRule="auto"/>
+        <w:rPr>
+          <w:sz w:val="24"/>
+          <w:szCs w:val="24"/>
+          <w:lang w:val="en-US"/>
+        </w:rPr>
+      </w:pPr>
+      <w:r>
+        <w:rPr>
+          <w:sz w:val="24"/>
+          <w:szCs w:val="24"/>
+          <w:lang w:val="en-US"/>
+        </w:rPr>
+        <w:t xml:space="preserve">Open </w:t>
+      </w:r>
+      <w:hyperlink r:id="rId34" w:history="1">
+        <w:r>
+          <w:rPr>
+            <w:rStyle w:val="Hyperlink"/>
+            <w:sz w:val="24"/>
+            <w:szCs w:val="24"/>
+            <w:lang w:val="en-US"/>
+          </w:rPr>
+          <w:t>https://www.jotform.com/form-templates/exam-registration-form</w:t>
+        </w:r>
+      </w:hyperlink>
+    </w:p>
+    <w:p>
+      <w:pPr>
+        <w:pStyle w:val="ListParagraph"/>
+        <w:numPr>
+          <w:ilvl w:val="1"/>
+          <w:numId w:val="1"/>
+        </w:numPr>
+        <w:spacing w:line="256" w:lineRule="auto"/>
+        <w:rPr>
+          <w:sz w:val="24"/>
+          <w:szCs w:val="24"/>
+          <w:lang w:val="en-US"/>
+        </w:rPr>
+      </w:pPr>
+      <w:r>
+        <w:rPr>
+          <w:sz w:val="24"/>
+          <w:szCs w:val="24"/>
+          <w:lang w:val="en-US"/>
+        </w:rPr>
+        <w:t>Complete the registration process</w:t>
+      </w:r>
+    </w:p>
+    <w:p>
+      <w:pPr>
+        <w:pStyle w:val="ListParagraph"/>
+        <w:numPr>
+          <w:ilvl w:val="0"/>
+          <w:numId w:val="1"/>
+        </w:numPr>
+        <w:spacing w:line="254" w:lineRule="auto"/>
+        <w:rPr>
+          <w:sz w:val="24"/>
+          <w:szCs w:val="24"/>
+          <w:lang w:val="en-US"/>
+        </w:rPr>
+      </w:pPr>
+      <w:r>
+        <w:rPr>
+          <w:sz w:val="24"/>
+          <w:szCs w:val="24"/>
+          <w:lang w:val="en-US"/>
+        </w:rPr>
+        <w:t xml:space="preserve">Open </w:t>
+      </w:r>
+      <w:hyperlink r:id="rId35" w:history="1">
+        <w:r>
+          <w:rPr>
+            <w:rStyle w:val="Hyperlink"/>
+            <w:sz w:val="24"/>
+            <w:szCs w:val="24"/>
+            <w:lang w:val="en-US"/>
+          </w:rPr>
+          <w:t>https://www.nimblework.com/resources/?tx_post_tag=case-studies</w:t>
+        </w:r>
+      </w:hyperlink>
+      <w:r>
+        <w:rPr>
+          <w:sz w:val="24"/>
+          <w:szCs w:val="24"/>
+          <w:lang w:val="en-US"/>
+        </w:rPr>
+        <w:t xml:space="preserve"> </w:t>
+      </w:r>
+    </w:p>
+    <w:p>
+      <w:pPr>
+        <w:pStyle w:val="ListParagraph"/>
+        <w:numPr>
+          <w:ilvl w:val="1"/>
+          <w:numId w:val="1"/>
+        </w:numPr>
+        <w:spacing w:line="254" w:lineRule="auto"/>
+        <w:rPr>
+          <w:sz w:val="24"/>
+          <w:szCs w:val="24"/>
+          <w:lang w:val="en-US"/>
+        </w:rPr>
+      </w:pPr>
+      <w:r>
+        <w:rPr>
+          <w:sz w:val="24"/>
+          <w:szCs w:val="24"/>
+          <w:lang w:val="en-US"/>
+        </w:rPr>
+        <w:t>Click on The image of chat</w:t>
+      </w:r>
+    </w:p>
+    <w:p>
+      <w:pPr>
+        <w:pStyle w:val="ListParagraph"/>
+        <w:numPr>
+          <w:ilvl w:val="1"/>
+          <w:numId w:val="1"/>
+        </w:numPr>
+        <w:spacing w:line="254" w:lineRule="auto"/>
+        <w:rPr>
+          <w:sz w:val="24"/>
+          <w:szCs w:val="24"/>
+          <w:lang w:val="en-US"/>
+        </w:rPr>
+      </w:pPr>
+      <w:r>
+        <w:rPr>
+          <w:sz w:val="24"/>
+          <w:szCs w:val="24"/>
+          <w:lang w:val="en-US"/>
+        </w:rPr>
+        <w:t>Type Hello in the chat text box</w:t>
+      </w:r>
+    </w:p>
+    <w:p>
+      <w:pPr>
+        <w:pStyle w:val="ListParagraph"/>
+        <w:numPr>
+          <w:ilvl w:val="1"/>
+          <w:numId w:val="1"/>
+        </w:numPr>
+        <w:rPr>
+          <w:sz w:val="26"/>
+          <w:szCs w:val="24"/>
+          <w:lang w:val="en-US"/>
+        </w:rPr>
+      </w:pPr>
+      <w:r>
+        <w:rPr>
+          <w:sz w:val="24"/>
+          <w:szCs w:val="24"/>
+          <w:lang w:val="en-US"/>
+        </w:rPr>
+        <w:t>Hit Enter</w:t>
+      </w:r>
+    </w:p>
     <w:p>
       <w:pPr>
         <w:pStyle w:val="ListParagraph"/>

</xml_diff>

<commit_message>
Date: 12 Dec 2025
</commit_message>
<xml_diff>
--- a/Assignments_SA2509016.docx
+++ b/Assignments_SA2509016.docx
@@ -43,7 +43,25 @@
           <w:szCs w:val="24"/>
           <w:lang w:val="en-US"/>
         </w:rPr>
-        <w:t>Accept marks of 5 subjects and canculate total and average marks.</w:t>
+        <w:t xml:space="preserve">Accept marks of 5 subjects and </w:t>
+      </w:r>
+      <w:proofErr w:type="spellStart"/>
+      <w:r>
+        <w:rPr>
+          <w:sz w:val="24"/>
+          <w:szCs w:val="24"/>
+          <w:lang w:val="en-US"/>
+        </w:rPr>
+        <w:t>canculate</w:t>
+      </w:r>
+      <w:proofErr w:type="spellEnd"/>
+      <w:r>
+        <w:rPr>
+          <w:sz w:val="24"/>
+          <w:szCs w:val="24"/>
+          <w:lang w:val="en-US"/>
+        </w:rPr>
+        <w:t xml:space="preserve"> total and average marks.</w:t>
       </w:r>
     </w:p>
     <w:p>
@@ -89,8 +107,36 @@
           <w:szCs w:val="24"/>
           <w:lang w:val="en-US"/>
         </w:rPr>
-        <w:t>Accept a number from user and check whether it is +ve or –ve</w:t>
-      </w:r>
+        <w:t>Accept a number from user and check whether it is +</w:t>
+      </w:r>
+      <w:proofErr w:type="spellStart"/>
+      <w:r>
+        <w:rPr>
+          <w:sz w:val="24"/>
+          <w:szCs w:val="24"/>
+          <w:lang w:val="en-US"/>
+        </w:rPr>
+        <w:t>ve</w:t>
+      </w:r>
+      <w:proofErr w:type="spellEnd"/>
+      <w:r>
+        <w:rPr>
+          <w:sz w:val="24"/>
+          <w:szCs w:val="24"/>
+          <w:lang w:val="en-US"/>
+        </w:rPr>
+        <w:t xml:space="preserve"> or –</w:t>
+      </w:r>
+      <w:proofErr w:type="spellStart"/>
+      <w:r>
+        <w:rPr>
+          <w:sz w:val="24"/>
+          <w:szCs w:val="24"/>
+          <w:lang w:val="en-US"/>
+        </w:rPr>
+        <w:t>ve</w:t>
+      </w:r>
+      <w:proofErr w:type="spellEnd"/>
     </w:p>
     <w:p>
       <w:pPr>
@@ -181,7 +227,25 @@
           <w:szCs w:val="24"/>
           <w:lang w:val="en-US"/>
         </w:rPr>
-        <w:t>Accept age from user and show the message as "You are valid for voting" if age is grater than or equal to 18 otherwise display the message as "You are not valid for voting"</w:t>
+        <w:t xml:space="preserve">Accept age from user and show the message as "You are valid for voting" if age is </w:t>
+      </w:r>
+      <w:proofErr w:type="spellStart"/>
+      <w:r>
+        <w:rPr>
+          <w:sz w:val="24"/>
+          <w:szCs w:val="24"/>
+          <w:lang w:val="en-US"/>
+        </w:rPr>
+        <w:t>grater</w:t>
+      </w:r>
+      <w:proofErr w:type="spellEnd"/>
+      <w:r>
+        <w:rPr>
+          <w:sz w:val="24"/>
+          <w:szCs w:val="24"/>
+          <w:lang w:val="en-US"/>
+        </w:rPr>
+        <w:t xml:space="preserve"> than or equal to 18 otherwise display the message as "You are not valid for voting"</w:t>
       </w:r>
     </w:p>
     <w:p>
@@ -204,7 +268,25 @@
           <w:szCs w:val="24"/>
           <w:lang w:val="en-US"/>
         </w:rPr>
-        <w:t>Accept marks of 5 subjects and canculate total and average marks also display the grade as follows</w:t>
+        <w:t xml:space="preserve">Accept marks of 5 subjects and </w:t>
+      </w:r>
+      <w:proofErr w:type="spellStart"/>
+      <w:r>
+        <w:rPr>
+          <w:sz w:val="24"/>
+          <w:szCs w:val="24"/>
+          <w:lang w:val="en-US"/>
+        </w:rPr>
+        <w:t>canculate</w:t>
+      </w:r>
+      <w:proofErr w:type="spellEnd"/>
+      <w:r>
+        <w:rPr>
+          <w:sz w:val="24"/>
+          <w:szCs w:val="24"/>
+          <w:lang w:val="en-US"/>
+        </w:rPr>
+        <w:t xml:space="preserve"> total and average marks also display the grade as follows</w:t>
       </w:r>
       <w:r>
         <w:rPr>
@@ -288,8 +370,17 @@
           <w:lang w:val="en-US"/>
         </w:rPr>
         <w:tab/>
+      </w:r>
+      <w:proofErr w:type="spellStart"/>
+      <w:r>
+        <w:rPr>
+          <w:sz w:val="24"/>
+          <w:szCs w:val="24"/>
+          <w:lang w:val="en-US"/>
+        </w:rPr>
         <w:t>Dist</w:t>
       </w:r>
+      <w:proofErr w:type="spellEnd"/>
       <w:r>
         <w:rPr>
           <w:sz w:val="24"/>
@@ -1044,7 +1135,25 @@
           <w:szCs w:val="22"/>
           <w:lang w:val="en-US"/>
         </w:rPr>
-        <w:t>Try getPageSource() on any website and tell the return type and purpose of this method.</w:t>
+        <w:t xml:space="preserve">Try </w:t>
+      </w:r>
+      <w:proofErr w:type="gramStart"/>
+      <w:r>
+        <w:rPr>
+          <w:sz w:val="26"/>
+          <w:szCs w:val="22"/>
+          <w:lang w:val="en-US"/>
+        </w:rPr>
+        <w:t>getPageSource(</w:t>
+      </w:r>
+      <w:proofErr w:type="gramEnd"/>
+      <w:r>
+        <w:rPr>
+          <w:sz w:val="26"/>
+          <w:szCs w:val="22"/>
+          <w:lang w:val="en-US"/>
+        </w:rPr>
+        <w:t>) on any website and tell the return type and purpose of this method.</w:t>
       </w:r>
     </w:p>
     <w:p>
@@ -1456,7 +1565,25 @@
           <w:szCs w:val="24"/>
           <w:lang w:val="en-US"/>
         </w:rPr>
-        <w:t>Enter username as your name (akhils)</w:t>
+        <w:t>Enter username as your name (</w:t>
+      </w:r>
+      <w:proofErr w:type="spellStart"/>
+      <w:r>
+        <w:rPr>
+          <w:sz w:val="26"/>
+          <w:szCs w:val="24"/>
+          <w:lang w:val="en-US"/>
+        </w:rPr>
+        <w:t>akhils</w:t>
+      </w:r>
+      <w:proofErr w:type="spellEnd"/>
+      <w:r>
+        <w:rPr>
+          <w:sz w:val="26"/>
+          <w:szCs w:val="24"/>
+          <w:lang w:val="en-US"/>
+        </w:rPr>
+        <w:t>)</w:t>
       </w:r>
     </w:p>
     <w:p>
@@ -1600,7 +1727,25 @@
           <w:szCs w:val="24"/>
           <w:lang w:val="en-US"/>
         </w:rPr>
-        <w:t xml:space="preserve">Enter email as </w:t>
+        <w:t xml:space="preserve">Enter email </w:t>
+      </w:r>
+      <w:proofErr w:type="spellStart"/>
+      <w:r>
+        <w:rPr>
+          <w:sz w:val="26"/>
+          <w:szCs w:val="24"/>
+          <w:lang w:val="en-US"/>
+        </w:rPr>
+        <w:t>as</w:t>
+      </w:r>
+      <w:proofErr w:type="spellEnd"/>
+      <w:r>
+        <w:rPr>
+          <w:sz w:val="26"/>
+          <w:szCs w:val="24"/>
+          <w:lang w:val="en-US"/>
+        </w:rPr>
+        <w:t xml:space="preserve"> </w:t>
       </w:r>
       <w:hyperlink r:id="rId9" w:history="1">
         <w:r>
@@ -1915,7 +2060,25 @@
           <w:szCs w:val="24"/>
           <w:lang w:val="en-US"/>
         </w:rPr>
-        <w:t>Enter rediff Id</w:t>
+        <w:t xml:space="preserve">Enter </w:t>
+      </w:r>
+      <w:proofErr w:type="spellStart"/>
+      <w:r>
+        <w:rPr>
+          <w:sz w:val="26"/>
+          <w:szCs w:val="24"/>
+          <w:lang w:val="en-US"/>
+        </w:rPr>
+        <w:t>rediff</w:t>
+      </w:r>
+      <w:proofErr w:type="spellEnd"/>
+      <w:r>
+        <w:rPr>
+          <w:sz w:val="26"/>
+          <w:szCs w:val="24"/>
+          <w:lang w:val="en-US"/>
+        </w:rPr>
+        <w:t xml:space="preserve"> Id</w:t>
       </w:r>
     </w:p>
     <w:p>
@@ -2163,7 +2326,25 @@
           <w:szCs w:val="24"/>
           <w:lang w:val="en-US"/>
         </w:rPr>
-        <w:t>Enter rediff Id</w:t>
+        <w:t xml:space="preserve">Enter </w:t>
+      </w:r>
+      <w:proofErr w:type="spellStart"/>
+      <w:r>
+        <w:rPr>
+          <w:sz w:val="26"/>
+          <w:szCs w:val="24"/>
+          <w:lang w:val="en-US"/>
+        </w:rPr>
+        <w:t>rediff</w:t>
+      </w:r>
+      <w:proofErr w:type="spellEnd"/>
+      <w:r>
+        <w:rPr>
+          <w:sz w:val="26"/>
+          <w:szCs w:val="24"/>
+          <w:lang w:val="en-US"/>
+        </w:rPr>
+        <w:t xml:space="preserve"> Id</w:t>
       </w:r>
     </w:p>
     <w:p>
@@ -2494,7 +2675,25 @@
           <w:szCs w:val="24"/>
           <w:lang w:val="en-US"/>
         </w:rPr>
-        <w:t xml:space="preserve">Enter email as </w:t>
+        <w:t xml:space="preserve">Enter email </w:t>
+      </w:r>
+      <w:proofErr w:type="spellStart"/>
+      <w:r>
+        <w:rPr>
+          <w:sz w:val="26"/>
+          <w:szCs w:val="24"/>
+          <w:lang w:val="en-US"/>
+        </w:rPr>
+        <w:t>as</w:t>
+      </w:r>
+      <w:proofErr w:type="spellEnd"/>
+      <w:r>
+        <w:rPr>
+          <w:sz w:val="26"/>
+          <w:szCs w:val="24"/>
+          <w:lang w:val="en-US"/>
+        </w:rPr>
+        <w:t xml:space="preserve"> </w:t>
       </w:r>
       <w:hyperlink r:id="rId15" w:history="1">
         <w:r>
@@ -2672,7 +2871,25 @@
           <w:szCs w:val="24"/>
           <w:lang w:val="en-US"/>
         </w:rPr>
-        <w:t>Enter rediff Id</w:t>
+        <w:t xml:space="preserve">Enter </w:t>
+      </w:r>
+      <w:proofErr w:type="spellStart"/>
+      <w:r>
+        <w:rPr>
+          <w:sz w:val="26"/>
+          <w:szCs w:val="24"/>
+          <w:lang w:val="en-US"/>
+        </w:rPr>
+        <w:t>rediff</w:t>
+      </w:r>
+      <w:proofErr w:type="spellEnd"/>
+      <w:r>
+        <w:rPr>
+          <w:sz w:val="26"/>
+          <w:szCs w:val="24"/>
+          <w:lang w:val="en-US"/>
+        </w:rPr>
+        <w:t xml:space="preserve"> Id</w:t>
       </w:r>
     </w:p>
     <w:p>
@@ -3264,7 +3481,25 @@
           <w:lang w:val="en-US"/>
         </w:rPr>
         <w:lastRenderedPageBreak/>
-        <w:t>Enter first 4 characters from your city (Kolhapur – kolh)</w:t>
+        <w:t xml:space="preserve">Enter first 4 characters from your city (Kolhapur – </w:t>
+      </w:r>
+      <w:proofErr w:type="spellStart"/>
+      <w:r>
+        <w:rPr>
+          <w:sz w:val="24"/>
+          <w:szCs w:val="24"/>
+          <w:lang w:val="en-US"/>
+        </w:rPr>
+        <w:t>kolh</w:t>
+      </w:r>
+      <w:proofErr w:type="spellEnd"/>
+      <w:r>
+        <w:rPr>
+          <w:sz w:val="24"/>
+          <w:szCs w:val="24"/>
+          <w:lang w:val="en-US"/>
+        </w:rPr>
+        <w:t>)</w:t>
       </w:r>
     </w:p>
     <w:p>
@@ -4703,7 +4938,25 @@
           <w:szCs w:val="24"/>
           <w:lang w:val="en-US"/>
         </w:rPr>
-        <w:t>Click on ClickToGetAlert button</w:t>
+        <w:t xml:space="preserve">Click on </w:t>
+      </w:r>
+      <w:proofErr w:type="spellStart"/>
+      <w:r>
+        <w:rPr>
+          <w:sz w:val="24"/>
+          <w:szCs w:val="24"/>
+          <w:lang w:val="en-US"/>
+        </w:rPr>
+        <w:t>ClickToGetAlert</w:t>
+      </w:r>
+      <w:proofErr w:type="spellEnd"/>
+      <w:r>
+        <w:rPr>
+          <w:sz w:val="24"/>
+          <w:szCs w:val="24"/>
+          <w:lang w:val="en-US"/>
+        </w:rPr>
+        <w:t xml:space="preserve"> button</w:t>
       </w:r>
     </w:p>
     <w:p>
@@ -4772,7 +5025,25 @@
           <w:szCs w:val="24"/>
           <w:lang w:val="en-US"/>
         </w:rPr>
-        <w:t>Click on GetPrompt Button</w:t>
+        <w:t xml:space="preserve">Click on </w:t>
+      </w:r>
+      <w:proofErr w:type="spellStart"/>
+      <w:r>
+        <w:rPr>
+          <w:sz w:val="24"/>
+          <w:szCs w:val="24"/>
+          <w:lang w:val="en-US"/>
+        </w:rPr>
+        <w:t>GetPrompt</w:t>
+      </w:r>
+      <w:proofErr w:type="spellEnd"/>
+      <w:r>
+        <w:rPr>
+          <w:sz w:val="24"/>
+          <w:szCs w:val="24"/>
+          <w:lang w:val="en-US"/>
+        </w:rPr>
+        <w:t xml:space="preserve"> Button</w:t>
       </w:r>
     </w:p>
     <w:p>
@@ -4841,7 +5112,25 @@
           <w:szCs w:val="24"/>
           <w:lang w:val="en-US"/>
         </w:rPr>
-        <w:t xml:space="preserve">Click on GetConfirmation Button </w:t>
+        <w:t xml:space="preserve">Click on </w:t>
+      </w:r>
+      <w:proofErr w:type="spellStart"/>
+      <w:r>
+        <w:rPr>
+          <w:sz w:val="24"/>
+          <w:szCs w:val="24"/>
+          <w:lang w:val="en-US"/>
+        </w:rPr>
+        <w:t>GetConfirmation</w:t>
+      </w:r>
+      <w:proofErr w:type="spellEnd"/>
+      <w:r>
+        <w:rPr>
+          <w:sz w:val="24"/>
+          <w:szCs w:val="24"/>
+          <w:lang w:val="en-US"/>
+        </w:rPr>
+        <w:t xml:space="preserve"> Button </w:t>
       </w:r>
     </w:p>
     <w:p>
@@ -5100,8 +5389,6 @@
         </w:rPr>
         <w:t>Date: 11 December 2025</w:t>
       </w:r>
-      <w:bookmarkStart w:id="0" w:name="_GoBack"/>
-      <w:bookmarkEnd w:id="0"/>
     </w:p>
     <w:p>
       <w:pPr>
@@ -5419,17 +5706,587 @@
     </w:p>
     <w:p>
       <w:pPr>
-        <w:pStyle w:val="ListParagraph"/>
-        <w:numPr>
-          <w:ilvl w:val="0"/>
-          <w:numId w:val="1"/>
-        </w:numPr>
         <w:rPr>
           <w:sz w:val="26"/>
           <w:szCs w:val="22"/>
           <w:lang w:val="en-US"/>
         </w:rPr>
       </w:pPr>
+      <w:r>
+        <w:rPr>
+          <w:sz w:val="26"/>
+          <w:szCs w:val="22"/>
+          <w:lang w:val="en-US"/>
+        </w:rPr>
+        <w:br w:type="page"/>
+      </w:r>
+    </w:p>
+    <w:p>
+      <w:pPr>
+        <w:rPr>
+          <w:sz w:val="26"/>
+          <w:szCs w:val="22"/>
+          <w:lang w:val="en-US"/>
+        </w:rPr>
+      </w:pPr>
+      <w:r>
+        <w:rPr>
+          <w:sz w:val="26"/>
+          <w:szCs w:val="22"/>
+          <w:lang w:val="en-US"/>
+        </w:rPr>
+        <w:lastRenderedPageBreak/>
+        <w:t>Date: 12 December 2025</w:t>
+      </w:r>
+    </w:p>
+    <w:p>
+      <w:pPr>
+        <w:rPr>
+          <w:b/>
+          <w:bCs/>
+          <w:sz w:val="26"/>
+          <w:szCs w:val="22"/>
+          <w:lang w:val="en-US"/>
+        </w:rPr>
+      </w:pPr>
+      <w:r>
+        <w:rPr>
+          <w:b/>
+          <w:bCs/>
+          <w:sz w:val="26"/>
+          <w:szCs w:val="22"/>
+          <w:lang w:val="en-US"/>
+        </w:rPr>
+        <w:t>TestNG Assignments</w:t>
+      </w:r>
+    </w:p>
+    <w:p>
+      <w:pPr>
+        <w:pStyle w:val="ListParagraph"/>
+        <w:numPr>
+          <w:ilvl w:val="3"/>
+          <w:numId w:val="7"/>
+        </w:numPr>
+        <w:spacing w:line="254" w:lineRule="auto"/>
+        <w:ind w:left="1276" w:hanging="709"/>
+        <w:rPr>
+          <w:b/>
+          <w:bCs/>
+          <w:sz w:val="24"/>
+          <w:szCs w:val="24"/>
+          <w:lang w:val="en-US"/>
+        </w:rPr>
+      </w:pPr>
+      <w:r>
+        <w:rPr>
+          <w:b/>
+          <w:bCs/>
+          <w:sz w:val="24"/>
+          <w:szCs w:val="24"/>
+          <w:lang w:val="en-US"/>
+        </w:rPr>
+        <w:t>Flipkart Assignment</w:t>
+      </w:r>
+    </w:p>
+    <w:p>
+      <w:pPr>
+        <w:pStyle w:val="ListParagraph"/>
+        <w:numPr>
+          <w:ilvl w:val="4"/>
+          <w:numId w:val="7"/>
+        </w:numPr>
+        <w:spacing w:line="254" w:lineRule="auto"/>
+        <w:ind w:left="1276"/>
+        <w:rPr>
+          <w:sz w:val="24"/>
+          <w:szCs w:val="24"/>
+          <w:lang w:val="en-US"/>
+        </w:rPr>
+      </w:pPr>
+      <w:r>
+        <w:rPr>
+          <w:sz w:val="24"/>
+          <w:szCs w:val="24"/>
+          <w:lang w:val="en-US"/>
+        </w:rPr>
+        <w:t xml:space="preserve">Launch </w:t>
+      </w:r>
+      <w:hyperlink r:id="rId36" w:history="1">
+        <w:r>
+          <w:rPr>
+            <w:rStyle w:val="Hyperlink"/>
+            <w:sz w:val="24"/>
+            <w:szCs w:val="24"/>
+            <w:lang w:val="en-US"/>
+          </w:rPr>
+          <w:t>https://www.flipkart.com/</w:t>
+        </w:r>
+      </w:hyperlink>
+    </w:p>
+    <w:p>
+      <w:pPr>
+        <w:pStyle w:val="ListParagraph"/>
+        <w:numPr>
+          <w:ilvl w:val="4"/>
+          <w:numId w:val="7"/>
+        </w:numPr>
+        <w:spacing w:line="254" w:lineRule="auto"/>
+        <w:ind w:left="1276"/>
+        <w:rPr>
+          <w:sz w:val="24"/>
+          <w:szCs w:val="24"/>
+          <w:lang w:val="en-US"/>
+        </w:rPr>
+      </w:pPr>
+      <w:r>
+        <w:rPr>
+          <w:sz w:val="24"/>
+          <w:szCs w:val="24"/>
+          <w:lang w:val="en-US"/>
+        </w:rPr>
+        <w:t>Print the title</w:t>
+      </w:r>
+    </w:p>
+    <w:p>
+      <w:pPr>
+        <w:pStyle w:val="ListParagraph"/>
+        <w:numPr>
+          <w:ilvl w:val="4"/>
+          <w:numId w:val="7"/>
+        </w:numPr>
+        <w:spacing w:line="254" w:lineRule="auto"/>
+        <w:ind w:left="1276"/>
+        <w:rPr>
+          <w:b/>
+          <w:bCs/>
+          <w:sz w:val="24"/>
+          <w:szCs w:val="24"/>
+          <w:lang w:val="en-US"/>
+        </w:rPr>
+      </w:pPr>
+      <w:r>
+        <w:rPr>
+          <w:b/>
+          <w:bCs/>
+          <w:sz w:val="24"/>
+          <w:szCs w:val="24"/>
+          <w:lang w:val="en-US"/>
+        </w:rPr>
+        <w:t>Click on Mobiles &amp; Tablet</w:t>
+      </w:r>
+    </w:p>
+    <w:p>
+      <w:pPr>
+        <w:pStyle w:val="ListParagraph"/>
+        <w:numPr>
+          <w:ilvl w:val="4"/>
+          <w:numId w:val="7"/>
+        </w:numPr>
+        <w:spacing w:line="254" w:lineRule="auto"/>
+        <w:ind w:left="1276"/>
+        <w:rPr>
+          <w:sz w:val="24"/>
+          <w:szCs w:val="24"/>
+          <w:lang w:val="en-US"/>
+        </w:rPr>
+      </w:pPr>
+      <w:r>
+        <w:rPr>
+          <w:sz w:val="24"/>
+          <w:szCs w:val="24"/>
+          <w:lang w:val="en-US"/>
+        </w:rPr>
+        <w:t>Print the title</w:t>
+      </w:r>
+      <w:r>
+        <w:rPr>
+          <w:sz w:val="24"/>
+          <w:szCs w:val="24"/>
+          <w:lang w:val="en-US"/>
+        </w:rPr>
+        <w:br/>
+      </w:r>
+      <w:bookmarkStart w:id="0" w:name="_GoBack"/>
+      <w:bookmarkEnd w:id="0"/>
+    </w:p>
+    <w:p>
+      <w:pPr>
+        <w:pStyle w:val="ListParagraph"/>
+        <w:numPr>
+          <w:ilvl w:val="4"/>
+          <w:numId w:val="7"/>
+        </w:numPr>
+        <w:spacing w:line="254" w:lineRule="auto"/>
+        <w:ind w:left="1276"/>
+        <w:rPr>
+          <w:sz w:val="24"/>
+          <w:szCs w:val="24"/>
+          <w:lang w:val="en-US"/>
+        </w:rPr>
+      </w:pPr>
+      <w:r>
+        <w:rPr>
+          <w:sz w:val="24"/>
+          <w:szCs w:val="24"/>
+          <w:lang w:val="en-US"/>
+        </w:rPr>
+        <w:t xml:space="preserve">Launch </w:t>
+      </w:r>
+      <w:hyperlink r:id="rId37" w:history="1">
+        <w:r>
+          <w:rPr>
+            <w:rStyle w:val="Hyperlink"/>
+            <w:sz w:val="24"/>
+            <w:szCs w:val="24"/>
+            <w:lang w:val="en-US"/>
+          </w:rPr>
+          <w:t>https://www.flipkart.com/</w:t>
+        </w:r>
+      </w:hyperlink>
+    </w:p>
+    <w:p>
+      <w:pPr>
+        <w:pStyle w:val="ListParagraph"/>
+        <w:numPr>
+          <w:ilvl w:val="4"/>
+          <w:numId w:val="7"/>
+        </w:numPr>
+        <w:spacing w:line="254" w:lineRule="auto"/>
+        <w:ind w:left="1276"/>
+        <w:rPr>
+          <w:sz w:val="24"/>
+          <w:szCs w:val="24"/>
+          <w:lang w:val="en-US"/>
+        </w:rPr>
+      </w:pPr>
+      <w:r>
+        <w:rPr>
+          <w:sz w:val="24"/>
+          <w:szCs w:val="24"/>
+          <w:lang w:val="en-US"/>
+        </w:rPr>
+        <w:t>Print the title</w:t>
+      </w:r>
+    </w:p>
+    <w:p>
+      <w:pPr>
+        <w:pStyle w:val="ListParagraph"/>
+        <w:numPr>
+          <w:ilvl w:val="4"/>
+          <w:numId w:val="7"/>
+        </w:numPr>
+        <w:spacing w:line="254" w:lineRule="auto"/>
+        <w:ind w:left="1276"/>
+        <w:rPr>
+          <w:b/>
+          <w:bCs/>
+          <w:sz w:val="24"/>
+          <w:szCs w:val="24"/>
+          <w:lang w:val="en-US"/>
+        </w:rPr>
+      </w:pPr>
+      <w:r>
+        <w:rPr>
+          <w:b/>
+          <w:bCs/>
+          <w:sz w:val="24"/>
+          <w:szCs w:val="24"/>
+          <w:lang w:val="en-US"/>
+        </w:rPr>
+        <w:t xml:space="preserve">Click on </w:t>
+      </w:r>
+      <w:r>
+        <w:rPr>
+          <w:b/>
+          <w:bCs/>
+          <w:sz w:val="24"/>
+          <w:szCs w:val="24"/>
+          <w:lang w:val="en-US"/>
+        </w:rPr>
+        <w:t>TV &amp; Appliances</w:t>
+      </w:r>
+    </w:p>
+    <w:p>
+      <w:pPr>
+        <w:pStyle w:val="ListParagraph"/>
+        <w:numPr>
+          <w:ilvl w:val="4"/>
+          <w:numId w:val="7"/>
+        </w:numPr>
+        <w:spacing w:line="254" w:lineRule="auto"/>
+        <w:ind w:left="1276"/>
+        <w:rPr>
+          <w:sz w:val="24"/>
+          <w:szCs w:val="24"/>
+          <w:lang w:val="en-US"/>
+        </w:rPr>
+      </w:pPr>
+      <w:r>
+        <w:rPr>
+          <w:sz w:val="24"/>
+          <w:szCs w:val="24"/>
+          <w:lang w:val="en-US"/>
+        </w:rPr>
+        <w:t>Print the title</w:t>
+      </w:r>
+      <w:r>
+        <w:rPr>
+          <w:sz w:val="24"/>
+          <w:szCs w:val="24"/>
+          <w:lang w:val="en-US"/>
+        </w:rPr>
+        <w:br/>
+      </w:r>
+    </w:p>
+    <w:p>
+      <w:pPr>
+        <w:pStyle w:val="ListParagraph"/>
+        <w:numPr>
+          <w:ilvl w:val="4"/>
+          <w:numId w:val="7"/>
+        </w:numPr>
+        <w:spacing w:line="254" w:lineRule="auto"/>
+        <w:ind w:left="1276"/>
+        <w:rPr>
+          <w:sz w:val="24"/>
+          <w:szCs w:val="24"/>
+          <w:lang w:val="en-US"/>
+        </w:rPr>
+      </w:pPr>
+      <w:r>
+        <w:rPr>
+          <w:sz w:val="24"/>
+          <w:szCs w:val="24"/>
+          <w:lang w:val="en-US"/>
+        </w:rPr>
+        <w:t xml:space="preserve">Launch </w:t>
+      </w:r>
+      <w:hyperlink r:id="rId38" w:history="1">
+        <w:r>
+          <w:rPr>
+            <w:rStyle w:val="Hyperlink"/>
+            <w:sz w:val="24"/>
+            <w:szCs w:val="24"/>
+            <w:lang w:val="en-US"/>
+          </w:rPr>
+          <w:t>https://www.flipkart.com/</w:t>
+        </w:r>
+      </w:hyperlink>
+    </w:p>
+    <w:p>
+      <w:pPr>
+        <w:pStyle w:val="ListParagraph"/>
+        <w:numPr>
+          <w:ilvl w:val="4"/>
+          <w:numId w:val="7"/>
+        </w:numPr>
+        <w:spacing w:line="254" w:lineRule="auto"/>
+        <w:ind w:left="1276"/>
+        <w:rPr>
+          <w:sz w:val="24"/>
+          <w:szCs w:val="24"/>
+          <w:lang w:val="en-US"/>
+        </w:rPr>
+      </w:pPr>
+      <w:r>
+        <w:rPr>
+          <w:sz w:val="24"/>
+          <w:szCs w:val="24"/>
+          <w:lang w:val="en-US"/>
+        </w:rPr>
+        <w:t>Print the title</w:t>
+      </w:r>
+    </w:p>
+    <w:p>
+      <w:pPr>
+        <w:pStyle w:val="ListParagraph"/>
+        <w:numPr>
+          <w:ilvl w:val="4"/>
+          <w:numId w:val="7"/>
+        </w:numPr>
+        <w:spacing w:line="254" w:lineRule="auto"/>
+        <w:ind w:left="1276"/>
+        <w:rPr>
+          <w:b/>
+          <w:bCs/>
+          <w:sz w:val="24"/>
+          <w:szCs w:val="24"/>
+          <w:lang w:val="en-US"/>
+        </w:rPr>
+      </w:pPr>
+      <w:r>
+        <w:rPr>
+          <w:b/>
+          <w:bCs/>
+          <w:sz w:val="24"/>
+          <w:szCs w:val="24"/>
+          <w:lang w:val="en-US"/>
+        </w:rPr>
+        <w:t xml:space="preserve">Click on </w:t>
+      </w:r>
+      <w:r>
+        <w:rPr>
+          <w:b/>
+          <w:bCs/>
+          <w:sz w:val="24"/>
+          <w:szCs w:val="24"/>
+          <w:lang w:val="en-US"/>
+        </w:rPr>
+        <w:t>Flight Booking</w:t>
+      </w:r>
+    </w:p>
+    <w:p>
+      <w:pPr>
+        <w:pStyle w:val="ListParagraph"/>
+        <w:numPr>
+          <w:ilvl w:val="4"/>
+          <w:numId w:val="7"/>
+        </w:numPr>
+        <w:spacing w:line="254" w:lineRule="auto"/>
+        <w:ind w:left="1276"/>
+        <w:rPr>
+          <w:sz w:val="24"/>
+          <w:szCs w:val="24"/>
+          <w:lang w:val="en-US"/>
+        </w:rPr>
+      </w:pPr>
+      <w:r>
+        <w:rPr>
+          <w:sz w:val="24"/>
+          <w:szCs w:val="24"/>
+          <w:lang w:val="en-US"/>
+        </w:rPr>
+        <w:t>Print the title</w:t>
+      </w:r>
+      <w:r>
+        <w:rPr>
+          <w:sz w:val="24"/>
+          <w:szCs w:val="24"/>
+          <w:lang w:val="en-US"/>
+        </w:rPr>
+        <w:br/>
+      </w:r>
+    </w:p>
+    <w:p>
+      <w:pPr>
+        <w:pStyle w:val="ListParagraph"/>
+        <w:numPr>
+          <w:ilvl w:val="4"/>
+          <w:numId w:val="7"/>
+        </w:numPr>
+        <w:spacing w:line="254" w:lineRule="auto"/>
+        <w:ind w:left="1276"/>
+        <w:rPr>
+          <w:sz w:val="24"/>
+          <w:szCs w:val="24"/>
+          <w:lang w:val="en-US"/>
+        </w:rPr>
+      </w:pPr>
+      <w:r>
+        <w:rPr>
+          <w:sz w:val="24"/>
+          <w:szCs w:val="24"/>
+          <w:lang w:val="en-US"/>
+        </w:rPr>
+        <w:t xml:space="preserve">Launch </w:t>
+      </w:r>
+      <w:hyperlink r:id="rId39" w:history="1">
+        <w:r>
+          <w:rPr>
+            <w:rStyle w:val="Hyperlink"/>
+            <w:sz w:val="24"/>
+            <w:szCs w:val="24"/>
+            <w:lang w:val="en-US"/>
+          </w:rPr>
+          <w:t>https://www.flipkart.com/</w:t>
+        </w:r>
+      </w:hyperlink>
+    </w:p>
+    <w:p>
+      <w:pPr>
+        <w:pStyle w:val="ListParagraph"/>
+        <w:numPr>
+          <w:ilvl w:val="4"/>
+          <w:numId w:val="7"/>
+        </w:numPr>
+        <w:spacing w:line="254" w:lineRule="auto"/>
+        <w:ind w:left="1276"/>
+        <w:rPr>
+          <w:sz w:val="24"/>
+          <w:szCs w:val="24"/>
+          <w:lang w:val="en-US"/>
+        </w:rPr>
+      </w:pPr>
+      <w:r>
+        <w:rPr>
+          <w:sz w:val="24"/>
+          <w:szCs w:val="24"/>
+          <w:lang w:val="en-US"/>
+        </w:rPr>
+        <w:t>Print the title</w:t>
+      </w:r>
+    </w:p>
+    <w:p>
+      <w:pPr>
+        <w:pStyle w:val="ListParagraph"/>
+        <w:numPr>
+          <w:ilvl w:val="4"/>
+          <w:numId w:val="7"/>
+        </w:numPr>
+        <w:spacing w:line="254" w:lineRule="auto"/>
+        <w:ind w:left="1276"/>
+        <w:rPr>
+          <w:b/>
+          <w:bCs/>
+          <w:sz w:val="24"/>
+          <w:szCs w:val="24"/>
+          <w:lang w:val="en-US"/>
+        </w:rPr>
+      </w:pPr>
+      <w:r>
+        <w:rPr>
+          <w:b/>
+          <w:bCs/>
+          <w:sz w:val="24"/>
+          <w:szCs w:val="24"/>
+          <w:lang w:val="en-US"/>
+        </w:rPr>
+        <w:t xml:space="preserve">Click on </w:t>
+      </w:r>
+      <w:r>
+        <w:rPr>
+          <w:b/>
+          <w:bCs/>
+          <w:sz w:val="24"/>
+          <w:szCs w:val="24"/>
+          <w:lang w:val="en-US"/>
+        </w:rPr>
+        <w:t>Grocery</w:t>
+      </w:r>
+    </w:p>
+    <w:p>
+      <w:pPr>
+        <w:pStyle w:val="ListParagraph"/>
+        <w:numPr>
+          <w:ilvl w:val="4"/>
+          <w:numId w:val="7"/>
+        </w:numPr>
+        <w:spacing w:line="254" w:lineRule="auto"/>
+        <w:ind w:left="1276"/>
+        <w:rPr>
+          <w:sz w:val="24"/>
+          <w:szCs w:val="24"/>
+          <w:lang w:val="en-US"/>
+        </w:rPr>
+      </w:pPr>
+      <w:r>
+        <w:rPr>
+          <w:sz w:val="24"/>
+          <w:szCs w:val="24"/>
+          <w:lang w:val="en-US"/>
+        </w:rPr>
+        <w:t>Print the title</w:t>
+      </w:r>
     </w:p>
     <w:sectPr>
       <w:pgSz w:w="11906" w:h="16838"/>

</xml_diff>

<commit_message>
Date: 15 Dec 2025
</commit_message>
<xml_diff>
--- a/Assignments_SA2509016.docx
+++ b/Assignments_SA2509016.docx
@@ -5906,8 +5906,6 @@
         </w:rPr>
         <w:br/>
       </w:r>
-      <w:bookmarkStart w:id="0" w:name="_GoBack"/>
-      <w:bookmarkEnd w:id="0"/>
     </w:p>
     <w:p>
       <w:pPr>
@@ -5993,17 +5991,7 @@
           <w:szCs w:val="24"/>
           <w:lang w:val="en-US"/>
         </w:rPr>
-        <w:t xml:space="preserve">Click on </w:t>
-      </w:r>
-      <w:r>
-        <w:rPr>
-          <w:b/>
-          <w:bCs/>
-          <w:sz w:val="24"/>
-          <w:szCs w:val="24"/>
-          <w:lang w:val="en-US"/>
-        </w:rPr>
-        <w:t>TV &amp; Appliances</w:t>
+        <w:t>Click on TV &amp; Appliances</w:t>
       </w:r>
     </w:p>
     <w:p>
@@ -6122,17 +6110,7 @@
           <w:szCs w:val="24"/>
           <w:lang w:val="en-US"/>
         </w:rPr>
-        <w:t xml:space="preserve">Click on </w:t>
-      </w:r>
-      <w:r>
-        <w:rPr>
-          <w:b/>
-          <w:bCs/>
-          <w:sz w:val="24"/>
-          <w:szCs w:val="24"/>
-          <w:lang w:val="en-US"/>
-        </w:rPr>
-        <w:t>Flight Booking</w:t>
+        <w:t>Click on Flight Booking</w:t>
       </w:r>
     </w:p>
     <w:p>
@@ -6251,9 +6229,116 @@
           <w:szCs w:val="24"/>
           <w:lang w:val="en-US"/>
         </w:rPr>
-        <w:t xml:space="preserve">Click on </w:t>
-      </w:r>
-      <w:r>
+        <w:t>Click on Grocery</w:t>
+      </w:r>
+    </w:p>
+    <w:p>
+      <w:pPr>
+        <w:pStyle w:val="ListParagraph"/>
+        <w:numPr>
+          <w:ilvl w:val="4"/>
+          <w:numId w:val="7"/>
+        </w:numPr>
+        <w:spacing w:line="254" w:lineRule="auto"/>
+        <w:ind w:left="1276"/>
+        <w:rPr>
+          <w:sz w:val="24"/>
+          <w:szCs w:val="24"/>
+          <w:lang w:val="en-US"/>
+        </w:rPr>
+      </w:pPr>
+      <w:r>
+        <w:rPr>
+          <w:sz w:val="24"/>
+          <w:szCs w:val="24"/>
+          <w:lang w:val="en-US"/>
+        </w:rPr>
+        <w:t>Print the title</w:t>
+      </w:r>
+    </w:p>
+    <w:p>
+      <w:pPr>
+        <w:pStyle w:val="ListParagraph"/>
+        <w:numPr>
+          <w:ilvl w:val="3"/>
+          <w:numId w:val="7"/>
+        </w:numPr>
+        <w:spacing w:line="254" w:lineRule="auto"/>
+        <w:ind w:left="1560" w:hanging="709"/>
+        <w:rPr>
+          <w:sz w:val="24"/>
+          <w:szCs w:val="24"/>
+          <w:lang w:val="en-US"/>
+        </w:rPr>
+      </w:pPr>
+      <w:r>
+        <w:rPr>
+          <w:sz w:val="24"/>
+          <w:szCs w:val="24"/>
+          <w:lang w:val="en-US"/>
+        </w:rPr>
+        <w:t>T</w:t>
+      </w:r>
+      <w:r>
+        <w:rPr>
+          <w:sz w:val="24"/>
+          <w:szCs w:val="24"/>
+          <w:lang w:val="en-US"/>
+        </w:rPr>
+        <w:t xml:space="preserve">ry </w:t>
+      </w:r>
+      <w:proofErr w:type="spellStart"/>
+      <w:r>
+        <w:rPr>
+          <w:sz w:val="24"/>
+          <w:szCs w:val="24"/>
+          <w:lang w:val="en-US"/>
+        </w:rPr>
+        <w:t>OrangeHRM</w:t>
+      </w:r>
+      <w:proofErr w:type="spellEnd"/>
+      <w:r>
+        <w:rPr>
+          <w:sz w:val="24"/>
+          <w:szCs w:val="24"/>
+          <w:lang w:val="en-US"/>
+        </w:rPr>
+        <w:t xml:space="preserve"> Login logout assignment </w:t>
+      </w:r>
+    </w:p>
+    <w:p>
+      <w:pPr>
+        <w:pStyle w:val="ListParagraph"/>
+        <w:numPr>
+          <w:ilvl w:val="4"/>
+          <w:numId w:val="7"/>
+        </w:numPr>
+        <w:spacing w:line="254" w:lineRule="auto"/>
+        <w:ind w:left="1560"/>
+        <w:rPr>
+          <w:sz w:val="24"/>
+          <w:szCs w:val="24"/>
+          <w:lang w:val="en-US"/>
+        </w:rPr>
+      </w:pPr>
+      <w:r>
+        <w:rPr>
+          <w:sz w:val="24"/>
+          <w:szCs w:val="24"/>
+          <w:lang w:val="en-US"/>
+        </w:rPr>
+        <w:t>For assertion check the total not of menus (if there are 12 menus then only test pass)</w:t>
+      </w:r>
+    </w:p>
+    <w:p>
+      <w:pPr>
+        <w:pStyle w:val="ListParagraph"/>
+        <w:numPr>
+          <w:ilvl w:val="3"/>
+          <w:numId w:val="7"/>
+        </w:numPr>
+        <w:spacing w:line="254" w:lineRule="auto"/>
+        <w:ind w:left="1276" w:hanging="709"/>
         <w:rPr>
           <w:b/>
           <w:bCs/>
@@ -6261,7 +6346,26 @@
           <w:szCs w:val="24"/>
           <w:lang w:val="en-US"/>
         </w:rPr>
-        <w:t>Grocery</w:t>
+      </w:pPr>
+      <w:r>
+        <w:rPr>
+          <w:b/>
+          <w:bCs/>
+          <w:sz w:val="24"/>
+          <w:szCs w:val="24"/>
+          <w:lang w:val="en-US"/>
+        </w:rPr>
+        <w:t>Google</w:t>
+      </w:r>
+      <w:r>
+        <w:rPr>
+          <w:b/>
+          <w:bCs/>
+          <w:sz w:val="24"/>
+          <w:szCs w:val="24"/>
+          <w:lang w:val="en-US"/>
+        </w:rPr>
+        <w:t xml:space="preserve"> Assignment</w:t>
       </w:r>
     </w:p>
     <w:p>
@@ -6285,8 +6389,500 @@
           <w:szCs w:val="24"/>
           <w:lang w:val="en-US"/>
         </w:rPr>
+        <w:t xml:space="preserve">Launch </w:t>
+      </w:r>
+      <w:hyperlink r:id="rId40" w:history="1">
+        <w:r>
+          <w:rPr>
+            <w:rStyle w:val="Hyperlink"/>
+            <w:sz w:val="24"/>
+            <w:szCs w:val="24"/>
+            <w:lang w:val="en-US"/>
+          </w:rPr>
+          <w:t>https://www.google.com/</w:t>
+        </w:r>
+      </w:hyperlink>
+    </w:p>
+    <w:p>
+      <w:pPr>
+        <w:pStyle w:val="ListParagraph"/>
+        <w:numPr>
+          <w:ilvl w:val="4"/>
+          <w:numId w:val="7"/>
+        </w:numPr>
+        <w:spacing w:line="254" w:lineRule="auto"/>
+        <w:ind w:left="1276"/>
+        <w:rPr>
+          <w:sz w:val="24"/>
+          <w:szCs w:val="24"/>
+          <w:lang w:val="en-US"/>
+        </w:rPr>
+      </w:pPr>
+      <w:r>
+        <w:rPr>
+          <w:sz w:val="24"/>
+          <w:szCs w:val="24"/>
+          <w:lang w:val="en-US"/>
+        </w:rPr>
         <w:t>Print the title</w:t>
       </w:r>
+    </w:p>
+    <w:p>
+      <w:pPr>
+        <w:pStyle w:val="ListParagraph"/>
+        <w:numPr>
+          <w:ilvl w:val="4"/>
+          <w:numId w:val="7"/>
+        </w:numPr>
+        <w:spacing w:line="254" w:lineRule="auto"/>
+        <w:ind w:left="1276"/>
+        <w:rPr>
+          <w:b/>
+          <w:bCs/>
+          <w:sz w:val="24"/>
+          <w:szCs w:val="24"/>
+          <w:lang w:val="en-US"/>
+        </w:rPr>
+      </w:pPr>
+      <w:bookmarkStart w:id="0" w:name="_GoBack"/>
+      <w:r>
+        <w:rPr>
+          <w:b/>
+          <w:bCs/>
+          <w:sz w:val="24"/>
+          <w:szCs w:val="24"/>
+          <w:lang w:val="en-US"/>
+        </w:rPr>
+        <w:t xml:space="preserve">Click on </w:t>
+      </w:r>
+      <w:r>
+        <w:rPr>
+          <w:b/>
+          <w:bCs/>
+          <w:sz w:val="24"/>
+          <w:szCs w:val="24"/>
+          <w:lang w:val="en-US"/>
+        </w:rPr>
+        <w:t>Gmail</w:t>
+      </w:r>
+    </w:p>
+    <w:bookmarkEnd w:id="0"/>
+    <w:p>
+      <w:pPr>
+        <w:pStyle w:val="ListParagraph"/>
+        <w:numPr>
+          <w:ilvl w:val="4"/>
+          <w:numId w:val="7"/>
+        </w:numPr>
+        <w:spacing w:line="254" w:lineRule="auto"/>
+        <w:ind w:left="1276"/>
+        <w:rPr>
+          <w:sz w:val="24"/>
+          <w:szCs w:val="24"/>
+          <w:lang w:val="en-US"/>
+        </w:rPr>
+      </w:pPr>
+      <w:r>
+        <w:rPr>
+          <w:sz w:val="24"/>
+          <w:szCs w:val="24"/>
+          <w:lang w:val="en-US"/>
+        </w:rPr>
+        <w:t>Print the title</w:t>
+      </w:r>
+      <w:r>
+        <w:rPr>
+          <w:sz w:val="24"/>
+          <w:szCs w:val="24"/>
+          <w:lang w:val="en-US"/>
+        </w:rPr>
+        <w:br/>
+      </w:r>
+    </w:p>
+    <w:p>
+      <w:pPr>
+        <w:pStyle w:val="ListParagraph"/>
+        <w:numPr>
+          <w:ilvl w:val="4"/>
+          <w:numId w:val="7"/>
+        </w:numPr>
+        <w:spacing w:line="254" w:lineRule="auto"/>
+        <w:ind w:left="1276"/>
+        <w:rPr>
+          <w:sz w:val="24"/>
+          <w:szCs w:val="24"/>
+          <w:lang w:val="en-US"/>
+        </w:rPr>
+      </w:pPr>
+      <w:r>
+        <w:rPr>
+          <w:sz w:val="24"/>
+          <w:szCs w:val="24"/>
+          <w:lang w:val="en-US"/>
+        </w:rPr>
+        <w:t xml:space="preserve">Launch </w:t>
+      </w:r>
+      <w:hyperlink r:id="rId41" w:history="1">
+        <w:r>
+          <w:rPr>
+            <w:rStyle w:val="Hyperlink"/>
+            <w:sz w:val="24"/>
+            <w:szCs w:val="24"/>
+            <w:lang w:val="en-US"/>
+          </w:rPr>
+          <w:t>https://www.google.com/</w:t>
+        </w:r>
+      </w:hyperlink>
+    </w:p>
+    <w:p>
+      <w:pPr>
+        <w:pStyle w:val="ListParagraph"/>
+        <w:numPr>
+          <w:ilvl w:val="4"/>
+          <w:numId w:val="7"/>
+        </w:numPr>
+        <w:spacing w:line="254" w:lineRule="auto"/>
+        <w:ind w:left="1276"/>
+        <w:rPr>
+          <w:sz w:val="24"/>
+          <w:szCs w:val="24"/>
+          <w:lang w:val="en-US"/>
+        </w:rPr>
+      </w:pPr>
+      <w:r>
+        <w:rPr>
+          <w:sz w:val="24"/>
+          <w:szCs w:val="24"/>
+          <w:lang w:val="en-US"/>
+        </w:rPr>
+        <w:t>Print the title</w:t>
+      </w:r>
+    </w:p>
+    <w:p>
+      <w:pPr>
+        <w:pStyle w:val="ListParagraph"/>
+        <w:numPr>
+          <w:ilvl w:val="4"/>
+          <w:numId w:val="7"/>
+        </w:numPr>
+        <w:spacing w:line="254" w:lineRule="auto"/>
+        <w:ind w:left="1276"/>
+        <w:rPr>
+          <w:b/>
+          <w:bCs/>
+          <w:sz w:val="24"/>
+          <w:szCs w:val="24"/>
+          <w:lang w:val="en-US"/>
+        </w:rPr>
+      </w:pPr>
+      <w:r>
+        <w:rPr>
+          <w:b/>
+          <w:bCs/>
+          <w:sz w:val="24"/>
+          <w:szCs w:val="24"/>
+          <w:lang w:val="en-US"/>
+        </w:rPr>
+        <w:t xml:space="preserve">Click on </w:t>
+      </w:r>
+      <w:r>
+        <w:rPr>
+          <w:b/>
+          <w:bCs/>
+          <w:sz w:val="24"/>
+          <w:szCs w:val="24"/>
+          <w:lang w:val="en-US"/>
+        </w:rPr>
+        <w:t>Images</w:t>
+      </w:r>
+    </w:p>
+    <w:p>
+      <w:pPr>
+        <w:pStyle w:val="ListParagraph"/>
+        <w:numPr>
+          <w:ilvl w:val="4"/>
+          <w:numId w:val="7"/>
+        </w:numPr>
+        <w:spacing w:line="254" w:lineRule="auto"/>
+        <w:ind w:left="1276"/>
+        <w:rPr>
+          <w:sz w:val="24"/>
+          <w:szCs w:val="24"/>
+          <w:lang w:val="en-US"/>
+        </w:rPr>
+      </w:pPr>
+      <w:r>
+        <w:rPr>
+          <w:sz w:val="24"/>
+          <w:szCs w:val="24"/>
+          <w:lang w:val="en-US"/>
+        </w:rPr>
+        <w:t>Print the title</w:t>
+      </w:r>
+      <w:r>
+        <w:rPr>
+          <w:sz w:val="24"/>
+          <w:szCs w:val="24"/>
+          <w:lang w:val="en-US"/>
+        </w:rPr>
+        <w:br/>
+      </w:r>
+    </w:p>
+    <w:p>
+      <w:pPr>
+        <w:pStyle w:val="ListParagraph"/>
+        <w:numPr>
+          <w:ilvl w:val="4"/>
+          <w:numId w:val="7"/>
+        </w:numPr>
+        <w:spacing w:line="254" w:lineRule="auto"/>
+        <w:ind w:left="1276"/>
+        <w:rPr>
+          <w:sz w:val="24"/>
+          <w:szCs w:val="24"/>
+          <w:lang w:val="en-US"/>
+        </w:rPr>
+      </w:pPr>
+      <w:r>
+        <w:rPr>
+          <w:sz w:val="24"/>
+          <w:szCs w:val="24"/>
+          <w:lang w:val="en-US"/>
+        </w:rPr>
+        <w:t xml:space="preserve">Launch </w:t>
+      </w:r>
+      <w:hyperlink r:id="rId42" w:history="1">
+        <w:r>
+          <w:rPr>
+            <w:rStyle w:val="Hyperlink"/>
+            <w:sz w:val="24"/>
+            <w:szCs w:val="24"/>
+            <w:lang w:val="en-US"/>
+          </w:rPr>
+          <w:t>https://www.google.com/</w:t>
+        </w:r>
+      </w:hyperlink>
+    </w:p>
+    <w:p>
+      <w:pPr>
+        <w:pStyle w:val="ListParagraph"/>
+        <w:numPr>
+          <w:ilvl w:val="4"/>
+          <w:numId w:val="7"/>
+        </w:numPr>
+        <w:spacing w:line="254" w:lineRule="auto"/>
+        <w:ind w:left="1276"/>
+        <w:rPr>
+          <w:sz w:val="24"/>
+          <w:szCs w:val="24"/>
+          <w:lang w:val="en-US"/>
+        </w:rPr>
+      </w:pPr>
+      <w:r>
+        <w:rPr>
+          <w:sz w:val="24"/>
+          <w:szCs w:val="24"/>
+          <w:lang w:val="en-US"/>
+        </w:rPr>
+        <w:t>Print the title</w:t>
+      </w:r>
+    </w:p>
+    <w:p>
+      <w:pPr>
+        <w:pStyle w:val="ListParagraph"/>
+        <w:numPr>
+          <w:ilvl w:val="4"/>
+          <w:numId w:val="7"/>
+        </w:numPr>
+        <w:spacing w:line="254" w:lineRule="auto"/>
+        <w:ind w:left="1276"/>
+        <w:rPr>
+          <w:b/>
+          <w:bCs/>
+          <w:sz w:val="24"/>
+          <w:szCs w:val="24"/>
+          <w:lang w:val="en-US"/>
+        </w:rPr>
+      </w:pPr>
+      <w:r>
+        <w:rPr>
+          <w:b/>
+          <w:bCs/>
+          <w:sz w:val="24"/>
+          <w:szCs w:val="24"/>
+          <w:lang w:val="en-US"/>
+        </w:rPr>
+        <w:t>Click on Advertisements</w:t>
+      </w:r>
+    </w:p>
+    <w:p>
+      <w:pPr>
+        <w:pStyle w:val="ListParagraph"/>
+        <w:numPr>
+          <w:ilvl w:val="4"/>
+          <w:numId w:val="7"/>
+        </w:numPr>
+        <w:spacing w:line="254" w:lineRule="auto"/>
+        <w:ind w:left="1276"/>
+        <w:rPr>
+          <w:sz w:val="24"/>
+          <w:szCs w:val="24"/>
+          <w:lang w:val="en-US"/>
+        </w:rPr>
+      </w:pPr>
+      <w:r>
+        <w:rPr>
+          <w:sz w:val="24"/>
+          <w:szCs w:val="24"/>
+          <w:lang w:val="en-US"/>
+        </w:rPr>
+        <w:t>Print the title</w:t>
+      </w:r>
+      <w:r>
+        <w:rPr>
+          <w:sz w:val="24"/>
+          <w:szCs w:val="24"/>
+          <w:lang w:val="en-US"/>
+        </w:rPr>
+        <w:br/>
+      </w:r>
+    </w:p>
+    <w:p>
+      <w:pPr>
+        <w:pStyle w:val="ListParagraph"/>
+        <w:numPr>
+          <w:ilvl w:val="4"/>
+          <w:numId w:val="7"/>
+        </w:numPr>
+        <w:spacing w:line="254" w:lineRule="auto"/>
+        <w:ind w:left="1276"/>
+        <w:rPr>
+          <w:sz w:val="24"/>
+          <w:szCs w:val="24"/>
+          <w:lang w:val="en-US"/>
+        </w:rPr>
+      </w:pPr>
+      <w:r>
+        <w:rPr>
+          <w:sz w:val="24"/>
+          <w:szCs w:val="24"/>
+          <w:lang w:val="en-US"/>
+        </w:rPr>
+        <w:t xml:space="preserve">Launch </w:t>
+      </w:r>
+      <w:hyperlink r:id="rId43" w:history="1">
+        <w:r>
+          <w:rPr>
+            <w:rStyle w:val="Hyperlink"/>
+            <w:sz w:val="24"/>
+            <w:szCs w:val="24"/>
+            <w:lang w:val="en-US"/>
+          </w:rPr>
+          <w:t>https://www.google.com/</w:t>
+        </w:r>
+      </w:hyperlink>
+    </w:p>
+    <w:p>
+      <w:pPr>
+        <w:pStyle w:val="ListParagraph"/>
+        <w:numPr>
+          <w:ilvl w:val="4"/>
+          <w:numId w:val="7"/>
+        </w:numPr>
+        <w:spacing w:line="254" w:lineRule="auto"/>
+        <w:ind w:left="1276"/>
+        <w:rPr>
+          <w:sz w:val="24"/>
+          <w:szCs w:val="24"/>
+          <w:lang w:val="en-US"/>
+        </w:rPr>
+      </w:pPr>
+      <w:r>
+        <w:rPr>
+          <w:sz w:val="24"/>
+          <w:szCs w:val="24"/>
+          <w:lang w:val="en-US"/>
+        </w:rPr>
+        <w:t>Print the title</w:t>
+      </w:r>
+    </w:p>
+    <w:p>
+      <w:pPr>
+        <w:pStyle w:val="ListParagraph"/>
+        <w:numPr>
+          <w:ilvl w:val="4"/>
+          <w:numId w:val="7"/>
+        </w:numPr>
+        <w:spacing w:line="254" w:lineRule="auto"/>
+        <w:ind w:left="1276"/>
+        <w:rPr>
+          <w:b/>
+          <w:bCs/>
+          <w:sz w:val="24"/>
+          <w:szCs w:val="24"/>
+          <w:lang w:val="en-US"/>
+        </w:rPr>
+      </w:pPr>
+      <w:r>
+        <w:rPr>
+          <w:b/>
+          <w:bCs/>
+          <w:sz w:val="24"/>
+          <w:szCs w:val="24"/>
+          <w:lang w:val="en-US"/>
+        </w:rPr>
+        <w:lastRenderedPageBreak/>
+        <w:t xml:space="preserve">Click on </w:t>
+      </w:r>
+      <w:r>
+        <w:rPr>
+          <w:b/>
+          <w:bCs/>
+          <w:sz w:val="24"/>
+          <w:szCs w:val="24"/>
+          <w:lang w:val="en-US"/>
+        </w:rPr>
+        <w:t>About</w:t>
+      </w:r>
+    </w:p>
+    <w:p>
+      <w:pPr>
+        <w:pStyle w:val="ListParagraph"/>
+        <w:numPr>
+          <w:ilvl w:val="4"/>
+          <w:numId w:val="7"/>
+        </w:numPr>
+        <w:spacing w:line="254" w:lineRule="auto"/>
+        <w:ind w:left="1276"/>
+        <w:rPr>
+          <w:sz w:val="24"/>
+          <w:szCs w:val="24"/>
+          <w:lang w:val="en-US"/>
+        </w:rPr>
+      </w:pPr>
+      <w:r>
+        <w:rPr>
+          <w:sz w:val="24"/>
+          <w:szCs w:val="24"/>
+          <w:lang w:val="en-US"/>
+        </w:rPr>
+        <w:t>Print the title</w:t>
+      </w:r>
+    </w:p>
+    <w:p>
+      <w:pPr>
+        <w:pStyle w:val="ListParagraph"/>
+        <w:numPr>
+          <w:ilvl w:val="0"/>
+          <w:numId w:val="7"/>
+        </w:numPr>
+        <w:spacing w:line="254" w:lineRule="auto"/>
+        <w:rPr>
+          <w:sz w:val="24"/>
+          <w:szCs w:val="24"/>
+          <w:lang w:val="en-US"/>
+        </w:rPr>
+      </w:pPr>
     </w:p>
     <w:sectPr>
       <w:pgSz w:w="11906" w:h="16838"/>

</xml_diff>

<commit_message>
Date: 17 Dec 2025
</commit_message>
<xml_diff>
--- a/Assignments_SA2509016.docx
+++ b/Assignments_SA2509016.docx
@@ -5706,110 +5706,25 @@
     </w:p>
     <w:p>
       <w:pPr>
-        <w:rPr>
-          <w:sz w:val="26"/>
-          <w:szCs w:val="22"/>
-          <w:lang w:val="en-US"/>
-        </w:rPr>
-      </w:pPr>
-      <w:r>
-        <w:rPr>
-          <w:sz w:val="26"/>
-          <w:szCs w:val="22"/>
-          <w:lang w:val="en-US"/>
-        </w:rPr>
-        <w:br w:type="page"/>
-      </w:r>
-    </w:p>
-    <w:p>
-      <w:pPr>
-        <w:rPr>
-          <w:sz w:val="26"/>
-          <w:szCs w:val="22"/>
-          <w:lang w:val="en-US"/>
-        </w:rPr>
-      </w:pPr>
-      <w:r>
-        <w:rPr>
-          <w:sz w:val="26"/>
-          <w:szCs w:val="22"/>
-          <w:lang w:val="en-US"/>
-        </w:rPr>
-        <w:lastRenderedPageBreak/>
-        <w:t>Date: 12 December 2025</w:t>
-      </w:r>
-    </w:p>
-    <w:p>
-      <w:pPr>
-        <w:rPr>
-          <w:b/>
-          <w:bCs/>
-          <w:sz w:val="26"/>
-          <w:szCs w:val="22"/>
-          <w:lang w:val="en-US"/>
-        </w:rPr>
-      </w:pPr>
-      <w:r>
-        <w:rPr>
-          <w:b/>
-          <w:bCs/>
-          <w:sz w:val="26"/>
-          <w:szCs w:val="22"/>
-          <w:lang w:val="en-US"/>
-        </w:rPr>
-        <w:t>TestNG Assignments</w:t>
-      </w:r>
-    </w:p>
-    <w:p>
-      <w:pPr>
-        <w:pStyle w:val="ListParagraph"/>
-        <w:numPr>
-          <w:ilvl w:val="3"/>
-          <w:numId w:val="7"/>
+        <w:pStyle w:val="ListParagraph"/>
+        <w:numPr>
+          <w:ilvl w:val="0"/>
+          <w:numId w:val="1"/>
         </w:numPr>
         <w:spacing w:line="254" w:lineRule="auto"/>
-        <w:ind w:left="1276" w:hanging="709"/>
-        <w:rPr>
-          <w:b/>
-          <w:bCs/>
-          <w:sz w:val="24"/>
-          <w:szCs w:val="24"/>
-          <w:lang w:val="en-US"/>
-        </w:rPr>
-      </w:pPr>
-      <w:r>
-        <w:rPr>
-          <w:b/>
-          <w:bCs/>
-          <w:sz w:val="24"/>
-          <w:szCs w:val="24"/>
-          <w:lang w:val="en-US"/>
-        </w:rPr>
-        <w:t>Flipkart Assignment</w:t>
-      </w:r>
-    </w:p>
-    <w:p>
-      <w:pPr>
-        <w:pStyle w:val="ListParagraph"/>
-        <w:numPr>
-          <w:ilvl w:val="4"/>
-          <w:numId w:val="7"/>
-        </w:numPr>
-        <w:spacing w:line="254" w:lineRule="auto"/>
-        <w:ind w:left="1276"/>
-        <w:rPr>
-          <w:sz w:val="24"/>
-          <w:szCs w:val="24"/>
-          <w:lang w:val="en-US"/>
-        </w:rPr>
-      </w:pPr>
-      <w:r>
-        <w:rPr>
-          <w:sz w:val="24"/>
-          <w:szCs w:val="24"/>
-          <w:lang w:val="en-US"/>
-        </w:rPr>
-        <w:t xml:space="preserve">Launch </w:t>
+        <w:rPr>
+          <w:sz w:val="24"/>
+          <w:szCs w:val="24"/>
+          <w:lang w:val="en-US"/>
+        </w:rPr>
+      </w:pPr>
+      <w:r>
+        <w:rPr>
+          <w:sz w:val="24"/>
+          <w:szCs w:val="24"/>
+          <w:lang w:val="en-US"/>
+        </w:rPr>
+        <w:t xml:space="preserve">Open </w:t>
       </w:r>
       <w:hyperlink r:id="rId36" w:history="1">
         <w:r>
@@ -5819,7 +5734,7 @@
             <w:szCs w:val="24"/>
             <w:lang w:val="en-US"/>
           </w:rPr>
-          <w:t>https://www.flipkart.com/</w:t>
+          <w:t>https://opensource-demo.orangehrmlive.com/web/index.php/auth/login</w:t>
         </w:r>
       </w:hyperlink>
     </w:p>
@@ -5827,40 +5742,606 @@
       <w:pPr>
         <w:pStyle w:val="ListParagraph"/>
         <w:numPr>
-          <w:ilvl w:val="4"/>
-          <w:numId w:val="7"/>
+          <w:ilvl w:val="1"/>
+          <w:numId w:val="1"/>
         </w:numPr>
         <w:spacing w:line="254" w:lineRule="auto"/>
-        <w:ind w:left="1276"/>
-        <w:rPr>
-          <w:sz w:val="24"/>
-          <w:szCs w:val="24"/>
-          <w:lang w:val="en-US"/>
-        </w:rPr>
-      </w:pPr>
-      <w:r>
-        <w:rPr>
-          <w:sz w:val="24"/>
-          <w:szCs w:val="24"/>
-          <w:lang w:val="en-US"/>
-        </w:rPr>
-        <w:t>Print the title</w:t>
-      </w:r>
-    </w:p>
-    <w:p>
-      <w:pPr>
-        <w:pStyle w:val="ListParagraph"/>
-        <w:numPr>
-          <w:ilvl w:val="4"/>
-          <w:numId w:val="7"/>
+        <w:rPr>
+          <w:sz w:val="24"/>
+          <w:szCs w:val="24"/>
+          <w:lang w:val="en-US"/>
+        </w:rPr>
+      </w:pPr>
+      <w:r>
+        <w:rPr>
+          <w:sz w:val="24"/>
+          <w:szCs w:val="24"/>
+          <w:lang w:val="en-US"/>
+        </w:rPr>
+        <w:t>Login with Admin (admin, admin123)</w:t>
+      </w:r>
+    </w:p>
+    <w:p>
+      <w:pPr>
+        <w:pStyle w:val="ListParagraph"/>
+        <w:numPr>
+          <w:ilvl w:val="1"/>
+          <w:numId w:val="1"/>
         </w:numPr>
         <w:spacing w:line="254" w:lineRule="auto"/>
-        <w:ind w:left="1276"/>
+        <w:rPr>
+          <w:sz w:val="24"/>
+          <w:szCs w:val="24"/>
+          <w:lang w:val="en-US"/>
+        </w:rPr>
+      </w:pPr>
+      <w:r>
+        <w:rPr>
+          <w:sz w:val="24"/>
+          <w:szCs w:val="24"/>
+          <w:lang w:val="en-US"/>
+        </w:rPr>
+        <w:t>Click on PIM</w:t>
+      </w:r>
+    </w:p>
+    <w:p>
+      <w:pPr>
+        <w:pStyle w:val="ListParagraph"/>
+        <w:numPr>
+          <w:ilvl w:val="1"/>
+          <w:numId w:val="1"/>
+        </w:numPr>
+        <w:spacing w:line="254" w:lineRule="auto"/>
+        <w:rPr>
+          <w:sz w:val="24"/>
+          <w:szCs w:val="24"/>
+          <w:lang w:val="en-US"/>
+        </w:rPr>
+      </w:pPr>
+      <w:r>
+        <w:rPr>
+          <w:sz w:val="24"/>
+          <w:szCs w:val="24"/>
+          <w:lang w:val="en-US"/>
+        </w:rPr>
+        <w:t>Click on + Add button</w:t>
+      </w:r>
+    </w:p>
+    <w:p>
+      <w:pPr>
+        <w:pStyle w:val="ListParagraph"/>
+        <w:numPr>
+          <w:ilvl w:val="1"/>
+          <w:numId w:val="1"/>
+        </w:numPr>
+        <w:spacing w:line="254" w:lineRule="auto"/>
+        <w:rPr>
+          <w:sz w:val="24"/>
+          <w:szCs w:val="24"/>
+          <w:lang w:val="en-US"/>
+        </w:rPr>
+      </w:pPr>
+      <w:r>
+        <w:rPr>
+          <w:sz w:val="24"/>
+          <w:szCs w:val="24"/>
+          <w:lang w:val="en-US"/>
+        </w:rPr>
+        <w:t>Enter First Name</w:t>
+      </w:r>
+    </w:p>
+    <w:p>
+      <w:pPr>
+        <w:pStyle w:val="ListParagraph"/>
+        <w:numPr>
+          <w:ilvl w:val="1"/>
+          <w:numId w:val="1"/>
+        </w:numPr>
+        <w:spacing w:line="254" w:lineRule="auto"/>
+        <w:rPr>
+          <w:sz w:val="24"/>
+          <w:szCs w:val="24"/>
+          <w:lang w:val="en-US"/>
+        </w:rPr>
+      </w:pPr>
+      <w:r>
+        <w:rPr>
+          <w:sz w:val="24"/>
+          <w:szCs w:val="24"/>
+          <w:lang w:val="en-US"/>
+        </w:rPr>
+        <w:t>Enter Middle Name</w:t>
+      </w:r>
+    </w:p>
+    <w:p>
+      <w:pPr>
+        <w:pStyle w:val="ListParagraph"/>
+        <w:numPr>
+          <w:ilvl w:val="1"/>
+          <w:numId w:val="1"/>
+        </w:numPr>
+        <w:spacing w:line="254" w:lineRule="auto"/>
+        <w:rPr>
+          <w:sz w:val="24"/>
+          <w:szCs w:val="24"/>
+          <w:lang w:val="en-US"/>
+        </w:rPr>
+      </w:pPr>
+      <w:r>
+        <w:rPr>
+          <w:sz w:val="24"/>
+          <w:szCs w:val="24"/>
+          <w:lang w:val="en-US"/>
+        </w:rPr>
+        <w:t>Enter Last Name</w:t>
+      </w:r>
+    </w:p>
+    <w:p>
+      <w:pPr>
+        <w:pStyle w:val="ListParagraph"/>
+        <w:numPr>
+          <w:ilvl w:val="1"/>
+          <w:numId w:val="1"/>
+        </w:numPr>
+        <w:spacing w:line="254" w:lineRule="auto"/>
+        <w:rPr>
+          <w:sz w:val="24"/>
+          <w:szCs w:val="24"/>
+          <w:lang w:val="en-US"/>
+        </w:rPr>
+      </w:pPr>
+      <w:r>
+        <w:rPr>
+          <w:sz w:val="24"/>
+          <w:szCs w:val="24"/>
+          <w:lang w:val="en-US"/>
+        </w:rPr>
+        <w:t>Click on Create Login Details</w:t>
+      </w:r>
+    </w:p>
+    <w:p>
+      <w:pPr>
+        <w:pStyle w:val="ListParagraph"/>
+        <w:numPr>
+          <w:ilvl w:val="1"/>
+          <w:numId w:val="1"/>
+        </w:numPr>
+        <w:spacing w:line="254" w:lineRule="auto"/>
+        <w:rPr>
+          <w:sz w:val="24"/>
+          <w:szCs w:val="24"/>
+          <w:lang w:val="en-US"/>
+        </w:rPr>
+      </w:pPr>
+      <w:r>
+        <w:rPr>
+          <w:sz w:val="24"/>
+          <w:szCs w:val="24"/>
+          <w:lang w:val="en-US"/>
+        </w:rPr>
+        <w:t>Enter User Name</w:t>
+      </w:r>
+    </w:p>
+    <w:p>
+      <w:pPr>
+        <w:pStyle w:val="ListParagraph"/>
+        <w:numPr>
+          <w:ilvl w:val="1"/>
+          <w:numId w:val="1"/>
+        </w:numPr>
+        <w:spacing w:line="254" w:lineRule="auto"/>
+        <w:rPr>
+          <w:sz w:val="24"/>
+          <w:szCs w:val="24"/>
+          <w:lang w:val="en-US"/>
+        </w:rPr>
+      </w:pPr>
+      <w:r>
+        <w:rPr>
+          <w:sz w:val="24"/>
+          <w:szCs w:val="24"/>
+          <w:lang w:val="en-US"/>
+        </w:rPr>
+        <w:t>Enter Password</w:t>
+      </w:r>
+    </w:p>
+    <w:p>
+      <w:pPr>
+        <w:pStyle w:val="ListParagraph"/>
+        <w:numPr>
+          <w:ilvl w:val="1"/>
+          <w:numId w:val="1"/>
+        </w:numPr>
+        <w:spacing w:line="254" w:lineRule="auto"/>
+        <w:rPr>
+          <w:sz w:val="24"/>
+          <w:szCs w:val="24"/>
+          <w:lang w:val="en-US"/>
+        </w:rPr>
+      </w:pPr>
+      <w:r>
+        <w:rPr>
+          <w:sz w:val="24"/>
+          <w:szCs w:val="24"/>
+          <w:lang w:val="en-US"/>
+        </w:rPr>
+        <w:t>Enter Confirm Password</w:t>
+      </w:r>
+    </w:p>
+    <w:p>
+      <w:pPr>
+        <w:pStyle w:val="ListParagraph"/>
+        <w:numPr>
+          <w:ilvl w:val="1"/>
+          <w:numId w:val="1"/>
+        </w:numPr>
+        <w:spacing w:line="254" w:lineRule="auto"/>
+        <w:rPr>
+          <w:sz w:val="24"/>
+          <w:szCs w:val="24"/>
+          <w:lang w:val="en-US"/>
+        </w:rPr>
+      </w:pPr>
+      <w:r>
+        <w:rPr>
+          <w:sz w:val="24"/>
+          <w:szCs w:val="24"/>
+          <w:lang w:val="en-US"/>
+        </w:rPr>
+        <w:t>Click on Save Button</w:t>
+      </w:r>
+    </w:p>
+    <w:p>
+      <w:pPr>
+        <w:pStyle w:val="ListParagraph"/>
+        <w:numPr>
+          <w:ilvl w:val="1"/>
+          <w:numId w:val="1"/>
+        </w:numPr>
+        <w:spacing w:line="254" w:lineRule="auto"/>
+        <w:rPr>
+          <w:sz w:val="24"/>
+          <w:szCs w:val="24"/>
+          <w:lang w:val="en-US"/>
+        </w:rPr>
+      </w:pPr>
+      <w:r>
+        <w:rPr>
+          <w:sz w:val="24"/>
+          <w:szCs w:val="24"/>
+          <w:lang w:val="en-US"/>
+        </w:rPr>
+        <w:t>Logout</w:t>
+      </w:r>
+    </w:p>
+    <w:p>
+      <w:pPr>
+        <w:pStyle w:val="ListParagraph"/>
+        <w:numPr>
+          <w:ilvl w:val="1"/>
+          <w:numId w:val="1"/>
+        </w:numPr>
+        <w:spacing w:line="254" w:lineRule="auto"/>
+        <w:rPr>
+          <w:sz w:val="24"/>
+          <w:szCs w:val="24"/>
+          <w:lang w:val="en-US"/>
+        </w:rPr>
+      </w:pPr>
+      <w:r>
+        <w:rPr>
+          <w:sz w:val="24"/>
+          <w:szCs w:val="24"/>
+          <w:lang w:val="en-US"/>
+        </w:rPr>
+        <w:t xml:space="preserve">Login using data provided in step no h &amp; </w:t>
+      </w:r>
+      <w:proofErr w:type="spellStart"/>
+      <w:r>
+        <w:rPr>
+          <w:sz w:val="24"/>
+          <w:szCs w:val="24"/>
+          <w:lang w:val="en-US"/>
+        </w:rPr>
+        <w:t>i</w:t>
+      </w:r>
+      <w:proofErr w:type="spellEnd"/>
+    </w:p>
+    <w:p>
+      <w:pPr>
+        <w:pStyle w:val="ListParagraph"/>
+        <w:numPr>
+          <w:ilvl w:val="1"/>
+          <w:numId w:val="1"/>
+        </w:numPr>
+        <w:spacing w:line="254" w:lineRule="auto"/>
+        <w:rPr>
+          <w:sz w:val="24"/>
+          <w:szCs w:val="24"/>
+          <w:lang w:val="en-US"/>
+        </w:rPr>
+      </w:pPr>
+      <w:r>
+        <w:rPr>
+          <w:sz w:val="24"/>
+          <w:szCs w:val="24"/>
+          <w:lang w:val="en-US"/>
+        </w:rPr>
+        <w:t>Display name of employee on logout link</w:t>
+      </w:r>
+    </w:p>
+    <w:p>
+      <w:pPr>
+        <w:pStyle w:val="ListParagraph"/>
+        <w:numPr>
+          <w:ilvl w:val="1"/>
+          <w:numId w:val="1"/>
+        </w:numPr>
+        <w:spacing w:line="254" w:lineRule="auto"/>
+        <w:rPr>
+          <w:sz w:val="24"/>
+          <w:szCs w:val="24"/>
+          <w:lang w:val="en-US"/>
+        </w:rPr>
+      </w:pPr>
+      <w:r>
+        <w:rPr>
+          <w:sz w:val="24"/>
+          <w:szCs w:val="24"/>
+          <w:lang w:val="en-US"/>
+        </w:rPr>
+        <w:t>Click on My Info</w:t>
+      </w:r>
+    </w:p>
+    <w:p>
+      <w:pPr>
+        <w:pStyle w:val="ListParagraph"/>
+        <w:numPr>
+          <w:ilvl w:val="1"/>
+          <w:numId w:val="1"/>
+        </w:numPr>
+        <w:spacing w:line="254" w:lineRule="auto"/>
+        <w:rPr>
+          <w:sz w:val="24"/>
+          <w:szCs w:val="24"/>
+          <w:lang w:val="en-US"/>
+        </w:rPr>
+      </w:pPr>
+      <w:r>
+        <w:rPr>
+          <w:sz w:val="24"/>
+          <w:szCs w:val="24"/>
+          <w:lang w:val="en-US"/>
+        </w:rPr>
+        <w:t>Display the Employee ID</w:t>
+      </w:r>
+    </w:p>
+    <w:p>
+      <w:pPr>
+        <w:pStyle w:val="ListParagraph"/>
+        <w:numPr>
+          <w:ilvl w:val="1"/>
+          <w:numId w:val="1"/>
+        </w:numPr>
+        <w:spacing w:line="254" w:lineRule="auto"/>
+        <w:rPr>
+          <w:sz w:val="24"/>
+          <w:szCs w:val="24"/>
+          <w:lang w:val="en-US"/>
+        </w:rPr>
+      </w:pPr>
+      <w:r>
+        <w:rPr>
+          <w:sz w:val="24"/>
+          <w:szCs w:val="24"/>
+          <w:lang w:val="en-US"/>
+        </w:rPr>
+        <w:t>Logout</w:t>
+      </w:r>
+    </w:p>
+    <w:p>
+      <w:pPr>
+        <w:pStyle w:val="ListParagraph"/>
+        <w:numPr>
+          <w:ilvl w:val="1"/>
+          <w:numId w:val="1"/>
+        </w:numPr>
+        <w:spacing w:line="254" w:lineRule="auto"/>
+        <w:rPr>
+          <w:sz w:val="24"/>
+          <w:szCs w:val="24"/>
+          <w:lang w:val="en-US"/>
+        </w:rPr>
+      </w:pPr>
+      <w:r>
+        <w:rPr>
+          <w:sz w:val="24"/>
+          <w:szCs w:val="24"/>
+          <w:lang w:val="en-US"/>
+        </w:rPr>
+        <w:t>Login with admin</w:t>
+      </w:r>
+    </w:p>
+    <w:p>
+      <w:pPr>
+        <w:pStyle w:val="ListParagraph"/>
+        <w:numPr>
+          <w:ilvl w:val="1"/>
+          <w:numId w:val="1"/>
+        </w:numPr>
+        <w:spacing w:line="254" w:lineRule="auto"/>
+        <w:rPr>
+          <w:sz w:val="24"/>
+          <w:szCs w:val="24"/>
+          <w:lang w:val="en-US"/>
+        </w:rPr>
+      </w:pPr>
+      <w:r>
+        <w:rPr>
+          <w:sz w:val="24"/>
+          <w:szCs w:val="24"/>
+          <w:lang w:val="en-US"/>
+        </w:rPr>
+        <w:t>Click on Admin</w:t>
+      </w:r>
+    </w:p>
+    <w:p>
+      <w:pPr>
+        <w:pStyle w:val="ListParagraph"/>
+        <w:numPr>
+          <w:ilvl w:val="1"/>
+          <w:numId w:val="1"/>
+        </w:numPr>
+        <w:spacing w:line="254" w:lineRule="auto"/>
+        <w:rPr>
+          <w:sz w:val="24"/>
+          <w:szCs w:val="24"/>
+          <w:lang w:val="en-US"/>
+        </w:rPr>
+      </w:pPr>
+      <w:r>
+        <w:rPr>
+          <w:sz w:val="24"/>
+          <w:szCs w:val="24"/>
+          <w:lang w:val="en-US"/>
+        </w:rPr>
+        <w:t>Enter user name</w:t>
+      </w:r>
+    </w:p>
+    <w:p>
+      <w:pPr>
+        <w:pStyle w:val="ListParagraph"/>
+        <w:numPr>
+          <w:ilvl w:val="1"/>
+          <w:numId w:val="1"/>
+        </w:numPr>
+        <w:spacing w:line="254" w:lineRule="auto"/>
+        <w:rPr>
+          <w:sz w:val="24"/>
+          <w:szCs w:val="24"/>
+          <w:lang w:val="en-US"/>
+        </w:rPr>
+      </w:pPr>
+      <w:r>
+        <w:rPr>
+          <w:sz w:val="24"/>
+          <w:szCs w:val="24"/>
+          <w:lang w:val="en-US"/>
+        </w:rPr>
+        <w:t xml:space="preserve">Click on Search </w:t>
+      </w:r>
+    </w:p>
+    <w:p>
+      <w:pPr>
+        <w:pStyle w:val="ListParagraph"/>
+        <w:numPr>
+          <w:ilvl w:val="1"/>
+          <w:numId w:val="1"/>
+        </w:numPr>
+        <w:spacing w:line="254" w:lineRule="auto"/>
+        <w:rPr>
+          <w:sz w:val="24"/>
+          <w:szCs w:val="24"/>
+          <w:lang w:val="en-US"/>
+        </w:rPr>
+      </w:pPr>
+      <w:r>
+        <w:rPr>
+          <w:sz w:val="24"/>
+          <w:szCs w:val="24"/>
+          <w:lang w:val="en-US"/>
+        </w:rPr>
+        <w:t>Delete the record displayed</w:t>
+      </w:r>
+    </w:p>
+    <w:p>
+      <w:pPr>
+        <w:pStyle w:val="ListParagraph"/>
+        <w:numPr>
+          <w:ilvl w:val="1"/>
+          <w:numId w:val="1"/>
+        </w:numPr>
+        <w:rPr>
+          <w:sz w:val="24"/>
+          <w:szCs w:val="22"/>
+          <w:lang w:val="en-US"/>
+        </w:rPr>
+      </w:pPr>
+      <w:r>
+        <w:rPr>
+          <w:sz w:val="24"/>
+          <w:szCs w:val="24"/>
+          <w:lang w:val="en-US"/>
+        </w:rPr>
+        <w:t>Logout</w:t>
+      </w:r>
+      <w:r>
+        <w:rPr>
+          <w:sz w:val="24"/>
+          <w:szCs w:val="24"/>
+          <w:lang w:val="en-US"/>
+        </w:rPr>
+        <w:tab/>
+      </w:r>
+    </w:p>
+    <w:p>
+      <w:pPr>
+        <w:pStyle w:val="ListParagraph"/>
+        <w:numPr>
+          <w:ilvl w:val="0"/>
+          <w:numId w:val="1"/>
+        </w:numPr>
+        <w:rPr>
+          <w:sz w:val="26"/>
+          <w:szCs w:val="24"/>
+          <w:lang w:val="en-US"/>
+        </w:rPr>
+      </w:pPr>
+      <w:bookmarkStart w:id="0" w:name="_GoBack"/>
+      <w:bookmarkEnd w:id="0"/>
+    </w:p>
+    <w:p>
+      <w:pPr>
+        <w:rPr>
+          <w:sz w:val="26"/>
+          <w:szCs w:val="22"/>
+          <w:lang w:val="en-US"/>
+        </w:rPr>
+      </w:pPr>
+      <w:r>
+        <w:rPr>
+          <w:sz w:val="26"/>
+          <w:szCs w:val="22"/>
+          <w:lang w:val="en-US"/>
+        </w:rPr>
+        <w:br w:type="page"/>
+      </w:r>
+    </w:p>
+    <w:p>
+      <w:pPr>
+        <w:rPr>
+          <w:sz w:val="26"/>
+          <w:szCs w:val="22"/>
+          <w:lang w:val="en-US"/>
+        </w:rPr>
+      </w:pPr>
+      <w:r>
+        <w:rPr>
+          <w:sz w:val="26"/>
+          <w:szCs w:val="22"/>
+          <w:lang w:val="en-US"/>
+        </w:rPr>
+        <w:lastRenderedPageBreak/>
+        <w:t>Date: 12 December 2025</w:t>
+      </w:r>
+    </w:p>
+    <w:p>
+      <w:pPr>
         <w:rPr>
           <w:b/>
           <w:bCs/>
-          <w:sz w:val="24"/>
-          <w:szCs w:val="24"/>
+          <w:sz w:val="26"/>
+          <w:szCs w:val="22"/>
           <w:lang w:val="en-US"/>
         </w:rPr>
       </w:pPr>
@@ -5868,43 +6349,39 @@
         <w:rPr>
           <w:b/>
           <w:bCs/>
-          <w:sz w:val="24"/>
-          <w:szCs w:val="24"/>
-          <w:lang w:val="en-US"/>
-        </w:rPr>
-        <w:t>Click on Mobiles &amp; Tablet</w:t>
-      </w:r>
-    </w:p>
-    <w:p>
-      <w:pPr>
-        <w:pStyle w:val="ListParagraph"/>
-        <w:numPr>
-          <w:ilvl w:val="4"/>
+          <w:sz w:val="26"/>
+          <w:szCs w:val="22"/>
+          <w:lang w:val="en-US"/>
+        </w:rPr>
+        <w:t>TestNG Assignments</w:t>
+      </w:r>
+    </w:p>
+    <w:p>
+      <w:pPr>
+        <w:pStyle w:val="ListParagraph"/>
+        <w:numPr>
+          <w:ilvl w:val="3"/>
           <w:numId w:val="7"/>
         </w:numPr>
         <w:spacing w:line="254" w:lineRule="auto"/>
-        <w:ind w:left="1276"/>
-        <w:rPr>
-          <w:sz w:val="24"/>
-          <w:szCs w:val="24"/>
-          <w:lang w:val="en-US"/>
-        </w:rPr>
-      </w:pPr>
-      <w:r>
-        <w:rPr>
-          <w:sz w:val="24"/>
-          <w:szCs w:val="24"/>
-          <w:lang w:val="en-US"/>
-        </w:rPr>
-        <w:t>Print the title</w:t>
-      </w:r>
-      <w:r>
-        <w:rPr>
-          <w:sz w:val="24"/>
-          <w:szCs w:val="24"/>
-          <w:lang w:val="en-US"/>
-        </w:rPr>
-        <w:br/>
+        <w:ind w:left="1276" w:hanging="709"/>
+        <w:rPr>
+          <w:b/>
+          <w:bCs/>
+          <w:sz w:val="24"/>
+          <w:szCs w:val="24"/>
+          <w:lang w:val="en-US"/>
+        </w:rPr>
+      </w:pPr>
+      <w:r>
+        <w:rPr>
+          <w:b/>
+          <w:bCs/>
+          <w:sz w:val="24"/>
+          <w:szCs w:val="24"/>
+          <w:lang w:val="en-US"/>
+        </w:rPr>
+        <w:t>Flipkart Assignment</w:t>
       </w:r>
     </w:p>
     <w:p>
@@ -5991,7 +6468,7 @@
           <w:szCs w:val="24"/>
           <w:lang w:val="en-US"/>
         </w:rPr>
-        <w:t>Click on TV &amp; Appliances</w:t>
+        <w:t>Click on Mobiles &amp; Tablet</w:t>
       </w:r>
     </w:p>
     <w:p>
@@ -6110,7 +6587,7 @@
           <w:szCs w:val="24"/>
           <w:lang w:val="en-US"/>
         </w:rPr>
-        <w:t>Click on Flight Booking</w:t>
+        <w:t>Click on TV &amp; Appliances</w:t>
       </w:r>
     </w:p>
     <w:p>
@@ -6229,7 +6706,7 @@
           <w:szCs w:val="24"/>
           <w:lang w:val="en-US"/>
         </w:rPr>
-        <w:t>Click on Grocery</w:t>
+        <w:t>Click on Flight Booking</w:t>
       </w:r>
     </w:p>
     <w:p>
@@ -6255,117 +6732,13 @@
         </w:rPr>
         <w:t>Print the title</w:t>
       </w:r>
-    </w:p>
-    <w:p>
-      <w:pPr>
-        <w:pStyle w:val="ListParagraph"/>
-        <w:numPr>
-          <w:ilvl w:val="3"/>
-          <w:numId w:val="7"/>
-        </w:numPr>
-        <w:spacing w:line="254" w:lineRule="auto"/>
-        <w:ind w:left="1560" w:hanging="709"/>
-        <w:rPr>
-          <w:sz w:val="24"/>
-          <w:szCs w:val="24"/>
-          <w:lang w:val="en-US"/>
-        </w:rPr>
-      </w:pPr>
-      <w:r>
-        <w:rPr>
-          <w:sz w:val="24"/>
-          <w:szCs w:val="24"/>
-          <w:lang w:val="en-US"/>
-        </w:rPr>
-        <w:t>T</w:t>
-      </w:r>
-      <w:r>
-        <w:rPr>
-          <w:sz w:val="24"/>
-          <w:szCs w:val="24"/>
-          <w:lang w:val="en-US"/>
-        </w:rPr>
-        <w:t xml:space="preserve">ry </w:t>
-      </w:r>
-      <w:proofErr w:type="spellStart"/>
-      <w:r>
-        <w:rPr>
-          <w:sz w:val="24"/>
-          <w:szCs w:val="24"/>
-          <w:lang w:val="en-US"/>
-        </w:rPr>
-        <w:t>OrangeHRM</w:t>
-      </w:r>
-      <w:proofErr w:type="spellEnd"/>
-      <w:r>
-        <w:rPr>
-          <w:sz w:val="24"/>
-          <w:szCs w:val="24"/>
-          <w:lang w:val="en-US"/>
-        </w:rPr>
-        <w:t xml:space="preserve"> Login logout assignment </w:t>
-      </w:r>
-    </w:p>
-    <w:p>
-      <w:pPr>
-        <w:pStyle w:val="ListParagraph"/>
-        <w:numPr>
-          <w:ilvl w:val="4"/>
-          <w:numId w:val="7"/>
-        </w:numPr>
-        <w:spacing w:line="254" w:lineRule="auto"/>
-        <w:ind w:left="1560"/>
-        <w:rPr>
-          <w:sz w:val="24"/>
-          <w:szCs w:val="24"/>
-          <w:lang w:val="en-US"/>
-        </w:rPr>
-      </w:pPr>
-      <w:r>
-        <w:rPr>
-          <w:sz w:val="24"/>
-          <w:szCs w:val="24"/>
-          <w:lang w:val="en-US"/>
-        </w:rPr>
-        <w:t>For assertion check the total not of menus (if there are 12 menus then only test pass)</w:t>
-      </w:r>
-    </w:p>
-    <w:p>
-      <w:pPr>
-        <w:pStyle w:val="ListParagraph"/>
-        <w:numPr>
-          <w:ilvl w:val="3"/>
-          <w:numId w:val="7"/>
-        </w:numPr>
-        <w:spacing w:line="254" w:lineRule="auto"/>
-        <w:ind w:left="1276" w:hanging="709"/>
-        <w:rPr>
-          <w:b/>
-          <w:bCs/>
-          <w:sz w:val="24"/>
-          <w:szCs w:val="24"/>
-          <w:lang w:val="en-US"/>
-        </w:rPr>
-      </w:pPr>
-      <w:r>
-        <w:rPr>
-          <w:b/>
-          <w:bCs/>
-          <w:sz w:val="24"/>
-          <w:szCs w:val="24"/>
-          <w:lang w:val="en-US"/>
-        </w:rPr>
-        <w:t>Google</w:t>
-      </w:r>
-      <w:r>
-        <w:rPr>
-          <w:b/>
-          <w:bCs/>
-          <w:sz w:val="24"/>
-          <w:szCs w:val="24"/>
-          <w:lang w:val="en-US"/>
-        </w:rPr>
-        <w:t xml:space="preserve"> Assignment</w:t>
+      <w:r>
+        <w:rPr>
+          <w:sz w:val="24"/>
+          <w:szCs w:val="24"/>
+          <w:lang w:val="en-US"/>
+        </w:rPr>
+        <w:br/>
       </w:r>
     </w:p>
     <w:p>
@@ -6399,7 +6772,7 @@
             <w:szCs w:val="24"/>
             <w:lang w:val="en-US"/>
           </w:rPr>
-          <w:t>https://www.google.com/</w:t>
+          <w:t>https://www.flipkart.com/</w:t>
         </w:r>
       </w:hyperlink>
     </w:p>
@@ -6444,7 +6817,6 @@
           <w:lang w:val="en-US"/>
         </w:rPr>
       </w:pPr>
-      <w:bookmarkStart w:id="0" w:name="_GoBack"/>
       <w:r>
         <w:rPr>
           <w:b/>
@@ -6453,9 +6825,116 @@
           <w:szCs w:val="24"/>
           <w:lang w:val="en-US"/>
         </w:rPr>
-        <w:t xml:space="preserve">Click on </w:t>
-      </w:r>
-      <w:r>
+        <w:t>Click on Grocery</w:t>
+      </w:r>
+    </w:p>
+    <w:p>
+      <w:pPr>
+        <w:pStyle w:val="ListParagraph"/>
+        <w:numPr>
+          <w:ilvl w:val="4"/>
+          <w:numId w:val="7"/>
+        </w:numPr>
+        <w:spacing w:line="254" w:lineRule="auto"/>
+        <w:ind w:left="1276"/>
+        <w:rPr>
+          <w:sz w:val="24"/>
+          <w:szCs w:val="24"/>
+          <w:lang w:val="en-US"/>
+        </w:rPr>
+      </w:pPr>
+      <w:r>
+        <w:rPr>
+          <w:sz w:val="24"/>
+          <w:szCs w:val="24"/>
+          <w:lang w:val="en-US"/>
+        </w:rPr>
+        <w:t>Print the title</w:t>
+      </w:r>
+    </w:p>
+    <w:p>
+      <w:pPr>
+        <w:pStyle w:val="ListParagraph"/>
+        <w:numPr>
+          <w:ilvl w:val="3"/>
+          <w:numId w:val="7"/>
+        </w:numPr>
+        <w:spacing w:line="254" w:lineRule="auto"/>
+        <w:ind w:left="1560" w:hanging="709"/>
+        <w:rPr>
+          <w:sz w:val="24"/>
+          <w:szCs w:val="24"/>
+          <w:lang w:val="en-US"/>
+        </w:rPr>
+      </w:pPr>
+      <w:r>
+        <w:rPr>
+          <w:sz w:val="24"/>
+          <w:szCs w:val="24"/>
+          <w:lang w:val="en-US"/>
+        </w:rPr>
+        <w:t>T</w:t>
+      </w:r>
+      <w:r>
+        <w:rPr>
+          <w:sz w:val="24"/>
+          <w:szCs w:val="24"/>
+          <w:lang w:val="en-US"/>
+        </w:rPr>
+        <w:t xml:space="preserve">ry </w:t>
+      </w:r>
+      <w:proofErr w:type="spellStart"/>
+      <w:r>
+        <w:rPr>
+          <w:sz w:val="24"/>
+          <w:szCs w:val="24"/>
+          <w:lang w:val="en-US"/>
+        </w:rPr>
+        <w:t>OrangeHRM</w:t>
+      </w:r>
+      <w:proofErr w:type="spellEnd"/>
+      <w:r>
+        <w:rPr>
+          <w:sz w:val="24"/>
+          <w:szCs w:val="24"/>
+          <w:lang w:val="en-US"/>
+        </w:rPr>
+        <w:t xml:space="preserve"> Login logout assignment </w:t>
+      </w:r>
+    </w:p>
+    <w:p>
+      <w:pPr>
+        <w:pStyle w:val="ListParagraph"/>
+        <w:numPr>
+          <w:ilvl w:val="4"/>
+          <w:numId w:val="7"/>
+        </w:numPr>
+        <w:spacing w:line="254" w:lineRule="auto"/>
+        <w:ind w:left="1560"/>
+        <w:rPr>
+          <w:sz w:val="24"/>
+          <w:szCs w:val="24"/>
+          <w:lang w:val="en-US"/>
+        </w:rPr>
+      </w:pPr>
+      <w:r>
+        <w:rPr>
+          <w:sz w:val="24"/>
+          <w:szCs w:val="24"/>
+          <w:lang w:val="en-US"/>
+        </w:rPr>
+        <w:t>For assertion check the total not of menus (if there are 12 menus then only test pass)</w:t>
+      </w:r>
+    </w:p>
+    <w:p>
+      <w:pPr>
+        <w:pStyle w:val="ListParagraph"/>
+        <w:numPr>
+          <w:ilvl w:val="3"/>
+          <w:numId w:val="7"/>
+        </w:numPr>
+        <w:spacing w:line="254" w:lineRule="auto"/>
+        <w:ind w:left="1276" w:hanging="709"/>
         <w:rPr>
           <w:b/>
           <w:bCs/>
@@ -6463,40 +6942,26 @@
           <w:szCs w:val="24"/>
           <w:lang w:val="en-US"/>
         </w:rPr>
-        <w:t>Gmail</w:t>
-      </w:r>
-    </w:p>
-    <w:bookmarkEnd w:id="0"/>
-    <w:p>
-      <w:pPr>
-        <w:pStyle w:val="ListParagraph"/>
-        <w:numPr>
-          <w:ilvl w:val="4"/>
-          <w:numId w:val="7"/>
-        </w:numPr>
-        <w:spacing w:line="254" w:lineRule="auto"/>
-        <w:ind w:left="1276"/>
-        <w:rPr>
-          <w:sz w:val="24"/>
-          <w:szCs w:val="24"/>
-          <w:lang w:val="en-US"/>
-        </w:rPr>
-      </w:pPr>
-      <w:r>
-        <w:rPr>
-          <w:sz w:val="24"/>
-          <w:szCs w:val="24"/>
-          <w:lang w:val="en-US"/>
-        </w:rPr>
-        <w:t>Print the title</w:t>
-      </w:r>
-      <w:r>
-        <w:rPr>
-          <w:sz w:val="24"/>
-          <w:szCs w:val="24"/>
-          <w:lang w:val="en-US"/>
-        </w:rPr>
-        <w:br/>
+      </w:pPr>
+      <w:r>
+        <w:rPr>
+          <w:b/>
+          <w:bCs/>
+          <w:sz w:val="24"/>
+          <w:szCs w:val="24"/>
+          <w:lang w:val="en-US"/>
+        </w:rPr>
+        <w:t>Google</w:t>
+      </w:r>
+      <w:r>
+        <w:rPr>
+          <w:b/>
+          <w:bCs/>
+          <w:sz w:val="24"/>
+          <w:szCs w:val="24"/>
+          <w:lang w:val="en-US"/>
+        </w:rPr>
+        <w:t xml:space="preserve"> Assignment</w:t>
       </w:r>
     </w:p>
     <w:p>
@@ -6593,7 +7058,7 @@
           <w:szCs w:val="24"/>
           <w:lang w:val="en-US"/>
         </w:rPr>
-        <w:t>Images</w:t>
+        <w:t>Gmail</w:t>
       </w:r>
     </w:p>
     <w:p>
@@ -6712,7 +7177,17 @@
           <w:szCs w:val="24"/>
           <w:lang w:val="en-US"/>
         </w:rPr>
-        <w:t>Click on Advertisements</w:t>
+        <w:t xml:space="preserve">Click on </w:t>
+      </w:r>
+      <w:r>
+        <w:rPr>
+          <w:b/>
+          <w:bCs/>
+          <w:sz w:val="24"/>
+          <w:szCs w:val="24"/>
+          <w:lang w:val="en-US"/>
+        </w:rPr>
+        <w:t>Images</w:t>
       </w:r>
     </w:p>
     <w:p>
@@ -6771,6 +7246,125 @@
         <w:t xml:space="preserve">Launch </w:t>
       </w:r>
       <w:hyperlink r:id="rId43" w:history="1">
+        <w:r>
+          <w:rPr>
+            <w:rStyle w:val="Hyperlink"/>
+            <w:sz w:val="24"/>
+            <w:szCs w:val="24"/>
+            <w:lang w:val="en-US"/>
+          </w:rPr>
+          <w:t>https://www.google.com/</w:t>
+        </w:r>
+      </w:hyperlink>
+    </w:p>
+    <w:p>
+      <w:pPr>
+        <w:pStyle w:val="ListParagraph"/>
+        <w:numPr>
+          <w:ilvl w:val="4"/>
+          <w:numId w:val="7"/>
+        </w:numPr>
+        <w:spacing w:line="254" w:lineRule="auto"/>
+        <w:ind w:left="1276"/>
+        <w:rPr>
+          <w:sz w:val="24"/>
+          <w:szCs w:val="24"/>
+          <w:lang w:val="en-US"/>
+        </w:rPr>
+      </w:pPr>
+      <w:r>
+        <w:rPr>
+          <w:sz w:val="24"/>
+          <w:szCs w:val="24"/>
+          <w:lang w:val="en-US"/>
+        </w:rPr>
+        <w:t>Print the title</w:t>
+      </w:r>
+    </w:p>
+    <w:p>
+      <w:pPr>
+        <w:pStyle w:val="ListParagraph"/>
+        <w:numPr>
+          <w:ilvl w:val="4"/>
+          <w:numId w:val="7"/>
+        </w:numPr>
+        <w:spacing w:line="254" w:lineRule="auto"/>
+        <w:ind w:left="1276"/>
+        <w:rPr>
+          <w:b/>
+          <w:bCs/>
+          <w:sz w:val="24"/>
+          <w:szCs w:val="24"/>
+          <w:lang w:val="en-US"/>
+        </w:rPr>
+      </w:pPr>
+      <w:r>
+        <w:rPr>
+          <w:b/>
+          <w:bCs/>
+          <w:sz w:val="24"/>
+          <w:szCs w:val="24"/>
+          <w:lang w:val="en-US"/>
+        </w:rPr>
+        <w:t>Click on Advertisements</w:t>
+      </w:r>
+    </w:p>
+    <w:p>
+      <w:pPr>
+        <w:pStyle w:val="ListParagraph"/>
+        <w:numPr>
+          <w:ilvl w:val="4"/>
+          <w:numId w:val="7"/>
+        </w:numPr>
+        <w:spacing w:line="254" w:lineRule="auto"/>
+        <w:ind w:left="1276"/>
+        <w:rPr>
+          <w:sz w:val="24"/>
+          <w:szCs w:val="24"/>
+          <w:lang w:val="en-US"/>
+        </w:rPr>
+      </w:pPr>
+      <w:r>
+        <w:rPr>
+          <w:sz w:val="24"/>
+          <w:szCs w:val="24"/>
+          <w:lang w:val="en-US"/>
+        </w:rPr>
+        <w:t>Print the title</w:t>
+      </w:r>
+      <w:r>
+        <w:rPr>
+          <w:sz w:val="24"/>
+          <w:szCs w:val="24"/>
+          <w:lang w:val="en-US"/>
+        </w:rPr>
+        <w:br/>
+      </w:r>
+    </w:p>
+    <w:p>
+      <w:pPr>
+        <w:pStyle w:val="ListParagraph"/>
+        <w:numPr>
+          <w:ilvl w:val="4"/>
+          <w:numId w:val="7"/>
+        </w:numPr>
+        <w:spacing w:line="254" w:lineRule="auto"/>
+        <w:ind w:left="1276"/>
+        <w:rPr>
+          <w:sz w:val="24"/>
+          <w:szCs w:val="24"/>
+          <w:lang w:val="en-US"/>
+        </w:rPr>
+      </w:pPr>
+      <w:r>
+        <w:rPr>
+          <w:sz w:val="24"/>
+          <w:szCs w:val="24"/>
+          <w:lang w:val="en-US"/>
+        </w:rPr>
+        <w:t xml:space="preserve">Launch </w:t>
+      </w:r>
+      <w:hyperlink r:id="rId44" w:history="1">
         <w:r>
           <w:rPr>
             <w:rStyle w:val="Hyperlink"/>

</xml_diff>

<commit_message>
Date: 18 Dec 2025
</commit_message>
<xml_diff>
--- a/Assignments_SA2509016.docx
+++ b/Assignments_SA2509016.docx
@@ -6297,8 +6297,6 @@
           <w:lang w:val="en-US"/>
         </w:rPr>
       </w:pPr>
-      <w:bookmarkStart w:id="0" w:name="_GoBack"/>
-      <w:bookmarkEnd w:id="0"/>
     </w:p>
     <w:p>
       <w:pPr>
@@ -7463,6 +7461,303 @@
         <w:t>Print the title</w:t>
       </w:r>
     </w:p>
+    <w:p>
+      <w:pPr>
+        <w:pStyle w:val="ListParagraph"/>
+        <w:numPr>
+          <w:ilvl w:val="0"/>
+          <w:numId w:val="7"/>
+        </w:numPr>
+        <w:spacing w:line="254" w:lineRule="auto"/>
+        <w:rPr>
+          <w:sz w:val="24"/>
+          <w:szCs w:val="24"/>
+          <w:lang w:val="en-US"/>
+        </w:rPr>
+      </w:pPr>
+      <w:bookmarkStart w:id="0" w:name="_GoBack"/>
+      <w:r>
+        <w:rPr>
+          <w:sz w:val="24"/>
+          <w:szCs w:val="24"/>
+          <w:lang w:val="en-US"/>
+        </w:rPr>
+        <w:t>Complete assignment no 33 via POM</w:t>
+      </w:r>
+    </w:p>
+    <w:p>
+      <w:pPr>
+        <w:pStyle w:val="ListParagraph"/>
+        <w:numPr>
+          <w:ilvl w:val="0"/>
+          <w:numId w:val="7"/>
+        </w:numPr>
+        <w:spacing w:line="254" w:lineRule="auto"/>
+        <w:rPr>
+          <w:sz w:val="24"/>
+          <w:szCs w:val="24"/>
+          <w:lang w:val="en-US"/>
+        </w:rPr>
+      </w:pPr>
+      <w:r>
+        <w:rPr>
+          <w:sz w:val="24"/>
+          <w:szCs w:val="24"/>
+          <w:lang w:val="en-US"/>
+        </w:rPr>
+        <w:t>Create a</w:t>
+      </w:r>
+      <w:r>
+        <w:rPr>
+          <w:sz w:val="24"/>
+          <w:szCs w:val="24"/>
+          <w:lang w:val="en-US"/>
+        </w:rPr>
+        <w:t>n</w:t>
+      </w:r>
+      <w:r>
+        <w:rPr>
+          <w:sz w:val="24"/>
+          <w:szCs w:val="24"/>
+          <w:lang w:val="en-US"/>
+        </w:rPr>
+        <w:t xml:space="preserve"> excel file that contains</w:t>
+      </w:r>
+      <w:r>
+        <w:rPr>
+          <w:sz w:val="24"/>
+          <w:szCs w:val="24"/>
+          <w:lang w:val="en-US"/>
+        </w:rPr>
+        <w:t xml:space="preserve"> following structure</w:t>
+      </w:r>
+      <w:r>
+        <w:rPr>
+          <w:sz w:val="24"/>
+          <w:szCs w:val="24"/>
+          <w:lang w:val="en-US"/>
+        </w:rPr>
+        <w:br/>
+      </w:r>
+    </w:p>
+    <w:tbl>
+      <w:tblPr>
+        <w:tblW w:w="0" w:type="auto"/>
+        <w:tblInd w:w="-30" w:type="dxa"/>
+        <w:tblBorders>
+          <w:top w:val="single" w:sz="4" w:space="0" w:color="auto"/>
+          <w:left w:val="single" w:sz="4" w:space="0" w:color="auto"/>
+          <w:bottom w:val="single" w:sz="4" w:space="0" w:color="auto"/>
+          <w:right w:val="single" w:sz="4" w:space="0" w:color="auto"/>
+          <w:insideH w:val="single" w:sz="4" w:space="0" w:color="auto"/>
+          <w:insideV w:val="single" w:sz="4" w:space="0" w:color="auto"/>
+        </w:tblBorders>
+        <w:tblLayout w:type="fixed"/>
+        <w:tblLook w:val="0000" w:firstRow="0" w:lastRow="0" w:firstColumn="0" w:lastColumn="0" w:noHBand="0" w:noVBand="0"/>
+      </w:tblPr>
+      <w:tblGrid>
+        <w:gridCol w:w="1032"/>
+        <w:gridCol w:w="1032"/>
+      </w:tblGrid>
+      <w:tr>
+        <w:tblPrEx>
+          <w:tblCellMar>
+            <w:top w:w="0" w:type="dxa"/>
+            <w:bottom w:w="0" w:type="dxa"/>
+          </w:tblCellMar>
+        </w:tblPrEx>
+        <w:trPr>
+          <w:trHeight w:val="290"/>
+        </w:trPr>
+        <w:tc>
+          <w:tcPr>
+            <w:tcW w:w="1032" w:type="dxa"/>
+          </w:tcPr>
+          <w:p>
+            <w:pPr>
+              <w:autoSpaceDE w:val="0"/>
+              <w:autoSpaceDN w:val="0"/>
+              <w:adjustRightInd w:val="0"/>
+              <w:spacing w:after="0" w:line="240" w:lineRule="auto"/>
+              <w:rPr>
+                <w:rFonts w:ascii="Calibri" w:hAnsi="Calibri" w:cs="Calibri"/>
+                <w:color w:val="000000"/>
+                <w:szCs w:val="22"/>
+              </w:rPr>
+            </w:pPr>
+            <w:r>
+              <w:rPr>
+                <w:rFonts w:ascii="Calibri" w:hAnsi="Calibri" w:cs="Calibri"/>
+                <w:color w:val="000000"/>
+                <w:szCs w:val="22"/>
+              </w:rPr>
+              <w:t>Sana</w:t>
+            </w:r>
+          </w:p>
+        </w:tc>
+        <w:tc>
+          <w:tcPr>
+            <w:tcW w:w="1032" w:type="dxa"/>
+          </w:tcPr>
+          <w:p>
+            <w:pPr>
+              <w:autoSpaceDE w:val="0"/>
+              <w:autoSpaceDN w:val="0"/>
+              <w:adjustRightInd w:val="0"/>
+              <w:spacing w:after="0" w:line="240" w:lineRule="auto"/>
+              <w:rPr>
+                <w:rFonts w:ascii="Calibri" w:hAnsi="Calibri" w:cs="Calibri"/>
+                <w:color w:val="000000"/>
+                <w:szCs w:val="22"/>
+              </w:rPr>
+            </w:pPr>
+            <w:proofErr w:type="spellStart"/>
+            <w:r>
+              <w:rPr>
+                <w:rFonts w:ascii="Calibri" w:hAnsi="Calibri" w:cs="Calibri"/>
+                <w:color w:val="000000"/>
+                <w:szCs w:val="22"/>
+              </w:rPr>
+              <w:t>Bennur</w:t>
+            </w:r>
+            <w:proofErr w:type="spellEnd"/>
+          </w:p>
+        </w:tc>
+      </w:tr>
+      <w:tr>
+        <w:tblPrEx>
+          <w:tblCellMar>
+            <w:top w:w="0" w:type="dxa"/>
+            <w:bottom w:w="0" w:type="dxa"/>
+          </w:tblCellMar>
+        </w:tblPrEx>
+        <w:trPr>
+          <w:trHeight w:val="290"/>
+        </w:trPr>
+        <w:tc>
+          <w:tcPr>
+            <w:tcW w:w="1032" w:type="dxa"/>
+          </w:tcPr>
+          <w:p>
+            <w:pPr>
+              <w:autoSpaceDE w:val="0"/>
+              <w:autoSpaceDN w:val="0"/>
+              <w:adjustRightInd w:val="0"/>
+              <w:spacing w:after="0" w:line="240" w:lineRule="auto"/>
+              <w:rPr>
+                <w:rFonts w:ascii="Calibri" w:hAnsi="Calibri" w:cs="Calibri"/>
+                <w:color w:val="000000"/>
+                <w:szCs w:val="22"/>
+              </w:rPr>
+            </w:pPr>
+            <w:proofErr w:type="spellStart"/>
+            <w:r>
+              <w:rPr>
+                <w:rFonts w:ascii="Calibri" w:hAnsi="Calibri" w:cs="Calibri"/>
+                <w:color w:val="000000"/>
+                <w:szCs w:val="22"/>
+              </w:rPr>
+              <w:t>Varsha</w:t>
+            </w:r>
+            <w:proofErr w:type="spellEnd"/>
+          </w:p>
+        </w:tc>
+        <w:tc>
+          <w:tcPr>
+            <w:tcW w:w="1032" w:type="dxa"/>
+          </w:tcPr>
+          <w:p>
+            <w:pPr>
+              <w:autoSpaceDE w:val="0"/>
+              <w:autoSpaceDN w:val="0"/>
+              <w:adjustRightInd w:val="0"/>
+              <w:spacing w:after="0" w:line="240" w:lineRule="auto"/>
+              <w:rPr>
+                <w:rFonts w:ascii="Calibri" w:hAnsi="Calibri" w:cs="Calibri"/>
+                <w:color w:val="000000"/>
+                <w:szCs w:val="22"/>
+              </w:rPr>
+            </w:pPr>
+            <w:proofErr w:type="spellStart"/>
+            <w:r>
+              <w:rPr>
+                <w:rFonts w:ascii="Calibri" w:hAnsi="Calibri" w:cs="Calibri"/>
+                <w:color w:val="000000"/>
+                <w:szCs w:val="22"/>
+              </w:rPr>
+              <w:t>Chandel</w:t>
+            </w:r>
+            <w:proofErr w:type="spellEnd"/>
+          </w:p>
+        </w:tc>
+      </w:tr>
+      <w:tr>
+        <w:tblPrEx>
+          <w:tblCellMar>
+            <w:top w:w="0" w:type="dxa"/>
+            <w:bottom w:w="0" w:type="dxa"/>
+          </w:tblCellMar>
+        </w:tblPrEx>
+        <w:trPr>
+          <w:trHeight w:val="290"/>
+        </w:trPr>
+        <w:tc>
+          <w:tcPr>
+            <w:tcW w:w="1032" w:type="dxa"/>
+          </w:tcPr>
+          <w:p>
+            <w:pPr>
+              <w:autoSpaceDE w:val="0"/>
+              <w:autoSpaceDN w:val="0"/>
+              <w:adjustRightInd w:val="0"/>
+              <w:spacing w:after="0" w:line="240" w:lineRule="auto"/>
+              <w:rPr>
+                <w:rFonts w:ascii="Calibri" w:hAnsi="Calibri" w:cs="Calibri"/>
+                <w:color w:val="000000"/>
+                <w:szCs w:val="22"/>
+              </w:rPr>
+            </w:pPr>
+            <w:r>
+              <w:rPr>
+                <w:rFonts w:ascii="Calibri" w:hAnsi="Calibri" w:cs="Calibri"/>
+                <w:color w:val="000000"/>
+                <w:szCs w:val="22"/>
+              </w:rPr>
+              <w:t>Amir</w:t>
+            </w:r>
+          </w:p>
+        </w:tc>
+        <w:tc>
+          <w:tcPr>
+            <w:tcW w:w="1032" w:type="dxa"/>
+          </w:tcPr>
+          <w:p>
+            <w:pPr>
+              <w:autoSpaceDE w:val="0"/>
+              <w:autoSpaceDN w:val="0"/>
+              <w:adjustRightInd w:val="0"/>
+              <w:spacing w:after="0" w:line="240" w:lineRule="auto"/>
+              <w:rPr>
+                <w:rFonts w:ascii="Calibri" w:hAnsi="Calibri" w:cs="Calibri"/>
+                <w:color w:val="000000"/>
+                <w:szCs w:val="22"/>
+              </w:rPr>
+            </w:pPr>
+            <w:proofErr w:type="spellStart"/>
+            <w:r>
+              <w:rPr>
+                <w:rFonts w:ascii="Calibri" w:hAnsi="Calibri" w:cs="Calibri"/>
+                <w:color w:val="000000"/>
+                <w:szCs w:val="22"/>
+              </w:rPr>
+              <w:t>Irfan</w:t>
+            </w:r>
+            <w:proofErr w:type="spellEnd"/>
+          </w:p>
+        </w:tc>
+      </w:tr>
+      <w:bookmarkEnd w:id="0"/>
+    </w:tbl>
     <w:p>
       <w:pPr>
         <w:pStyle w:val="ListParagraph"/>

</xml_diff>

<commit_message>
Date: 19 Dec 2025
</commit_message>
<xml_diff>
--- a/Assignments_SA2509016.docx
+++ b/Assignments_SA2509016.docx
@@ -7475,7 +7475,6 @@
           <w:lang w:val="en-US"/>
         </w:rPr>
       </w:pPr>
-      <w:bookmarkStart w:id="0" w:name="_GoBack"/>
       <w:r>
         <w:rPr>
           <w:sz w:val="24"/>
@@ -7560,12 +7559,6 @@
         <w:gridCol w:w="1032"/>
       </w:tblGrid>
       <w:tr>
-        <w:tblPrEx>
-          <w:tblCellMar>
-            <w:top w:w="0" w:type="dxa"/>
-            <w:bottom w:w="0" w:type="dxa"/>
-          </w:tblCellMar>
-        </w:tblPrEx>
         <w:trPr>
           <w:trHeight w:val="290"/>
         </w:trPr>
@@ -7625,12 +7618,6 @@
         </w:tc>
       </w:tr>
       <w:tr>
-        <w:tblPrEx>
-          <w:tblCellMar>
-            <w:top w:w="0" w:type="dxa"/>
-            <w:bottom w:w="0" w:type="dxa"/>
-          </w:tblCellMar>
-        </w:tblPrEx>
         <w:trPr>
           <w:trHeight w:val="290"/>
         </w:trPr>
@@ -7692,12 +7679,6 @@
         </w:tc>
       </w:tr>
       <w:tr>
-        <w:tblPrEx>
-          <w:tblCellMar>
-            <w:top w:w="0" w:type="dxa"/>
-            <w:bottom w:w="0" w:type="dxa"/>
-          </w:tblCellMar>
-        </w:tblPrEx>
         <w:trPr>
           <w:trHeight w:val="290"/>
         </w:trPr>
@@ -7756,7 +7737,617 @@
           </w:p>
         </w:tc>
       </w:tr>
-      <w:bookmarkEnd w:id="0"/>
+    </w:tbl>
+    <w:p>
+      <w:pPr>
+        <w:pStyle w:val="ListParagraph"/>
+        <w:numPr>
+          <w:ilvl w:val="0"/>
+          <w:numId w:val="7"/>
+        </w:numPr>
+        <w:spacing w:line="254" w:lineRule="auto"/>
+        <w:rPr>
+          <w:sz w:val="24"/>
+          <w:szCs w:val="24"/>
+          <w:lang w:val="en-US"/>
+        </w:rPr>
+      </w:pPr>
+      <w:r>
+        <w:rPr>
+          <w:sz w:val="24"/>
+          <w:szCs w:val="24"/>
+          <w:lang w:val="en-US"/>
+        </w:rPr>
+        <w:t>Create following structure / data in excel file using @DataProvider</w:t>
+      </w:r>
+    </w:p>
+    <w:tbl>
+      <w:tblPr>
+        <w:tblW w:w="3269" w:type="dxa"/>
+        <w:tblBorders>
+          <w:top w:val="single" w:sz="4" w:space="0" w:color="auto"/>
+          <w:left w:val="single" w:sz="4" w:space="0" w:color="auto"/>
+          <w:bottom w:val="single" w:sz="4" w:space="0" w:color="auto"/>
+          <w:right w:val="single" w:sz="4" w:space="0" w:color="auto"/>
+          <w:insideH w:val="single" w:sz="4" w:space="0" w:color="auto"/>
+          <w:insideV w:val="single" w:sz="4" w:space="0" w:color="auto"/>
+        </w:tblBorders>
+        <w:tblLook w:val="04A0" w:firstRow="1" w:lastRow="0" w:firstColumn="1" w:lastColumn="0" w:noHBand="0" w:noVBand="1"/>
+      </w:tblPr>
+      <w:tblGrid>
+        <w:gridCol w:w="1555"/>
+        <w:gridCol w:w="1139"/>
+        <w:gridCol w:w="960"/>
+      </w:tblGrid>
+      <w:tr>
+        <w:trPr>
+          <w:trHeight w:val="300"/>
+        </w:trPr>
+        <w:tc>
+          <w:tcPr>
+            <w:tcW w:w="1555" w:type="dxa"/>
+            <w:shd w:val="clear" w:color="auto" w:fill="auto"/>
+            <w:noWrap/>
+            <w:vAlign w:val="bottom"/>
+            <w:hideMark/>
+          </w:tcPr>
+          <w:p>
+            <w:pPr>
+              <w:spacing w:after="0" w:line="240" w:lineRule="auto"/>
+              <w:rPr>
+                <w:rFonts w:ascii="Calibri" w:eastAsia="Times New Roman" w:hAnsi="Calibri" w:cs="Calibri"/>
+                <w:color w:val="000000"/>
+                <w:szCs w:val="22"/>
+                <w:lang w:eastAsia="en-IN"/>
+              </w:rPr>
+            </w:pPr>
+            <w:r>
+              <w:rPr>
+                <w:rFonts w:ascii="Calibri" w:eastAsia="Times New Roman" w:hAnsi="Calibri" w:cs="Calibri"/>
+                <w:color w:val="000000"/>
+                <w:szCs w:val="22"/>
+                <w:lang w:eastAsia="en-IN"/>
+              </w:rPr>
+              <w:t>User Name</w:t>
+            </w:r>
+          </w:p>
+        </w:tc>
+        <w:tc>
+          <w:tcPr>
+            <w:tcW w:w="754" w:type="dxa"/>
+            <w:shd w:val="clear" w:color="auto" w:fill="auto"/>
+            <w:noWrap/>
+            <w:vAlign w:val="bottom"/>
+            <w:hideMark/>
+          </w:tcPr>
+          <w:p>
+            <w:pPr>
+              <w:spacing w:after="0" w:line="240" w:lineRule="auto"/>
+              <w:rPr>
+                <w:rFonts w:ascii="Calibri" w:eastAsia="Times New Roman" w:hAnsi="Calibri" w:cs="Calibri"/>
+                <w:color w:val="000000"/>
+                <w:szCs w:val="22"/>
+                <w:lang w:eastAsia="en-IN"/>
+              </w:rPr>
+            </w:pPr>
+            <w:r>
+              <w:rPr>
+                <w:rFonts w:ascii="Calibri" w:eastAsia="Times New Roman" w:hAnsi="Calibri" w:cs="Calibri"/>
+                <w:color w:val="000000"/>
+                <w:szCs w:val="22"/>
+                <w:lang w:eastAsia="en-IN"/>
+              </w:rPr>
+              <w:t>Password</w:t>
+            </w:r>
+          </w:p>
+        </w:tc>
+        <w:tc>
+          <w:tcPr>
+            <w:tcW w:w="960" w:type="dxa"/>
+            <w:shd w:val="clear" w:color="auto" w:fill="auto"/>
+            <w:noWrap/>
+            <w:vAlign w:val="bottom"/>
+            <w:hideMark/>
+          </w:tcPr>
+          <w:p>
+            <w:pPr>
+              <w:spacing w:after="0" w:line="240" w:lineRule="auto"/>
+              <w:rPr>
+                <w:rFonts w:ascii="Calibri" w:eastAsia="Times New Roman" w:hAnsi="Calibri" w:cs="Calibri"/>
+                <w:color w:val="000000"/>
+                <w:szCs w:val="22"/>
+                <w:lang w:eastAsia="en-IN"/>
+              </w:rPr>
+            </w:pPr>
+            <w:r>
+              <w:rPr>
+                <w:rFonts w:ascii="Calibri" w:eastAsia="Times New Roman" w:hAnsi="Calibri" w:cs="Calibri"/>
+                <w:color w:val="000000"/>
+                <w:szCs w:val="22"/>
+                <w:lang w:eastAsia="en-IN"/>
+              </w:rPr>
+              <w:t>Result</w:t>
+            </w:r>
+          </w:p>
+        </w:tc>
+      </w:tr>
+      <w:tr>
+        <w:trPr>
+          <w:trHeight w:val="300"/>
+        </w:trPr>
+        <w:tc>
+          <w:tcPr>
+            <w:tcW w:w="1555" w:type="dxa"/>
+            <w:shd w:val="clear" w:color="auto" w:fill="auto"/>
+            <w:noWrap/>
+            <w:vAlign w:val="bottom"/>
+            <w:hideMark/>
+          </w:tcPr>
+          <w:p>
+            <w:pPr>
+              <w:spacing w:after="0" w:line="240" w:lineRule="auto"/>
+              <w:rPr>
+                <w:rFonts w:ascii="Calibri" w:eastAsia="Times New Roman" w:hAnsi="Calibri" w:cs="Calibri"/>
+                <w:color w:val="000000"/>
+                <w:szCs w:val="22"/>
+                <w:lang w:eastAsia="en-IN"/>
+              </w:rPr>
+            </w:pPr>
+            <w:r>
+              <w:rPr>
+                <w:rFonts w:ascii="Calibri" w:eastAsia="Times New Roman" w:hAnsi="Calibri" w:cs="Calibri"/>
+                <w:color w:val="000000"/>
+                <w:szCs w:val="22"/>
+                <w:lang w:eastAsia="en-IN"/>
+              </w:rPr>
+              <w:t>admin</w:t>
+            </w:r>
+          </w:p>
+        </w:tc>
+        <w:tc>
+          <w:tcPr>
+            <w:tcW w:w="754" w:type="dxa"/>
+            <w:shd w:val="clear" w:color="auto" w:fill="auto"/>
+            <w:noWrap/>
+            <w:vAlign w:val="bottom"/>
+            <w:hideMark/>
+          </w:tcPr>
+          <w:p>
+            <w:pPr>
+              <w:spacing w:after="0" w:line="240" w:lineRule="auto"/>
+              <w:rPr>
+                <w:rFonts w:ascii="Calibri" w:eastAsia="Times New Roman" w:hAnsi="Calibri" w:cs="Calibri"/>
+                <w:color w:val="000000"/>
+                <w:szCs w:val="22"/>
+                <w:lang w:eastAsia="en-IN"/>
+              </w:rPr>
+            </w:pPr>
+            <w:r>
+              <w:rPr>
+                <w:rFonts w:ascii="Calibri" w:eastAsia="Times New Roman" w:hAnsi="Calibri" w:cs="Calibri"/>
+                <w:color w:val="000000"/>
+                <w:szCs w:val="22"/>
+                <w:lang w:eastAsia="en-IN"/>
+              </w:rPr>
+              <w:t>admin123</w:t>
+            </w:r>
+          </w:p>
+        </w:tc>
+        <w:tc>
+          <w:tcPr>
+            <w:tcW w:w="960" w:type="dxa"/>
+            <w:shd w:val="clear" w:color="auto" w:fill="auto"/>
+            <w:noWrap/>
+            <w:vAlign w:val="bottom"/>
+            <w:hideMark/>
+          </w:tcPr>
+          <w:p>
+            <w:pPr>
+              <w:spacing w:after="0" w:line="240" w:lineRule="auto"/>
+              <w:rPr>
+                <w:rFonts w:ascii="Calibri" w:eastAsia="Times New Roman" w:hAnsi="Calibri" w:cs="Calibri"/>
+                <w:color w:val="000000"/>
+                <w:szCs w:val="22"/>
+                <w:lang w:eastAsia="en-IN"/>
+              </w:rPr>
+            </w:pPr>
+            <w:r>
+              <w:rPr>
+                <w:rFonts w:ascii="Calibri" w:eastAsia="Times New Roman" w:hAnsi="Calibri" w:cs="Calibri"/>
+                <w:color w:val="000000"/>
+                <w:szCs w:val="22"/>
+                <w:lang w:eastAsia="en-IN"/>
+              </w:rPr>
+              <w:t>Not Run</w:t>
+            </w:r>
+          </w:p>
+        </w:tc>
+      </w:tr>
+      <w:tr>
+        <w:trPr>
+          <w:trHeight w:val="300"/>
+        </w:trPr>
+        <w:tc>
+          <w:tcPr>
+            <w:tcW w:w="1555" w:type="dxa"/>
+            <w:shd w:val="clear" w:color="auto" w:fill="auto"/>
+            <w:noWrap/>
+            <w:vAlign w:val="bottom"/>
+            <w:hideMark/>
+          </w:tcPr>
+          <w:p>
+            <w:pPr>
+              <w:spacing w:after="0" w:line="240" w:lineRule="auto"/>
+              <w:rPr>
+                <w:rFonts w:ascii="Calibri" w:eastAsia="Times New Roman" w:hAnsi="Calibri" w:cs="Calibri"/>
+                <w:color w:val="000000"/>
+                <w:szCs w:val="22"/>
+                <w:lang w:eastAsia="en-IN"/>
+              </w:rPr>
+            </w:pPr>
+            <w:proofErr w:type="spellStart"/>
+            <w:r>
+              <w:rPr>
+                <w:rFonts w:ascii="Calibri" w:eastAsia="Times New Roman" w:hAnsi="Calibri" w:cs="Calibri"/>
+                <w:color w:val="000000"/>
+                <w:szCs w:val="22"/>
+                <w:lang w:eastAsia="en-IN"/>
+              </w:rPr>
+              <w:t>shashikant</w:t>
+            </w:r>
+            <w:proofErr w:type="spellEnd"/>
+          </w:p>
+        </w:tc>
+        <w:tc>
+          <w:tcPr>
+            <w:tcW w:w="754" w:type="dxa"/>
+            <w:shd w:val="clear" w:color="auto" w:fill="auto"/>
+            <w:noWrap/>
+            <w:vAlign w:val="bottom"/>
+            <w:hideMark/>
+          </w:tcPr>
+          <w:p>
+            <w:pPr>
+              <w:spacing w:after="0" w:line="240" w:lineRule="auto"/>
+              <w:rPr>
+                <w:rFonts w:ascii="Calibri" w:eastAsia="Times New Roman" w:hAnsi="Calibri" w:cs="Calibri"/>
+                <w:color w:val="000000"/>
+                <w:szCs w:val="22"/>
+                <w:lang w:eastAsia="en-IN"/>
+              </w:rPr>
+            </w:pPr>
+            <w:r>
+              <w:rPr>
+                <w:rFonts w:ascii="Calibri" w:eastAsia="Times New Roman" w:hAnsi="Calibri" w:cs="Calibri"/>
+                <w:color w:val="000000"/>
+                <w:szCs w:val="22"/>
+                <w:lang w:eastAsia="en-IN"/>
+              </w:rPr>
+              <w:t>shahi123</w:t>
+            </w:r>
+          </w:p>
+        </w:tc>
+        <w:tc>
+          <w:tcPr>
+            <w:tcW w:w="960" w:type="dxa"/>
+            <w:shd w:val="clear" w:color="auto" w:fill="auto"/>
+            <w:noWrap/>
+            <w:vAlign w:val="bottom"/>
+            <w:hideMark/>
+          </w:tcPr>
+          <w:p>
+            <w:pPr>
+              <w:spacing w:after="0" w:line="240" w:lineRule="auto"/>
+              <w:rPr>
+                <w:rFonts w:ascii="Calibri" w:eastAsia="Times New Roman" w:hAnsi="Calibri" w:cs="Calibri"/>
+                <w:color w:val="000000"/>
+                <w:szCs w:val="22"/>
+                <w:lang w:eastAsia="en-IN"/>
+              </w:rPr>
+            </w:pPr>
+            <w:r>
+              <w:rPr>
+                <w:rFonts w:ascii="Calibri" w:eastAsia="Times New Roman" w:hAnsi="Calibri" w:cs="Calibri"/>
+                <w:color w:val="000000"/>
+                <w:szCs w:val="22"/>
+                <w:lang w:eastAsia="en-IN"/>
+              </w:rPr>
+              <w:t>Not Run</w:t>
+            </w:r>
+          </w:p>
+        </w:tc>
+      </w:tr>
+      <w:tr>
+        <w:trPr>
+          <w:trHeight w:val="300"/>
+        </w:trPr>
+        <w:tc>
+          <w:tcPr>
+            <w:tcW w:w="1555" w:type="dxa"/>
+            <w:shd w:val="clear" w:color="auto" w:fill="auto"/>
+            <w:noWrap/>
+            <w:vAlign w:val="bottom"/>
+            <w:hideMark/>
+          </w:tcPr>
+          <w:p>
+            <w:pPr>
+              <w:spacing w:after="0" w:line="240" w:lineRule="auto"/>
+              <w:rPr>
+                <w:rFonts w:ascii="Calibri" w:eastAsia="Times New Roman" w:hAnsi="Calibri" w:cs="Calibri"/>
+                <w:color w:val="000000"/>
+                <w:szCs w:val="22"/>
+                <w:lang w:eastAsia="en-IN"/>
+              </w:rPr>
+            </w:pPr>
+            <w:proofErr w:type="spellStart"/>
+            <w:r>
+              <w:rPr>
+                <w:rFonts w:ascii="Calibri" w:eastAsia="Times New Roman" w:hAnsi="Calibri" w:cs="Calibri"/>
+                <w:color w:val="000000"/>
+                <w:szCs w:val="22"/>
+                <w:lang w:eastAsia="en-IN"/>
+              </w:rPr>
+              <w:t>neha</w:t>
+            </w:r>
+            <w:proofErr w:type="spellEnd"/>
+          </w:p>
+        </w:tc>
+        <w:tc>
+          <w:tcPr>
+            <w:tcW w:w="754" w:type="dxa"/>
+            <w:shd w:val="clear" w:color="auto" w:fill="auto"/>
+            <w:noWrap/>
+            <w:vAlign w:val="bottom"/>
+            <w:hideMark/>
+          </w:tcPr>
+          <w:p>
+            <w:pPr>
+              <w:spacing w:after="0" w:line="240" w:lineRule="auto"/>
+              <w:rPr>
+                <w:rFonts w:ascii="Calibri" w:eastAsia="Times New Roman" w:hAnsi="Calibri" w:cs="Calibri"/>
+                <w:color w:val="000000"/>
+                <w:szCs w:val="22"/>
+                <w:lang w:eastAsia="en-IN"/>
+              </w:rPr>
+            </w:pPr>
+            <w:r>
+              <w:rPr>
+                <w:rFonts w:ascii="Calibri" w:eastAsia="Times New Roman" w:hAnsi="Calibri" w:cs="Calibri"/>
+                <w:color w:val="000000"/>
+                <w:szCs w:val="22"/>
+                <w:lang w:eastAsia="en-IN"/>
+              </w:rPr>
+              <w:t>neha123</w:t>
+            </w:r>
+          </w:p>
+        </w:tc>
+        <w:tc>
+          <w:tcPr>
+            <w:tcW w:w="960" w:type="dxa"/>
+            <w:shd w:val="clear" w:color="auto" w:fill="auto"/>
+            <w:noWrap/>
+            <w:vAlign w:val="bottom"/>
+            <w:hideMark/>
+          </w:tcPr>
+          <w:p>
+            <w:pPr>
+              <w:spacing w:after="0" w:line="240" w:lineRule="auto"/>
+              <w:rPr>
+                <w:rFonts w:ascii="Calibri" w:eastAsia="Times New Roman" w:hAnsi="Calibri" w:cs="Calibri"/>
+                <w:color w:val="000000"/>
+                <w:szCs w:val="22"/>
+                <w:lang w:eastAsia="en-IN"/>
+              </w:rPr>
+            </w:pPr>
+            <w:r>
+              <w:rPr>
+                <w:rFonts w:ascii="Calibri" w:eastAsia="Times New Roman" w:hAnsi="Calibri" w:cs="Calibri"/>
+                <w:color w:val="000000"/>
+                <w:szCs w:val="22"/>
+                <w:lang w:eastAsia="en-IN"/>
+              </w:rPr>
+              <w:t>Not Run</w:t>
+            </w:r>
+          </w:p>
+        </w:tc>
+      </w:tr>
+      <w:tr>
+        <w:trPr>
+          <w:trHeight w:val="300"/>
+        </w:trPr>
+        <w:tc>
+          <w:tcPr>
+            <w:tcW w:w="1555" w:type="dxa"/>
+            <w:shd w:val="clear" w:color="auto" w:fill="auto"/>
+            <w:noWrap/>
+            <w:vAlign w:val="bottom"/>
+            <w:hideMark/>
+          </w:tcPr>
+          <w:p>
+            <w:pPr>
+              <w:spacing w:after="0" w:line="240" w:lineRule="auto"/>
+              <w:rPr>
+                <w:rFonts w:ascii="Calibri" w:eastAsia="Times New Roman" w:hAnsi="Calibri" w:cs="Calibri"/>
+                <w:color w:val="000000"/>
+                <w:szCs w:val="22"/>
+                <w:lang w:eastAsia="en-IN"/>
+              </w:rPr>
+            </w:pPr>
+            <w:r>
+              <w:rPr>
+                <w:rFonts w:ascii="Calibri" w:eastAsia="Times New Roman" w:hAnsi="Calibri" w:cs="Calibri"/>
+                <w:color w:val="000000"/>
+                <w:szCs w:val="22"/>
+                <w:lang w:eastAsia="en-IN"/>
+              </w:rPr>
+              <w:t>admin</w:t>
+            </w:r>
+          </w:p>
+        </w:tc>
+        <w:tc>
+          <w:tcPr>
+            <w:tcW w:w="754" w:type="dxa"/>
+            <w:shd w:val="clear" w:color="auto" w:fill="auto"/>
+            <w:noWrap/>
+            <w:vAlign w:val="bottom"/>
+            <w:hideMark/>
+          </w:tcPr>
+          <w:p>
+            <w:pPr>
+              <w:spacing w:after="0" w:line="240" w:lineRule="auto"/>
+              <w:rPr>
+                <w:rFonts w:ascii="Calibri" w:eastAsia="Times New Roman" w:hAnsi="Calibri" w:cs="Calibri"/>
+                <w:color w:val="000000"/>
+                <w:szCs w:val="22"/>
+                <w:lang w:eastAsia="en-IN"/>
+              </w:rPr>
+            </w:pPr>
+            <w:r>
+              <w:rPr>
+                <w:rFonts w:ascii="Calibri" w:eastAsia="Times New Roman" w:hAnsi="Calibri" w:cs="Calibri"/>
+                <w:color w:val="000000"/>
+                <w:szCs w:val="22"/>
+                <w:lang w:eastAsia="en-IN"/>
+              </w:rPr>
+              <w:t>admin123</w:t>
+            </w:r>
+          </w:p>
+        </w:tc>
+        <w:tc>
+          <w:tcPr>
+            <w:tcW w:w="960" w:type="dxa"/>
+            <w:shd w:val="clear" w:color="auto" w:fill="auto"/>
+            <w:noWrap/>
+            <w:vAlign w:val="bottom"/>
+            <w:hideMark/>
+          </w:tcPr>
+          <w:p>
+            <w:pPr>
+              <w:spacing w:after="0" w:line="240" w:lineRule="auto"/>
+              <w:rPr>
+                <w:rFonts w:ascii="Calibri" w:eastAsia="Times New Roman" w:hAnsi="Calibri" w:cs="Calibri"/>
+                <w:color w:val="000000"/>
+                <w:szCs w:val="22"/>
+                <w:lang w:eastAsia="en-IN"/>
+              </w:rPr>
+            </w:pPr>
+            <w:r>
+              <w:rPr>
+                <w:rFonts w:ascii="Calibri" w:eastAsia="Times New Roman" w:hAnsi="Calibri" w:cs="Calibri"/>
+                <w:color w:val="000000"/>
+                <w:szCs w:val="22"/>
+                <w:lang w:eastAsia="en-IN"/>
+              </w:rPr>
+              <w:t>Not Run</w:t>
+            </w:r>
+          </w:p>
+        </w:tc>
+      </w:tr>
+      <w:tr>
+        <w:trPr>
+          <w:trHeight w:val="300"/>
+        </w:trPr>
+        <w:tc>
+          <w:tcPr>
+            <w:tcW w:w="1555" w:type="dxa"/>
+            <w:shd w:val="clear" w:color="auto" w:fill="auto"/>
+            <w:noWrap/>
+            <w:vAlign w:val="bottom"/>
+            <w:hideMark/>
+          </w:tcPr>
+          <w:p>
+            <w:pPr>
+              <w:spacing w:after="0" w:line="240" w:lineRule="auto"/>
+              <w:rPr>
+                <w:rFonts w:ascii="Calibri" w:eastAsia="Times New Roman" w:hAnsi="Calibri" w:cs="Calibri"/>
+                <w:color w:val="000000"/>
+                <w:szCs w:val="22"/>
+                <w:lang w:eastAsia="en-IN"/>
+              </w:rPr>
+            </w:pPr>
+            <w:proofErr w:type="spellStart"/>
+            <w:r>
+              <w:rPr>
+                <w:rFonts w:ascii="Calibri" w:eastAsia="Times New Roman" w:hAnsi="Calibri" w:cs="Calibri"/>
+                <w:color w:val="000000"/>
+                <w:szCs w:val="22"/>
+                <w:lang w:eastAsia="en-IN"/>
+              </w:rPr>
+              <w:t>varsha</w:t>
+            </w:r>
+            <w:proofErr w:type="spellEnd"/>
+          </w:p>
+        </w:tc>
+        <w:tc>
+          <w:tcPr>
+            <w:tcW w:w="754" w:type="dxa"/>
+            <w:shd w:val="clear" w:color="auto" w:fill="auto"/>
+            <w:noWrap/>
+            <w:vAlign w:val="bottom"/>
+            <w:hideMark/>
+          </w:tcPr>
+          <w:p>
+            <w:pPr>
+              <w:spacing w:after="0" w:line="240" w:lineRule="auto"/>
+              <w:rPr>
+                <w:rFonts w:ascii="Calibri" w:eastAsia="Times New Roman" w:hAnsi="Calibri" w:cs="Calibri"/>
+                <w:color w:val="000000"/>
+                <w:szCs w:val="22"/>
+                <w:lang w:eastAsia="en-IN"/>
+              </w:rPr>
+            </w:pPr>
+            <w:r>
+              <w:rPr>
+                <w:rFonts w:ascii="Calibri" w:eastAsia="Times New Roman" w:hAnsi="Calibri" w:cs="Calibri"/>
+                <w:color w:val="000000"/>
+                <w:szCs w:val="22"/>
+                <w:lang w:eastAsia="en-IN"/>
+              </w:rPr>
+              <w:t>v</w:t>
+            </w:r>
+            <w:bookmarkStart w:id="0" w:name="_GoBack"/>
+            <w:bookmarkEnd w:id="0"/>
+            <w:r>
+              <w:rPr>
+                <w:rFonts w:ascii="Calibri" w:eastAsia="Times New Roman" w:hAnsi="Calibri" w:cs="Calibri"/>
+                <w:color w:val="000000"/>
+                <w:szCs w:val="22"/>
+                <w:lang w:eastAsia="en-IN"/>
+              </w:rPr>
+              <w:t>arsha123</w:t>
+            </w:r>
+          </w:p>
+        </w:tc>
+        <w:tc>
+          <w:tcPr>
+            <w:tcW w:w="960" w:type="dxa"/>
+            <w:shd w:val="clear" w:color="auto" w:fill="auto"/>
+            <w:noWrap/>
+            <w:vAlign w:val="bottom"/>
+            <w:hideMark/>
+          </w:tcPr>
+          <w:p>
+            <w:pPr>
+              <w:spacing w:after="0" w:line="240" w:lineRule="auto"/>
+              <w:rPr>
+                <w:rFonts w:ascii="Calibri" w:eastAsia="Times New Roman" w:hAnsi="Calibri" w:cs="Calibri"/>
+                <w:color w:val="000000"/>
+                <w:szCs w:val="22"/>
+                <w:lang w:eastAsia="en-IN"/>
+              </w:rPr>
+            </w:pPr>
+            <w:r>
+              <w:rPr>
+                <w:rFonts w:ascii="Calibri" w:eastAsia="Times New Roman" w:hAnsi="Calibri" w:cs="Calibri"/>
+                <w:color w:val="000000"/>
+                <w:szCs w:val="22"/>
+                <w:lang w:eastAsia="en-IN"/>
+              </w:rPr>
+              <w:t>Not Run</w:t>
+            </w:r>
+          </w:p>
+        </w:tc>
+      </w:tr>
     </w:tbl>
     <w:p>
       <w:pPr>

</xml_diff>